<commit_message>
Removed bool return and early escape from menu to avoid invalid sigma input to random number generation.
</commit_message>
<xml_diff>
--- a/Documentation.docx
+++ b/Documentation.docx
@@ -1,6 +1,6 @@
 
 <file path=word/document.xml><?xml version="1.0" encoding="utf-8"?>
-<w:document xmlns:wpc="http://schemas.microsoft.com/office/word/2010/wordprocessingCanvas" xmlns:mc="http://schemas.openxmlformats.org/markup-compatibility/2006" xmlns:o="urn:schemas-microsoft-com:office:office" xmlns:r="http://schemas.openxmlformats.org/officeDocument/2006/relationships" xmlns:m="http://schemas.openxmlformats.org/officeDocument/2006/math" xmlns:v="urn:schemas-microsoft-com:vml" xmlns:wp14="http://schemas.microsoft.com/office/word/2010/wordprocessingDrawing" xmlns:wp="http://schemas.openxmlformats.org/drawingml/2006/wordprocessingDrawing" xmlns:w10="urn:schemas-microsoft-com:office:word" xmlns:w="http://schemas.openxmlformats.org/wordprocessingml/2006/main" xmlns:w14="http://schemas.microsoft.com/office/word/2010/wordml" xmlns:wpg="http://schemas.microsoft.com/office/word/2010/wordprocessingGroup" xmlns:wpi="http://schemas.microsoft.com/office/word/2010/wordprocessingInk" xmlns:wne="http://schemas.microsoft.com/office/word/2006/wordml" xmlns:wps="http://schemas.microsoft.com/office/word/2010/wordprocessingShape" mc:Ignorable="w14 wp14">
+<w:document xmlns:wpc="http://schemas.microsoft.com/office/word/2010/wordprocessingCanvas" xmlns:cx="http://schemas.microsoft.com/office/drawing/2014/chartex" xmlns:cx1="http://schemas.microsoft.com/office/drawing/2015/9/8/chartex" xmlns:cx2="http://schemas.microsoft.com/office/drawing/2015/10/21/chartex" xmlns:cx3="http://schemas.microsoft.com/office/drawing/2016/5/9/chartex" xmlns:cx4="http://schemas.microsoft.com/office/drawing/2016/5/10/chartex" xmlns:cx5="http://schemas.microsoft.com/office/drawing/2016/5/11/chartex" xmlns:cx6="http://schemas.microsoft.com/office/drawing/2016/5/12/chartex" xmlns:cx7="http://schemas.microsoft.com/office/drawing/2016/5/13/chartex" xmlns:cx8="http://schemas.microsoft.com/office/drawing/2016/5/14/chartex" xmlns:mc="http://schemas.openxmlformats.org/markup-compatibility/2006" xmlns:aink="http://schemas.microsoft.com/office/drawing/2016/ink" xmlns:am3d="http://schemas.microsoft.com/office/drawing/2017/model3d" xmlns:o="urn:schemas-microsoft-com:office:office" xmlns:r="http://schemas.openxmlformats.org/officeDocument/2006/relationships" xmlns:m="http://schemas.openxmlformats.org/officeDocument/2006/math" xmlns:v="urn:schemas-microsoft-com:vml" xmlns:wp14="http://schemas.microsoft.com/office/word/2010/wordprocessingDrawing" xmlns:wp="http://schemas.openxmlformats.org/drawingml/2006/wordprocessingDrawing" xmlns:w10="urn:schemas-microsoft-com:office:word" xmlns:w="http://schemas.openxmlformats.org/wordprocessingml/2006/main" xmlns:w14="http://schemas.microsoft.com/office/word/2010/wordml" xmlns:w15="http://schemas.microsoft.com/office/word/2012/wordml" xmlns:w16cid="http://schemas.microsoft.com/office/word/2016/wordml/cid" xmlns:w16se="http://schemas.microsoft.com/office/word/2015/wordml/symex" xmlns:wpg="http://schemas.microsoft.com/office/word/2010/wordprocessingGroup" xmlns:wpi="http://schemas.microsoft.com/office/word/2010/wordprocessingInk" xmlns:wne="http://schemas.microsoft.com/office/word/2006/wordml" xmlns:wps="http://schemas.microsoft.com/office/word/2010/wordprocessingShape" mc:Ignorable="w14 w15 w16se w16cid wp14">
   <w:body>
     <w:p>
       <w:r>
@@ -340,8 +340,16 @@
                               <w:rPr>
                                 <w:lang w:val="en-NZ"/>
                               </w:rPr>
-                              <w:t>Aquila Halpé</w:t>
+                              <w:t xml:space="preserve">Aquila </w:t>
                             </w:r>
+                            <w:proofErr w:type="spellStart"/>
+                            <w:r>
+                              <w:rPr>
+                                <w:lang w:val="en-NZ"/>
+                              </w:rPr>
+                              <w:t>Halpé</w:t>
+                            </w:r>
+                            <w:proofErr w:type="spellEnd"/>
                           </w:p>
                           <w:p>
                             <w:pPr>
@@ -385,8 +393,16 @@
                         <w:rPr>
                           <w:lang w:val="en-NZ"/>
                         </w:rPr>
-                        <w:t>Aquila Halpé</w:t>
+                        <w:t xml:space="preserve">Aquila </w:t>
                       </w:r>
+                      <w:proofErr w:type="spellStart"/>
+                      <w:r>
+                        <w:rPr>
+                          <w:lang w:val="en-NZ"/>
+                        </w:rPr>
+                        <w:t>Halpé</w:t>
+                      </w:r>
+                      <w:proofErr w:type="spellEnd"/>
                     </w:p>
                     <w:p>
                       <w:pPr>
@@ -613,7 +629,7 @@
           </mc:Choice>
           <mc:Fallback>
             <w:pict>
-              <v:roundrect id="AutoShape 7" o:spid="_x0000_s1026" style="position:absolute;margin-left:90pt;margin-top:261pt;width:476.95pt;height:22.5pt;z-index:251657216;visibility:visible;mso-wrap-style:square;mso-width-percent:0;mso-height-percent:0;mso-wrap-distance-left:2.88pt;mso-wrap-distance-top:2.88pt;mso-wrap-distance-right:2.88pt;mso-wrap-distance-bottom:2.88pt;mso-position-horizontal:absolute;mso-position-horizontal-relative:page;mso-position-vertical:absolute;mso-position-vertical-relative:page;mso-width-percent:0;mso-height-percent:0;mso-width-relative:page;mso-height-relative:page;v-text-anchor:top" arcsize=".5" o:gfxdata="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" fillcolor="navy" stroked="f" strokeweight="0" insetpen="t">
+              <v:roundrect w14:anchorId="0245ED4D" id="AutoShape 7" o:spid="_x0000_s1026" style="position:absolute;margin-left:90pt;margin-top:261pt;width:476.95pt;height:22.5pt;z-index:251657216;visibility:visible;mso-wrap-style:square;mso-width-percent:0;mso-height-percent:0;mso-wrap-distance-left:2.88pt;mso-wrap-distance-top:2.88pt;mso-wrap-distance-right:2.88pt;mso-wrap-distance-bottom:2.88pt;mso-position-horizontal:absolute;mso-position-horizontal-relative:page;mso-position-vertical:absolute;mso-position-vertical-relative:page;mso-width-percent:0;mso-height-percent:0;mso-width-relative:page;mso-height-relative:page;v-text-anchor:top" arcsize=".5" o:gfxdata="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" fillcolor="navy" stroked="f" strokeweight="0" insetpen="t">
                 <v:shadow color="#ccc"/>
                 <o:lock v:ext="edit" shapetype="t"/>
                 <v:textbox inset="2.88pt,2.88pt,2.88pt,2.88pt"/>
@@ -708,7 +724,7 @@
           </mc:Choice>
           <mc:Fallback>
             <w:pict>
-              <v:roundrect id="AutoShape 4" o:spid="_x0000_s1026" style="position:absolute;margin-left:63pt;margin-top:126pt;width:333pt;height:138pt;z-index:251655168;visibility:visible;mso-wrap-style:square;mso-width-percent:0;mso-height-percent:0;mso-wrap-distance-left:2.88pt;mso-wrap-distance-top:2.88pt;mso-wrap-distance-right:2.88pt;mso-wrap-distance-bottom:2.88pt;mso-position-horizontal:absolute;mso-position-horizontal-relative:page;mso-position-vertical:absolute;mso-position-vertical-relative:page;mso-width-percent:0;mso-height-percent:0;mso-width-relative:page;mso-height-relative:page;v-text-anchor:top" arcsize=".5" o:gfxdata="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" stroked="f" strokeweight="0" insetpen="t">
+              <v:roundrect w14:anchorId="71D34FBF" id="AutoShape 4" o:spid="_x0000_s1026" style="position:absolute;margin-left:63pt;margin-top:126pt;width:333pt;height:138pt;z-index:251655168;visibility:visible;mso-wrap-style:square;mso-width-percent:0;mso-height-percent:0;mso-wrap-distance-left:2.88pt;mso-wrap-distance-top:2.88pt;mso-wrap-distance-right:2.88pt;mso-wrap-distance-bottom:2.88pt;mso-position-horizontal:absolute;mso-position-horizontal-relative:page;mso-position-vertical:absolute;mso-position-vertical-relative:page;mso-width-percent:0;mso-height-percent:0;mso-width-relative:page;mso-height-relative:page;v-text-anchor:top" arcsize=".5" o:gfxdata="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" stroked="f" strokeweight="0" insetpen="t">
                 <v:shadow color="#ccc"/>
                 <o:lock v:ext="edit" shapetype="t"/>
                 <v:textbox inset="2.88pt,2.88pt,2.88pt,2.88pt"/>
@@ -801,7 +817,7 @@
           </mc:Choice>
           <mc:Fallback>
             <w:pict>
-              <v:rect id="Rectangle 3" o:spid="_x0000_s1026" style="position:absolute;margin-left:45pt;margin-top:36pt;width:206.1pt;height:708.5pt;z-index:251654144;visibility:visible;mso-wrap-style:square;mso-width-percent:0;mso-height-percent:0;mso-wrap-distance-left:2.88pt;mso-wrap-distance-top:2.88pt;mso-wrap-distance-right:2.88pt;mso-wrap-distance-bottom:2.88pt;mso-position-horizontal:absolute;mso-position-horizontal-relative:page;mso-position-vertical:absolute;mso-position-vertical-relative:page;mso-width-percent:0;mso-height-percent:0;mso-width-relative:page;mso-height-relative:page;v-text-anchor:top" o:gfxdata="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" fillcolor="#9c9" stroked="f" strokeweight="0" insetpen="t">
+              <v:rect w14:anchorId="34F275FE" id="Rectangle 3" o:spid="_x0000_s1026" style="position:absolute;margin-left:45pt;margin-top:36pt;width:206.1pt;height:708.5pt;z-index:251654144;visibility:visible;mso-wrap-style:square;mso-width-percent:0;mso-height-percent:0;mso-wrap-distance-left:2.88pt;mso-wrap-distance-top:2.88pt;mso-wrap-distance-right:2.88pt;mso-wrap-distance-bottom:2.88pt;mso-position-horizontal:absolute;mso-position-horizontal-relative:page;mso-position-vertical:absolute;mso-position-vertical-relative:page;mso-width-percent:0;mso-height-percent:0;mso-width-relative:page;mso-height-relative:page;v-text-anchor:top" o:gfxdata="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" fillcolor="#9c9" stroked="f" strokeweight="0" insetpen="t">
                 <v:shadow color="#ccc"/>
                 <o:lock v:ext="edit" shapetype="t"/>
                 <v:textbox inset="2.88pt,2.88pt,2.88pt,2.88pt"/>
@@ -835,6 +851,7 @@
           <w:sz w:val="36"/>
           <w:szCs w:val="36"/>
         </w:rPr>
+        <w:lastRenderedPageBreak/>
         <w:t xml:space="preserve">Commit history (as of </w:t>
       </w:r>
       <w:r>
@@ -907,8 +924,20 @@
                 <w:szCs w:val="22"/>
                 <w:lang w:val="en-NZ" w:eastAsia="ja-JP"/>
               </w:rPr>
-              <w:t>Aquila Halpé</w:t>
-            </w:r>
+              <w:t xml:space="preserve">Aquila </w:t>
+            </w:r>
+            <w:proofErr w:type="spellStart"/>
+            <w:r>
+              <w:rPr>
+                <w:rFonts w:ascii="Calibri" w:hAnsi="Calibri" w:cs="Calibri"/>
+                <w:kern w:val="0"/>
+                <w:sz w:val="22"/>
+                <w:szCs w:val="22"/>
+                <w:lang w:val="en-NZ" w:eastAsia="ja-JP"/>
+              </w:rPr>
+              <w:t>Halpé</w:t>
+            </w:r>
+            <w:proofErr w:type="spellEnd"/>
           </w:p>
         </w:tc>
         <w:tc>
@@ -943,8 +972,20 @@
                 <w:szCs w:val="22"/>
                 <w:lang w:val="en-NZ" w:eastAsia="ja-JP"/>
               </w:rPr>
-              <w:t>21 minutes ago</w:t>
-            </w:r>
+              <w:t xml:space="preserve">21 minutes </w:t>
+            </w:r>
+            <w:proofErr w:type="gramStart"/>
+            <w:r>
+              <w:rPr>
+                <w:rFonts w:ascii="Calibri" w:hAnsi="Calibri" w:cs="Calibri"/>
+                <w:kern w:val="0"/>
+                <w:sz w:val="22"/>
+                <w:szCs w:val="22"/>
+                <w:lang w:val="en-NZ" w:eastAsia="ja-JP"/>
+              </w:rPr>
+              <w:t>ago</w:t>
+            </w:r>
+            <w:proofErr w:type="gramEnd"/>
           </w:p>
         </w:tc>
         <w:tc>
@@ -1056,8 +1097,20 @@
                 <w:szCs w:val="22"/>
                 <w:lang w:val="en-NZ" w:eastAsia="ja-JP"/>
               </w:rPr>
-              <w:t>49 minutes ago</w:t>
-            </w:r>
+              <w:t xml:space="preserve">49 minutes </w:t>
+            </w:r>
+            <w:proofErr w:type="gramStart"/>
+            <w:r>
+              <w:rPr>
+                <w:rFonts w:ascii="Calibri" w:hAnsi="Calibri" w:cs="Calibri"/>
+                <w:kern w:val="0"/>
+                <w:sz w:val="22"/>
+                <w:szCs w:val="22"/>
+                <w:lang w:val="en-NZ" w:eastAsia="ja-JP"/>
+              </w:rPr>
+              <w:t>ago</w:t>
+            </w:r>
+            <w:proofErr w:type="gramEnd"/>
           </w:p>
         </w:tc>
         <w:tc>
@@ -1092,7 +1145,29 @@
                 <w:szCs w:val="22"/>
                 <w:lang w:val="en-NZ" w:eastAsia="ja-JP"/>
               </w:rPr>
-              <w:t>Added keybinds for the user inputs. Added mouse movement for pitch and roll. Pinned mouse to game window (limits max rotation speeds). Added cockpit overlay.</w:t>
+              <w:t xml:space="preserve">Added </w:t>
+            </w:r>
+            <w:proofErr w:type="spellStart"/>
+            <w:r>
+              <w:rPr>
+                <w:rFonts w:ascii="Calibri" w:hAnsi="Calibri" w:cs="Calibri"/>
+                <w:kern w:val="0"/>
+                <w:sz w:val="22"/>
+                <w:szCs w:val="22"/>
+                <w:lang w:val="en-NZ" w:eastAsia="ja-JP"/>
+              </w:rPr>
+              <w:t>keybinds</w:t>
+            </w:r>
+            <w:proofErr w:type="spellEnd"/>
+            <w:r>
+              <w:rPr>
+                <w:rFonts w:ascii="Calibri" w:hAnsi="Calibri" w:cs="Calibri"/>
+                <w:kern w:val="0"/>
+                <w:sz w:val="22"/>
+                <w:szCs w:val="22"/>
+                <w:lang w:val="en-NZ" w:eastAsia="ja-JP"/>
+              </w:rPr>
+              <w:t xml:space="preserve"> for the user inputs. Added mouse movement for pitch and roll. Pinned mouse to game window (limits max rotation speeds). Added cockpit overlay.</w:t>
             </w:r>
           </w:p>
         </w:tc>
@@ -1169,8 +1244,20 @@
                 <w:szCs w:val="22"/>
                 <w:lang w:val="en-NZ" w:eastAsia="ja-JP"/>
               </w:rPr>
-              <w:t>3 hours ago</w:t>
-            </w:r>
+              <w:t xml:space="preserve">3 hours </w:t>
+            </w:r>
+            <w:proofErr w:type="gramStart"/>
+            <w:r>
+              <w:rPr>
+                <w:rFonts w:ascii="Calibri" w:hAnsi="Calibri" w:cs="Calibri"/>
+                <w:kern w:val="0"/>
+                <w:sz w:val="22"/>
+                <w:szCs w:val="22"/>
+                <w:lang w:val="en-NZ" w:eastAsia="ja-JP"/>
+              </w:rPr>
+              <w:t>ago</w:t>
+            </w:r>
+            <w:proofErr w:type="gramEnd"/>
           </w:p>
         </w:tc>
         <w:tc>
@@ -1246,8 +1333,20 @@
                 <w:szCs w:val="22"/>
                 <w:lang w:val="en-NZ" w:eastAsia="ja-JP"/>
               </w:rPr>
-              <w:t>Aquila Halpé</w:t>
-            </w:r>
+              <w:t xml:space="preserve">Aquila </w:t>
+            </w:r>
+            <w:proofErr w:type="spellStart"/>
+            <w:r>
+              <w:rPr>
+                <w:rFonts w:ascii="Calibri" w:hAnsi="Calibri" w:cs="Calibri"/>
+                <w:kern w:val="0"/>
+                <w:sz w:val="22"/>
+                <w:szCs w:val="22"/>
+                <w:lang w:val="en-NZ" w:eastAsia="ja-JP"/>
+              </w:rPr>
+              <w:t>Halpé</w:t>
+            </w:r>
+            <w:proofErr w:type="spellEnd"/>
           </w:p>
         </w:tc>
         <w:tc>
@@ -1282,8 +1381,20 @@
                 <w:szCs w:val="22"/>
                 <w:lang w:val="en-NZ" w:eastAsia="ja-JP"/>
               </w:rPr>
-              <w:t>3 hours ago</w:t>
-            </w:r>
+              <w:t xml:space="preserve">3 hours </w:t>
+            </w:r>
+            <w:proofErr w:type="gramStart"/>
+            <w:r>
+              <w:rPr>
+                <w:rFonts w:ascii="Calibri" w:hAnsi="Calibri" w:cs="Calibri"/>
+                <w:kern w:val="0"/>
+                <w:sz w:val="22"/>
+                <w:szCs w:val="22"/>
+                <w:lang w:val="en-NZ" w:eastAsia="ja-JP"/>
+              </w:rPr>
+              <w:t>ago</w:t>
+            </w:r>
+            <w:proofErr w:type="gramEnd"/>
           </w:p>
         </w:tc>
         <w:tc>
@@ -1359,8 +1470,20 @@
                 <w:szCs w:val="22"/>
                 <w:lang w:val="en-NZ" w:eastAsia="ja-JP"/>
               </w:rPr>
-              <w:t>Aquila Halpé</w:t>
-            </w:r>
+              <w:t xml:space="preserve">Aquila </w:t>
+            </w:r>
+            <w:proofErr w:type="spellStart"/>
+            <w:r>
+              <w:rPr>
+                <w:rFonts w:ascii="Calibri" w:hAnsi="Calibri" w:cs="Calibri"/>
+                <w:kern w:val="0"/>
+                <w:sz w:val="22"/>
+                <w:szCs w:val="22"/>
+                <w:lang w:val="en-NZ" w:eastAsia="ja-JP"/>
+              </w:rPr>
+              <w:t>Halpé</w:t>
+            </w:r>
+            <w:proofErr w:type="spellEnd"/>
           </w:p>
         </w:tc>
         <w:tc>
@@ -1395,8 +1518,20 @@
                 <w:szCs w:val="22"/>
                 <w:lang w:val="en-NZ" w:eastAsia="ja-JP"/>
               </w:rPr>
-              <w:t>4 hours ago</w:t>
-            </w:r>
+              <w:t xml:space="preserve">4 hours </w:t>
+            </w:r>
+            <w:proofErr w:type="gramStart"/>
+            <w:r>
+              <w:rPr>
+                <w:rFonts w:ascii="Calibri" w:hAnsi="Calibri" w:cs="Calibri"/>
+                <w:kern w:val="0"/>
+                <w:sz w:val="22"/>
+                <w:szCs w:val="22"/>
+                <w:lang w:val="en-NZ" w:eastAsia="ja-JP"/>
+              </w:rPr>
+              <w:t>ago</w:t>
+            </w:r>
+            <w:proofErr w:type="gramEnd"/>
           </w:p>
         </w:tc>
         <w:tc>
@@ -1472,8 +1607,20 @@
                 <w:szCs w:val="22"/>
                 <w:lang w:val="en-NZ" w:eastAsia="ja-JP"/>
               </w:rPr>
-              <w:t>Aquila Halpé</w:t>
-            </w:r>
+              <w:t xml:space="preserve">Aquila </w:t>
+            </w:r>
+            <w:proofErr w:type="spellStart"/>
+            <w:r>
+              <w:rPr>
+                <w:rFonts w:ascii="Calibri" w:hAnsi="Calibri" w:cs="Calibri"/>
+                <w:kern w:val="0"/>
+                <w:sz w:val="22"/>
+                <w:szCs w:val="22"/>
+                <w:lang w:val="en-NZ" w:eastAsia="ja-JP"/>
+              </w:rPr>
+              <w:t>Halpé</w:t>
+            </w:r>
+            <w:proofErr w:type="spellEnd"/>
           </w:p>
         </w:tc>
         <w:tc>
@@ -1508,8 +1655,20 @@
                 <w:szCs w:val="22"/>
                 <w:lang w:val="en-NZ" w:eastAsia="ja-JP"/>
               </w:rPr>
-              <w:t>4 hours ago</w:t>
-            </w:r>
+              <w:t xml:space="preserve">4 hours </w:t>
+            </w:r>
+            <w:proofErr w:type="gramStart"/>
+            <w:r>
+              <w:rPr>
+                <w:rFonts w:ascii="Calibri" w:hAnsi="Calibri" w:cs="Calibri"/>
+                <w:kern w:val="0"/>
+                <w:sz w:val="22"/>
+                <w:szCs w:val="22"/>
+                <w:lang w:val="en-NZ" w:eastAsia="ja-JP"/>
+              </w:rPr>
+              <w:t>ago</w:t>
+            </w:r>
+            <w:proofErr w:type="gramEnd"/>
           </w:p>
         </w:tc>
         <w:tc>
@@ -1621,8 +1780,20 @@
                 <w:szCs w:val="22"/>
                 <w:lang w:val="en-NZ" w:eastAsia="ja-JP"/>
               </w:rPr>
-              <w:t>4 hours ago</w:t>
-            </w:r>
+              <w:t xml:space="preserve">4 hours </w:t>
+            </w:r>
+            <w:proofErr w:type="gramStart"/>
+            <w:r>
+              <w:rPr>
+                <w:rFonts w:ascii="Calibri" w:hAnsi="Calibri" w:cs="Calibri"/>
+                <w:kern w:val="0"/>
+                <w:sz w:val="22"/>
+                <w:szCs w:val="22"/>
+                <w:lang w:val="en-NZ" w:eastAsia="ja-JP"/>
+              </w:rPr>
+              <w:t>ago</w:t>
+            </w:r>
+            <w:proofErr w:type="gramEnd"/>
           </w:p>
         </w:tc>
         <w:tc>
@@ -1734,8 +1905,20 @@
                 <w:szCs w:val="22"/>
                 <w:lang w:val="en-NZ" w:eastAsia="ja-JP"/>
               </w:rPr>
-              <w:t>4 hours ago</w:t>
-            </w:r>
+              <w:t xml:space="preserve">4 hours </w:t>
+            </w:r>
+            <w:proofErr w:type="gramStart"/>
+            <w:r>
+              <w:rPr>
+                <w:rFonts w:ascii="Calibri" w:hAnsi="Calibri" w:cs="Calibri"/>
+                <w:kern w:val="0"/>
+                <w:sz w:val="22"/>
+                <w:szCs w:val="22"/>
+                <w:lang w:val="en-NZ" w:eastAsia="ja-JP"/>
+              </w:rPr>
+              <w:t>ago</w:t>
+            </w:r>
+            <w:proofErr w:type="gramEnd"/>
           </w:p>
         </w:tc>
         <w:tc>
@@ -1847,8 +2030,20 @@
                 <w:szCs w:val="22"/>
                 <w:lang w:val="en-NZ" w:eastAsia="ja-JP"/>
               </w:rPr>
-              <w:t>4 hours ago</w:t>
-            </w:r>
+              <w:t xml:space="preserve">4 hours </w:t>
+            </w:r>
+            <w:proofErr w:type="gramStart"/>
+            <w:r>
+              <w:rPr>
+                <w:rFonts w:ascii="Calibri" w:hAnsi="Calibri" w:cs="Calibri"/>
+                <w:kern w:val="0"/>
+                <w:sz w:val="22"/>
+                <w:szCs w:val="22"/>
+                <w:lang w:val="en-NZ" w:eastAsia="ja-JP"/>
+              </w:rPr>
+              <w:t>ago</w:t>
+            </w:r>
+            <w:proofErr w:type="gramEnd"/>
           </w:p>
         </w:tc>
         <w:tc>
@@ -1924,8 +2119,20 @@
                 <w:szCs w:val="22"/>
                 <w:lang w:val="en-NZ" w:eastAsia="ja-JP"/>
               </w:rPr>
-              <w:t>Aquila Halpé</w:t>
-            </w:r>
+              <w:t xml:space="preserve">Aquila </w:t>
+            </w:r>
+            <w:proofErr w:type="spellStart"/>
+            <w:r>
+              <w:rPr>
+                <w:rFonts w:ascii="Calibri" w:hAnsi="Calibri" w:cs="Calibri"/>
+                <w:kern w:val="0"/>
+                <w:sz w:val="22"/>
+                <w:szCs w:val="22"/>
+                <w:lang w:val="en-NZ" w:eastAsia="ja-JP"/>
+              </w:rPr>
+              <w:t>Halpé</w:t>
+            </w:r>
+            <w:proofErr w:type="spellEnd"/>
           </w:p>
         </w:tc>
         <w:tc>
@@ -1960,8 +2167,20 @@
                 <w:szCs w:val="22"/>
                 <w:lang w:val="en-NZ" w:eastAsia="ja-JP"/>
               </w:rPr>
-              <w:t>5 hours ago</w:t>
-            </w:r>
+              <w:t xml:space="preserve">5 hours </w:t>
+            </w:r>
+            <w:proofErr w:type="gramStart"/>
+            <w:r>
+              <w:rPr>
+                <w:rFonts w:ascii="Calibri" w:hAnsi="Calibri" w:cs="Calibri"/>
+                <w:kern w:val="0"/>
+                <w:sz w:val="22"/>
+                <w:szCs w:val="22"/>
+                <w:lang w:val="en-NZ" w:eastAsia="ja-JP"/>
+              </w:rPr>
+              <w:t>ago</w:t>
+            </w:r>
+            <w:proofErr w:type="gramEnd"/>
           </w:p>
         </w:tc>
         <w:tc>
@@ -2037,8 +2256,20 @@
                 <w:szCs w:val="22"/>
                 <w:lang w:val="en-NZ" w:eastAsia="ja-JP"/>
               </w:rPr>
-              <w:t>Aquila Halpé</w:t>
-            </w:r>
+              <w:t xml:space="preserve">Aquila </w:t>
+            </w:r>
+            <w:proofErr w:type="spellStart"/>
+            <w:r>
+              <w:rPr>
+                <w:rFonts w:ascii="Calibri" w:hAnsi="Calibri" w:cs="Calibri"/>
+                <w:kern w:val="0"/>
+                <w:sz w:val="22"/>
+                <w:szCs w:val="22"/>
+                <w:lang w:val="en-NZ" w:eastAsia="ja-JP"/>
+              </w:rPr>
+              <w:t>Halpé</w:t>
+            </w:r>
+            <w:proofErr w:type="spellEnd"/>
           </w:p>
         </w:tc>
         <w:tc>
@@ -2073,8 +2304,20 @@
                 <w:szCs w:val="22"/>
                 <w:lang w:val="en-NZ" w:eastAsia="ja-JP"/>
               </w:rPr>
-              <w:t>6 hours ago</w:t>
-            </w:r>
+              <w:t xml:space="preserve">6 hours </w:t>
+            </w:r>
+            <w:proofErr w:type="gramStart"/>
+            <w:r>
+              <w:rPr>
+                <w:rFonts w:ascii="Calibri" w:hAnsi="Calibri" w:cs="Calibri"/>
+                <w:kern w:val="0"/>
+                <w:sz w:val="22"/>
+                <w:szCs w:val="22"/>
+                <w:lang w:val="en-NZ" w:eastAsia="ja-JP"/>
+              </w:rPr>
+              <w:t>ago</w:t>
+            </w:r>
+            <w:proofErr w:type="gramEnd"/>
           </w:p>
         </w:tc>
         <w:tc>
@@ -2186,8 +2429,20 @@
                 <w:szCs w:val="22"/>
                 <w:lang w:val="en-NZ" w:eastAsia="ja-JP"/>
               </w:rPr>
-              <w:t>18 hours ago</w:t>
-            </w:r>
+              <w:t xml:space="preserve">18 hours </w:t>
+            </w:r>
+            <w:proofErr w:type="gramStart"/>
+            <w:r>
+              <w:rPr>
+                <w:rFonts w:ascii="Calibri" w:hAnsi="Calibri" w:cs="Calibri"/>
+                <w:kern w:val="0"/>
+                <w:sz w:val="22"/>
+                <w:szCs w:val="22"/>
+                <w:lang w:val="en-NZ" w:eastAsia="ja-JP"/>
+              </w:rPr>
+              <w:t>ago</w:t>
+            </w:r>
+            <w:proofErr w:type="gramEnd"/>
           </w:p>
         </w:tc>
         <w:tc>
@@ -2299,8 +2554,20 @@
                 <w:szCs w:val="22"/>
                 <w:lang w:val="en-NZ" w:eastAsia="ja-JP"/>
               </w:rPr>
-              <w:t>18 hours ago</w:t>
-            </w:r>
+              <w:t xml:space="preserve">18 hours </w:t>
+            </w:r>
+            <w:proofErr w:type="gramStart"/>
+            <w:r>
+              <w:rPr>
+                <w:rFonts w:ascii="Calibri" w:hAnsi="Calibri" w:cs="Calibri"/>
+                <w:kern w:val="0"/>
+                <w:sz w:val="22"/>
+                <w:szCs w:val="22"/>
+                <w:lang w:val="en-NZ" w:eastAsia="ja-JP"/>
+              </w:rPr>
+              <w:t>ago</w:t>
+            </w:r>
+            <w:proofErr w:type="gramEnd"/>
           </w:p>
         </w:tc>
         <w:tc>
@@ -2412,8 +2679,20 @@
                 <w:szCs w:val="22"/>
                 <w:lang w:val="en-NZ" w:eastAsia="ja-JP"/>
               </w:rPr>
-              <w:t>23 hours ago</w:t>
-            </w:r>
+              <w:t xml:space="preserve">23 hours </w:t>
+            </w:r>
+            <w:proofErr w:type="gramStart"/>
+            <w:r>
+              <w:rPr>
+                <w:rFonts w:ascii="Calibri" w:hAnsi="Calibri" w:cs="Calibri"/>
+                <w:kern w:val="0"/>
+                <w:sz w:val="22"/>
+                <w:szCs w:val="22"/>
+                <w:lang w:val="en-NZ" w:eastAsia="ja-JP"/>
+              </w:rPr>
+              <w:t>ago</w:t>
+            </w:r>
+            <w:proofErr w:type="gramEnd"/>
           </w:p>
         </w:tc>
         <w:tc>
@@ -2525,8 +2804,20 @@
                 <w:szCs w:val="22"/>
                 <w:lang w:val="en-NZ" w:eastAsia="ja-JP"/>
               </w:rPr>
-              <w:t>26 hours ago</w:t>
-            </w:r>
+              <w:t xml:space="preserve">26 hours </w:t>
+            </w:r>
+            <w:proofErr w:type="gramStart"/>
+            <w:r>
+              <w:rPr>
+                <w:rFonts w:ascii="Calibri" w:hAnsi="Calibri" w:cs="Calibri"/>
+                <w:kern w:val="0"/>
+                <w:sz w:val="22"/>
+                <w:szCs w:val="22"/>
+                <w:lang w:val="en-NZ" w:eastAsia="ja-JP"/>
+              </w:rPr>
+              <w:t>ago</w:t>
+            </w:r>
+            <w:proofErr w:type="gramEnd"/>
           </w:p>
         </w:tc>
         <w:tc>
@@ -2638,8 +2929,20 @@
                 <w:szCs w:val="22"/>
                 <w:lang w:val="en-NZ" w:eastAsia="ja-JP"/>
               </w:rPr>
-              <w:t>2 days ago</w:t>
-            </w:r>
+              <w:t xml:space="preserve">2 days </w:t>
+            </w:r>
+            <w:proofErr w:type="gramStart"/>
+            <w:r>
+              <w:rPr>
+                <w:rFonts w:ascii="Calibri" w:hAnsi="Calibri" w:cs="Calibri"/>
+                <w:kern w:val="0"/>
+                <w:sz w:val="22"/>
+                <w:szCs w:val="22"/>
+                <w:lang w:val="en-NZ" w:eastAsia="ja-JP"/>
+              </w:rPr>
+              <w:t>ago</w:t>
+            </w:r>
+            <w:proofErr w:type="gramEnd"/>
           </w:p>
         </w:tc>
         <w:tc>
@@ -2715,8 +3018,20 @@
                 <w:szCs w:val="22"/>
                 <w:lang w:val="en-NZ" w:eastAsia="ja-JP"/>
               </w:rPr>
-              <w:t>Aquila Halpé</w:t>
-            </w:r>
+              <w:t xml:space="preserve">Aquila </w:t>
+            </w:r>
+            <w:proofErr w:type="spellStart"/>
+            <w:r>
+              <w:rPr>
+                <w:rFonts w:ascii="Calibri" w:hAnsi="Calibri" w:cs="Calibri"/>
+                <w:kern w:val="0"/>
+                <w:sz w:val="22"/>
+                <w:szCs w:val="22"/>
+                <w:lang w:val="en-NZ" w:eastAsia="ja-JP"/>
+              </w:rPr>
+              <w:t>Halpé</w:t>
+            </w:r>
+            <w:proofErr w:type="spellEnd"/>
           </w:p>
         </w:tc>
         <w:tc>
@@ -2751,8 +3066,20 @@
                 <w:szCs w:val="22"/>
                 <w:lang w:val="en-NZ" w:eastAsia="ja-JP"/>
               </w:rPr>
-              <w:t>2 days ago</w:t>
-            </w:r>
+              <w:t xml:space="preserve">2 days </w:t>
+            </w:r>
+            <w:proofErr w:type="gramStart"/>
+            <w:r>
+              <w:rPr>
+                <w:rFonts w:ascii="Calibri" w:hAnsi="Calibri" w:cs="Calibri"/>
+                <w:kern w:val="0"/>
+                <w:sz w:val="22"/>
+                <w:szCs w:val="22"/>
+                <w:lang w:val="en-NZ" w:eastAsia="ja-JP"/>
+              </w:rPr>
+              <w:t>ago</w:t>
+            </w:r>
+            <w:proofErr w:type="gramEnd"/>
           </w:p>
         </w:tc>
         <w:tc>
@@ -2864,8 +3191,20 @@
                 <w:szCs w:val="22"/>
                 <w:lang w:val="en-NZ" w:eastAsia="ja-JP"/>
               </w:rPr>
-              <w:t>2 days ago</w:t>
-            </w:r>
+              <w:t xml:space="preserve">2 days </w:t>
+            </w:r>
+            <w:proofErr w:type="gramStart"/>
+            <w:r>
+              <w:rPr>
+                <w:rFonts w:ascii="Calibri" w:hAnsi="Calibri" w:cs="Calibri"/>
+                <w:kern w:val="0"/>
+                <w:sz w:val="22"/>
+                <w:szCs w:val="22"/>
+                <w:lang w:val="en-NZ" w:eastAsia="ja-JP"/>
+              </w:rPr>
+              <w:t>ago</w:t>
+            </w:r>
+            <w:proofErr w:type="gramEnd"/>
           </w:p>
         </w:tc>
         <w:tc>
@@ -2943,17 +3282,18 @@
               </w:rPr>
               <w:t xml:space="preserve">Aquila </w:t>
             </w:r>
-            <w:r>
-              <w:rPr>
-                <w:rFonts w:ascii="Calibri" w:hAnsi="Calibri" w:cs="Calibri"/>
-                <w:kern w:val="0"/>
-                <w:sz w:val="22"/>
-                <w:szCs w:val="22"/>
-                <w:lang w:val="en-NZ" w:eastAsia="ja-JP"/>
-              </w:rPr>
-              <w:lastRenderedPageBreak/>
+            <w:proofErr w:type="spellStart"/>
+            <w:r>
+              <w:rPr>
+                <w:rFonts w:ascii="Calibri" w:hAnsi="Calibri" w:cs="Calibri"/>
+                <w:kern w:val="0"/>
+                <w:sz w:val="22"/>
+                <w:szCs w:val="22"/>
+                <w:lang w:val="en-NZ" w:eastAsia="ja-JP"/>
+              </w:rPr>
               <w:t>Halpé</w:t>
             </w:r>
+            <w:proofErr w:type="spellEnd"/>
           </w:p>
         </w:tc>
         <w:tc>
@@ -2988,20 +3328,20 @@
                 <w:szCs w:val="22"/>
                 <w:lang w:val="en-NZ" w:eastAsia="ja-JP"/>
               </w:rPr>
-              <w:lastRenderedPageBreak/>
               <w:t xml:space="preserve">2 days </w:t>
             </w:r>
-            <w:r>
-              <w:rPr>
-                <w:rFonts w:ascii="Calibri" w:hAnsi="Calibri" w:cs="Calibri"/>
-                <w:kern w:val="0"/>
-                <w:sz w:val="22"/>
-                <w:szCs w:val="22"/>
-                <w:lang w:val="en-NZ" w:eastAsia="ja-JP"/>
-              </w:rPr>
-              <w:lastRenderedPageBreak/>
+            <w:proofErr w:type="gramStart"/>
+            <w:r>
+              <w:rPr>
+                <w:rFonts w:ascii="Calibri" w:hAnsi="Calibri" w:cs="Calibri"/>
+                <w:kern w:val="0"/>
+                <w:sz w:val="22"/>
+                <w:szCs w:val="22"/>
+                <w:lang w:val="en-NZ" w:eastAsia="ja-JP"/>
+              </w:rPr>
               <w:t>ago</w:t>
             </w:r>
+            <w:proofErr w:type="gramEnd"/>
           </w:p>
         </w:tc>
         <w:tc>
@@ -3036,7 +3376,6 @@
                 <w:szCs w:val="22"/>
                 <w:lang w:val="en-NZ" w:eastAsia="ja-JP"/>
               </w:rPr>
-              <w:lastRenderedPageBreak/>
               <w:t>Merge branch 'master' of https://github.com/scholj05/AdvGameProg-Assignment2</w:t>
             </w:r>
           </w:p>
@@ -3115,8 +3454,20 @@
                 <w:szCs w:val="22"/>
                 <w:lang w:val="en-NZ" w:eastAsia="ja-JP"/>
               </w:rPr>
-              <w:t>2 days ago</w:t>
-            </w:r>
+              <w:t xml:space="preserve">2 days </w:t>
+            </w:r>
+            <w:proofErr w:type="gramStart"/>
+            <w:r>
+              <w:rPr>
+                <w:rFonts w:ascii="Calibri" w:hAnsi="Calibri" w:cs="Calibri"/>
+                <w:kern w:val="0"/>
+                <w:sz w:val="22"/>
+                <w:szCs w:val="22"/>
+                <w:lang w:val="en-NZ" w:eastAsia="ja-JP"/>
+              </w:rPr>
+              <w:t>ago</w:t>
+            </w:r>
+            <w:proofErr w:type="gramEnd"/>
           </w:p>
         </w:tc>
         <w:tc>
@@ -3151,7 +3502,29 @@
                 <w:szCs w:val="22"/>
                 <w:lang w:val="en-NZ" w:eastAsia="ja-JP"/>
               </w:rPr>
-              <w:t>Merged skybox into project. Currently stuck in local coords so there's no rotation.</w:t>
+              <w:t xml:space="preserve">Merged skybox into project. Currently stuck in local </w:t>
+            </w:r>
+            <w:proofErr w:type="spellStart"/>
+            <w:r>
+              <w:rPr>
+                <w:rFonts w:ascii="Calibri" w:hAnsi="Calibri" w:cs="Calibri"/>
+                <w:kern w:val="0"/>
+                <w:sz w:val="22"/>
+                <w:szCs w:val="22"/>
+                <w:lang w:val="en-NZ" w:eastAsia="ja-JP"/>
+              </w:rPr>
+              <w:t>coords</w:t>
+            </w:r>
+            <w:proofErr w:type="spellEnd"/>
+            <w:r>
+              <w:rPr>
+                <w:rFonts w:ascii="Calibri" w:hAnsi="Calibri" w:cs="Calibri"/>
+                <w:kern w:val="0"/>
+                <w:sz w:val="22"/>
+                <w:szCs w:val="22"/>
+                <w:lang w:val="en-NZ" w:eastAsia="ja-JP"/>
+              </w:rPr>
+              <w:t xml:space="preserve"> so there's no rotation.</w:t>
             </w:r>
           </w:p>
         </w:tc>
@@ -3192,8 +3565,20 @@
                 <w:szCs w:val="22"/>
                 <w:lang w:val="en-NZ" w:eastAsia="ja-JP"/>
               </w:rPr>
-              <w:t>Aquila Halpé</w:t>
-            </w:r>
+              <w:t xml:space="preserve">Aquila </w:t>
+            </w:r>
+            <w:proofErr w:type="spellStart"/>
+            <w:r>
+              <w:rPr>
+                <w:rFonts w:ascii="Calibri" w:hAnsi="Calibri" w:cs="Calibri"/>
+                <w:kern w:val="0"/>
+                <w:sz w:val="22"/>
+                <w:szCs w:val="22"/>
+                <w:lang w:val="en-NZ" w:eastAsia="ja-JP"/>
+              </w:rPr>
+              <w:t>Halpé</w:t>
+            </w:r>
+            <w:proofErr w:type="spellEnd"/>
           </w:p>
         </w:tc>
         <w:tc>
@@ -3228,8 +3613,20 @@
                 <w:szCs w:val="22"/>
                 <w:lang w:val="en-NZ" w:eastAsia="ja-JP"/>
               </w:rPr>
-              <w:t>2 days ago</w:t>
-            </w:r>
+              <w:t xml:space="preserve">2 days </w:t>
+            </w:r>
+            <w:proofErr w:type="gramStart"/>
+            <w:r>
+              <w:rPr>
+                <w:rFonts w:ascii="Calibri" w:hAnsi="Calibri" w:cs="Calibri"/>
+                <w:kern w:val="0"/>
+                <w:sz w:val="22"/>
+                <w:szCs w:val="22"/>
+                <w:lang w:val="en-NZ" w:eastAsia="ja-JP"/>
+              </w:rPr>
+              <w:t>ago</w:t>
+            </w:r>
+            <w:proofErr w:type="gramEnd"/>
           </w:p>
         </w:tc>
         <w:tc>
@@ -3341,8 +3738,20 @@
                 <w:szCs w:val="22"/>
                 <w:lang w:val="en-NZ" w:eastAsia="ja-JP"/>
               </w:rPr>
-              <w:t>3 days ago</w:t>
-            </w:r>
+              <w:t xml:space="preserve">3 days </w:t>
+            </w:r>
+            <w:proofErr w:type="gramStart"/>
+            <w:r>
+              <w:rPr>
+                <w:rFonts w:ascii="Calibri" w:hAnsi="Calibri" w:cs="Calibri"/>
+                <w:kern w:val="0"/>
+                <w:sz w:val="22"/>
+                <w:szCs w:val="22"/>
+                <w:lang w:val="en-NZ" w:eastAsia="ja-JP"/>
+              </w:rPr>
+              <w:t>ago</w:t>
+            </w:r>
+            <w:proofErr w:type="gramEnd"/>
           </w:p>
         </w:tc>
         <w:tc>
@@ -3377,7 +3786,29 @@
                 <w:szCs w:val="22"/>
                 <w:lang w:val="en-NZ" w:eastAsia="ja-JP"/>
               </w:rPr>
-              <w:t>Started on loading .obj file for use as a vehicle for chase camera.</w:t>
+              <w:t>Started on loading .</w:t>
+            </w:r>
+            <w:proofErr w:type="spellStart"/>
+            <w:r>
+              <w:rPr>
+                <w:rFonts w:ascii="Calibri" w:hAnsi="Calibri" w:cs="Calibri"/>
+                <w:kern w:val="0"/>
+                <w:sz w:val="22"/>
+                <w:szCs w:val="22"/>
+                <w:lang w:val="en-NZ" w:eastAsia="ja-JP"/>
+              </w:rPr>
+              <w:t>obj</w:t>
+            </w:r>
+            <w:proofErr w:type="spellEnd"/>
+            <w:r>
+              <w:rPr>
+                <w:rFonts w:ascii="Calibri" w:hAnsi="Calibri" w:cs="Calibri"/>
+                <w:kern w:val="0"/>
+                <w:sz w:val="22"/>
+                <w:szCs w:val="22"/>
+                <w:lang w:val="en-NZ" w:eastAsia="ja-JP"/>
+              </w:rPr>
+              <w:t xml:space="preserve"> file for use as a vehicle for chase camera.</w:t>
             </w:r>
           </w:p>
         </w:tc>
@@ -3454,8 +3885,20 @@
                 <w:szCs w:val="22"/>
                 <w:lang w:val="en-NZ" w:eastAsia="ja-JP"/>
               </w:rPr>
-              <w:t>3 days ago</w:t>
-            </w:r>
+              <w:t xml:space="preserve">3 days </w:t>
+            </w:r>
+            <w:proofErr w:type="gramStart"/>
+            <w:r>
+              <w:rPr>
+                <w:rFonts w:ascii="Calibri" w:hAnsi="Calibri" w:cs="Calibri"/>
+                <w:kern w:val="0"/>
+                <w:sz w:val="22"/>
+                <w:szCs w:val="22"/>
+                <w:lang w:val="en-NZ" w:eastAsia="ja-JP"/>
+              </w:rPr>
+              <w:t>ago</w:t>
+            </w:r>
+            <w:proofErr w:type="gramEnd"/>
           </w:p>
         </w:tc>
         <w:tc>
@@ -3490,7 +3933,29 @@
                 <w:szCs w:val="22"/>
                 <w:lang w:val="en-NZ" w:eastAsia="ja-JP"/>
               </w:rPr>
-              <w:t>Camera converted to quat (new class</w:t>
+              <w:t xml:space="preserve">Camera converted to </w:t>
+            </w:r>
+            <w:proofErr w:type="spellStart"/>
+            <w:r>
+              <w:rPr>
+                <w:rFonts w:ascii="Calibri" w:hAnsi="Calibri" w:cs="Calibri"/>
+                <w:kern w:val="0"/>
+                <w:sz w:val="22"/>
+                <w:szCs w:val="22"/>
+                <w:lang w:val="en-NZ" w:eastAsia="ja-JP"/>
+              </w:rPr>
+              <w:t>quat</w:t>
+            </w:r>
+            <w:proofErr w:type="spellEnd"/>
+            <w:r>
+              <w:rPr>
+                <w:rFonts w:ascii="Calibri" w:hAnsi="Calibri" w:cs="Calibri"/>
+                <w:kern w:val="0"/>
+                <w:sz w:val="22"/>
+                <w:szCs w:val="22"/>
+                <w:lang w:val="en-NZ" w:eastAsia="ja-JP"/>
+              </w:rPr>
+              <w:t xml:space="preserve"> (new class</w:t>
             </w:r>
           </w:p>
         </w:tc>
@@ -3567,8 +4032,20 @@
                 <w:szCs w:val="22"/>
                 <w:lang w:val="en-NZ" w:eastAsia="ja-JP"/>
               </w:rPr>
-              <w:t>10 days ago</w:t>
-            </w:r>
+              <w:t xml:space="preserve">10 days </w:t>
+            </w:r>
+            <w:proofErr w:type="gramStart"/>
+            <w:r>
+              <w:rPr>
+                <w:rFonts w:ascii="Calibri" w:hAnsi="Calibri" w:cs="Calibri"/>
+                <w:kern w:val="0"/>
+                <w:sz w:val="22"/>
+                <w:szCs w:val="22"/>
+                <w:lang w:val="en-NZ" w:eastAsia="ja-JP"/>
+              </w:rPr>
+              <w:t>ago</w:t>
+            </w:r>
+            <w:proofErr w:type="gramEnd"/>
           </w:p>
         </w:tc>
         <w:tc>
@@ -3603,7 +4080,31 @@
                 <w:szCs w:val="22"/>
                 <w:lang w:val="en-NZ" w:eastAsia="ja-JP"/>
               </w:rPr>
-              <w:t>Fixed bug where running the camera.moveForward method in the first loop caused the camera position to be set to non-real numbers.</w:t>
+              <w:t xml:space="preserve">Fixed bug where running the </w:t>
+            </w:r>
+            <w:proofErr w:type="spellStart"/>
+            <w:proofErr w:type="gramStart"/>
+            <w:r>
+              <w:rPr>
+                <w:rFonts w:ascii="Calibri" w:hAnsi="Calibri" w:cs="Calibri"/>
+                <w:kern w:val="0"/>
+                <w:sz w:val="22"/>
+                <w:szCs w:val="22"/>
+                <w:lang w:val="en-NZ" w:eastAsia="ja-JP"/>
+              </w:rPr>
+              <w:t>camera.moveForward</w:t>
+            </w:r>
+            <w:proofErr w:type="spellEnd"/>
+            <w:proofErr w:type="gramEnd"/>
+            <w:r>
+              <w:rPr>
+                <w:rFonts w:ascii="Calibri" w:hAnsi="Calibri" w:cs="Calibri"/>
+                <w:kern w:val="0"/>
+                <w:sz w:val="22"/>
+                <w:szCs w:val="22"/>
+                <w:lang w:val="en-NZ" w:eastAsia="ja-JP"/>
+              </w:rPr>
+              <w:t xml:space="preserve"> method in the first loop caused the camera position to be set to non-real numbers.</w:t>
             </w:r>
           </w:p>
         </w:tc>
@@ -3680,8 +4181,20 @@
                 <w:szCs w:val="22"/>
                 <w:lang w:val="en-NZ" w:eastAsia="ja-JP"/>
               </w:rPr>
-              <w:t>11 days ago</w:t>
-            </w:r>
+              <w:t xml:space="preserve">11 days </w:t>
+            </w:r>
+            <w:proofErr w:type="gramStart"/>
+            <w:r>
+              <w:rPr>
+                <w:rFonts w:ascii="Calibri" w:hAnsi="Calibri" w:cs="Calibri"/>
+                <w:kern w:val="0"/>
+                <w:sz w:val="22"/>
+                <w:szCs w:val="22"/>
+                <w:lang w:val="en-NZ" w:eastAsia="ja-JP"/>
+              </w:rPr>
+              <w:t>ago</w:t>
+            </w:r>
+            <w:proofErr w:type="gramEnd"/>
           </w:p>
         </w:tc>
         <w:tc>
@@ -3793,8 +4306,20 @@
                 <w:szCs w:val="22"/>
                 <w:lang w:val="en-NZ" w:eastAsia="ja-JP"/>
               </w:rPr>
-              <w:t>11 days ago</w:t>
-            </w:r>
+              <w:t xml:space="preserve">11 days </w:t>
+            </w:r>
+            <w:proofErr w:type="gramStart"/>
+            <w:r>
+              <w:rPr>
+                <w:rFonts w:ascii="Calibri" w:hAnsi="Calibri" w:cs="Calibri"/>
+                <w:kern w:val="0"/>
+                <w:sz w:val="22"/>
+                <w:szCs w:val="22"/>
+                <w:lang w:val="en-NZ" w:eastAsia="ja-JP"/>
+              </w:rPr>
+              <w:t>ago</w:t>
+            </w:r>
+            <w:proofErr w:type="gramEnd"/>
           </w:p>
         </w:tc>
         <w:tc>
@@ -3829,7 +4354,29 @@
                 <w:szCs w:val="22"/>
                 <w:lang w:val="en-NZ" w:eastAsia="ja-JP"/>
               </w:rPr>
-              <w:t>Not using quat-based camera yet</w:t>
+              <w:t xml:space="preserve">Not using </w:t>
+            </w:r>
+            <w:proofErr w:type="spellStart"/>
+            <w:r>
+              <w:rPr>
+                <w:rFonts w:ascii="Calibri" w:hAnsi="Calibri" w:cs="Calibri"/>
+                <w:kern w:val="0"/>
+                <w:sz w:val="22"/>
+                <w:szCs w:val="22"/>
+                <w:lang w:val="en-NZ" w:eastAsia="ja-JP"/>
+              </w:rPr>
+              <w:t>quat</w:t>
+            </w:r>
+            <w:proofErr w:type="spellEnd"/>
+            <w:r>
+              <w:rPr>
+                <w:rFonts w:ascii="Calibri" w:hAnsi="Calibri" w:cs="Calibri"/>
+                <w:kern w:val="0"/>
+                <w:sz w:val="22"/>
+                <w:szCs w:val="22"/>
+                <w:lang w:val="en-NZ" w:eastAsia="ja-JP"/>
+              </w:rPr>
+              <w:t>-based camera yet</w:t>
             </w:r>
           </w:p>
         </w:tc>
@@ -3906,8 +4453,20 @@
                 <w:szCs w:val="22"/>
                 <w:lang w:val="en-NZ" w:eastAsia="ja-JP"/>
               </w:rPr>
-              <w:t>12 days ago</w:t>
-            </w:r>
+              <w:t xml:space="preserve">12 days </w:t>
+            </w:r>
+            <w:proofErr w:type="gramStart"/>
+            <w:r>
+              <w:rPr>
+                <w:rFonts w:ascii="Calibri" w:hAnsi="Calibri" w:cs="Calibri"/>
+                <w:kern w:val="0"/>
+                <w:sz w:val="22"/>
+                <w:szCs w:val="22"/>
+                <w:lang w:val="en-NZ" w:eastAsia="ja-JP"/>
+              </w:rPr>
+              <w:t>ago</w:t>
+            </w:r>
+            <w:proofErr w:type="gramEnd"/>
           </w:p>
         </w:tc>
         <w:tc>
@@ -3942,7 +4501,29 @@
                 <w:szCs w:val="22"/>
                 <w:lang w:val="en-NZ" w:eastAsia="ja-JP"/>
               </w:rPr>
-              <w:t>Playing around with quaternion camera instead of euler.</w:t>
+              <w:t xml:space="preserve">Playing around with quaternion camera instead of </w:t>
+            </w:r>
+            <w:proofErr w:type="spellStart"/>
+            <w:r>
+              <w:rPr>
+                <w:rFonts w:ascii="Calibri" w:hAnsi="Calibri" w:cs="Calibri"/>
+                <w:kern w:val="0"/>
+                <w:sz w:val="22"/>
+                <w:szCs w:val="22"/>
+                <w:lang w:val="en-NZ" w:eastAsia="ja-JP"/>
+              </w:rPr>
+              <w:t>euler</w:t>
+            </w:r>
+            <w:proofErr w:type="spellEnd"/>
+            <w:r>
+              <w:rPr>
+                <w:rFonts w:ascii="Calibri" w:hAnsi="Calibri" w:cs="Calibri"/>
+                <w:kern w:val="0"/>
+                <w:sz w:val="22"/>
+                <w:szCs w:val="22"/>
+                <w:lang w:val="en-NZ" w:eastAsia="ja-JP"/>
+              </w:rPr>
+              <w:t>.</w:t>
             </w:r>
           </w:p>
         </w:tc>
@@ -4019,8 +4600,20 @@
                 <w:szCs w:val="22"/>
                 <w:lang w:val="en-NZ" w:eastAsia="ja-JP"/>
               </w:rPr>
-              <w:t>2 weeks ago</w:t>
-            </w:r>
+              <w:t xml:space="preserve">2 weeks </w:t>
+            </w:r>
+            <w:proofErr w:type="gramStart"/>
+            <w:r>
+              <w:rPr>
+                <w:rFonts w:ascii="Calibri" w:hAnsi="Calibri" w:cs="Calibri"/>
+                <w:kern w:val="0"/>
+                <w:sz w:val="22"/>
+                <w:szCs w:val="22"/>
+                <w:lang w:val="en-NZ" w:eastAsia="ja-JP"/>
+              </w:rPr>
+              <w:t>ago</w:t>
+            </w:r>
+            <w:proofErr w:type="gramEnd"/>
           </w:p>
         </w:tc>
         <w:tc>
@@ -4132,8 +4725,20 @@
                 <w:szCs w:val="22"/>
                 <w:lang w:val="en-NZ" w:eastAsia="ja-JP"/>
               </w:rPr>
-              <w:t>2 weeks ago</w:t>
-            </w:r>
+              <w:t xml:space="preserve">2 weeks </w:t>
+            </w:r>
+            <w:proofErr w:type="gramStart"/>
+            <w:r>
+              <w:rPr>
+                <w:rFonts w:ascii="Calibri" w:hAnsi="Calibri" w:cs="Calibri"/>
+                <w:kern w:val="0"/>
+                <w:sz w:val="22"/>
+                <w:szCs w:val="22"/>
+                <w:lang w:val="en-NZ" w:eastAsia="ja-JP"/>
+              </w:rPr>
+              <w:t>ago</w:t>
+            </w:r>
+            <w:proofErr w:type="gramEnd"/>
           </w:p>
         </w:tc>
         <w:tc>
@@ -4168,7 +4773,29 @@
                 <w:szCs w:val="22"/>
                 <w:lang w:val="en-NZ" w:eastAsia="ja-JP"/>
               </w:rPr>
-              <w:t>Menu is now working (values from the menu are used as input parameters in the heightmap class). Bypasses number distribution at the moment to avoid invalid sigma input for distributors that don't use min/max parameters. Fixing it requires changing the min/max fields to mean/sigma fields in the menu (different input types in the arrays). Menu has its own update/render/draw system with separate window events to run the program entirely internally until it is complete.</w:t>
+              <w:t xml:space="preserve">Menu is now working (values from the menu are used as input parameters in the heightmap class). Bypasses number distribution </w:t>
+            </w:r>
+            <w:proofErr w:type="gramStart"/>
+            <w:r>
+              <w:rPr>
+                <w:rFonts w:ascii="Calibri" w:hAnsi="Calibri" w:cs="Calibri"/>
+                <w:kern w:val="0"/>
+                <w:sz w:val="22"/>
+                <w:szCs w:val="22"/>
+                <w:lang w:val="en-NZ" w:eastAsia="ja-JP"/>
+              </w:rPr>
+              <w:t>at the moment</w:t>
+            </w:r>
+            <w:proofErr w:type="gramEnd"/>
+            <w:r>
+              <w:rPr>
+                <w:rFonts w:ascii="Calibri" w:hAnsi="Calibri" w:cs="Calibri"/>
+                <w:kern w:val="0"/>
+                <w:sz w:val="22"/>
+                <w:szCs w:val="22"/>
+                <w:lang w:val="en-NZ" w:eastAsia="ja-JP"/>
+              </w:rPr>
+              <w:t xml:space="preserve"> to avoid invalid sigma input for distributors that don't use min/max parameters. Fixing it requires changing the min/max fields to mean/sigma fields in the menu (different input types in the arrays). Menu has its own update/render/draw system with separate window events to run the program entirely internally until it is complete.</w:t>
             </w:r>
           </w:p>
         </w:tc>
@@ -4209,8 +4836,20 @@
                 <w:szCs w:val="22"/>
                 <w:lang w:val="en-NZ" w:eastAsia="ja-JP"/>
               </w:rPr>
-              <w:t>Aquila Halpé</w:t>
-            </w:r>
+              <w:t xml:space="preserve">Aquila </w:t>
+            </w:r>
+            <w:proofErr w:type="spellStart"/>
+            <w:r>
+              <w:rPr>
+                <w:rFonts w:ascii="Calibri" w:hAnsi="Calibri" w:cs="Calibri"/>
+                <w:kern w:val="0"/>
+                <w:sz w:val="22"/>
+                <w:szCs w:val="22"/>
+                <w:lang w:val="en-NZ" w:eastAsia="ja-JP"/>
+              </w:rPr>
+              <w:t>Halpé</w:t>
+            </w:r>
+            <w:proofErr w:type="spellEnd"/>
           </w:p>
         </w:tc>
         <w:tc>
@@ -4245,8 +4884,20 @@
                 <w:szCs w:val="22"/>
                 <w:lang w:val="en-NZ" w:eastAsia="ja-JP"/>
               </w:rPr>
-              <w:t>2 weeks ago</w:t>
-            </w:r>
+              <w:t xml:space="preserve">2 weeks </w:t>
+            </w:r>
+            <w:proofErr w:type="gramStart"/>
+            <w:r>
+              <w:rPr>
+                <w:rFonts w:ascii="Calibri" w:hAnsi="Calibri" w:cs="Calibri"/>
+                <w:kern w:val="0"/>
+                <w:sz w:val="22"/>
+                <w:szCs w:val="22"/>
+                <w:lang w:val="en-NZ" w:eastAsia="ja-JP"/>
+              </w:rPr>
+              <w:t>ago</w:t>
+            </w:r>
+            <w:proofErr w:type="gramEnd"/>
           </w:p>
         </w:tc>
         <w:tc>
@@ -4358,8 +5009,20 @@
                 <w:szCs w:val="22"/>
                 <w:lang w:val="en-NZ" w:eastAsia="ja-JP"/>
               </w:rPr>
-              <w:t>2 weeks ago</w:t>
-            </w:r>
+              <w:t xml:space="preserve">2 weeks </w:t>
+            </w:r>
+            <w:proofErr w:type="gramStart"/>
+            <w:r>
+              <w:rPr>
+                <w:rFonts w:ascii="Calibri" w:hAnsi="Calibri" w:cs="Calibri"/>
+                <w:kern w:val="0"/>
+                <w:sz w:val="22"/>
+                <w:szCs w:val="22"/>
+                <w:lang w:val="en-NZ" w:eastAsia="ja-JP"/>
+              </w:rPr>
+              <w:t>ago</w:t>
+            </w:r>
+            <w:proofErr w:type="gramEnd"/>
           </w:p>
         </w:tc>
         <w:tc>
@@ -4394,7 +5057,29 @@
                 <w:szCs w:val="22"/>
                 <w:lang w:val="en-NZ" w:eastAsia="ja-JP"/>
               </w:rPr>
-              <w:t>Added game menu (not fully working but implemented for testing purposes) that will control the vars of the heightmap class prior to its creation. Currently: Escape to close game and menu</w:t>
+              <w:t xml:space="preserve">Added game menu (not fully working but implemented for testing purposes) that will control the </w:t>
+            </w:r>
+            <w:proofErr w:type="spellStart"/>
+            <w:r>
+              <w:rPr>
+                <w:rFonts w:ascii="Calibri" w:hAnsi="Calibri" w:cs="Calibri"/>
+                <w:kern w:val="0"/>
+                <w:sz w:val="22"/>
+                <w:szCs w:val="22"/>
+                <w:lang w:val="en-NZ" w:eastAsia="ja-JP"/>
+              </w:rPr>
+              <w:t>vars</w:t>
+            </w:r>
+            <w:proofErr w:type="spellEnd"/>
+            <w:r>
+              <w:rPr>
+                <w:rFonts w:ascii="Calibri" w:hAnsi="Calibri" w:cs="Calibri"/>
+                <w:kern w:val="0"/>
+                <w:sz w:val="22"/>
+                <w:szCs w:val="22"/>
+                <w:lang w:val="en-NZ" w:eastAsia="ja-JP"/>
+              </w:rPr>
+              <w:t xml:space="preserve"> of the heightmap class prior to its creation. Currently: Escape to close game and menu</w:t>
             </w:r>
           </w:p>
         </w:tc>
@@ -4471,8 +5156,20 @@
                 <w:szCs w:val="22"/>
                 <w:lang w:val="en-NZ" w:eastAsia="ja-JP"/>
               </w:rPr>
-              <w:t>2 weeks ago</w:t>
-            </w:r>
+              <w:t xml:space="preserve">2 weeks </w:t>
+            </w:r>
+            <w:proofErr w:type="gramStart"/>
+            <w:r>
+              <w:rPr>
+                <w:rFonts w:ascii="Calibri" w:hAnsi="Calibri" w:cs="Calibri"/>
+                <w:kern w:val="0"/>
+                <w:sz w:val="22"/>
+                <w:szCs w:val="22"/>
+                <w:lang w:val="en-NZ" w:eastAsia="ja-JP"/>
+              </w:rPr>
+              <w:t>ago</w:t>
+            </w:r>
+            <w:proofErr w:type="gramEnd"/>
           </w:p>
         </w:tc>
         <w:tc>
@@ -4584,8 +5281,20 @@
                 <w:szCs w:val="22"/>
                 <w:lang w:val="en-NZ" w:eastAsia="ja-JP"/>
               </w:rPr>
-              <w:t>3 weeks ago</w:t>
-            </w:r>
+              <w:t xml:space="preserve">3 weeks </w:t>
+            </w:r>
+            <w:proofErr w:type="gramStart"/>
+            <w:r>
+              <w:rPr>
+                <w:rFonts w:ascii="Calibri" w:hAnsi="Calibri" w:cs="Calibri"/>
+                <w:kern w:val="0"/>
+                <w:sz w:val="22"/>
+                <w:szCs w:val="22"/>
+                <w:lang w:val="en-NZ" w:eastAsia="ja-JP"/>
+              </w:rPr>
+              <w:t>ago</w:t>
+            </w:r>
+            <w:proofErr w:type="gramEnd"/>
           </w:p>
         </w:tc>
         <w:tc>
@@ -4661,8 +5370,20 @@
                 <w:szCs w:val="22"/>
                 <w:lang w:val="en-NZ" w:eastAsia="ja-JP"/>
               </w:rPr>
-              <w:t>Aquila Halpé</w:t>
-            </w:r>
+              <w:t xml:space="preserve">Aquila </w:t>
+            </w:r>
+            <w:proofErr w:type="spellStart"/>
+            <w:r>
+              <w:rPr>
+                <w:rFonts w:ascii="Calibri" w:hAnsi="Calibri" w:cs="Calibri"/>
+                <w:kern w:val="0"/>
+                <w:sz w:val="22"/>
+                <w:szCs w:val="22"/>
+                <w:lang w:val="en-NZ" w:eastAsia="ja-JP"/>
+              </w:rPr>
+              <w:t>Halpé</w:t>
+            </w:r>
+            <w:proofErr w:type="spellEnd"/>
           </w:p>
         </w:tc>
         <w:tc>
@@ -4697,8 +5418,20 @@
                 <w:szCs w:val="22"/>
                 <w:lang w:val="en-NZ" w:eastAsia="ja-JP"/>
               </w:rPr>
-              <w:t>3 weeks ago</w:t>
-            </w:r>
+              <w:t xml:space="preserve">3 weeks </w:t>
+            </w:r>
+            <w:proofErr w:type="gramStart"/>
+            <w:r>
+              <w:rPr>
+                <w:rFonts w:ascii="Calibri" w:hAnsi="Calibri" w:cs="Calibri"/>
+                <w:kern w:val="0"/>
+                <w:sz w:val="22"/>
+                <w:szCs w:val="22"/>
+                <w:lang w:val="en-NZ" w:eastAsia="ja-JP"/>
+              </w:rPr>
+              <w:t>ago</w:t>
+            </w:r>
+            <w:proofErr w:type="gramEnd"/>
           </w:p>
         </w:tc>
         <w:tc>
@@ -4810,8 +5543,20 @@
                 <w:szCs w:val="22"/>
                 <w:lang w:val="en-NZ" w:eastAsia="ja-JP"/>
               </w:rPr>
-              <w:t>3 weeks ago</w:t>
-            </w:r>
+              <w:t xml:space="preserve">3 weeks </w:t>
+            </w:r>
+            <w:proofErr w:type="gramStart"/>
+            <w:r>
+              <w:rPr>
+                <w:rFonts w:ascii="Calibri" w:hAnsi="Calibri" w:cs="Calibri"/>
+                <w:kern w:val="0"/>
+                <w:sz w:val="22"/>
+                <w:szCs w:val="22"/>
+                <w:lang w:val="en-NZ" w:eastAsia="ja-JP"/>
+              </w:rPr>
+              <w:t>ago</w:t>
+            </w:r>
+            <w:proofErr w:type="gramEnd"/>
           </w:p>
         </w:tc>
         <w:tc>
@@ -4923,8 +5668,20 @@
                 <w:szCs w:val="22"/>
                 <w:lang w:val="en-NZ" w:eastAsia="ja-JP"/>
               </w:rPr>
-              <w:t>3 weeks ago</w:t>
-            </w:r>
+              <w:t xml:space="preserve">3 weeks </w:t>
+            </w:r>
+            <w:proofErr w:type="gramStart"/>
+            <w:r>
+              <w:rPr>
+                <w:rFonts w:ascii="Calibri" w:hAnsi="Calibri" w:cs="Calibri"/>
+                <w:kern w:val="0"/>
+                <w:sz w:val="22"/>
+                <w:szCs w:val="22"/>
+                <w:lang w:val="en-NZ" w:eastAsia="ja-JP"/>
+              </w:rPr>
+              <w:t>ago</w:t>
+            </w:r>
+            <w:proofErr w:type="gramEnd"/>
           </w:p>
         </w:tc>
         <w:tc>
@@ -5036,8 +5793,20 @@
                 <w:szCs w:val="22"/>
                 <w:lang w:val="en-NZ" w:eastAsia="ja-JP"/>
               </w:rPr>
-              <w:t>3 weeks ago</w:t>
-            </w:r>
+              <w:t xml:space="preserve">3 weeks </w:t>
+            </w:r>
+            <w:proofErr w:type="gramStart"/>
+            <w:r>
+              <w:rPr>
+                <w:rFonts w:ascii="Calibri" w:hAnsi="Calibri" w:cs="Calibri"/>
+                <w:kern w:val="0"/>
+                <w:sz w:val="22"/>
+                <w:szCs w:val="22"/>
+                <w:lang w:val="en-NZ" w:eastAsia="ja-JP"/>
+              </w:rPr>
+              <w:t>ago</w:t>
+            </w:r>
+            <w:proofErr w:type="gramEnd"/>
           </w:p>
         </w:tc>
         <w:tc>
@@ -5149,8 +5918,20 @@
                 <w:szCs w:val="22"/>
                 <w:lang w:val="en-NZ" w:eastAsia="ja-JP"/>
               </w:rPr>
-              <w:t>3 weeks ago</w:t>
-            </w:r>
+              <w:t xml:space="preserve">3 weeks </w:t>
+            </w:r>
+            <w:proofErr w:type="gramStart"/>
+            <w:r>
+              <w:rPr>
+                <w:rFonts w:ascii="Calibri" w:hAnsi="Calibri" w:cs="Calibri"/>
+                <w:kern w:val="0"/>
+                <w:sz w:val="22"/>
+                <w:szCs w:val="22"/>
+                <w:lang w:val="en-NZ" w:eastAsia="ja-JP"/>
+              </w:rPr>
+              <w:t>ago</w:t>
+            </w:r>
+            <w:proofErr w:type="gramEnd"/>
           </w:p>
         </w:tc>
         <w:tc>
@@ -5185,7 +5966,73 @@
                 <w:szCs w:val="22"/>
                 <w:lang w:val="en-NZ" w:eastAsia="ja-JP"/>
               </w:rPr>
-              <w:t>Changed camera operation from glRotate &amp; glTranslate to using Matrix and glLookAt to avoid gimble lock and non-local z-axis camera roll. Camera has been moved to a separate file</w:t>
+              <w:t xml:space="preserve">Changed camera operation from </w:t>
+            </w:r>
+            <w:proofErr w:type="spellStart"/>
+            <w:r>
+              <w:rPr>
+                <w:rFonts w:ascii="Calibri" w:hAnsi="Calibri" w:cs="Calibri"/>
+                <w:kern w:val="0"/>
+                <w:sz w:val="22"/>
+                <w:szCs w:val="22"/>
+                <w:lang w:val="en-NZ" w:eastAsia="ja-JP"/>
+              </w:rPr>
+              <w:t>glRotate</w:t>
+            </w:r>
+            <w:proofErr w:type="spellEnd"/>
+            <w:r>
+              <w:rPr>
+                <w:rFonts w:ascii="Calibri" w:hAnsi="Calibri" w:cs="Calibri"/>
+                <w:kern w:val="0"/>
+                <w:sz w:val="22"/>
+                <w:szCs w:val="22"/>
+                <w:lang w:val="en-NZ" w:eastAsia="ja-JP"/>
+              </w:rPr>
+              <w:t xml:space="preserve"> &amp; </w:t>
+            </w:r>
+            <w:proofErr w:type="spellStart"/>
+            <w:r>
+              <w:rPr>
+                <w:rFonts w:ascii="Calibri" w:hAnsi="Calibri" w:cs="Calibri"/>
+                <w:kern w:val="0"/>
+                <w:sz w:val="22"/>
+                <w:szCs w:val="22"/>
+                <w:lang w:val="en-NZ" w:eastAsia="ja-JP"/>
+              </w:rPr>
+              <w:t>glTranslate</w:t>
+            </w:r>
+            <w:proofErr w:type="spellEnd"/>
+            <w:r>
+              <w:rPr>
+                <w:rFonts w:ascii="Calibri" w:hAnsi="Calibri" w:cs="Calibri"/>
+                <w:kern w:val="0"/>
+                <w:sz w:val="22"/>
+                <w:szCs w:val="22"/>
+                <w:lang w:val="en-NZ" w:eastAsia="ja-JP"/>
+              </w:rPr>
+              <w:t xml:space="preserve"> to using Matrix and </w:t>
+            </w:r>
+            <w:proofErr w:type="spellStart"/>
+            <w:r>
+              <w:rPr>
+                <w:rFonts w:ascii="Calibri" w:hAnsi="Calibri" w:cs="Calibri"/>
+                <w:kern w:val="0"/>
+                <w:sz w:val="22"/>
+                <w:szCs w:val="22"/>
+                <w:lang w:val="en-NZ" w:eastAsia="ja-JP"/>
+              </w:rPr>
+              <w:t>glLookAt</w:t>
+            </w:r>
+            <w:proofErr w:type="spellEnd"/>
+            <w:r>
+              <w:rPr>
+                <w:rFonts w:ascii="Calibri" w:hAnsi="Calibri" w:cs="Calibri"/>
+                <w:kern w:val="0"/>
+                <w:sz w:val="22"/>
+                <w:szCs w:val="22"/>
+                <w:lang w:val="en-NZ" w:eastAsia="ja-JP"/>
+              </w:rPr>
+              <w:t xml:space="preserve"> to avoid gimble lock and non-local z-axis camera roll. Camera has been moved to a separate file</w:t>
             </w:r>
           </w:p>
         </w:tc>
@@ -5262,8 +6109,20 @@
                 <w:szCs w:val="22"/>
                 <w:lang w:val="en-NZ" w:eastAsia="ja-JP"/>
               </w:rPr>
-              <w:t>3 weeks ago</w:t>
-            </w:r>
+              <w:t xml:space="preserve">3 weeks </w:t>
+            </w:r>
+            <w:proofErr w:type="gramStart"/>
+            <w:r>
+              <w:rPr>
+                <w:rFonts w:ascii="Calibri" w:hAnsi="Calibri" w:cs="Calibri"/>
+                <w:kern w:val="0"/>
+                <w:sz w:val="22"/>
+                <w:szCs w:val="22"/>
+                <w:lang w:val="en-NZ" w:eastAsia="ja-JP"/>
+              </w:rPr>
+              <w:t>ago</w:t>
+            </w:r>
+            <w:proofErr w:type="gramEnd"/>
           </w:p>
         </w:tc>
         <w:tc>
@@ -5298,7 +6157,29 @@
                 <w:szCs w:val="22"/>
                 <w:lang w:val="en-NZ" w:eastAsia="ja-JP"/>
               </w:rPr>
-              <w:t>Initial commit. Wrking versions of height map</w:t>
+              <w:t xml:space="preserve">Initial commit. </w:t>
+            </w:r>
+            <w:proofErr w:type="spellStart"/>
+            <w:r>
+              <w:rPr>
+                <w:rFonts w:ascii="Calibri" w:hAnsi="Calibri" w:cs="Calibri"/>
+                <w:kern w:val="0"/>
+                <w:sz w:val="22"/>
+                <w:szCs w:val="22"/>
+                <w:lang w:val="en-NZ" w:eastAsia="ja-JP"/>
+              </w:rPr>
+              <w:t>Wrking</w:t>
+            </w:r>
+            <w:proofErr w:type="spellEnd"/>
+            <w:r>
+              <w:rPr>
+                <w:rFonts w:ascii="Calibri" w:hAnsi="Calibri" w:cs="Calibri"/>
+                <w:kern w:val="0"/>
+                <w:sz w:val="22"/>
+                <w:szCs w:val="22"/>
+                <w:lang w:val="en-NZ" w:eastAsia="ja-JP"/>
+              </w:rPr>
+              <w:t xml:space="preserve"> versions of height map</w:t>
             </w:r>
           </w:p>
         </w:tc>
@@ -5449,12 +6330,51 @@
           <w:szCs w:val="36"/>
         </w:rPr>
       </w:pPr>
-      <w:r>
-        <w:rPr>
-          <w:sz w:val="36"/>
-          <w:szCs w:val="36"/>
-        </w:rPr>
-        <w:t>Contribution : Skybox + some minor aesthetic elements to menu / heightmap colour gradients.</w:t>
+      <w:proofErr w:type="gramStart"/>
+      <w:r>
+        <w:rPr>
+          <w:sz w:val="36"/>
+          <w:szCs w:val="36"/>
+        </w:rPr>
+        <w:t>Contribution :</w:t>
+      </w:r>
+      <w:proofErr w:type="gramEnd"/>
+      <w:r>
+        <w:rPr>
+          <w:sz w:val="36"/>
+          <w:szCs w:val="36"/>
+        </w:rPr>
+        <w:t xml:space="preserve"> Skybox </w:t>
+      </w:r>
+      <w:r>
+        <w:rPr>
+          <w:sz w:val="36"/>
+          <w:szCs w:val="36"/>
+        </w:rPr>
+        <w:t xml:space="preserve">(built on John’s lighting demo) </w:t>
+      </w:r>
+      <w:r>
+        <w:rPr>
+          <w:sz w:val="36"/>
+          <w:szCs w:val="36"/>
+        </w:rPr>
+        <w:t xml:space="preserve">+ some minor aesthetic elements to menu / heightmap </w:t>
+      </w:r>
+      <w:proofErr w:type="spellStart"/>
+      <w:r>
+        <w:rPr>
+          <w:sz w:val="36"/>
+          <w:szCs w:val="36"/>
+        </w:rPr>
+        <w:t>colour</w:t>
+      </w:r>
+      <w:proofErr w:type="spellEnd"/>
+      <w:r>
+        <w:rPr>
+          <w:sz w:val="36"/>
+          <w:szCs w:val="36"/>
+        </w:rPr>
+        <w:t xml:space="preserve"> gradients.</w:t>
       </w:r>
     </w:p>
     <w:p>
@@ -5479,6 +6399,13 @@
         </w:rPr>
         <w:t xml:space="preserve">Jesse – </w:t>
       </w:r>
+      <w:r>
+        <w:rPr>
+          <w:sz w:val="36"/>
+          <w:szCs w:val="36"/>
+        </w:rPr>
+        <w:t>estimated 30-40 hours of research and development per week (6 weeks)</w:t>
+      </w:r>
     </w:p>
     <w:p>
       <w:pPr>
@@ -5487,12 +6414,347 @@
           <w:szCs w:val="36"/>
         </w:rPr>
       </w:pPr>
+      <w:proofErr w:type="gramStart"/>
       <w:r>
         <w:rPr>
           <w:sz w:val="36"/>
           <w:szCs w:val="36"/>
         </w:rPr>
         <w:t>Contribution :</w:t>
+      </w:r>
+      <w:proofErr w:type="gramEnd"/>
+    </w:p>
+    <w:p>
+      <w:pPr>
+        <w:rPr>
+          <w:sz w:val="36"/>
+          <w:szCs w:val="36"/>
+        </w:rPr>
+      </w:pPr>
+      <w:r>
+        <w:rPr>
+          <w:sz w:val="36"/>
+          <w:szCs w:val="36"/>
+        </w:rPr>
+        <w:t>Heightmap</w:t>
+      </w:r>
+      <w:r>
+        <w:rPr>
+          <w:sz w:val="36"/>
+          <w:szCs w:val="36"/>
+        </w:rPr>
+        <w:t xml:space="preserve"> class</w:t>
+      </w:r>
+      <w:r>
+        <w:rPr>
+          <w:sz w:val="36"/>
+          <w:szCs w:val="36"/>
+        </w:rPr>
+        <w:t xml:space="preserve"> (built on John’s code for diamond square).</w:t>
+      </w:r>
+    </w:p>
+    <w:p>
+      <w:pPr>
+        <w:pStyle w:val="ListParagraph"/>
+        <w:numPr>
+          <w:ilvl w:val="0"/>
+          <w:numId w:val="4"/>
+        </w:numPr>
+        <w:rPr>
+          <w:sz w:val="36"/>
+          <w:szCs w:val="36"/>
+        </w:rPr>
+      </w:pPr>
+      <w:r>
+        <w:rPr>
+          <w:sz w:val="36"/>
+          <w:szCs w:val="36"/>
+        </w:rPr>
+        <w:t>Random number generation.</w:t>
+      </w:r>
+      <w:r>
+        <w:rPr>
+          <w:sz w:val="36"/>
+          <w:szCs w:val="36"/>
+        </w:rPr>
+        <w:tab/>
+      </w:r>
+    </w:p>
+    <w:p>
+      <w:pPr>
+        <w:pStyle w:val="ListParagraph"/>
+        <w:numPr>
+          <w:ilvl w:val="0"/>
+          <w:numId w:val="4"/>
+        </w:numPr>
+        <w:rPr>
+          <w:sz w:val="36"/>
+          <w:szCs w:val="36"/>
+        </w:rPr>
+      </w:pPr>
+      <w:r>
+        <w:rPr>
+          <w:sz w:val="36"/>
+          <w:szCs w:val="36"/>
+        </w:rPr>
+        <w:t>Smoothing algorithm.</w:t>
+      </w:r>
+    </w:p>
+    <w:p>
+      <w:pPr>
+        <w:pStyle w:val="ListParagraph"/>
+        <w:numPr>
+          <w:ilvl w:val="0"/>
+          <w:numId w:val="4"/>
+        </w:numPr>
+        <w:rPr>
+          <w:sz w:val="36"/>
+          <w:szCs w:val="36"/>
+        </w:rPr>
+      </w:pPr>
+      <w:r>
+        <w:rPr>
+          <w:sz w:val="36"/>
+          <w:szCs w:val="36"/>
+        </w:rPr>
+        <w:t>Edge pinning method (redundant).</w:t>
+      </w:r>
+    </w:p>
+    <w:p>
+      <w:pPr>
+        <w:pStyle w:val="ListParagraph"/>
+        <w:numPr>
+          <w:ilvl w:val="0"/>
+          <w:numId w:val="4"/>
+        </w:numPr>
+        <w:rPr>
+          <w:sz w:val="36"/>
+          <w:szCs w:val="36"/>
+        </w:rPr>
+      </w:pPr>
+      <w:proofErr w:type="spellStart"/>
+      <w:r>
+        <w:rPr>
+          <w:sz w:val="36"/>
+          <w:szCs w:val="36"/>
+        </w:rPr>
+        <w:t>Colour</w:t>
+      </w:r>
+      <w:proofErr w:type="spellEnd"/>
+      <w:r>
+        <w:rPr>
+          <w:sz w:val="36"/>
+          <w:szCs w:val="36"/>
+        </w:rPr>
+        <w:t xml:space="preserve"> buffering.</w:t>
+      </w:r>
+    </w:p>
+    <w:p>
+      <w:pPr>
+        <w:pStyle w:val="ListParagraph"/>
+        <w:numPr>
+          <w:ilvl w:val="0"/>
+          <w:numId w:val="4"/>
+        </w:numPr>
+        <w:rPr>
+          <w:sz w:val="36"/>
+          <w:szCs w:val="36"/>
+        </w:rPr>
+      </w:pPr>
+      <w:r>
+        <w:rPr>
+          <w:sz w:val="36"/>
+          <w:szCs w:val="36"/>
+        </w:rPr>
+        <w:t xml:space="preserve">Height-based </w:t>
+      </w:r>
+      <w:proofErr w:type="spellStart"/>
+      <w:r>
+        <w:rPr>
+          <w:sz w:val="36"/>
+          <w:szCs w:val="36"/>
+        </w:rPr>
+        <w:t>colouring</w:t>
+      </w:r>
+      <w:proofErr w:type="spellEnd"/>
+      <w:r>
+        <w:rPr>
+          <w:sz w:val="36"/>
+          <w:szCs w:val="36"/>
+        </w:rPr>
+        <w:t xml:space="preserve"> and smoothing.</w:t>
+      </w:r>
+    </w:p>
+    <w:p>
+      <w:pPr>
+        <w:pStyle w:val="ListParagraph"/>
+        <w:numPr>
+          <w:ilvl w:val="0"/>
+          <w:numId w:val="4"/>
+        </w:numPr>
+        <w:rPr>
+          <w:sz w:val="36"/>
+          <w:szCs w:val="36"/>
+        </w:rPr>
+      </w:pPr>
+      <w:r>
+        <w:rPr>
+          <w:sz w:val="36"/>
+          <w:szCs w:val="36"/>
+        </w:rPr>
+        <w:t>Height Offset algorithm.</w:t>
+      </w:r>
+    </w:p>
+    <w:p>
+      <w:pPr>
+        <w:rPr>
+          <w:sz w:val="36"/>
+          <w:szCs w:val="36"/>
+        </w:rPr>
+      </w:pPr>
+      <w:r>
+        <w:rPr>
+          <w:sz w:val="36"/>
+          <w:szCs w:val="36"/>
+        </w:rPr>
+        <w:t>Menu</w:t>
+      </w:r>
+      <w:r>
+        <w:rPr>
+          <w:sz w:val="36"/>
+          <w:szCs w:val="36"/>
+        </w:rPr>
+        <w:t xml:space="preserve"> class.</w:t>
+      </w:r>
+    </w:p>
+    <w:p>
+      <w:pPr>
+        <w:rPr>
+          <w:sz w:val="36"/>
+          <w:szCs w:val="36"/>
+        </w:rPr>
+      </w:pPr>
+      <w:proofErr w:type="spellStart"/>
+      <w:r>
+        <w:rPr>
+          <w:sz w:val="36"/>
+          <w:szCs w:val="36"/>
+        </w:rPr>
+        <w:t>MenuData</w:t>
+      </w:r>
+      <w:proofErr w:type="spellEnd"/>
+      <w:r>
+        <w:rPr>
+          <w:sz w:val="36"/>
+          <w:szCs w:val="36"/>
+        </w:rPr>
+        <w:t xml:space="preserve"> class (holds data used in menu).</w:t>
+      </w:r>
+    </w:p>
+    <w:p>
+      <w:pPr>
+        <w:rPr>
+          <w:sz w:val="36"/>
+          <w:szCs w:val="36"/>
+        </w:rPr>
+      </w:pPr>
+      <w:r>
+        <w:rPr>
+          <w:sz w:val="36"/>
+          <w:szCs w:val="36"/>
+        </w:rPr>
+        <w:t>Euler camera class (redundant).</w:t>
+      </w:r>
+    </w:p>
+    <w:p>
+      <w:pPr>
+        <w:rPr>
+          <w:sz w:val="36"/>
+          <w:szCs w:val="36"/>
+        </w:rPr>
+      </w:pPr>
+      <w:r>
+        <w:rPr>
+          <w:sz w:val="36"/>
+          <w:szCs w:val="36"/>
+        </w:rPr>
+        <w:t xml:space="preserve">Quaternion camera class (replaced </w:t>
+      </w:r>
+      <w:proofErr w:type="spellStart"/>
+      <w:r>
+        <w:rPr>
+          <w:sz w:val="36"/>
+          <w:szCs w:val="36"/>
+        </w:rPr>
+        <w:t>euler</w:t>
+      </w:r>
+      <w:proofErr w:type="spellEnd"/>
+      <w:r>
+        <w:rPr>
+          <w:sz w:val="36"/>
+          <w:szCs w:val="36"/>
+        </w:rPr>
+        <w:t xml:space="preserve"> class to avoid jitter and gimbal lock).</w:t>
+      </w:r>
+    </w:p>
+    <w:p>
+      <w:pPr>
+        <w:rPr>
+          <w:sz w:val="36"/>
+          <w:szCs w:val="36"/>
+        </w:rPr>
+      </w:pPr>
+      <w:r>
+        <w:rPr>
+          <w:sz w:val="36"/>
+          <w:szCs w:val="36"/>
+        </w:rPr>
+        <w:t>Ocean class.</w:t>
+      </w:r>
+    </w:p>
+    <w:p>
+      <w:pPr>
+        <w:rPr>
+          <w:sz w:val="36"/>
+          <w:szCs w:val="36"/>
+        </w:rPr>
+      </w:pPr>
+      <w:r>
+        <w:rPr>
+          <w:sz w:val="36"/>
+          <w:szCs w:val="36"/>
+        </w:rPr>
+        <w:t>Overlay class.</w:t>
+      </w:r>
+    </w:p>
+    <w:p>
+      <w:pPr>
+        <w:rPr>
+          <w:sz w:val="36"/>
+          <w:szCs w:val="36"/>
+        </w:rPr>
+      </w:pPr>
+      <w:r>
+        <w:rPr>
+          <w:sz w:val="36"/>
+          <w:szCs w:val="36"/>
+        </w:rPr>
+        <w:t>Part of skybox class.</w:t>
+      </w:r>
+    </w:p>
+    <w:p>
+      <w:pPr>
+        <w:rPr>
+          <w:sz w:val="36"/>
+          <w:szCs w:val="36"/>
+        </w:rPr>
+      </w:pPr>
+      <w:r>
+        <w:rPr>
+          <w:sz w:val="36"/>
+          <w:szCs w:val="36"/>
+        </w:rPr>
+        <w:t>Object loader and object class (removed due to time constraint).</w:t>
       </w:r>
     </w:p>
     <w:p>
@@ -5506,7 +6768,7 @@
     <w:p>
       <w:pPr>
         <w:rPr>
-          <w:sz w:val="36"/>
+          <w:sz w:val="24"/>
           <w:szCs w:val="36"/>
         </w:rPr>
       </w:pPr>
@@ -5518,30 +6780,6 @@
           <w:szCs w:val="36"/>
         </w:rPr>
       </w:pPr>
-      <w:r>
-        <w:rPr>
-          <w:sz w:val="36"/>
-          <w:szCs w:val="36"/>
-        </w:rPr>
-        <w:br w:type="page"/>
-      </w:r>
-    </w:p>
-    <w:p>
-      <w:pPr>
-        <w:rPr>
-          <w:sz w:val="36"/>
-          <w:szCs w:val="36"/>
-          <w:u w:val="single"/>
-        </w:rPr>
-      </w:pPr>
-      <w:r>
-        <w:rPr>
-          <w:sz w:val="36"/>
-          <w:szCs w:val="36"/>
-          <w:u w:val="single"/>
-        </w:rPr>
-        <w:t>Postmortem and Team Reflection</w:t>
-      </w:r>
     </w:p>
     <w:p>
       <w:pPr>
@@ -5563,7 +6801,112 @@
           <w:sz w:val="36"/>
           <w:szCs w:val="36"/>
         </w:rPr>
-        <w:t xml:space="preserve">Aquila: Working with OpenGL was certainly an interesting experience; I think that at a basic level getting started is seemingly a bit more daunting than it actually is mainly because of the weird method calls and lack of user-friendly documentation (and no hover-over method descriptions for the methods in the IDE), but beyond the basic display stuff things can still be quite confusing and complex. I didn’t contribute quite as much as I’d have liked to in this project due to a pretty severe workload from other assignments, but I still enjoyed the learning experience a lot and I’d still say that if I decided to go ahead with OpenGL and learn more I’d have fun exploring all the options of a very powerful graphics library. </w:t>
+        <w:lastRenderedPageBreak/>
+        <w:tab/>
+      </w:r>
+    </w:p>
+    <w:p>
+      <w:pPr>
+        <w:rPr>
+          <w:sz w:val="36"/>
+          <w:szCs w:val="36"/>
+        </w:rPr>
+      </w:pPr>
+    </w:p>
+    <w:p>
+      <w:pPr>
+        <w:rPr>
+          <w:sz w:val="36"/>
+          <w:szCs w:val="36"/>
+        </w:rPr>
+      </w:pPr>
+    </w:p>
+    <w:p>
+      <w:pPr>
+        <w:rPr>
+          <w:sz w:val="36"/>
+          <w:szCs w:val="36"/>
+        </w:rPr>
+      </w:pPr>
+      <w:r>
+        <w:rPr>
+          <w:sz w:val="36"/>
+          <w:szCs w:val="36"/>
+        </w:rPr>
+        <w:br w:type="page"/>
+      </w:r>
+    </w:p>
+    <w:p>
+      <w:pPr>
+        <w:rPr>
+          <w:sz w:val="36"/>
+          <w:szCs w:val="36"/>
+          <w:u w:val="single"/>
+        </w:rPr>
+      </w:pPr>
+      <w:r>
+        <w:rPr>
+          <w:sz w:val="36"/>
+          <w:szCs w:val="36"/>
+          <w:u w:val="single"/>
+        </w:rPr>
+        <w:lastRenderedPageBreak/>
+        <w:t>Postmortem and Team Reflection</w:t>
+      </w:r>
+    </w:p>
+    <w:p>
+      <w:pPr>
+        <w:rPr>
+          <w:sz w:val="36"/>
+          <w:szCs w:val="36"/>
+        </w:rPr>
+      </w:pPr>
+    </w:p>
+    <w:p>
+      <w:pPr>
+        <w:rPr>
+          <w:sz w:val="36"/>
+          <w:szCs w:val="36"/>
+        </w:rPr>
+      </w:pPr>
+      <w:r>
+        <w:rPr>
+          <w:sz w:val="36"/>
+          <w:szCs w:val="36"/>
+        </w:rPr>
+        <w:t xml:space="preserve">Aquila: Working with OpenGL was certainly an interesting experience; I think that at a basic level getting started is seemingly a bit more daunting than it </w:t>
+      </w:r>
+      <w:proofErr w:type="gramStart"/>
+      <w:r>
+        <w:rPr>
+          <w:sz w:val="36"/>
+          <w:szCs w:val="36"/>
+        </w:rPr>
+        <w:t>actually is</w:t>
+      </w:r>
+      <w:proofErr w:type="gramEnd"/>
+      <w:r>
+        <w:rPr>
+          <w:sz w:val="36"/>
+          <w:szCs w:val="36"/>
+        </w:rPr>
+        <w:t xml:space="preserve"> mainly because of the weird method calls and lack of user-friendly documentation (and no hover-over method descriptions for the methods in the IDE), but beyond the basic display stuff things can still be quite confusing and complex. I didn’t contribute quite as much as I’d have liked to in this project due to a </w:t>
+      </w:r>
+      <w:proofErr w:type="gramStart"/>
+      <w:r>
+        <w:rPr>
+          <w:sz w:val="36"/>
+          <w:szCs w:val="36"/>
+        </w:rPr>
+        <w:t>pretty severe</w:t>
+      </w:r>
+      <w:proofErr w:type="gramEnd"/>
+      <w:r>
+        <w:rPr>
+          <w:sz w:val="36"/>
+          <w:szCs w:val="36"/>
+        </w:rPr>
+        <w:t xml:space="preserve"> workload from other assignments, but I still enjoyed the learning experience a lot and I’d still say that if I decided to go ahead with OpenGL and learn more I’d have fun exploring all the options of a very powerful graphics library. </w:t>
       </w:r>
       <w:r>
         <w:rPr>
@@ -5571,6 +6914,294 @@
           <w:szCs w:val="36"/>
         </w:rPr>
         <w:t>Getting the skybox and the heightmap to look nice and (somewhat) realistic was really satisfying though.</w:t>
+      </w:r>
+    </w:p>
+    <w:p>
+      <w:pPr>
+        <w:rPr>
+          <w:sz w:val="36"/>
+          <w:szCs w:val="36"/>
+        </w:rPr>
+      </w:pPr>
+    </w:p>
+    <w:p>
+      <w:pPr>
+        <w:rPr>
+          <w:sz w:val="36"/>
+          <w:szCs w:val="36"/>
+        </w:rPr>
+      </w:pPr>
+      <w:r>
+        <w:rPr>
+          <w:sz w:val="36"/>
+          <w:szCs w:val="36"/>
+        </w:rPr>
+        <w:t>Jesse:</w:t>
+      </w:r>
+      <w:r>
+        <w:rPr>
+          <w:sz w:val="36"/>
+          <w:szCs w:val="36"/>
+        </w:rPr>
+        <w:t xml:space="preserve"> Working with OpenGL and 3d has been a very rewarding and humbling experience. The amount of research needed to understand and implement OpenGL aspects of the project took far longer than I has originally anticipated, but I feel like I have developed (pun intended) as a programmer significantly because of it. The hardest part of this project has been understanding quaternions (or at least attempting to) for use with the “camera”.</w:t>
+      </w:r>
+      <w:r>
+        <w:rPr>
+          <w:sz w:val="36"/>
+          <w:szCs w:val="36"/>
+        </w:rPr>
+        <w:t xml:space="preserve"> The most rewarding part was seeing the heightmap transform from a wireframe to a </w:t>
+      </w:r>
+      <w:proofErr w:type="spellStart"/>
+      <w:r>
+        <w:rPr>
+          <w:sz w:val="36"/>
+          <w:szCs w:val="36"/>
+        </w:rPr>
+        <w:t>coloured</w:t>
+      </w:r>
+      <w:proofErr w:type="spellEnd"/>
+      <w:r>
+        <w:rPr>
+          <w:sz w:val="36"/>
+          <w:szCs w:val="36"/>
+        </w:rPr>
+        <w:t xml:space="preserve"> and height-offset island in an ocean. From the start of the assignment hand-out to the submission date (apart from exam </w:t>
+      </w:r>
+      <w:r>
+        <w:rPr>
+          <w:sz w:val="36"/>
+          <w:szCs w:val="36"/>
+        </w:rPr>
+        <w:t>prep time</w:t>
+      </w:r>
+      <w:r>
+        <w:rPr>
+          <w:sz w:val="36"/>
+          <w:szCs w:val="36"/>
+        </w:rPr>
+        <w:t xml:space="preserve">) I have spent a good 30 – 40 hours either researching </w:t>
+      </w:r>
+      <w:r>
+        <w:rPr>
+          <w:sz w:val="36"/>
+          <w:szCs w:val="36"/>
+        </w:rPr>
+        <w:t xml:space="preserve">or working on the </w:t>
+      </w:r>
+      <w:r>
+        <w:rPr>
+          <w:sz w:val="36"/>
+          <w:szCs w:val="36"/>
+        </w:rPr>
+        <w:lastRenderedPageBreak/>
+        <w:t xml:space="preserve">project, which has allowed me to spend time working on the algorithms, such as the height offset method and the quaternion </w:t>
+      </w:r>
+      <w:proofErr w:type="spellStart"/>
+      <w:r>
+        <w:rPr>
+          <w:sz w:val="36"/>
+          <w:szCs w:val="36"/>
+        </w:rPr>
+        <w:t>maths</w:t>
+      </w:r>
+      <w:proofErr w:type="spellEnd"/>
+      <w:r>
+        <w:rPr>
+          <w:sz w:val="36"/>
+          <w:szCs w:val="36"/>
+        </w:rPr>
+        <w:t>.</w:t>
+      </w:r>
+      <w:r>
+        <w:rPr>
+          <w:sz w:val="36"/>
+          <w:szCs w:val="36"/>
+        </w:rPr>
+        <w:t xml:space="preserve"> </w:t>
+      </w:r>
+    </w:p>
+    <w:p>
+      <w:pPr>
+        <w:rPr>
+          <w:sz w:val="36"/>
+          <w:szCs w:val="36"/>
+        </w:rPr>
+      </w:pPr>
+      <w:r>
+        <w:rPr>
+          <w:sz w:val="36"/>
+          <w:szCs w:val="36"/>
+        </w:rPr>
+        <w:t>Things to improve:</w:t>
+      </w:r>
+    </w:p>
+    <w:p>
+      <w:pPr>
+        <w:pStyle w:val="ListParagraph"/>
+        <w:numPr>
+          <w:ilvl w:val="0"/>
+          <w:numId w:val="4"/>
+        </w:numPr>
+        <w:rPr>
+          <w:sz w:val="36"/>
+          <w:szCs w:val="36"/>
+        </w:rPr>
+      </w:pPr>
+      <w:r>
+        <w:rPr>
+          <w:sz w:val="36"/>
+          <w:szCs w:val="36"/>
+        </w:rPr>
+        <w:t>Collision detection for the land.</w:t>
+      </w:r>
+    </w:p>
+    <w:p>
+      <w:pPr>
+        <w:pStyle w:val="ListParagraph"/>
+        <w:numPr>
+          <w:ilvl w:val="0"/>
+          <w:numId w:val="4"/>
+        </w:numPr>
+        <w:rPr>
+          <w:sz w:val="36"/>
+          <w:szCs w:val="36"/>
+        </w:rPr>
+      </w:pPr>
+      <w:r>
+        <w:rPr>
+          <w:sz w:val="36"/>
+          <w:szCs w:val="36"/>
+        </w:rPr>
+        <w:t>Get the object loader to work and use the SLERP method to produce a smooth chase camera effect.</w:t>
+      </w:r>
+    </w:p>
+    <w:p>
+      <w:pPr>
+        <w:pStyle w:val="ListParagraph"/>
+        <w:numPr>
+          <w:ilvl w:val="0"/>
+          <w:numId w:val="4"/>
+        </w:numPr>
+        <w:rPr>
+          <w:sz w:val="36"/>
+          <w:szCs w:val="36"/>
+        </w:rPr>
+      </w:pPr>
+      <w:r>
+        <w:rPr>
+          <w:sz w:val="36"/>
+          <w:szCs w:val="36"/>
+        </w:rPr>
+        <w:t xml:space="preserve">Get the </w:t>
+      </w:r>
+      <w:proofErr w:type="spellStart"/>
+      <w:r>
+        <w:rPr>
+          <w:sz w:val="36"/>
+          <w:szCs w:val="36"/>
+        </w:rPr>
+        <w:t>normals</w:t>
+      </w:r>
+      <w:proofErr w:type="spellEnd"/>
+      <w:r>
+        <w:rPr>
+          <w:sz w:val="36"/>
+          <w:szCs w:val="36"/>
+        </w:rPr>
+        <w:t xml:space="preserve"> for the heightmap so lighting can be used.</w:t>
+      </w:r>
+    </w:p>
+    <w:p>
+      <w:pPr>
+        <w:pStyle w:val="ListParagraph"/>
+        <w:numPr>
+          <w:ilvl w:val="0"/>
+          <w:numId w:val="4"/>
+        </w:numPr>
+        <w:rPr>
+          <w:sz w:val="36"/>
+          <w:szCs w:val="36"/>
+        </w:rPr>
+      </w:pPr>
+      <w:r>
+        <w:rPr>
+          <w:sz w:val="36"/>
+          <w:szCs w:val="36"/>
+        </w:rPr>
+        <w:t xml:space="preserve">Set the skybox to the </w:t>
+      </w:r>
+      <w:proofErr w:type="gramStart"/>
+      <w:r>
+        <w:rPr>
+          <w:sz w:val="36"/>
+          <w:szCs w:val="36"/>
+        </w:rPr>
+        <w:t>X,Z</w:t>
+      </w:r>
+      <w:proofErr w:type="gramEnd"/>
+      <w:r>
+        <w:rPr>
+          <w:sz w:val="36"/>
+          <w:szCs w:val="36"/>
+        </w:rPr>
+        <w:t xml:space="preserve"> coordinates of the camera as to not allow the camera to leave the heightmap.</w:t>
+      </w:r>
+    </w:p>
+    <w:p>
+      <w:pPr>
+        <w:pStyle w:val="ListParagraph"/>
+        <w:numPr>
+          <w:ilvl w:val="0"/>
+          <w:numId w:val="4"/>
+        </w:numPr>
+        <w:rPr>
+          <w:sz w:val="36"/>
+          <w:szCs w:val="36"/>
+        </w:rPr>
+      </w:pPr>
+      <w:r>
+        <w:rPr>
+          <w:sz w:val="36"/>
+          <w:szCs w:val="36"/>
+        </w:rPr>
+        <w:t xml:space="preserve">Better menu. Current menu is not ideal and has a below-standard </w:t>
+      </w:r>
+      <w:proofErr w:type="spellStart"/>
+      <w:r>
+        <w:rPr>
+          <w:sz w:val="36"/>
+          <w:szCs w:val="36"/>
+        </w:rPr>
+        <w:t>MenuData</w:t>
+      </w:r>
+      <w:proofErr w:type="spellEnd"/>
+      <w:r>
+        <w:rPr>
+          <w:sz w:val="36"/>
+          <w:szCs w:val="36"/>
+        </w:rPr>
+        <w:t xml:space="preserve"> class.</w:t>
+      </w:r>
+    </w:p>
+    <w:p>
+      <w:pPr>
+        <w:pStyle w:val="ListParagraph"/>
+        <w:numPr>
+          <w:ilvl w:val="0"/>
+          <w:numId w:val="4"/>
+        </w:numPr>
+        <w:rPr>
+          <w:sz w:val="36"/>
+          <w:szCs w:val="36"/>
+        </w:rPr>
+      </w:pPr>
+      <w:r>
+        <w:rPr>
+          <w:sz w:val="36"/>
+          <w:szCs w:val="36"/>
+        </w:rPr>
+        <w:t>Continuous, procedural land generation for infinite worlds.</w:t>
       </w:r>
       <w:bookmarkStart w:id="0" w:name="_GoBack"/>
       <w:bookmarkEnd w:id="0"/>
@@ -5582,21 +7213,6 @@
           <w:szCs w:val="36"/>
         </w:rPr>
       </w:pPr>
-    </w:p>
-    <w:p>
-      <w:pPr>
-        <w:rPr>
-          <w:sz w:val="36"/>
-          <w:szCs w:val="36"/>
-        </w:rPr>
-      </w:pPr>
-      <w:r>
-        <w:rPr>
-          <w:sz w:val="36"/>
-          <w:szCs w:val="36"/>
-        </w:rPr>
-        <w:t>Jesse:</w:t>
-      </w:r>
     </w:p>
     <w:sectPr>
       <w:pgSz w:w="12240" w:h="15840"/>
@@ -5609,7 +7225,7 @@
 </file>
 
 <file path=word/numbering.xml><?xml version="1.0" encoding="utf-8"?>
-<w:numbering xmlns:wpc="http://schemas.microsoft.com/office/word/2010/wordprocessingCanvas" xmlns:mc="http://schemas.openxmlformats.org/markup-compatibility/2006" xmlns:o="urn:schemas-microsoft-com:office:office" xmlns:r="http://schemas.openxmlformats.org/officeDocument/2006/relationships" xmlns:m="http://schemas.openxmlformats.org/officeDocument/2006/math" xmlns:v="urn:schemas-microsoft-com:vml" xmlns:wp14="http://schemas.microsoft.com/office/word/2010/wordprocessingDrawing" xmlns:wp="http://schemas.openxmlformats.org/drawingml/2006/wordprocessingDrawing" xmlns:w10="urn:schemas-microsoft-com:office:word" xmlns:w="http://schemas.openxmlformats.org/wordprocessingml/2006/main" xmlns:w14="http://schemas.microsoft.com/office/word/2010/wordml" xmlns:wpg="http://schemas.microsoft.com/office/word/2010/wordprocessingGroup" xmlns:wpi="http://schemas.microsoft.com/office/word/2010/wordprocessingInk" xmlns:wne="http://schemas.microsoft.com/office/word/2006/wordml" xmlns:wps="http://schemas.microsoft.com/office/word/2010/wordprocessingShape" mc:Ignorable="w14 wp14">
+<w:numbering xmlns:wpc="http://schemas.microsoft.com/office/word/2010/wordprocessingCanvas" xmlns:cx="http://schemas.microsoft.com/office/drawing/2014/chartex" xmlns:cx1="http://schemas.microsoft.com/office/drawing/2015/9/8/chartex" xmlns:cx2="http://schemas.microsoft.com/office/drawing/2015/10/21/chartex" xmlns:cx3="http://schemas.microsoft.com/office/drawing/2016/5/9/chartex" xmlns:cx4="http://schemas.microsoft.com/office/drawing/2016/5/10/chartex" xmlns:cx5="http://schemas.microsoft.com/office/drawing/2016/5/11/chartex" xmlns:cx6="http://schemas.microsoft.com/office/drawing/2016/5/12/chartex" xmlns:cx7="http://schemas.microsoft.com/office/drawing/2016/5/13/chartex" xmlns:cx8="http://schemas.microsoft.com/office/drawing/2016/5/14/chartex" xmlns:mc="http://schemas.openxmlformats.org/markup-compatibility/2006" xmlns:aink="http://schemas.microsoft.com/office/drawing/2016/ink" xmlns:am3d="http://schemas.microsoft.com/office/drawing/2017/model3d" xmlns:o="urn:schemas-microsoft-com:office:office" xmlns:r="http://schemas.openxmlformats.org/officeDocument/2006/relationships" xmlns:m="http://schemas.openxmlformats.org/officeDocument/2006/math" xmlns:v="urn:schemas-microsoft-com:vml" xmlns:wp14="http://schemas.microsoft.com/office/word/2010/wordprocessingDrawing" xmlns:wp="http://schemas.openxmlformats.org/drawingml/2006/wordprocessingDrawing" xmlns:w10="urn:schemas-microsoft-com:office:word" xmlns:w="http://schemas.openxmlformats.org/wordprocessingml/2006/main" xmlns:w14="http://schemas.microsoft.com/office/word/2010/wordml" xmlns:w15="http://schemas.microsoft.com/office/word/2012/wordml" xmlns:w16cid="http://schemas.microsoft.com/office/word/2016/wordml/cid" xmlns:w16se="http://schemas.microsoft.com/office/word/2015/wordml/symex" xmlns:wpg="http://schemas.microsoft.com/office/word/2010/wordprocessingGroup" xmlns:wpi="http://schemas.microsoft.com/office/word/2010/wordprocessingInk" xmlns:wne="http://schemas.microsoft.com/office/word/2006/wordml" xmlns:wps="http://schemas.microsoft.com/office/word/2010/wordprocessingShape" mc:Ignorable="w14 w15 w16se w16cid wp14">
   <w:numPicBullet w:numPicBulletId="0">
     <w:pict>
       <v:shapetype id="_x0000_t75" coordsize="21600,21600" o:spt="75" o:preferrelative="t" path="m@4@5l@4@11@9@11@9@5xe" filled="f" stroked="f">
@@ -5631,26 +7247,26 @@
         <v:path o:extrusionok="f" gradientshapeok="t" o:connecttype="rect"/>
         <o:lock v:ext="edit" aspectratio="t"/>
       </v:shapetype>
-      <v:shape id="_x0000_i1092" type="#_x0000_t75" style="width:11.25pt;height:11.25pt" o:bullet="t">
+      <v:shape id="_x0000_i1056" type="#_x0000_t75" style="width:11.25pt;height:11.25pt" o:bullet="t">
         <v:imagedata r:id="rId1" o:title="bullet1"/>
       </v:shape>
     </w:pict>
   </w:numPicBullet>
   <w:numPicBullet w:numPicBulletId="1">
     <w:pict>
-      <v:shape id="_x0000_i1093" type="#_x0000_t75" style="width:9pt;height:9pt" o:bullet="t">
+      <v:shape id="_x0000_i1057" type="#_x0000_t75" style="width:9pt;height:9pt" o:bullet="t">
         <v:imagedata r:id="rId2" o:title="bullet2"/>
       </v:shape>
     </w:pict>
   </w:numPicBullet>
   <w:numPicBullet w:numPicBulletId="2">
     <w:pict>
-      <v:shape id="_x0000_i1094" type="#_x0000_t75" style="width:9pt;height:9pt" o:bullet="t">
+      <v:shape id="_x0000_i1058" type="#_x0000_t75" style="width:9pt;height:9pt" o:bullet="t">
         <v:imagedata r:id="rId3" o:title="bullet3"/>
       </v:shape>
     </w:pict>
   </w:numPicBullet>
-  <w:abstractNum w:abstractNumId="0">
+  <w:abstractNum w:abstractNumId="0" w15:restartNumberingAfterBreak="0">
     <w:nsid w:val="3A675075"/>
     <w:multiLevelType w:val="multilevel"/>
     <w:tmpl w:val="CA9A18A6"/>
@@ -5793,7 +7409,7 @@
       </w:rPr>
     </w:lvl>
   </w:abstractNum>
-  <w:abstractNum w:abstractNumId="1">
+  <w:abstractNum w:abstractNumId="1" w15:restartNumberingAfterBreak="0">
     <w:nsid w:val="51E20AFD"/>
     <w:multiLevelType w:val="multilevel"/>
     <w:tmpl w:val="CA9A18A6"/>
@@ -5937,7 +7553,119 @@
       </w:rPr>
     </w:lvl>
   </w:abstractNum>
-  <w:abstractNum w:abstractNumId="2">
+  <w:abstractNum w:abstractNumId="2" w15:restartNumberingAfterBreak="0">
+    <w:nsid w:val="789F4052"/>
+    <w:multiLevelType w:val="hybridMultilevel"/>
+    <w:tmpl w:val="6C36E47A"/>
+    <w:lvl w:ilvl="0" w:tplc="1324B9A4">
+      <w:numFmt w:val="bullet"/>
+      <w:lvlText w:val="-"/>
+      <w:lvlJc w:val="left"/>
+      <w:pPr>
+        <w:ind w:left="720" w:hanging="360"/>
+      </w:pPr>
+      <w:rPr>
+        <w:rFonts w:ascii="Times New Roman" w:eastAsia="Times New Roman" w:hAnsi="Times New Roman" w:cs="Times New Roman" w:hint="default"/>
+      </w:rPr>
+    </w:lvl>
+    <w:lvl w:ilvl="1" w:tplc="14090003" w:tentative="1">
+      <w:start w:val="1"/>
+      <w:numFmt w:val="bullet"/>
+      <w:lvlText w:val="o"/>
+      <w:lvlJc w:val="left"/>
+      <w:pPr>
+        <w:ind w:left="1440" w:hanging="360"/>
+      </w:pPr>
+      <w:rPr>
+        <w:rFonts w:ascii="Courier New" w:hAnsi="Courier New" w:cs="Courier New" w:hint="default"/>
+      </w:rPr>
+    </w:lvl>
+    <w:lvl w:ilvl="2" w:tplc="14090005" w:tentative="1">
+      <w:start w:val="1"/>
+      <w:numFmt w:val="bullet"/>
+      <w:lvlText w:val=""/>
+      <w:lvlJc w:val="left"/>
+      <w:pPr>
+        <w:ind w:left="2160" w:hanging="360"/>
+      </w:pPr>
+      <w:rPr>
+        <w:rFonts w:ascii="Wingdings" w:hAnsi="Wingdings" w:hint="default"/>
+      </w:rPr>
+    </w:lvl>
+    <w:lvl w:ilvl="3" w:tplc="14090001" w:tentative="1">
+      <w:start w:val="1"/>
+      <w:numFmt w:val="bullet"/>
+      <w:lvlText w:val=""/>
+      <w:lvlJc w:val="left"/>
+      <w:pPr>
+        <w:ind w:left="2880" w:hanging="360"/>
+      </w:pPr>
+      <w:rPr>
+        <w:rFonts w:ascii="Symbol" w:hAnsi="Symbol" w:hint="default"/>
+      </w:rPr>
+    </w:lvl>
+    <w:lvl w:ilvl="4" w:tplc="14090003" w:tentative="1">
+      <w:start w:val="1"/>
+      <w:numFmt w:val="bullet"/>
+      <w:lvlText w:val="o"/>
+      <w:lvlJc w:val="left"/>
+      <w:pPr>
+        <w:ind w:left="3600" w:hanging="360"/>
+      </w:pPr>
+      <w:rPr>
+        <w:rFonts w:ascii="Courier New" w:hAnsi="Courier New" w:cs="Courier New" w:hint="default"/>
+      </w:rPr>
+    </w:lvl>
+    <w:lvl w:ilvl="5" w:tplc="14090005" w:tentative="1">
+      <w:start w:val="1"/>
+      <w:numFmt w:val="bullet"/>
+      <w:lvlText w:val=""/>
+      <w:lvlJc w:val="left"/>
+      <w:pPr>
+        <w:ind w:left="4320" w:hanging="360"/>
+      </w:pPr>
+      <w:rPr>
+        <w:rFonts w:ascii="Wingdings" w:hAnsi="Wingdings" w:hint="default"/>
+      </w:rPr>
+    </w:lvl>
+    <w:lvl w:ilvl="6" w:tplc="14090001" w:tentative="1">
+      <w:start w:val="1"/>
+      <w:numFmt w:val="bullet"/>
+      <w:lvlText w:val=""/>
+      <w:lvlJc w:val="left"/>
+      <w:pPr>
+        <w:ind w:left="5040" w:hanging="360"/>
+      </w:pPr>
+      <w:rPr>
+        <w:rFonts w:ascii="Symbol" w:hAnsi="Symbol" w:hint="default"/>
+      </w:rPr>
+    </w:lvl>
+    <w:lvl w:ilvl="7" w:tplc="14090003" w:tentative="1">
+      <w:start w:val="1"/>
+      <w:numFmt w:val="bullet"/>
+      <w:lvlText w:val="o"/>
+      <w:lvlJc w:val="left"/>
+      <w:pPr>
+        <w:ind w:left="5760" w:hanging="360"/>
+      </w:pPr>
+      <w:rPr>
+        <w:rFonts w:ascii="Courier New" w:hAnsi="Courier New" w:cs="Courier New" w:hint="default"/>
+      </w:rPr>
+    </w:lvl>
+    <w:lvl w:ilvl="8" w:tplc="14090005" w:tentative="1">
+      <w:start w:val="1"/>
+      <w:numFmt w:val="bullet"/>
+      <w:lvlText w:val=""/>
+      <w:lvlJc w:val="left"/>
+      <w:pPr>
+        <w:ind w:left="6480" w:hanging="360"/>
+      </w:pPr>
+      <w:rPr>
+        <w:rFonts w:ascii="Wingdings" w:hAnsi="Wingdings" w:hint="default"/>
+      </w:rPr>
+    </w:lvl>
+  </w:abstractNum>
+  <w:abstractNum w:abstractNumId="3" w15:restartNumberingAfterBreak="0">
     <w:nsid w:val="7E3E6DB0"/>
     <w:multiLevelType w:val="multilevel"/>
     <w:tmpl w:val="6150D6EC"/>
@@ -6060,16 +7788,19 @@
     <w:abstractNumId w:val="1"/>
   </w:num>
   <w:num w:numId="2">
-    <w:abstractNumId w:val="2"/>
+    <w:abstractNumId w:val="3"/>
   </w:num>
   <w:num w:numId="3">
     <w:abstractNumId w:val="0"/>
+  </w:num>
+  <w:num w:numId="4">
+    <w:abstractNumId w:val="2"/>
   </w:num>
 </w:numbering>
 </file>
 
 <file path=word/styles.xml><?xml version="1.0" encoding="utf-8"?>
-<w:styles xmlns:mc="http://schemas.openxmlformats.org/markup-compatibility/2006" xmlns:r="http://schemas.openxmlformats.org/officeDocument/2006/relationships" xmlns:w="http://schemas.openxmlformats.org/wordprocessingml/2006/main" xmlns:w14="http://schemas.microsoft.com/office/word/2010/wordml" mc:Ignorable="w14">
+<w:styles xmlns:mc="http://schemas.openxmlformats.org/markup-compatibility/2006" xmlns:r="http://schemas.openxmlformats.org/officeDocument/2006/relationships" xmlns:w="http://schemas.openxmlformats.org/wordprocessingml/2006/main" xmlns:w14="http://schemas.microsoft.com/office/word/2010/wordml" xmlns:w15="http://schemas.microsoft.com/office/word/2012/wordml" xmlns:w16cid="http://schemas.microsoft.com/office/word/2016/wordml/cid" xmlns:w16se="http://schemas.microsoft.com/office/word/2015/wordml/symex" mc:Ignorable="w14 w15 w16se w16cid">
   <w:docDefaults>
     <w:rPrDefault>
       <w:rPr>
@@ -6079,144 +7810,382 @@
     </w:rPrDefault>
     <w:pPrDefault/>
   </w:docDefaults>
-  <w:latentStyles w:defLockedState="0" w:defUIPriority="99" w:defSemiHidden="1" w:defUnhideWhenUsed="1" w:defQFormat="0" w:count="267">
-    <w:lsdException w:name="Normal" w:semiHidden="0" w:uiPriority="0" w:unhideWhenUsed="0" w:qFormat="1"/>
-    <w:lsdException w:name="heading 1" w:semiHidden="0" w:uiPriority="9" w:unhideWhenUsed="0" w:qFormat="1"/>
-    <w:lsdException w:name="heading 2" w:semiHidden="0" w:uiPriority="9" w:unhideWhenUsed="0" w:qFormat="1"/>
-    <w:lsdException w:name="heading 3" w:semiHidden="0" w:uiPriority="9" w:unhideWhenUsed="0" w:qFormat="1"/>
-    <w:lsdException w:name="heading 4" w:uiPriority="9" w:qFormat="1"/>
-    <w:lsdException w:name="heading 5" w:uiPriority="9" w:qFormat="1"/>
-    <w:lsdException w:name="heading 6" w:uiPriority="9" w:qFormat="1"/>
-    <w:lsdException w:name="heading 7" w:uiPriority="9" w:qFormat="1"/>
-    <w:lsdException w:name="heading 8" w:uiPriority="9" w:qFormat="1"/>
-    <w:lsdException w:name="heading 9" w:uiPriority="9" w:qFormat="1"/>
-    <w:lsdException w:name="toc 1" w:uiPriority="39"/>
-    <w:lsdException w:name="toc 2" w:uiPriority="39"/>
-    <w:lsdException w:name="toc 3" w:uiPriority="39"/>
-    <w:lsdException w:name="toc 4" w:uiPriority="39"/>
-    <w:lsdException w:name="toc 5" w:uiPriority="39"/>
-    <w:lsdException w:name="toc 6" w:uiPriority="39"/>
-    <w:lsdException w:name="toc 7" w:uiPriority="39"/>
-    <w:lsdException w:name="toc 8" w:uiPriority="39"/>
-    <w:lsdException w:name="toc 9" w:uiPriority="39"/>
-    <w:lsdException w:name="caption" w:uiPriority="35" w:qFormat="1"/>
-    <w:lsdException w:name="Title" w:semiHidden="0" w:uiPriority="10" w:unhideWhenUsed="0" w:qFormat="1"/>
-    <w:lsdException w:name="Default Paragraph Font" w:uiPriority="1"/>
-    <w:lsdException w:name="Subtitle" w:semiHidden="0" w:uiPriority="11" w:unhideWhenUsed="0" w:qFormat="1"/>
-    <w:lsdException w:name="Strong" w:semiHidden="0" w:uiPriority="22" w:unhideWhenUsed="0" w:qFormat="1"/>
-    <w:lsdException w:name="Emphasis" w:semiHidden="0" w:uiPriority="20" w:unhideWhenUsed="0" w:qFormat="1"/>
-    <w:lsdException w:name="Table Grid" w:semiHidden="0" w:uiPriority="59" w:unhideWhenUsed="0"/>
-    <w:lsdException w:name="Placeholder Text" w:unhideWhenUsed="0"/>
-    <w:lsdException w:name="No Spacing" w:semiHidden="0" w:uiPriority="1" w:unhideWhenUsed="0" w:qFormat="1"/>
-    <w:lsdException w:name="Light Shading" w:semiHidden="0" w:uiPriority="60" w:unhideWhenUsed="0"/>
-    <w:lsdException w:name="Light List" w:semiHidden="0" w:uiPriority="61" w:unhideWhenUsed="0"/>
-    <w:lsdException w:name="Light Grid" w:semiHidden="0" w:uiPriority="62" w:unhideWhenUsed="0"/>
-    <w:lsdException w:name="Medium Shading 1" w:semiHidden="0" w:uiPriority="63" w:unhideWhenUsed="0"/>
-    <w:lsdException w:name="Medium Shading 2" w:semiHidden="0" w:uiPriority="64" w:unhideWhenUsed="0"/>
-    <w:lsdException w:name="Medium List 1" w:semiHidden="0" w:uiPriority="65" w:unhideWhenUsed="0"/>
-    <w:lsdException w:name="Medium List 2" w:semiHidden="0" w:uiPriority="66" w:unhideWhenUsed="0"/>
-    <w:lsdException w:name="Medium Grid 1" w:semiHidden="0" w:uiPriority="67" w:unhideWhenUsed="0"/>
-    <w:lsdException w:name="Medium Grid 2" w:semiHidden="0" w:uiPriority="68" w:unhideWhenUsed="0"/>
-    <w:lsdException w:name="Medium Grid 3" w:semiHidden="0" w:uiPriority="69" w:unhideWhenUsed="0"/>
-    <w:lsdException w:name="Dark List" w:semiHidden="0" w:uiPriority="70" w:unhideWhenUsed="0"/>
-    <w:lsdException w:name="Colorful Shading" w:semiHidden="0" w:uiPriority="71" w:unhideWhenUsed="0"/>
-    <w:lsdException w:name="Colorful List" w:semiHidden="0" w:uiPriority="72" w:unhideWhenUsed="0"/>
-    <w:lsdException w:name="Colorful Grid" w:semiHidden="0" w:uiPriority="73" w:unhideWhenUsed="0"/>
-    <w:lsdException w:name="Light Shading Accent 1" w:semiHidden="0" w:uiPriority="60" w:unhideWhenUsed="0"/>
-    <w:lsdException w:name="Light List Accent 1" w:semiHidden="0" w:uiPriority="61" w:unhideWhenUsed="0"/>
-    <w:lsdException w:name="Light Grid Accent 1" w:semiHidden="0" w:uiPriority="62" w:unhideWhenUsed="0"/>
-    <w:lsdException w:name="Medium Shading 1 Accent 1" w:semiHidden="0" w:uiPriority="63" w:unhideWhenUsed="0"/>
-    <w:lsdException w:name="Medium Shading 2 Accent 1" w:semiHidden="0" w:uiPriority="64" w:unhideWhenUsed="0"/>
-    <w:lsdException w:name="Medium List 1 Accent 1" w:semiHidden="0" w:uiPriority="65" w:unhideWhenUsed="0"/>
-    <w:lsdException w:name="Revision" w:unhideWhenUsed="0"/>
-    <w:lsdException w:name="List Paragraph" w:semiHidden="0" w:uiPriority="34" w:unhideWhenUsed="0" w:qFormat="1"/>
-    <w:lsdException w:name="Quote" w:semiHidden="0" w:uiPriority="29" w:unhideWhenUsed="0" w:qFormat="1"/>
-    <w:lsdException w:name="Intense Quote" w:semiHidden="0" w:uiPriority="30" w:unhideWhenUsed="0" w:qFormat="1"/>
-    <w:lsdException w:name="Medium List 2 Accent 1" w:semiHidden="0" w:uiPriority="66" w:unhideWhenUsed="0"/>
-    <w:lsdException w:name="Medium Grid 1 Accent 1" w:semiHidden="0" w:uiPriority="67" w:unhideWhenUsed="0"/>
-    <w:lsdException w:name="Medium Grid 2 Accent 1" w:semiHidden="0" w:uiPriority="68" w:unhideWhenUsed="0"/>
-    <w:lsdException w:name="Medium Grid 3 Accent 1" w:semiHidden="0" w:uiPriority="69" w:unhideWhenUsed="0"/>
-    <w:lsdException w:name="Dark List Accent 1" w:semiHidden="0" w:uiPriority="70" w:unhideWhenUsed="0"/>
-    <w:lsdException w:name="Colorful Shading Accent 1" w:semiHidden="0" w:uiPriority="71" w:unhideWhenUsed="0"/>
-    <w:lsdException w:name="Colorful List Accent 1" w:semiHidden="0" w:uiPriority="72" w:unhideWhenUsed="0"/>
-    <w:lsdException w:name="Colorful Grid Accent 1" w:semiHidden="0" w:uiPriority="73" w:unhideWhenUsed="0"/>
-    <w:lsdException w:name="Light Shading Accent 2" w:semiHidden="0" w:uiPriority="60" w:unhideWhenUsed="0"/>
-    <w:lsdException w:name="Light List Accent 2" w:semiHidden="0" w:uiPriority="61" w:unhideWhenUsed="0"/>
-    <w:lsdException w:name="Light Grid Accent 2" w:semiHidden="0" w:uiPriority="62" w:unhideWhenUsed="0"/>
-    <w:lsdException w:name="Medium Shading 1 Accent 2" w:semiHidden="0" w:uiPriority="63" w:unhideWhenUsed="0"/>
-    <w:lsdException w:name="Medium Shading 2 Accent 2" w:semiHidden="0" w:uiPriority="64" w:unhideWhenUsed="0"/>
-    <w:lsdException w:name="Medium List 1 Accent 2" w:semiHidden="0" w:uiPriority="65" w:unhideWhenUsed="0"/>
-    <w:lsdException w:name="Medium List 2 Accent 2" w:semiHidden="0" w:uiPriority="66" w:unhideWhenUsed="0"/>
-    <w:lsdException w:name="Medium Grid 1 Accent 2" w:semiHidden="0" w:uiPriority="67" w:unhideWhenUsed="0"/>
-    <w:lsdException w:name="Medium Grid 2 Accent 2" w:semiHidden="0" w:uiPriority="68" w:unhideWhenUsed="0"/>
-    <w:lsdException w:name="Medium Grid 3 Accent 2" w:semiHidden="0" w:uiPriority="69" w:unhideWhenUsed="0"/>
-    <w:lsdException w:name="Dark List Accent 2" w:semiHidden="0" w:uiPriority="70" w:unhideWhenUsed="0"/>
-    <w:lsdException w:name="Colorful Shading Accent 2" w:semiHidden="0" w:uiPriority="71" w:unhideWhenUsed="0"/>
-    <w:lsdException w:name="Colorful List Accent 2" w:semiHidden="0" w:uiPriority="72" w:unhideWhenUsed="0"/>
-    <w:lsdException w:name="Colorful Grid Accent 2" w:semiHidden="0" w:uiPriority="73" w:unhideWhenUsed="0"/>
-    <w:lsdException w:name="Light Shading Accent 3" w:semiHidden="0" w:uiPriority="60" w:unhideWhenUsed="0"/>
-    <w:lsdException w:name="Light List Accent 3" w:semiHidden="0" w:uiPriority="61" w:unhideWhenUsed="0"/>
-    <w:lsdException w:name="Light Grid Accent 3" w:semiHidden="0" w:uiPriority="62" w:unhideWhenUsed="0"/>
-    <w:lsdException w:name="Medium Shading 1 Accent 3" w:semiHidden="0" w:uiPriority="63" w:unhideWhenUsed="0"/>
-    <w:lsdException w:name="Medium Shading 2 Accent 3" w:semiHidden="0" w:uiPriority="64" w:unhideWhenUsed="0"/>
-    <w:lsdException w:name="Medium List 1 Accent 3" w:semiHidden="0" w:uiPriority="65" w:unhideWhenUsed="0"/>
-    <w:lsdException w:name="Medium List 2 Accent 3" w:semiHidden="0" w:uiPriority="66" w:unhideWhenUsed="0"/>
-    <w:lsdException w:name="Medium Grid 1 Accent 3" w:semiHidden="0" w:uiPriority="67" w:unhideWhenUsed="0"/>
-    <w:lsdException w:name="Medium Grid 2 Accent 3" w:semiHidden="0" w:uiPriority="68" w:unhideWhenUsed="0"/>
-    <w:lsdException w:name="Medium Grid 3 Accent 3" w:semiHidden="0" w:uiPriority="69" w:unhideWhenUsed="0"/>
-    <w:lsdException w:name="Dark List Accent 3" w:semiHidden="0" w:uiPriority="70" w:unhideWhenUsed="0"/>
-    <w:lsdException w:name="Colorful Shading Accent 3" w:semiHidden="0" w:uiPriority="71" w:unhideWhenUsed="0"/>
-    <w:lsdException w:name="Colorful List Accent 3" w:semiHidden="0" w:uiPriority="72" w:unhideWhenUsed="0"/>
-    <w:lsdException w:name="Colorful Grid Accent 3" w:semiHidden="0" w:uiPriority="73" w:unhideWhenUsed="0"/>
-    <w:lsdException w:name="Light Shading Accent 4" w:semiHidden="0" w:uiPriority="60" w:unhideWhenUsed="0"/>
-    <w:lsdException w:name="Light List Accent 4" w:semiHidden="0" w:uiPriority="61" w:unhideWhenUsed="0"/>
-    <w:lsdException w:name="Light Grid Accent 4" w:semiHidden="0" w:uiPriority="62" w:unhideWhenUsed="0"/>
-    <w:lsdException w:name="Medium Shading 1 Accent 4" w:semiHidden="0" w:uiPriority="63" w:unhideWhenUsed="0"/>
-    <w:lsdException w:name="Medium Shading 2 Accent 4" w:semiHidden="0" w:uiPriority="64" w:unhideWhenUsed="0"/>
-    <w:lsdException w:name="Medium List 1 Accent 4" w:semiHidden="0" w:uiPriority="65" w:unhideWhenUsed="0"/>
-    <w:lsdException w:name="Medium List 2 Accent 4" w:semiHidden="0" w:uiPriority="66" w:unhideWhenUsed="0"/>
-    <w:lsdException w:name="Medium Grid 1 Accent 4" w:semiHidden="0" w:uiPriority="67" w:unhideWhenUsed="0"/>
-    <w:lsdException w:name="Medium Grid 2 Accent 4" w:semiHidden="0" w:uiPriority="68" w:unhideWhenUsed="0"/>
-    <w:lsdException w:name="Medium Grid 3 Accent 4" w:semiHidden="0" w:uiPriority="69" w:unhideWhenUsed="0"/>
-    <w:lsdException w:name="Dark List Accent 4" w:semiHidden="0" w:uiPriority="70" w:unhideWhenUsed="0"/>
-    <w:lsdException w:name="Colorful Shading Accent 4" w:semiHidden="0" w:uiPriority="71" w:unhideWhenUsed="0"/>
-    <w:lsdException w:name="Colorful List Accent 4" w:semiHidden="0" w:uiPriority="72" w:unhideWhenUsed="0"/>
-    <w:lsdException w:name="Colorful Grid Accent 4" w:semiHidden="0" w:uiPriority="73" w:unhideWhenUsed="0"/>
-    <w:lsdException w:name="Light Shading Accent 5" w:semiHidden="0" w:uiPriority="60" w:unhideWhenUsed="0"/>
-    <w:lsdException w:name="Light List Accent 5" w:semiHidden="0" w:uiPriority="61" w:unhideWhenUsed="0"/>
-    <w:lsdException w:name="Light Grid Accent 5" w:semiHidden="0" w:uiPriority="62" w:unhideWhenUsed="0"/>
-    <w:lsdException w:name="Medium Shading 1 Accent 5" w:semiHidden="0" w:uiPriority="63" w:unhideWhenUsed="0"/>
-    <w:lsdException w:name="Medium Shading 2 Accent 5" w:semiHidden="0" w:uiPriority="64" w:unhideWhenUsed="0"/>
-    <w:lsdException w:name="Medium List 1 Accent 5" w:semiHidden="0" w:uiPriority="65" w:unhideWhenUsed="0"/>
-    <w:lsdException w:name="Medium List 2 Accent 5" w:semiHidden="0" w:uiPriority="66" w:unhideWhenUsed="0"/>
-    <w:lsdException w:name="Medium Grid 1 Accent 5" w:semiHidden="0" w:uiPriority="67" w:unhideWhenUsed="0"/>
-    <w:lsdException w:name="Medium Grid 2 Accent 5" w:semiHidden="0" w:uiPriority="68" w:unhideWhenUsed="0"/>
-    <w:lsdException w:name="Medium Grid 3 Accent 5" w:semiHidden="0" w:uiPriority="69" w:unhideWhenUsed="0"/>
-    <w:lsdException w:name="Dark List Accent 5" w:semiHidden="0" w:uiPriority="70" w:unhideWhenUsed="0"/>
-    <w:lsdException w:name="Colorful Shading Accent 5" w:semiHidden="0" w:uiPriority="71" w:unhideWhenUsed="0"/>
-    <w:lsdException w:name="Colorful List Accent 5" w:semiHidden="0" w:uiPriority="72" w:unhideWhenUsed="0"/>
-    <w:lsdException w:name="Colorful Grid Accent 5" w:semiHidden="0" w:uiPriority="73" w:unhideWhenUsed="0"/>
-    <w:lsdException w:name="Light Shading Accent 6" w:semiHidden="0" w:uiPriority="60" w:unhideWhenUsed="0"/>
-    <w:lsdException w:name="Light List Accent 6" w:semiHidden="0" w:uiPriority="61" w:unhideWhenUsed="0"/>
-    <w:lsdException w:name="Light Grid Accent 6" w:semiHidden="0" w:uiPriority="62" w:unhideWhenUsed="0"/>
-    <w:lsdException w:name="Medium Shading 1 Accent 6" w:semiHidden="0" w:uiPriority="63" w:unhideWhenUsed="0"/>
-    <w:lsdException w:name="Medium Shading 2 Accent 6" w:semiHidden="0" w:uiPriority="64" w:unhideWhenUsed="0"/>
-    <w:lsdException w:name="Medium List 1 Accent 6" w:semiHidden="0" w:uiPriority="65" w:unhideWhenUsed="0"/>
-    <w:lsdException w:name="Medium List 2 Accent 6" w:semiHidden="0" w:uiPriority="66" w:unhideWhenUsed="0"/>
-    <w:lsdException w:name="Medium Grid 1 Accent 6" w:semiHidden="0" w:uiPriority="67" w:unhideWhenUsed="0"/>
-    <w:lsdException w:name="Medium Grid 2 Accent 6" w:semiHidden="0" w:uiPriority="68" w:unhideWhenUsed="0"/>
-    <w:lsdException w:name="Medium Grid 3 Accent 6" w:semiHidden="0" w:uiPriority="69" w:unhideWhenUsed="0"/>
-    <w:lsdException w:name="Dark List Accent 6" w:semiHidden="0" w:uiPriority="70" w:unhideWhenUsed="0"/>
-    <w:lsdException w:name="Colorful Shading Accent 6" w:semiHidden="0" w:uiPriority="71" w:unhideWhenUsed="0"/>
-    <w:lsdException w:name="Colorful List Accent 6" w:semiHidden="0" w:uiPriority="72" w:unhideWhenUsed="0"/>
-    <w:lsdException w:name="Colorful Grid Accent 6" w:semiHidden="0" w:uiPriority="73" w:unhideWhenUsed="0"/>
-    <w:lsdException w:name="Subtle Emphasis" w:semiHidden="0" w:uiPriority="19" w:unhideWhenUsed="0" w:qFormat="1"/>
-    <w:lsdException w:name="Intense Emphasis" w:semiHidden="0" w:uiPriority="21" w:unhideWhenUsed="0" w:qFormat="1"/>
-    <w:lsdException w:name="Subtle Reference" w:semiHidden="0" w:uiPriority="31" w:unhideWhenUsed="0" w:qFormat="1"/>
-    <w:lsdException w:name="Intense Reference" w:semiHidden="0" w:uiPriority="32" w:unhideWhenUsed="0" w:qFormat="1"/>
-    <w:lsdException w:name="Book Title" w:semiHidden="0" w:uiPriority="33" w:unhideWhenUsed="0" w:qFormat="1"/>
-    <w:lsdException w:name="Bibliography" w:uiPriority="37"/>
-    <w:lsdException w:name="TOC Heading" w:uiPriority="39" w:qFormat="1"/>
+  <w:latentStyles w:defLockedState="0" w:defUIPriority="99" w:defSemiHidden="0" w:defUnhideWhenUsed="0" w:defQFormat="0" w:count="375">
+    <w:lsdException w:name="Normal" w:uiPriority="0" w:qFormat="1"/>
+    <w:lsdException w:name="heading 1" w:uiPriority="9" w:qFormat="1"/>
+    <w:lsdException w:name="heading 2" w:uiPriority="9" w:qFormat="1"/>
+    <w:lsdException w:name="heading 3" w:uiPriority="9" w:qFormat="1"/>
+    <w:lsdException w:name="heading 4" w:semiHidden="1" w:uiPriority="9" w:unhideWhenUsed="1" w:qFormat="1"/>
+    <w:lsdException w:name="heading 5" w:semiHidden="1" w:uiPriority="9" w:unhideWhenUsed="1" w:qFormat="1"/>
+    <w:lsdException w:name="heading 6" w:semiHidden="1" w:uiPriority="9" w:unhideWhenUsed="1" w:qFormat="1"/>
+    <w:lsdException w:name="heading 7" w:semiHidden="1" w:uiPriority="9" w:unhideWhenUsed="1" w:qFormat="1"/>
+    <w:lsdException w:name="heading 8" w:semiHidden="1" w:uiPriority="9" w:unhideWhenUsed="1" w:qFormat="1"/>
+    <w:lsdException w:name="heading 9" w:semiHidden="1" w:uiPriority="9" w:unhideWhenUsed="1" w:qFormat="1"/>
+    <w:lsdException w:name="index 1" w:semiHidden="1" w:unhideWhenUsed="1"/>
+    <w:lsdException w:name="index 2" w:semiHidden="1" w:unhideWhenUsed="1"/>
+    <w:lsdException w:name="index 3" w:semiHidden="1" w:unhideWhenUsed="1"/>
+    <w:lsdException w:name="index 4" w:semiHidden="1" w:unhideWhenUsed="1"/>
+    <w:lsdException w:name="index 5" w:semiHidden="1" w:unhideWhenUsed="1"/>
+    <w:lsdException w:name="index 6" w:semiHidden="1" w:unhideWhenUsed="1"/>
+    <w:lsdException w:name="index 7" w:semiHidden="1" w:unhideWhenUsed="1"/>
+    <w:lsdException w:name="index 8" w:semiHidden="1" w:unhideWhenUsed="1"/>
+    <w:lsdException w:name="index 9" w:semiHidden="1" w:unhideWhenUsed="1"/>
+    <w:lsdException w:name="toc 1" w:semiHidden="1" w:uiPriority="39" w:unhideWhenUsed="1"/>
+    <w:lsdException w:name="toc 2" w:semiHidden="1" w:uiPriority="39" w:unhideWhenUsed="1"/>
+    <w:lsdException w:name="toc 3" w:semiHidden="1" w:uiPriority="39" w:unhideWhenUsed="1"/>
+    <w:lsdException w:name="toc 4" w:semiHidden="1" w:uiPriority="39" w:unhideWhenUsed="1"/>
+    <w:lsdException w:name="toc 5" w:semiHidden="1" w:uiPriority="39" w:unhideWhenUsed="1"/>
+    <w:lsdException w:name="toc 6" w:semiHidden="1" w:uiPriority="39" w:unhideWhenUsed="1"/>
+    <w:lsdException w:name="toc 7" w:semiHidden="1" w:uiPriority="39" w:unhideWhenUsed="1"/>
+    <w:lsdException w:name="toc 8" w:semiHidden="1" w:uiPriority="39" w:unhideWhenUsed="1"/>
+    <w:lsdException w:name="toc 9" w:semiHidden="1" w:uiPriority="39" w:unhideWhenUsed="1"/>
+    <w:lsdException w:name="Normal Indent" w:semiHidden="1" w:unhideWhenUsed="1"/>
+    <w:lsdException w:name="footnote text" w:semiHidden="1" w:unhideWhenUsed="1"/>
+    <w:lsdException w:name="annotation text" w:semiHidden="1" w:unhideWhenUsed="1"/>
+    <w:lsdException w:name="header" w:semiHidden="1" w:unhideWhenUsed="1"/>
+    <w:lsdException w:name="footer" w:semiHidden="1" w:unhideWhenUsed="1"/>
+    <w:lsdException w:name="index heading" w:semiHidden="1" w:unhideWhenUsed="1"/>
+    <w:lsdException w:name="caption" w:semiHidden="1" w:uiPriority="35" w:unhideWhenUsed="1" w:qFormat="1"/>
+    <w:lsdException w:name="table of figures" w:semiHidden="1" w:unhideWhenUsed="1"/>
+    <w:lsdException w:name="envelope address" w:semiHidden="1" w:unhideWhenUsed="1"/>
+    <w:lsdException w:name="envelope return" w:semiHidden="1" w:unhideWhenUsed="1"/>
+    <w:lsdException w:name="footnote reference" w:semiHidden="1" w:unhideWhenUsed="1"/>
+    <w:lsdException w:name="annotation reference" w:semiHidden="1" w:unhideWhenUsed="1"/>
+    <w:lsdException w:name="line number" w:semiHidden="1" w:unhideWhenUsed="1"/>
+    <w:lsdException w:name="page number" w:semiHidden="1" w:unhideWhenUsed="1"/>
+    <w:lsdException w:name="endnote reference" w:semiHidden="1" w:unhideWhenUsed="1"/>
+    <w:lsdException w:name="endnote text" w:semiHidden="1" w:unhideWhenUsed="1"/>
+    <w:lsdException w:name="table of authorities" w:semiHidden="1" w:unhideWhenUsed="1"/>
+    <w:lsdException w:name="macro" w:semiHidden="1" w:unhideWhenUsed="1"/>
+    <w:lsdException w:name="toa heading" w:semiHidden="1" w:unhideWhenUsed="1"/>
+    <w:lsdException w:name="List" w:semiHidden="1" w:unhideWhenUsed="1"/>
+    <w:lsdException w:name="List Bullet" w:semiHidden="1" w:unhideWhenUsed="1"/>
+    <w:lsdException w:name="List Number" w:semiHidden="1" w:unhideWhenUsed="1"/>
+    <w:lsdException w:name="List 2" w:semiHidden="1" w:unhideWhenUsed="1"/>
+    <w:lsdException w:name="List 3" w:semiHidden="1" w:unhideWhenUsed="1"/>
+    <w:lsdException w:name="List 4" w:semiHidden="1" w:unhideWhenUsed="1"/>
+    <w:lsdException w:name="List 5" w:semiHidden="1" w:unhideWhenUsed="1"/>
+    <w:lsdException w:name="List Bullet 2" w:semiHidden="1" w:unhideWhenUsed="1"/>
+    <w:lsdException w:name="List Bullet 3" w:semiHidden="1" w:unhideWhenUsed="1"/>
+    <w:lsdException w:name="List Bullet 4" w:semiHidden="1" w:unhideWhenUsed="1"/>
+    <w:lsdException w:name="List Bullet 5" w:semiHidden="1" w:unhideWhenUsed="1"/>
+    <w:lsdException w:name="List Number 2" w:semiHidden="1" w:unhideWhenUsed="1"/>
+    <w:lsdException w:name="List Number 3" w:semiHidden="1" w:unhideWhenUsed="1"/>
+    <w:lsdException w:name="List Number 4" w:semiHidden="1" w:unhideWhenUsed="1"/>
+    <w:lsdException w:name="List Number 5" w:semiHidden="1" w:unhideWhenUsed="1"/>
+    <w:lsdException w:name="Title" w:uiPriority="10" w:qFormat="1"/>
+    <w:lsdException w:name="Closing" w:semiHidden="1" w:unhideWhenUsed="1"/>
+    <w:lsdException w:name="Signature" w:semiHidden="1" w:unhideWhenUsed="1"/>
+    <w:lsdException w:name="Default Paragraph Font" w:semiHidden="1" w:uiPriority="1" w:unhideWhenUsed="1"/>
+    <w:lsdException w:name="Body Text" w:semiHidden="1" w:unhideWhenUsed="1"/>
+    <w:lsdException w:name="Body Text Indent" w:semiHidden="1" w:unhideWhenUsed="1"/>
+    <w:lsdException w:name="List Continue" w:semiHidden="1" w:unhideWhenUsed="1"/>
+    <w:lsdException w:name="List Continue 2" w:semiHidden="1" w:unhideWhenUsed="1"/>
+    <w:lsdException w:name="List Continue 3" w:semiHidden="1" w:unhideWhenUsed="1"/>
+    <w:lsdException w:name="List Continue 4" w:semiHidden="1" w:unhideWhenUsed="1"/>
+    <w:lsdException w:name="List Continue 5" w:semiHidden="1" w:unhideWhenUsed="1"/>
+    <w:lsdException w:name="Message Header" w:semiHidden="1" w:unhideWhenUsed="1"/>
+    <w:lsdException w:name="Subtitle" w:uiPriority="11" w:qFormat="1"/>
+    <w:lsdException w:name="Salutation" w:semiHidden="1" w:unhideWhenUsed="1"/>
+    <w:lsdException w:name="Date" w:semiHidden="1" w:unhideWhenUsed="1"/>
+    <w:lsdException w:name="Body Text First Indent" w:semiHidden="1" w:unhideWhenUsed="1"/>
+    <w:lsdException w:name="Body Text First Indent 2" w:semiHidden="1" w:unhideWhenUsed="1"/>
+    <w:lsdException w:name="Note Heading" w:semiHidden="1" w:unhideWhenUsed="1"/>
+    <w:lsdException w:name="Body Text 2" w:semiHidden="1" w:unhideWhenUsed="1"/>
+    <w:lsdException w:name="Body Text 3" w:semiHidden="1" w:unhideWhenUsed="1"/>
+    <w:lsdException w:name="Body Text Indent 2" w:semiHidden="1" w:unhideWhenUsed="1"/>
+    <w:lsdException w:name="Body Text Indent 3" w:semiHidden="1" w:unhideWhenUsed="1"/>
+    <w:lsdException w:name="Block Text" w:semiHidden="1" w:unhideWhenUsed="1"/>
+    <w:lsdException w:name="Hyperlink" w:semiHidden="1" w:unhideWhenUsed="1"/>
+    <w:lsdException w:name="FollowedHyperlink" w:semiHidden="1" w:unhideWhenUsed="1"/>
+    <w:lsdException w:name="Strong" w:uiPriority="22" w:qFormat="1"/>
+    <w:lsdException w:name="Emphasis" w:uiPriority="20" w:qFormat="1"/>
+    <w:lsdException w:name="Document Map" w:semiHidden="1" w:unhideWhenUsed="1"/>
+    <w:lsdException w:name="Plain Text" w:semiHidden="1" w:unhideWhenUsed="1"/>
+    <w:lsdException w:name="E-mail Signature" w:semiHidden="1" w:unhideWhenUsed="1"/>
+    <w:lsdException w:name="HTML Top of Form" w:semiHidden="1" w:unhideWhenUsed="1"/>
+    <w:lsdException w:name="HTML Bottom of Form" w:semiHidden="1" w:unhideWhenUsed="1"/>
+    <w:lsdException w:name="Normal (Web)" w:semiHidden="1" w:unhideWhenUsed="1"/>
+    <w:lsdException w:name="HTML Acronym" w:semiHidden="1" w:unhideWhenUsed="1"/>
+    <w:lsdException w:name="HTML Address" w:semiHidden="1" w:unhideWhenUsed="1"/>
+    <w:lsdException w:name="HTML Cite" w:semiHidden="1" w:unhideWhenUsed="1"/>
+    <w:lsdException w:name="HTML Code" w:semiHidden="1" w:unhideWhenUsed="1"/>
+    <w:lsdException w:name="HTML Definition" w:semiHidden="1" w:unhideWhenUsed="1"/>
+    <w:lsdException w:name="HTML Keyboard" w:semiHidden="1" w:unhideWhenUsed="1"/>
+    <w:lsdException w:name="HTML Preformatted" w:semiHidden="1" w:unhideWhenUsed="1"/>
+    <w:lsdException w:name="HTML Sample" w:semiHidden="1" w:unhideWhenUsed="1"/>
+    <w:lsdException w:name="HTML Typewriter" w:semiHidden="1" w:unhideWhenUsed="1"/>
+    <w:lsdException w:name="HTML Variable" w:semiHidden="1" w:unhideWhenUsed="1"/>
+    <w:lsdException w:name="Normal Table" w:semiHidden="1" w:unhideWhenUsed="1"/>
+    <w:lsdException w:name="annotation subject" w:semiHidden="1" w:unhideWhenUsed="1"/>
+    <w:lsdException w:name="No List" w:semiHidden="1" w:unhideWhenUsed="1"/>
+    <w:lsdException w:name="Outline List 1" w:semiHidden="1" w:unhideWhenUsed="1"/>
+    <w:lsdException w:name="Outline List 2" w:semiHidden="1" w:unhideWhenUsed="1"/>
+    <w:lsdException w:name="Outline List 3" w:semiHidden="1" w:unhideWhenUsed="1"/>
+    <w:lsdException w:name="Table Simple 1" w:semiHidden="1" w:unhideWhenUsed="1"/>
+    <w:lsdException w:name="Table Simple 2" w:semiHidden="1" w:unhideWhenUsed="1"/>
+    <w:lsdException w:name="Table Simple 3" w:semiHidden="1" w:unhideWhenUsed="1"/>
+    <w:lsdException w:name="Table Classic 1" w:semiHidden="1" w:unhideWhenUsed="1"/>
+    <w:lsdException w:name="Table Classic 2" w:semiHidden="1" w:unhideWhenUsed="1"/>
+    <w:lsdException w:name="Table Classic 3" w:semiHidden="1" w:unhideWhenUsed="1"/>
+    <w:lsdException w:name="Table Classic 4" w:semiHidden="1" w:unhideWhenUsed="1"/>
+    <w:lsdException w:name="Table Colorful 1" w:semiHidden="1" w:unhideWhenUsed="1"/>
+    <w:lsdException w:name="Table Colorful 2" w:semiHidden="1" w:unhideWhenUsed="1"/>
+    <w:lsdException w:name="Table Colorful 3" w:semiHidden="1" w:unhideWhenUsed="1"/>
+    <w:lsdException w:name="Table Columns 1" w:semiHidden="1" w:unhideWhenUsed="1"/>
+    <w:lsdException w:name="Table Columns 2" w:semiHidden="1" w:unhideWhenUsed="1"/>
+    <w:lsdException w:name="Table Columns 3" w:semiHidden="1" w:unhideWhenUsed="1"/>
+    <w:lsdException w:name="Table Columns 4" w:semiHidden="1" w:unhideWhenUsed="1"/>
+    <w:lsdException w:name="Table Columns 5" w:semiHidden="1" w:unhideWhenUsed="1"/>
+    <w:lsdException w:name="Table Grid 1" w:semiHidden="1" w:unhideWhenUsed="1"/>
+    <w:lsdException w:name="Table Grid 2" w:semiHidden="1" w:unhideWhenUsed="1"/>
+    <w:lsdException w:name="Table Grid 3" w:semiHidden="1" w:unhideWhenUsed="1"/>
+    <w:lsdException w:name="Table Grid 4" w:semiHidden="1" w:unhideWhenUsed="1"/>
+    <w:lsdException w:name="Table Grid 5" w:semiHidden="1" w:unhideWhenUsed="1"/>
+    <w:lsdException w:name="Table Grid 6" w:semiHidden="1" w:unhideWhenUsed="1"/>
+    <w:lsdException w:name="Table Grid 7" w:semiHidden="1" w:unhideWhenUsed="1"/>
+    <w:lsdException w:name="Table Grid 8" w:semiHidden="1" w:unhideWhenUsed="1"/>
+    <w:lsdException w:name="Table List 1" w:semiHidden="1" w:unhideWhenUsed="1"/>
+    <w:lsdException w:name="Table List 2" w:semiHidden="1" w:unhideWhenUsed="1"/>
+    <w:lsdException w:name="Table List 3" w:semiHidden="1" w:unhideWhenUsed="1"/>
+    <w:lsdException w:name="Table List 4" w:semiHidden="1" w:unhideWhenUsed="1"/>
+    <w:lsdException w:name="Table List 5" w:semiHidden="1" w:unhideWhenUsed="1"/>
+    <w:lsdException w:name="Table List 6" w:semiHidden="1" w:unhideWhenUsed="1"/>
+    <w:lsdException w:name="Table List 7" w:semiHidden="1" w:unhideWhenUsed="1"/>
+    <w:lsdException w:name="Table List 8" w:semiHidden="1" w:unhideWhenUsed="1"/>
+    <w:lsdException w:name="Table 3D effects 1" w:semiHidden="1" w:unhideWhenUsed="1"/>
+    <w:lsdException w:name="Table 3D effects 2" w:semiHidden="1" w:unhideWhenUsed="1"/>
+    <w:lsdException w:name="Table 3D effects 3" w:semiHidden="1" w:unhideWhenUsed="1"/>
+    <w:lsdException w:name="Table Contemporary" w:semiHidden="1" w:unhideWhenUsed="1"/>
+    <w:lsdException w:name="Table Elegant" w:semiHidden="1" w:unhideWhenUsed="1"/>
+    <w:lsdException w:name="Table Professional" w:semiHidden="1" w:unhideWhenUsed="1"/>
+    <w:lsdException w:name="Table Subtle 1" w:semiHidden="1" w:unhideWhenUsed="1"/>
+    <w:lsdException w:name="Table Subtle 2" w:semiHidden="1" w:unhideWhenUsed="1"/>
+    <w:lsdException w:name="Table Web 1" w:semiHidden="1" w:unhideWhenUsed="1"/>
+    <w:lsdException w:name="Table Web 2" w:semiHidden="1" w:unhideWhenUsed="1"/>
+    <w:lsdException w:name="Table Web 3" w:semiHidden="1" w:unhideWhenUsed="1"/>
+    <w:lsdException w:name="Balloon Text" w:semiHidden="1" w:unhideWhenUsed="1"/>
+    <w:lsdException w:name="Table Grid" w:semiHidden="1" w:uiPriority="59" w:unhideWhenUsed="1"/>
+    <w:lsdException w:name="Table Theme" w:semiHidden="1" w:unhideWhenUsed="1"/>
+    <w:lsdException w:name="Placeholder Text" w:semiHidden="1"/>
+    <w:lsdException w:name="No Spacing" w:uiPriority="1" w:qFormat="1"/>
+    <w:lsdException w:name="Light Shading" w:uiPriority="60"/>
+    <w:lsdException w:name="Light List" w:uiPriority="61"/>
+    <w:lsdException w:name="Light Grid" w:uiPriority="62"/>
+    <w:lsdException w:name="Medium Shading 1" w:uiPriority="63"/>
+    <w:lsdException w:name="Medium Shading 2" w:uiPriority="64"/>
+    <w:lsdException w:name="Medium List 1" w:uiPriority="65"/>
+    <w:lsdException w:name="Medium List 2" w:uiPriority="66"/>
+    <w:lsdException w:name="Medium Grid 1" w:uiPriority="67"/>
+    <w:lsdException w:name="Medium Grid 2" w:uiPriority="68"/>
+    <w:lsdException w:name="Medium Grid 3" w:uiPriority="69"/>
+    <w:lsdException w:name="Dark List" w:uiPriority="70"/>
+    <w:lsdException w:name="Colorful Shading" w:uiPriority="71"/>
+    <w:lsdException w:name="Colorful List" w:uiPriority="72"/>
+    <w:lsdException w:name="Colorful Grid" w:uiPriority="73"/>
+    <w:lsdException w:name="Light Shading Accent 1" w:uiPriority="60"/>
+    <w:lsdException w:name="Light List Accent 1" w:uiPriority="61"/>
+    <w:lsdException w:name="Light Grid Accent 1" w:uiPriority="62"/>
+    <w:lsdException w:name="Medium Shading 1 Accent 1" w:uiPriority="63"/>
+    <w:lsdException w:name="Medium Shading 2 Accent 1" w:uiPriority="64"/>
+    <w:lsdException w:name="Medium List 1 Accent 1" w:uiPriority="65"/>
+    <w:lsdException w:name="Revision" w:semiHidden="1"/>
+    <w:lsdException w:name="List Paragraph" w:uiPriority="34" w:qFormat="1"/>
+    <w:lsdException w:name="Quote" w:uiPriority="29" w:qFormat="1"/>
+    <w:lsdException w:name="Intense Quote" w:uiPriority="30" w:qFormat="1"/>
+    <w:lsdException w:name="Medium List 2 Accent 1" w:uiPriority="66"/>
+    <w:lsdException w:name="Medium Grid 1 Accent 1" w:uiPriority="67"/>
+    <w:lsdException w:name="Medium Grid 2 Accent 1" w:uiPriority="68"/>
+    <w:lsdException w:name="Medium Grid 3 Accent 1" w:uiPriority="69"/>
+    <w:lsdException w:name="Dark List Accent 1" w:uiPriority="70"/>
+    <w:lsdException w:name="Colorful Shading Accent 1" w:uiPriority="71"/>
+    <w:lsdException w:name="Colorful List Accent 1" w:uiPriority="72"/>
+    <w:lsdException w:name="Colorful Grid Accent 1" w:uiPriority="73"/>
+    <w:lsdException w:name="Light Shading Accent 2" w:uiPriority="60"/>
+    <w:lsdException w:name="Light List Accent 2" w:uiPriority="61"/>
+    <w:lsdException w:name="Light Grid Accent 2" w:uiPriority="62"/>
+    <w:lsdException w:name="Medium Shading 1 Accent 2" w:uiPriority="63"/>
+    <w:lsdException w:name="Medium Shading 2 Accent 2" w:uiPriority="64"/>
+    <w:lsdException w:name="Medium List 1 Accent 2" w:uiPriority="65"/>
+    <w:lsdException w:name="Medium List 2 Accent 2" w:uiPriority="66"/>
+    <w:lsdException w:name="Medium Grid 1 Accent 2" w:uiPriority="67"/>
+    <w:lsdException w:name="Medium Grid 2 Accent 2" w:uiPriority="68"/>
+    <w:lsdException w:name="Medium Grid 3 Accent 2" w:uiPriority="69"/>
+    <w:lsdException w:name="Dark List Accent 2" w:uiPriority="70"/>
+    <w:lsdException w:name="Colorful Shading Accent 2" w:uiPriority="71"/>
+    <w:lsdException w:name="Colorful List Accent 2" w:uiPriority="72"/>
+    <w:lsdException w:name="Colorful Grid Accent 2" w:uiPriority="73"/>
+    <w:lsdException w:name="Light Shading Accent 3" w:uiPriority="60"/>
+    <w:lsdException w:name="Light List Accent 3" w:uiPriority="61"/>
+    <w:lsdException w:name="Light Grid Accent 3" w:uiPriority="62"/>
+    <w:lsdException w:name="Medium Shading 1 Accent 3" w:uiPriority="63"/>
+    <w:lsdException w:name="Medium Shading 2 Accent 3" w:uiPriority="64"/>
+    <w:lsdException w:name="Medium List 1 Accent 3" w:uiPriority="65"/>
+    <w:lsdException w:name="Medium List 2 Accent 3" w:uiPriority="66"/>
+    <w:lsdException w:name="Medium Grid 1 Accent 3" w:uiPriority="67"/>
+    <w:lsdException w:name="Medium Grid 2 Accent 3" w:uiPriority="68"/>
+    <w:lsdException w:name="Medium Grid 3 Accent 3" w:uiPriority="69"/>
+    <w:lsdException w:name="Dark List Accent 3" w:uiPriority="70"/>
+    <w:lsdException w:name="Colorful Shading Accent 3" w:uiPriority="71"/>
+    <w:lsdException w:name="Colorful List Accent 3" w:uiPriority="72"/>
+    <w:lsdException w:name="Colorful Grid Accent 3" w:uiPriority="73"/>
+    <w:lsdException w:name="Light Shading Accent 4" w:uiPriority="60"/>
+    <w:lsdException w:name="Light List Accent 4" w:uiPriority="61"/>
+    <w:lsdException w:name="Light Grid Accent 4" w:uiPriority="62"/>
+    <w:lsdException w:name="Medium Shading 1 Accent 4" w:uiPriority="63"/>
+    <w:lsdException w:name="Medium Shading 2 Accent 4" w:uiPriority="64"/>
+    <w:lsdException w:name="Medium List 1 Accent 4" w:uiPriority="65"/>
+    <w:lsdException w:name="Medium List 2 Accent 4" w:uiPriority="66"/>
+    <w:lsdException w:name="Medium Grid 1 Accent 4" w:uiPriority="67"/>
+    <w:lsdException w:name="Medium Grid 2 Accent 4" w:uiPriority="68"/>
+    <w:lsdException w:name="Medium Grid 3 Accent 4" w:uiPriority="69"/>
+    <w:lsdException w:name="Dark List Accent 4" w:uiPriority="70"/>
+    <w:lsdException w:name="Colorful Shading Accent 4" w:uiPriority="71"/>
+    <w:lsdException w:name="Colorful List Accent 4" w:uiPriority="72"/>
+    <w:lsdException w:name="Colorful Grid Accent 4" w:uiPriority="73"/>
+    <w:lsdException w:name="Light Shading Accent 5" w:uiPriority="60"/>
+    <w:lsdException w:name="Light List Accent 5" w:uiPriority="61"/>
+    <w:lsdException w:name="Light Grid Accent 5" w:uiPriority="62"/>
+    <w:lsdException w:name="Medium Shading 1 Accent 5" w:uiPriority="63"/>
+    <w:lsdException w:name="Medium Shading 2 Accent 5" w:uiPriority="64"/>
+    <w:lsdException w:name="Medium List 1 Accent 5" w:uiPriority="65"/>
+    <w:lsdException w:name="Medium List 2 Accent 5" w:uiPriority="66"/>
+    <w:lsdException w:name="Medium Grid 1 Accent 5" w:uiPriority="67"/>
+    <w:lsdException w:name="Medium Grid 2 Accent 5" w:uiPriority="68"/>
+    <w:lsdException w:name="Medium Grid 3 Accent 5" w:uiPriority="69"/>
+    <w:lsdException w:name="Dark List Accent 5" w:uiPriority="70"/>
+    <w:lsdException w:name="Colorful Shading Accent 5" w:uiPriority="71"/>
+    <w:lsdException w:name="Colorful List Accent 5" w:uiPriority="72"/>
+    <w:lsdException w:name="Colorful Grid Accent 5" w:uiPriority="73"/>
+    <w:lsdException w:name="Light Shading Accent 6" w:uiPriority="60"/>
+    <w:lsdException w:name="Light List Accent 6" w:uiPriority="61"/>
+    <w:lsdException w:name="Light Grid Accent 6" w:uiPriority="62"/>
+    <w:lsdException w:name="Medium Shading 1 Accent 6" w:uiPriority="63"/>
+    <w:lsdException w:name="Medium Shading 2 Accent 6" w:uiPriority="64"/>
+    <w:lsdException w:name="Medium List 1 Accent 6" w:uiPriority="65"/>
+    <w:lsdException w:name="Medium List 2 Accent 6" w:uiPriority="66"/>
+    <w:lsdException w:name="Medium Grid 1 Accent 6" w:uiPriority="67"/>
+    <w:lsdException w:name="Medium Grid 2 Accent 6" w:uiPriority="68"/>
+    <w:lsdException w:name="Medium Grid 3 Accent 6" w:uiPriority="69"/>
+    <w:lsdException w:name="Dark List Accent 6" w:uiPriority="70"/>
+    <w:lsdException w:name="Colorful Shading Accent 6" w:uiPriority="71"/>
+    <w:lsdException w:name="Colorful List Accent 6" w:uiPriority="72"/>
+    <w:lsdException w:name="Colorful Grid Accent 6" w:uiPriority="73"/>
+    <w:lsdException w:name="Subtle Emphasis" w:uiPriority="19" w:qFormat="1"/>
+    <w:lsdException w:name="Intense Emphasis" w:uiPriority="21" w:qFormat="1"/>
+    <w:lsdException w:name="Subtle Reference" w:uiPriority="31" w:qFormat="1"/>
+    <w:lsdException w:name="Intense Reference" w:uiPriority="32" w:qFormat="1"/>
+    <w:lsdException w:name="Book Title" w:uiPriority="33" w:qFormat="1"/>
+    <w:lsdException w:name="Bibliography" w:semiHidden="1" w:uiPriority="37" w:unhideWhenUsed="1"/>
+    <w:lsdException w:name="TOC Heading" w:semiHidden="1" w:uiPriority="39" w:unhideWhenUsed="1" w:qFormat="1"/>
+    <w:lsdException w:name="Plain Table 1" w:uiPriority="41"/>
+    <w:lsdException w:name="Plain Table 2" w:uiPriority="42"/>
+    <w:lsdException w:name="Plain Table 3" w:uiPriority="43"/>
+    <w:lsdException w:name="Plain Table 4" w:uiPriority="44"/>
+    <w:lsdException w:name="Plain Table 5" w:uiPriority="45"/>
+    <w:lsdException w:name="Grid Table Light" w:uiPriority="40"/>
+    <w:lsdException w:name="Grid Table 1 Light" w:uiPriority="46"/>
+    <w:lsdException w:name="Grid Table 2" w:uiPriority="47"/>
+    <w:lsdException w:name="Grid Table 3" w:uiPriority="48"/>
+    <w:lsdException w:name="Grid Table 4" w:uiPriority="49"/>
+    <w:lsdException w:name="Grid Table 5 Dark" w:uiPriority="50"/>
+    <w:lsdException w:name="Grid Table 6 Colorful" w:uiPriority="51"/>
+    <w:lsdException w:name="Grid Table 7 Colorful" w:uiPriority="52"/>
+    <w:lsdException w:name="Grid Table 1 Light Accent 1" w:uiPriority="46"/>
+    <w:lsdException w:name="Grid Table 2 Accent 1" w:uiPriority="47"/>
+    <w:lsdException w:name="Grid Table 3 Accent 1" w:uiPriority="48"/>
+    <w:lsdException w:name="Grid Table 4 Accent 1" w:uiPriority="49"/>
+    <w:lsdException w:name="Grid Table 5 Dark Accent 1" w:uiPriority="50"/>
+    <w:lsdException w:name="Grid Table 6 Colorful Accent 1" w:uiPriority="51"/>
+    <w:lsdException w:name="Grid Table 7 Colorful Accent 1" w:uiPriority="52"/>
+    <w:lsdException w:name="Grid Table 1 Light Accent 2" w:uiPriority="46"/>
+    <w:lsdException w:name="Grid Table 2 Accent 2" w:uiPriority="47"/>
+    <w:lsdException w:name="Grid Table 3 Accent 2" w:uiPriority="48"/>
+    <w:lsdException w:name="Grid Table 4 Accent 2" w:uiPriority="49"/>
+    <w:lsdException w:name="Grid Table 5 Dark Accent 2" w:uiPriority="50"/>
+    <w:lsdException w:name="Grid Table 6 Colorful Accent 2" w:uiPriority="51"/>
+    <w:lsdException w:name="Grid Table 7 Colorful Accent 2" w:uiPriority="52"/>
+    <w:lsdException w:name="Grid Table 1 Light Accent 3" w:uiPriority="46"/>
+    <w:lsdException w:name="Grid Table 2 Accent 3" w:uiPriority="47"/>
+    <w:lsdException w:name="Grid Table 3 Accent 3" w:uiPriority="48"/>
+    <w:lsdException w:name="Grid Table 4 Accent 3" w:uiPriority="49"/>
+    <w:lsdException w:name="Grid Table 5 Dark Accent 3" w:uiPriority="50"/>
+    <w:lsdException w:name="Grid Table 6 Colorful Accent 3" w:uiPriority="51"/>
+    <w:lsdException w:name="Grid Table 7 Colorful Accent 3" w:uiPriority="52"/>
+    <w:lsdException w:name="Grid Table 1 Light Accent 4" w:uiPriority="46"/>
+    <w:lsdException w:name="Grid Table 2 Accent 4" w:uiPriority="47"/>
+    <w:lsdException w:name="Grid Table 3 Accent 4" w:uiPriority="48"/>
+    <w:lsdException w:name="Grid Table 4 Accent 4" w:uiPriority="49"/>
+    <w:lsdException w:name="Grid Table 5 Dark Accent 4" w:uiPriority="50"/>
+    <w:lsdException w:name="Grid Table 6 Colorful Accent 4" w:uiPriority="51"/>
+    <w:lsdException w:name="Grid Table 7 Colorful Accent 4" w:uiPriority="52"/>
+    <w:lsdException w:name="Grid Table 1 Light Accent 5" w:uiPriority="46"/>
+    <w:lsdException w:name="Grid Table 2 Accent 5" w:uiPriority="47"/>
+    <w:lsdException w:name="Grid Table 3 Accent 5" w:uiPriority="48"/>
+    <w:lsdException w:name="Grid Table 4 Accent 5" w:uiPriority="49"/>
+    <w:lsdException w:name="Grid Table 5 Dark Accent 5" w:uiPriority="50"/>
+    <w:lsdException w:name="Grid Table 6 Colorful Accent 5" w:uiPriority="51"/>
+    <w:lsdException w:name="Grid Table 7 Colorful Accent 5" w:uiPriority="52"/>
+    <w:lsdException w:name="Grid Table 1 Light Accent 6" w:uiPriority="46"/>
+    <w:lsdException w:name="Grid Table 2 Accent 6" w:uiPriority="47"/>
+    <w:lsdException w:name="Grid Table 3 Accent 6" w:uiPriority="48"/>
+    <w:lsdException w:name="Grid Table 4 Accent 6" w:uiPriority="49"/>
+    <w:lsdException w:name="Grid Table 5 Dark Accent 6" w:uiPriority="50"/>
+    <w:lsdException w:name="Grid Table 6 Colorful Accent 6" w:uiPriority="51"/>
+    <w:lsdException w:name="Grid Table 7 Colorful Accent 6" w:uiPriority="52"/>
+    <w:lsdException w:name="List Table 1 Light" w:uiPriority="46"/>
+    <w:lsdException w:name="List Table 2" w:uiPriority="47"/>
+    <w:lsdException w:name="List Table 3" w:uiPriority="48"/>
+    <w:lsdException w:name="List Table 4" w:uiPriority="49"/>
+    <w:lsdException w:name="List Table 5 Dark" w:uiPriority="50"/>
+    <w:lsdException w:name="List Table 6 Colorful" w:uiPriority="51"/>
+    <w:lsdException w:name="List Table 7 Colorful" w:uiPriority="52"/>
+    <w:lsdException w:name="List Table 1 Light Accent 1" w:uiPriority="46"/>
+    <w:lsdException w:name="List Table 2 Accent 1" w:uiPriority="47"/>
+    <w:lsdException w:name="List Table 3 Accent 1" w:uiPriority="48"/>
+    <w:lsdException w:name="List Table 4 Accent 1" w:uiPriority="49"/>
+    <w:lsdException w:name="List Table 5 Dark Accent 1" w:uiPriority="50"/>
+    <w:lsdException w:name="List Table 6 Colorful Accent 1" w:uiPriority="51"/>
+    <w:lsdException w:name="List Table 7 Colorful Accent 1" w:uiPriority="52"/>
+    <w:lsdException w:name="List Table 1 Light Accent 2" w:uiPriority="46"/>
+    <w:lsdException w:name="List Table 2 Accent 2" w:uiPriority="47"/>
+    <w:lsdException w:name="List Table 3 Accent 2" w:uiPriority="48"/>
+    <w:lsdException w:name="List Table 4 Accent 2" w:uiPriority="49"/>
+    <w:lsdException w:name="List Table 5 Dark Accent 2" w:uiPriority="50"/>
+    <w:lsdException w:name="List Table 6 Colorful Accent 2" w:uiPriority="51"/>
+    <w:lsdException w:name="List Table 7 Colorful Accent 2" w:uiPriority="52"/>
+    <w:lsdException w:name="List Table 1 Light Accent 3" w:uiPriority="46"/>
+    <w:lsdException w:name="List Table 2 Accent 3" w:uiPriority="47"/>
+    <w:lsdException w:name="List Table 3 Accent 3" w:uiPriority="48"/>
+    <w:lsdException w:name="List Table 4 Accent 3" w:uiPriority="49"/>
+    <w:lsdException w:name="List Table 5 Dark Accent 3" w:uiPriority="50"/>
+    <w:lsdException w:name="List Table 6 Colorful Accent 3" w:uiPriority="51"/>
+    <w:lsdException w:name="List Table 7 Colorful Accent 3" w:uiPriority="52"/>
+    <w:lsdException w:name="List Table 1 Light Accent 4" w:uiPriority="46"/>
+    <w:lsdException w:name="List Table 2 Accent 4" w:uiPriority="47"/>
+    <w:lsdException w:name="List Table 3 Accent 4" w:uiPriority="48"/>
+    <w:lsdException w:name="List Table 4 Accent 4" w:uiPriority="49"/>
+    <w:lsdException w:name="List Table 5 Dark Accent 4" w:uiPriority="50"/>
+    <w:lsdException w:name="List Table 6 Colorful Accent 4" w:uiPriority="51"/>
+    <w:lsdException w:name="List Table 7 Colorful Accent 4" w:uiPriority="52"/>
+    <w:lsdException w:name="List Table 1 Light Accent 5" w:uiPriority="46"/>
+    <w:lsdException w:name="List Table 2 Accent 5" w:uiPriority="47"/>
+    <w:lsdException w:name="List Table 3 Accent 5" w:uiPriority="48"/>
+    <w:lsdException w:name="List Table 4 Accent 5" w:uiPriority="49"/>
+    <w:lsdException w:name="List Table 5 Dark Accent 5" w:uiPriority="50"/>
+    <w:lsdException w:name="List Table 6 Colorful Accent 5" w:uiPriority="51"/>
+    <w:lsdException w:name="List Table 7 Colorful Accent 5" w:uiPriority="52"/>
+    <w:lsdException w:name="List Table 1 Light Accent 6" w:uiPriority="46"/>
+    <w:lsdException w:name="List Table 2 Accent 6" w:uiPriority="47"/>
+    <w:lsdException w:name="List Table 3 Accent 6" w:uiPriority="48"/>
+    <w:lsdException w:name="List Table 4 Accent 6" w:uiPriority="49"/>
+    <w:lsdException w:name="List Table 5 Dark Accent 6" w:uiPriority="50"/>
+    <w:lsdException w:name="List Table 6 Colorful Accent 6" w:uiPriority="51"/>
+    <w:lsdException w:name="List Table 7 Colorful Accent 6" w:uiPriority="52"/>
+    <w:lsdException w:name="Mention" w:semiHidden="1" w:unhideWhenUsed="1"/>
+    <w:lsdException w:name="Smart Hyperlink" w:semiHidden="1" w:unhideWhenUsed="1"/>
+    <w:lsdException w:name="Hashtag" w:semiHidden="1" w:unhideWhenUsed="1"/>
+    <w:lsdException w:name="Unresolved Mention" w:semiHidden="1" w:unhideWhenUsed="1"/>
   </w:latentStyles>
   <w:style w:type="paragraph" w:default="1" w:styleId="Normal">
     <w:name w:val="Normal"/>
@@ -6294,11 +8263,15 @@
   </w:style>
   <w:style w:type="character" w:default="1" w:styleId="DefaultParagraphFont">
     <w:name w:val="Default Paragraph Font"/>
+    <w:uiPriority w:val="1"/>
     <w:semiHidden/>
+    <w:unhideWhenUsed/>
   </w:style>
   <w:style w:type="table" w:default="1" w:styleId="TableNormal">
     <w:name w:val="Normal Table"/>
+    <w:uiPriority w:val="99"/>
     <w:semiHidden/>
+    <w:unhideWhenUsed/>
     <w:tblPr>
       <w:tblInd w:w="0" w:type="dxa"/>
       <w:tblCellMar>
@@ -6311,7 +8284,9 @@
   </w:style>
   <w:style w:type="numbering" w:default="1" w:styleId="NoList">
     <w:name w:val="No List"/>
+    <w:uiPriority w:val="99"/>
     <w:semiHidden/>
+    <w:unhideWhenUsed/>
   </w:style>
   <w:style w:type="paragraph" w:customStyle="1" w:styleId="listtext">
     <w:name w:val="list text"/>
@@ -6342,282 +8317,16 @@
       <w:u w:val="single"/>
     </w:rPr>
   </w:style>
-</w:styles>
-</file>
-
-<file path=word/stylesWithEffects.xml><?xml version="1.0" encoding="utf-8"?>
-<w:styles xmlns:wpc="http://schemas.microsoft.com/office/word/2010/wordprocessingCanvas" xmlns:mc="http://schemas.openxmlformats.org/markup-compatibility/2006" xmlns:o="urn:schemas-microsoft-com:office:office" xmlns:r="http://schemas.openxmlformats.org/officeDocument/2006/relationships" xmlns:m="http://schemas.openxmlformats.org/officeDocument/2006/math" xmlns:v="urn:schemas-microsoft-com:vml" xmlns:wp14="http://schemas.microsoft.com/office/word/2010/wordprocessingDrawing" xmlns:wp="http://schemas.openxmlformats.org/drawingml/2006/wordprocessingDrawing" xmlns:w10="urn:schemas-microsoft-com:office:word" xmlns:w="http://schemas.openxmlformats.org/wordprocessingml/2006/main" xmlns:w14="http://schemas.microsoft.com/office/word/2010/wordml" xmlns:wpg="http://schemas.microsoft.com/office/word/2010/wordprocessingGroup" xmlns:wpi="http://schemas.microsoft.com/office/word/2010/wordprocessingInk" xmlns:wne="http://schemas.microsoft.com/office/word/2006/wordml" xmlns:wps="http://schemas.microsoft.com/office/word/2010/wordprocessingShape" mc:Ignorable="w14 wp14">
-  <w:docDefaults>
-    <w:rPrDefault>
-      <w:rPr>
-        <w:rFonts w:ascii="Times New Roman" w:eastAsia="Times New Roman" w:hAnsi="Times New Roman" w:cs="Times New Roman"/>
-        <w:lang w:val="en-NZ" w:eastAsia="ja-JP" w:bidi="ar-SA"/>
-      </w:rPr>
-    </w:rPrDefault>
-    <w:pPrDefault/>
-  </w:docDefaults>
-  <w:latentStyles w:defLockedState="0" w:defUIPriority="99" w:defSemiHidden="1" w:defUnhideWhenUsed="1" w:defQFormat="0" w:count="267">
-    <w:lsdException w:name="Normal" w:semiHidden="0" w:uiPriority="0" w:unhideWhenUsed="0" w:qFormat="1"/>
-    <w:lsdException w:name="heading 1" w:semiHidden="0" w:uiPriority="9" w:unhideWhenUsed="0" w:qFormat="1"/>
-    <w:lsdException w:name="heading 2" w:semiHidden="0" w:uiPriority="9" w:unhideWhenUsed="0" w:qFormat="1"/>
-    <w:lsdException w:name="heading 3" w:semiHidden="0" w:uiPriority="9" w:unhideWhenUsed="0" w:qFormat="1"/>
-    <w:lsdException w:name="heading 4" w:uiPriority="9" w:qFormat="1"/>
-    <w:lsdException w:name="heading 5" w:uiPriority="9" w:qFormat="1"/>
-    <w:lsdException w:name="heading 6" w:uiPriority="9" w:qFormat="1"/>
-    <w:lsdException w:name="heading 7" w:uiPriority="9" w:qFormat="1"/>
-    <w:lsdException w:name="heading 8" w:uiPriority="9" w:qFormat="1"/>
-    <w:lsdException w:name="heading 9" w:uiPriority="9" w:qFormat="1"/>
-    <w:lsdException w:name="toc 1" w:uiPriority="39"/>
-    <w:lsdException w:name="toc 2" w:uiPriority="39"/>
-    <w:lsdException w:name="toc 3" w:uiPriority="39"/>
-    <w:lsdException w:name="toc 4" w:uiPriority="39"/>
-    <w:lsdException w:name="toc 5" w:uiPriority="39"/>
-    <w:lsdException w:name="toc 6" w:uiPriority="39"/>
-    <w:lsdException w:name="toc 7" w:uiPriority="39"/>
-    <w:lsdException w:name="toc 8" w:uiPriority="39"/>
-    <w:lsdException w:name="toc 9" w:uiPriority="39"/>
-    <w:lsdException w:name="caption" w:uiPriority="35" w:qFormat="1"/>
-    <w:lsdException w:name="Title" w:semiHidden="0" w:uiPriority="10" w:unhideWhenUsed="0" w:qFormat="1"/>
-    <w:lsdException w:name="Default Paragraph Font" w:uiPriority="1"/>
-    <w:lsdException w:name="Subtitle" w:semiHidden="0" w:uiPriority="11" w:unhideWhenUsed="0" w:qFormat="1"/>
-    <w:lsdException w:name="Strong" w:semiHidden="0" w:uiPriority="22" w:unhideWhenUsed="0" w:qFormat="1"/>
-    <w:lsdException w:name="Emphasis" w:semiHidden="0" w:uiPriority="20" w:unhideWhenUsed="0" w:qFormat="1"/>
-    <w:lsdException w:name="Table Grid" w:semiHidden="0" w:uiPriority="59" w:unhideWhenUsed="0"/>
-    <w:lsdException w:name="Placeholder Text" w:unhideWhenUsed="0"/>
-    <w:lsdException w:name="No Spacing" w:semiHidden="0" w:uiPriority="1" w:unhideWhenUsed="0" w:qFormat="1"/>
-    <w:lsdException w:name="Light Shading" w:semiHidden="0" w:uiPriority="60" w:unhideWhenUsed="0"/>
-    <w:lsdException w:name="Light List" w:semiHidden="0" w:uiPriority="61" w:unhideWhenUsed="0"/>
-    <w:lsdException w:name="Light Grid" w:semiHidden="0" w:uiPriority="62" w:unhideWhenUsed="0"/>
-    <w:lsdException w:name="Medium Shading 1" w:semiHidden="0" w:uiPriority="63" w:unhideWhenUsed="0"/>
-    <w:lsdException w:name="Medium Shading 2" w:semiHidden="0" w:uiPriority="64" w:unhideWhenUsed="0"/>
-    <w:lsdException w:name="Medium List 1" w:semiHidden="0" w:uiPriority="65" w:unhideWhenUsed="0"/>
-    <w:lsdException w:name="Medium List 2" w:semiHidden="0" w:uiPriority="66" w:unhideWhenUsed="0"/>
-    <w:lsdException w:name="Medium Grid 1" w:semiHidden="0" w:uiPriority="67" w:unhideWhenUsed="0"/>
-    <w:lsdException w:name="Medium Grid 2" w:semiHidden="0" w:uiPriority="68" w:unhideWhenUsed="0"/>
-    <w:lsdException w:name="Medium Grid 3" w:semiHidden="0" w:uiPriority="69" w:unhideWhenUsed="0"/>
-    <w:lsdException w:name="Dark List" w:semiHidden="0" w:uiPriority="70" w:unhideWhenUsed="0"/>
-    <w:lsdException w:name="Colorful Shading" w:semiHidden="0" w:uiPriority="71" w:unhideWhenUsed="0"/>
-    <w:lsdException w:name="Colorful List" w:semiHidden="0" w:uiPriority="72" w:unhideWhenUsed="0"/>
-    <w:lsdException w:name="Colorful Grid" w:semiHidden="0" w:uiPriority="73" w:unhideWhenUsed="0"/>
-    <w:lsdException w:name="Light Shading Accent 1" w:semiHidden="0" w:uiPriority="60" w:unhideWhenUsed="0"/>
-    <w:lsdException w:name="Light List Accent 1" w:semiHidden="0" w:uiPriority="61" w:unhideWhenUsed="0"/>
-    <w:lsdException w:name="Light Grid Accent 1" w:semiHidden="0" w:uiPriority="62" w:unhideWhenUsed="0"/>
-    <w:lsdException w:name="Medium Shading 1 Accent 1" w:semiHidden="0" w:uiPriority="63" w:unhideWhenUsed="0"/>
-    <w:lsdException w:name="Medium Shading 2 Accent 1" w:semiHidden="0" w:uiPriority="64" w:unhideWhenUsed="0"/>
-    <w:lsdException w:name="Medium List 1 Accent 1" w:semiHidden="0" w:uiPriority="65" w:unhideWhenUsed="0"/>
-    <w:lsdException w:name="Revision" w:unhideWhenUsed="0"/>
-    <w:lsdException w:name="List Paragraph" w:semiHidden="0" w:uiPriority="34" w:unhideWhenUsed="0" w:qFormat="1"/>
-    <w:lsdException w:name="Quote" w:semiHidden="0" w:uiPriority="29" w:unhideWhenUsed="0" w:qFormat="1"/>
-    <w:lsdException w:name="Intense Quote" w:semiHidden="0" w:uiPriority="30" w:unhideWhenUsed="0" w:qFormat="1"/>
-    <w:lsdException w:name="Medium List 2 Accent 1" w:semiHidden="0" w:uiPriority="66" w:unhideWhenUsed="0"/>
-    <w:lsdException w:name="Medium Grid 1 Accent 1" w:semiHidden="0" w:uiPriority="67" w:unhideWhenUsed="0"/>
-    <w:lsdException w:name="Medium Grid 2 Accent 1" w:semiHidden="0" w:uiPriority="68" w:unhideWhenUsed="0"/>
-    <w:lsdException w:name="Medium Grid 3 Accent 1" w:semiHidden="0" w:uiPriority="69" w:unhideWhenUsed="0"/>
-    <w:lsdException w:name="Dark List Accent 1" w:semiHidden="0" w:uiPriority="70" w:unhideWhenUsed="0"/>
-    <w:lsdException w:name="Colorful Shading Accent 1" w:semiHidden="0" w:uiPriority="71" w:unhideWhenUsed="0"/>
-    <w:lsdException w:name="Colorful List Accent 1" w:semiHidden="0" w:uiPriority="72" w:unhideWhenUsed="0"/>
-    <w:lsdException w:name="Colorful Grid Accent 1" w:semiHidden="0" w:uiPriority="73" w:unhideWhenUsed="0"/>
-    <w:lsdException w:name="Light Shading Accent 2" w:semiHidden="0" w:uiPriority="60" w:unhideWhenUsed="0"/>
-    <w:lsdException w:name="Light List Accent 2" w:semiHidden="0" w:uiPriority="61" w:unhideWhenUsed="0"/>
-    <w:lsdException w:name="Light Grid Accent 2" w:semiHidden="0" w:uiPriority="62" w:unhideWhenUsed="0"/>
-    <w:lsdException w:name="Medium Shading 1 Accent 2" w:semiHidden="0" w:uiPriority="63" w:unhideWhenUsed="0"/>
-    <w:lsdException w:name="Medium Shading 2 Accent 2" w:semiHidden="0" w:uiPriority="64" w:unhideWhenUsed="0"/>
-    <w:lsdException w:name="Medium List 1 Accent 2" w:semiHidden="0" w:uiPriority="65" w:unhideWhenUsed="0"/>
-    <w:lsdException w:name="Medium List 2 Accent 2" w:semiHidden="0" w:uiPriority="66" w:unhideWhenUsed="0"/>
-    <w:lsdException w:name="Medium Grid 1 Accent 2" w:semiHidden="0" w:uiPriority="67" w:unhideWhenUsed="0"/>
-    <w:lsdException w:name="Medium Grid 2 Accent 2" w:semiHidden="0" w:uiPriority="68" w:unhideWhenUsed="0"/>
-    <w:lsdException w:name="Medium Grid 3 Accent 2" w:semiHidden="0" w:uiPriority="69" w:unhideWhenUsed="0"/>
-    <w:lsdException w:name="Dark List Accent 2" w:semiHidden="0" w:uiPriority="70" w:unhideWhenUsed="0"/>
-    <w:lsdException w:name="Colorful Shading Accent 2" w:semiHidden="0" w:uiPriority="71" w:unhideWhenUsed="0"/>
-    <w:lsdException w:name="Colorful List Accent 2" w:semiHidden="0" w:uiPriority="72" w:unhideWhenUsed="0"/>
-    <w:lsdException w:name="Colorful Grid Accent 2" w:semiHidden="0" w:uiPriority="73" w:unhideWhenUsed="0"/>
-    <w:lsdException w:name="Light Shading Accent 3" w:semiHidden="0" w:uiPriority="60" w:unhideWhenUsed="0"/>
-    <w:lsdException w:name="Light List Accent 3" w:semiHidden="0" w:uiPriority="61" w:unhideWhenUsed="0"/>
-    <w:lsdException w:name="Light Grid Accent 3" w:semiHidden="0" w:uiPriority="62" w:unhideWhenUsed="0"/>
-    <w:lsdException w:name="Medium Shading 1 Accent 3" w:semiHidden="0" w:uiPriority="63" w:unhideWhenUsed="0"/>
-    <w:lsdException w:name="Medium Shading 2 Accent 3" w:semiHidden="0" w:uiPriority="64" w:unhideWhenUsed="0"/>
-    <w:lsdException w:name="Medium List 1 Accent 3" w:semiHidden="0" w:uiPriority="65" w:unhideWhenUsed="0"/>
-    <w:lsdException w:name="Medium List 2 Accent 3" w:semiHidden="0" w:uiPriority="66" w:unhideWhenUsed="0"/>
-    <w:lsdException w:name="Medium Grid 1 Accent 3" w:semiHidden="0" w:uiPriority="67" w:unhideWhenUsed="0"/>
-    <w:lsdException w:name="Medium Grid 2 Accent 3" w:semiHidden="0" w:uiPriority="68" w:unhideWhenUsed="0"/>
-    <w:lsdException w:name="Medium Grid 3 Accent 3" w:semiHidden="0" w:uiPriority="69" w:unhideWhenUsed="0"/>
-    <w:lsdException w:name="Dark List Accent 3" w:semiHidden="0" w:uiPriority="70" w:unhideWhenUsed="0"/>
-    <w:lsdException w:name="Colorful Shading Accent 3" w:semiHidden="0" w:uiPriority="71" w:unhideWhenUsed="0"/>
-    <w:lsdException w:name="Colorful List Accent 3" w:semiHidden="0" w:uiPriority="72" w:unhideWhenUsed="0"/>
-    <w:lsdException w:name="Colorful Grid Accent 3" w:semiHidden="0" w:uiPriority="73" w:unhideWhenUsed="0"/>
-    <w:lsdException w:name="Light Shading Accent 4" w:semiHidden="0" w:uiPriority="60" w:unhideWhenUsed="0"/>
-    <w:lsdException w:name="Light List Accent 4" w:semiHidden="0" w:uiPriority="61" w:unhideWhenUsed="0"/>
-    <w:lsdException w:name="Light Grid Accent 4" w:semiHidden="0" w:uiPriority="62" w:unhideWhenUsed="0"/>
-    <w:lsdException w:name="Medium Shading 1 Accent 4" w:semiHidden="0" w:uiPriority="63" w:unhideWhenUsed="0"/>
-    <w:lsdException w:name="Medium Shading 2 Accent 4" w:semiHidden="0" w:uiPriority="64" w:unhideWhenUsed="0"/>
-    <w:lsdException w:name="Medium List 1 Accent 4" w:semiHidden="0" w:uiPriority="65" w:unhideWhenUsed="0"/>
-    <w:lsdException w:name="Medium List 2 Accent 4" w:semiHidden="0" w:uiPriority="66" w:unhideWhenUsed="0"/>
-    <w:lsdException w:name="Medium Grid 1 Accent 4" w:semiHidden="0" w:uiPriority="67" w:unhideWhenUsed="0"/>
-    <w:lsdException w:name="Medium Grid 2 Accent 4" w:semiHidden="0" w:uiPriority="68" w:unhideWhenUsed="0"/>
-    <w:lsdException w:name="Medium Grid 3 Accent 4" w:semiHidden="0" w:uiPriority="69" w:unhideWhenUsed="0"/>
-    <w:lsdException w:name="Dark List Accent 4" w:semiHidden="0" w:uiPriority="70" w:unhideWhenUsed="0"/>
-    <w:lsdException w:name="Colorful Shading Accent 4" w:semiHidden="0" w:uiPriority="71" w:unhideWhenUsed="0"/>
-    <w:lsdException w:name="Colorful List Accent 4" w:semiHidden="0" w:uiPriority="72" w:unhideWhenUsed="0"/>
-    <w:lsdException w:name="Colorful Grid Accent 4" w:semiHidden="0" w:uiPriority="73" w:unhideWhenUsed="0"/>
-    <w:lsdException w:name="Light Shading Accent 5" w:semiHidden="0" w:uiPriority="60" w:unhideWhenUsed="0"/>
-    <w:lsdException w:name="Light List Accent 5" w:semiHidden="0" w:uiPriority="61" w:unhideWhenUsed="0"/>
-    <w:lsdException w:name="Light Grid Accent 5" w:semiHidden="0" w:uiPriority="62" w:unhideWhenUsed="0"/>
-    <w:lsdException w:name="Medium Shading 1 Accent 5" w:semiHidden="0" w:uiPriority="63" w:unhideWhenUsed="0"/>
-    <w:lsdException w:name="Medium Shading 2 Accent 5" w:semiHidden="0" w:uiPriority="64" w:unhideWhenUsed="0"/>
-    <w:lsdException w:name="Medium List 1 Accent 5" w:semiHidden="0" w:uiPriority="65" w:unhideWhenUsed="0"/>
-    <w:lsdException w:name="Medium List 2 Accent 5" w:semiHidden="0" w:uiPriority="66" w:unhideWhenUsed="0"/>
-    <w:lsdException w:name="Medium Grid 1 Accent 5" w:semiHidden="0" w:uiPriority="67" w:unhideWhenUsed="0"/>
-    <w:lsdException w:name="Medium Grid 2 Accent 5" w:semiHidden="0" w:uiPriority="68" w:unhideWhenUsed="0"/>
-    <w:lsdException w:name="Medium Grid 3 Accent 5" w:semiHidden="0" w:uiPriority="69" w:unhideWhenUsed="0"/>
-    <w:lsdException w:name="Dark List Accent 5" w:semiHidden="0" w:uiPriority="70" w:unhideWhenUsed="0"/>
-    <w:lsdException w:name="Colorful Shading Accent 5" w:semiHidden="0" w:uiPriority="71" w:unhideWhenUsed="0"/>
-    <w:lsdException w:name="Colorful List Accent 5" w:semiHidden="0" w:uiPriority="72" w:unhideWhenUsed="0"/>
-    <w:lsdException w:name="Colorful Grid Accent 5" w:semiHidden="0" w:uiPriority="73" w:unhideWhenUsed="0"/>
-    <w:lsdException w:name="Light Shading Accent 6" w:semiHidden="0" w:uiPriority="60" w:unhideWhenUsed="0"/>
-    <w:lsdException w:name="Light List Accent 6" w:semiHidden="0" w:uiPriority="61" w:unhideWhenUsed="0"/>
-    <w:lsdException w:name="Light Grid Accent 6" w:semiHidden="0" w:uiPriority="62" w:unhideWhenUsed="0"/>
-    <w:lsdException w:name="Medium Shading 1 Accent 6" w:semiHidden="0" w:uiPriority="63" w:unhideWhenUsed="0"/>
-    <w:lsdException w:name="Medium Shading 2 Accent 6" w:semiHidden="0" w:uiPriority="64" w:unhideWhenUsed="0"/>
-    <w:lsdException w:name="Medium List 1 Accent 6" w:semiHidden="0" w:uiPriority="65" w:unhideWhenUsed="0"/>
-    <w:lsdException w:name="Medium List 2 Accent 6" w:semiHidden="0" w:uiPriority="66" w:unhideWhenUsed="0"/>
-    <w:lsdException w:name="Medium Grid 1 Accent 6" w:semiHidden="0" w:uiPriority="67" w:unhideWhenUsed="0"/>
-    <w:lsdException w:name="Medium Grid 2 Accent 6" w:semiHidden="0" w:uiPriority="68" w:unhideWhenUsed="0"/>
-    <w:lsdException w:name="Medium Grid 3 Accent 6" w:semiHidden="0" w:uiPriority="69" w:unhideWhenUsed="0"/>
-    <w:lsdException w:name="Dark List Accent 6" w:semiHidden="0" w:uiPriority="70" w:unhideWhenUsed="0"/>
-    <w:lsdException w:name="Colorful Shading Accent 6" w:semiHidden="0" w:uiPriority="71" w:unhideWhenUsed="0"/>
-    <w:lsdException w:name="Colorful List Accent 6" w:semiHidden="0" w:uiPriority="72" w:unhideWhenUsed="0"/>
-    <w:lsdException w:name="Colorful Grid Accent 6" w:semiHidden="0" w:uiPriority="73" w:unhideWhenUsed="0"/>
-    <w:lsdException w:name="Subtle Emphasis" w:semiHidden="0" w:uiPriority="19" w:unhideWhenUsed="0" w:qFormat="1"/>
-    <w:lsdException w:name="Intense Emphasis" w:semiHidden="0" w:uiPriority="21" w:unhideWhenUsed="0" w:qFormat="1"/>
-    <w:lsdException w:name="Subtle Reference" w:semiHidden="0" w:uiPriority="31" w:unhideWhenUsed="0" w:qFormat="1"/>
-    <w:lsdException w:name="Intense Reference" w:semiHidden="0" w:uiPriority="32" w:unhideWhenUsed="0" w:qFormat="1"/>
-    <w:lsdException w:name="Book Title" w:semiHidden="0" w:uiPriority="33" w:unhideWhenUsed="0" w:qFormat="1"/>
-    <w:lsdException w:name="Bibliography" w:uiPriority="37"/>
-    <w:lsdException w:name="TOC Heading" w:uiPriority="39" w:qFormat="1"/>
-  </w:latentStyles>
-  <w:style w:type="paragraph" w:default="1" w:styleId="Normal">
-    <w:name w:val="Normal"/>
+  <w:style w:type="paragraph" w:styleId="ListParagraph">
+    <w:name w:val="List Paragraph"/>
+    <w:basedOn w:val="Normal"/>
+    <w:uiPriority w:val="34"/>
     <w:qFormat/>
-    <w:rsid w:val="00875F91"/>
-    <w:rPr>
-      <w:color w:val="000000"/>
-      <w:kern w:val="28"/>
-      <w:lang w:val="en-US" w:eastAsia="en-US"/>
-    </w:rPr>
-  </w:style>
-  <w:style w:type="paragraph" w:styleId="Heading1">
-    <w:name w:val="heading 1"/>
-    <w:next w:val="Normal"/>
-    <w:qFormat/>
-    <w:rsid w:val="009B1EB1"/>
+    <w:rsid w:val="00C42103"/>
     <w:pPr>
-      <w:outlineLvl w:val="0"/>
+      <w:ind w:left="720"/>
+      <w:contextualSpacing/>
     </w:pPr>
-    <w:rPr>
-      <w:rFonts w:ascii="Lucida Sans Unicode" w:hAnsi="Lucida Sans Unicode" w:cs="Tahoma"/>
-      <w:b/>
-      <w:spacing w:val="20"/>
-      <w:kern w:val="28"/>
-      <w:sz w:val="56"/>
-      <w:szCs w:val="56"/>
-      <w:lang w:val="en" w:eastAsia="en-US"/>
-    </w:rPr>
-  </w:style>
-  <w:style w:type="paragraph" w:styleId="Heading2">
-    <w:name w:val="heading 2"/>
-    <w:next w:val="Normal"/>
-    <w:qFormat/>
-    <w:rsid w:val="009B1EB1"/>
-    <w:pPr>
-      <w:keepNext/>
-      <w:jc w:val="center"/>
-      <w:outlineLvl w:val="1"/>
-    </w:pPr>
-    <w:rPr>
-      <w:rFonts w:ascii="Lucida Sans Unicode" w:hAnsi="Lucida Sans Unicode" w:cs="Arial"/>
-      <w:bCs/>
-      <w:i/>
-      <w:iCs/>
-      <w:color w:val="FFFFFF"/>
-      <w:spacing w:val="100"/>
-      <w:kern w:val="28"/>
-      <w:sz w:val="28"/>
-      <w:szCs w:val="28"/>
-      <w:lang w:val="en-US" w:eastAsia="en-US"/>
-    </w:rPr>
-  </w:style>
-  <w:style w:type="paragraph" w:styleId="Heading3">
-    <w:name w:val="heading 3"/>
-    <w:next w:val="Normal"/>
-    <w:qFormat/>
-    <w:rsid w:val="002F5063"/>
-    <w:pPr>
-      <w:keepNext/>
-      <w:spacing w:before="240" w:after="60"/>
-      <w:jc w:val="right"/>
-      <w:outlineLvl w:val="2"/>
-    </w:pPr>
-    <w:rPr>
-      <w:rFonts w:ascii="Tahoma" w:hAnsi="Tahoma" w:cs="Arial"/>
-      <w:b/>
-      <w:bCs/>
-      <w:color w:val="000084"/>
-      <w:spacing w:val="20"/>
-      <w:kern w:val="28"/>
-      <w:sz w:val="26"/>
-      <w:szCs w:val="26"/>
-      <w:lang w:val="en-US" w:eastAsia="en-US"/>
-    </w:rPr>
-  </w:style>
-  <w:style w:type="character" w:default="1" w:styleId="DefaultParagraphFont">
-    <w:name w:val="Default Paragraph Font"/>
-    <w:semiHidden/>
-  </w:style>
-  <w:style w:type="table" w:default="1" w:styleId="TableNormal">
-    <w:name w:val="Normal Table"/>
-    <w:semiHidden/>
-    <w:tblPr>
-      <w:tblInd w:w="0" w:type="dxa"/>
-      <w:tblCellMar>
-        <w:top w:w="0" w:type="dxa"/>
-        <w:left w:w="108" w:type="dxa"/>
-        <w:bottom w:w="0" w:type="dxa"/>
-        <w:right w:w="108" w:type="dxa"/>
-      </w:tblCellMar>
-    </w:tblPr>
-  </w:style>
-  <w:style w:type="numbering" w:default="1" w:styleId="NoList">
-    <w:name w:val="No List"/>
-    <w:semiHidden/>
-  </w:style>
-  <w:style w:type="paragraph" w:customStyle="1" w:styleId="listtext">
-    <w:name w:val="list text"/>
-    <w:rsid w:val="009B1EB1"/>
-    <w:pPr>
-      <w:numPr>
-        <w:numId w:val="1"/>
-      </w:numPr>
-      <w:spacing w:before="100" w:beforeAutospacing="1" w:after="100" w:afterAutospacing="1" w:line="360" w:lineRule="auto"/>
-    </w:pPr>
-    <w:rPr>
-      <w:rFonts w:ascii="Tahoma" w:hAnsi="Tahoma" w:cs="Arial"/>
-      <w:spacing w:val="10"/>
-      <w:kern w:val="28"/>
-      <w:sz w:val="24"/>
-      <w:szCs w:val="24"/>
-      <w:lang w:val="en-US" w:eastAsia="en-US"/>
-    </w:rPr>
-  </w:style>
-  <w:style w:type="character" w:styleId="Hyperlink">
-    <w:name w:val="Hyperlink"/>
-    <w:basedOn w:val="DefaultParagraphFont"/>
-    <w:uiPriority w:val="99"/>
-    <w:unhideWhenUsed/>
-    <w:rsid w:val="00C76109"/>
-    <w:rPr>
-      <w:color w:val="0000FF" w:themeColor="hyperlink"/>
-      <w:u w:val="single"/>
-    </w:rPr>
   </w:style>
 </w:styles>
 </file>

</xml_diff>

<commit_message>
added some gyroscopic stuff to show overlay gauges for camera pitch / yaw / roll (not 100% accurate on mouse, but works fine on Keyboard)
</commit_message>
<xml_diff>
--- a/Documentation.docx
+++ b/Documentation.docx
@@ -1,6 +1,6 @@
 
 <file path=word/document.xml><?xml version="1.0" encoding="utf-8"?>
-<w:document xmlns:wpc="http://schemas.microsoft.com/office/word/2010/wordprocessingCanvas" xmlns:mc="http://schemas.openxmlformats.org/markup-compatibility/2006" xmlns:o="urn:schemas-microsoft-com:office:office" xmlns:r="http://schemas.openxmlformats.org/officeDocument/2006/relationships" xmlns:m="http://schemas.openxmlformats.org/officeDocument/2006/math" xmlns:v="urn:schemas-microsoft-com:vml" xmlns:wp14="http://schemas.microsoft.com/office/word/2010/wordprocessingDrawing" xmlns:wp="http://schemas.openxmlformats.org/drawingml/2006/wordprocessingDrawing" xmlns:w10="urn:schemas-microsoft-com:office:word" xmlns:w="http://schemas.openxmlformats.org/wordprocessingml/2006/main" xmlns:w14="http://schemas.microsoft.com/office/word/2010/wordml" xmlns:wpg="http://schemas.microsoft.com/office/word/2010/wordprocessingGroup" xmlns:wpi="http://schemas.microsoft.com/office/word/2010/wordprocessingInk" xmlns:wne="http://schemas.microsoft.com/office/word/2006/wordml" xmlns:wps="http://schemas.microsoft.com/office/word/2010/wordprocessingShape" mc:Ignorable="w14 wp14">
+<w:document xmlns:wpc="http://schemas.microsoft.com/office/word/2010/wordprocessingCanvas" xmlns:cx="http://schemas.microsoft.com/office/drawing/2014/chartex" xmlns:cx1="http://schemas.microsoft.com/office/drawing/2015/9/8/chartex" xmlns:cx2="http://schemas.microsoft.com/office/drawing/2015/10/21/chartex" xmlns:cx3="http://schemas.microsoft.com/office/drawing/2016/5/9/chartex" xmlns:cx4="http://schemas.microsoft.com/office/drawing/2016/5/10/chartex" xmlns:cx5="http://schemas.microsoft.com/office/drawing/2016/5/11/chartex" xmlns:cx6="http://schemas.microsoft.com/office/drawing/2016/5/12/chartex" xmlns:cx7="http://schemas.microsoft.com/office/drawing/2016/5/13/chartex" xmlns:cx8="http://schemas.microsoft.com/office/drawing/2016/5/14/chartex" xmlns:mc="http://schemas.openxmlformats.org/markup-compatibility/2006" xmlns:aink="http://schemas.microsoft.com/office/drawing/2016/ink" xmlns:am3d="http://schemas.microsoft.com/office/drawing/2017/model3d" xmlns:o="urn:schemas-microsoft-com:office:office" xmlns:r="http://schemas.openxmlformats.org/officeDocument/2006/relationships" xmlns:m="http://schemas.openxmlformats.org/officeDocument/2006/math" xmlns:v="urn:schemas-microsoft-com:vml" xmlns:wp14="http://schemas.microsoft.com/office/word/2010/wordprocessingDrawing" xmlns:wp="http://schemas.openxmlformats.org/drawingml/2006/wordprocessingDrawing" xmlns:w10="urn:schemas-microsoft-com:office:word" xmlns:w="http://schemas.openxmlformats.org/wordprocessingml/2006/main" xmlns:w14="http://schemas.microsoft.com/office/word/2010/wordml" xmlns:w15="http://schemas.microsoft.com/office/word/2012/wordml" xmlns:w16cid="http://schemas.microsoft.com/office/word/2016/wordml/cid" xmlns:w16se="http://schemas.microsoft.com/office/word/2015/wordml/symex" xmlns:wpg="http://schemas.microsoft.com/office/word/2010/wordprocessingGroup" xmlns:wpi="http://schemas.microsoft.com/office/word/2010/wordprocessingInk" xmlns:wne="http://schemas.microsoft.com/office/word/2006/wordml" xmlns:wps="http://schemas.microsoft.com/office/word/2010/wordprocessingShape" mc:Ignorable="w14 w15 w16se w16cid wp14">
   <w:body>
     <w:p>
       <w:r>
@@ -340,8 +340,16 @@
                               <w:rPr>
                                 <w:lang w:val="en-NZ"/>
                               </w:rPr>
-                              <w:t>Aquila Halpé</w:t>
+                              <w:t xml:space="preserve">Aquila </w:t>
                             </w:r>
+                            <w:proofErr w:type="spellStart"/>
+                            <w:r>
+                              <w:rPr>
+                                <w:lang w:val="en-NZ"/>
+                              </w:rPr>
+                              <w:t>Halpé</w:t>
+                            </w:r>
+                            <w:proofErr w:type="spellEnd"/>
                           </w:p>
                           <w:p>
                             <w:pPr>
@@ -385,8 +393,16 @@
                         <w:rPr>
                           <w:lang w:val="en-NZ"/>
                         </w:rPr>
-                        <w:t>Aquila Halpé</w:t>
+                        <w:t xml:space="preserve">Aquila </w:t>
                       </w:r>
+                      <w:proofErr w:type="spellStart"/>
+                      <w:r>
+                        <w:rPr>
+                          <w:lang w:val="en-NZ"/>
+                        </w:rPr>
+                        <w:t>Halpé</w:t>
+                      </w:r>
+                      <w:proofErr w:type="spellEnd"/>
                     </w:p>
                     <w:p>
                       <w:pPr>
@@ -613,7 +629,7 @@
           </mc:Choice>
           <mc:Fallback>
             <w:pict>
-              <v:roundrect id="AutoShape 7" o:spid="_x0000_s1026" style="position:absolute;margin-left:90pt;margin-top:261pt;width:476.95pt;height:22.5pt;z-index:251657216;visibility:visible;mso-wrap-style:square;mso-width-percent:0;mso-height-percent:0;mso-wrap-distance-left:2.88pt;mso-wrap-distance-top:2.88pt;mso-wrap-distance-right:2.88pt;mso-wrap-distance-bottom:2.88pt;mso-position-horizontal:absolute;mso-position-horizontal-relative:page;mso-position-vertical:absolute;mso-position-vertical-relative:page;mso-width-percent:0;mso-height-percent:0;mso-width-relative:page;mso-height-relative:page;v-text-anchor:top" arcsize=".5" o:gfxdata="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" fillcolor="navy" stroked="f" strokeweight="0" insetpen="t">
+              <v:roundrect w14:anchorId="0245ED4D" id="AutoShape 7" o:spid="_x0000_s1026" style="position:absolute;margin-left:90pt;margin-top:261pt;width:476.95pt;height:22.5pt;z-index:251657216;visibility:visible;mso-wrap-style:square;mso-width-percent:0;mso-height-percent:0;mso-wrap-distance-left:2.88pt;mso-wrap-distance-top:2.88pt;mso-wrap-distance-right:2.88pt;mso-wrap-distance-bottom:2.88pt;mso-position-horizontal:absolute;mso-position-horizontal-relative:page;mso-position-vertical:absolute;mso-position-vertical-relative:page;mso-width-percent:0;mso-height-percent:0;mso-width-relative:page;mso-height-relative:page;v-text-anchor:top" arcsize=".5" o:gfxdata="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" fillcolor="navy" stroked="f" strokeweight="0" insetpen="t">
                 <v:shadow color="#ccc"/>
                 <o:lock v:ext="edit" shapetype="t"/>
                 <v:textbox inset="2.88pt,2.88pt,2.88pt,2.88pt"/>
@@ -708,7 +724,7 @@
           </mc:Choice>
           <mc:Fallback>
             <w:pict>
-              <v:roundrect id="AutoShape 4" o:spid="_x0000_s1026" style="position:absolute;margin-left:63pt;margin-top:126pt;width:333pt;height:138pt;z-index:251655168;visibility:visible;mso-wrap-style:square;mso-width-percent:0;mso-height-percent:0;mso-wrap-distance-left:2.88pt;mso-wrap-distance-top:2.88pt;mso-wrap-distance-right:2.88pt;mso-wrap-distance-bottom:2.88pt;mso-position-horizontal:absolute;mso-position-horizontal-relative:page;mso-position-vertical:absolute;mso-position-vertical-relative:page;mso-width-percent:0;mso-height-percent:0;mso-width-relative:page;mso-height-relative:page;v-text-anchor:top" arcsize=".5" o:gfxdata="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" stroked="f" strokeweight="0" insetpen="t">
+              <v:roundrect w14:anchorId="71D34FBF" id="AutoShape 4" o:spid="_x0000_s1026" style="position:absolute;margin-left:63pt;margin-top:126pt;width:333pt;height:138pt;z-index:251655168;visibility:visible;mso-wrap-style:square;mso-width-percent:0;mso-height-percent:0;mso-wrap-distance-left:2.88pt;mso-wrap-distance-top:2.88pt;mso-wrap-distance-right:2.88pt;mso-wrap-distance-bottom:2.88pt;mso-position-horizontal:absolute;mso-position-horizontal-relative:page;mso-position-vertical:absolute;mso-position-vertical-relative:page;mso-width-percent:0;mso-height-percent:0;mso-width-relative:page;mso-height-relative:page;v-text-anchor:top" arcsize=".5" o:gfxdata="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" stroked="f" strokeweight="0" insetpen="t">
                 <v:shadow color="#ccc"/>
                 <o:lock v:ext="edit" shapetype="t"/>
                 <v:textbox inset="2.88pt,2.88pt,2.88pt,2.88pt"/>
@@ -801,7 +817,7 @@
           </mc:Choice>
           <mc:Fallback>
             <w:pict>
-              <v:rect id="Rectangle 3" o:spid="_x0000_s1026" style="position:absolute;margin-left:45pt;margin-top:36pt;width:206.1pt;height:708.5pt;z-index:251654144;visibility:visible;mso-wrap-style:square;mso-width-percent:0;mso-height-percent:0;mso-wrap-distance-left:2.88pt;mso-wrap-distance-top:2.88pt;mso-wrap-distance-right:2.88pt;mso-wrap-distance-bottom:2.88pt;mso-position-horizontal:absolute;mso-position-horizontal-relative:page;mso-position-vertical:absolute;mso-position-vertical-relative:page;mso-width-percent:0;mso-height-percent:0;mso-width-relative:page;mso-height-relative:page;v-text-anchor:top" o:gfxdata="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" fillcolor="#9c9" stroked="f" strokeweight="0" insetpen="t">
+              <v:rect w14:anchorId="34F275FE" id="Rectangle 3" o:spid="_x0000_s1026" style="position:absolute;margin-left:45pt;margin-top:36pt;width:206.1pt;height:708.5pt;z-index:251654144;visibility:visible;mso-wrap-style:square;mso-width-percent:0;mso-height-percent:0;mso-wrap-distance-left:2.88pt;mso-wrap-distance-top:2.88pt;mso-wrap-distance-right:2.88pt;mso-wrap-distance-bottom:2.88pt;mso-position-horizontal:absolute;mso-position-horizontal-relative:page;mso-position-vertical:absolute;mso-position-vertical-relative:page;mso-width-percent:0;mso-height-percent:0;mso-width-relative:page;mso-height-relative:page;v-text-anchor:top" o:gfxdata="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" fillcolor="#9c9" stroked="f" strokeweight="0" insetpen="t">
                 <v:shadow color="#ccc"/>
                 <o:lock v:ext="edit" shapetype="t"/>
                 <v:textbox inset="2.88pt,2.88pt,2.88pt,2.88pt"/>
@@ -835,6 +851,7 @@
           <w:sz w:val="36"/>
           <w:szCs w:val="36"/>
         </w:rPr>
+        <w:lastRenderedPageBreak/>
         <w:t xml:space="preserve">Commit history (as of </w:t>
       </w:r>
       <w:r>
@@ -907,8 +924,20 @@
                 <w:szCs w:val="22"/>
                 <w:lang w:val="en-NZ" w:eastAsia="ja-JP"/>
               </w:rPr>
-              <w:t>Aquila Halpé</w:t>
-            </w:r>
+              <w:t xml:space="preserve">Aquila </w:t>
+            </w:r>
+            <w:proofErr w:type="spellStart"/>
+            <w:r>
+              <w:rPr>
+                <w:rFonts w:ascii="Calibri" w:hAnsi="Calibri" w:cs="Calibri"/>
+                <w:kern w:val="0"/>
+                <w:sz w:val="22"/>
+                <w:szCs w:val="22"/>
+                <w:lang w:val="en-NZ" w:eastAsia="ja-JP"/>
+              </w:rPr>
+              <w:t>Halpé</w:t>
+            </w:r>
+            <w:proofErr w:type="spellEnd"/>
           </w:p>
         </w:tc>
         <w:tc>
@@ -943,8 +972,20 @@
                 <w:szCs w:val="22"/>
                 <w:lang w:val="en-NZ" w:eastAsia="ja-JP"/>
               </w:rPr>
-              <w:t>21 minutes ago</w:t>
-            </w:r>
+              <w:t xml:space="preserve">21 minutes </w:t>
+            </w:r>
+            <w:proofErr w:type="gramStart"/>
+            <w:r>
+              <w:rPr>
+                <w:rFonts w:ascii="Calibri" w:hAnsi="Calibri" w:cs="Calibri"/>
+                <w:kern w:val="0"/>
+                <w:sz w:val="22"/>
+                <w:szCs w:val="22"/>
+                <w:lang w:val="en-NZ" w:eastAsia="ja-JP"/>
+              </w:rPr>
+              <w:t>ago</w:t>
+            </w:r>
+            <w:proofErr w:type="gramEnd"/>
           </w:p>
         </w:tc>
         <w:tc>
@@ -1056,8 +1097,20 @@
                 <w:szCs w:val="22"/>
                 <w:lang w:val="en-NZ" w:eastAsia="ja-JP"/>
               </w:rPr>
-              <w:t>49 minutes ago</w:t>
-            </w:r>
+              <w:t xml:space="preserve">49 minutes </w:t>
+            </w:r>
+            <w:proofErr w:type="gramStart"/>
+            <w:r>
+              <w:rPr>
+                <w:rFonts w:ascii="Calibri" w:hAnsi="Calibri" w:cs="Calibri"/>
+                <w:kern w:val="0"/>
+                <w:sz w:val="22"/>
+                <w:szCs w:val="22"/>
+                <w:lang w:val="en-NZ" w:eastAsia="ja-JP"/>
+              </w:rPr>
+              <w:t>ago</w:t>
+            </w:r>
+            <w:proofErr w:type="gramEnd"/>
           </w:p>
         </w:tc>
         <w:tc>
@@ -1092,7 +1145,29 @@
                 <w:szCs w:val="22"/>
                 <w:lang w:val="en-NZ" w:eastAsia="ja-JP"/>
               </w:rPr>
-              <w:t>Added keybinds for the user inputs. Added mouse movement for pitch and roll. Pinned mouse to game window (limits max rotation speeds). Added cockpit overlay.</w:t>
+              <w:t xml:space="preserve">Added </w:t>
+            </w:r>
+            <w:proofErr w:type="spellStart"/>
+            <w:r>
+              <w:rPr>
+                <w:rFonts w:ascii="Calibri" w:hAnsi="Calibri" w:cs="Calibri"/>
+                <w:kern w:val="0"/>
+                <w:sz w:val="22"/>
+                <w:szCs w:val="22"/>
+                <w:lang w:val="en-NZ" w:eastAsia="ja-JP"/>
+              </w:rPr>
+              <w:t>keybinds</w:t>
+            </w:r>
+            <w:proofErr w:type="spellEnd"/>
+            <w:r>
+              <w:rPr>
+                <w:rFonts w:ascii="Calibri" w:hAnsi="Calibri" w:cs="Calibri"/>
+                <w:kern w:val="0"/>
+                <w:sz w:val="22"/>
+                <w:szCs w:val="22"/>
+                <w:lang w:val="en-NZ" w:eastAsia="ja-JP"/>
+              </w:rPr>
+              <w:t xml:space="preserve"> for the user inputs. Added mouse movement for pitch and roll. Pinned mouse to game window (limits max rotation speeds). Added cockpit overlay.</w:t>
             </w:r>
           </w:p>
         </w:tc>
@@ -1169,8 +1244,20 @@
                 <w:szCs w:val="22"/>
                 <w:lang w:val="en-NZ" w:eastAsia="ja-JP"/>
               </w:rPr>
-              <w:t>3 hours ago</w:t>
-            </w:r>
+              <w:t xml:space="preserve">3 hours </w:t>
+            </w:r>
+            <w:proofErr w:type="gramStart"/>
+            <w:r>
+              <w:rPr>
+                <w:rFonts w:ascii="Calibri" w:hAnsi="Calibri" w:cs="Calibri"/>
+                <w:kern w:val="0"/>
+                <w:sz w:val="22"/>
+                <w:szCs w:val="22"/>
+                <w:lang w:val="en-NZ" w:eastAsia="ja-JP"/>
+              </w:rPr>
+              <w:t>ago</w:t>
+            </w:r>
+            <w:proofErr w:type="gramEnd"/>
           </w:p>
         </w:tc>
         <w:tc>
@@ -1246,8 +1333,20 @@
                 <w:szCs w:val="22"/>
                 <w:lang w:val="en-NZ" w:eastAsia="ja-JP"/>
               </w:rPr>
-              <w:t>Aquila Halpé</w:t>
-            </w:r>
+              <w:t xml:space="preserve">Aquila </w:t>
+            </w:r>
+            <w:proofErr w:type="spellStart"/>
+            <w:r>
+              <w:rPr>
+                <w:rFonts w:ascii="Calibri" w:hAnsi="Calibri" w:cs="Calibri"/>
+                <w:kern w:val="0"/>
+                <w:sz w:val="22"/>
+                <w:szCs w:val="22"/>
+                <w:lang w:val="en-NZ" w:eastAsia="ja-JP"/>
+              </w:rPr>
+              <w:t>Halpé</w:t>
+            </w:r>
+            <w:proofErr w:type="spellEnd"/>
           </w:p>
         </w:tc>
         <w:tc>
@@ -1282,8 +1381,20 @@
                 <w:szCs w:val="22"/>
                 <w:lang w:val="en-NZ" w:eastAsia="ja-JP"/>
               </w:rPr>
-              <w:t>3 hours ago</w:t>
-            </w:r>
+              <w:t xml:space="preserve">3 hours </w:t>
+            </w:r>
+            <w:proofErr w:type="gramStart"/>
+            <w:r>
+              <w:rPr>
+                <w:rFonts w:ascii="Calibri" w:hAnsi="Calibri" w:cs="Calibri"/>
+                <w:kern w:val="0"/>
+                <w:sz w:val="22"/>
+                <w:szCs w:val="22"/>
+                <w:lang w:val="en-NZ" w:eastAsia="ja-JP"/>
+              </w:rPr>
+              <w:t>ago</w:t>
+            </w:r>
+            <w:proofErr w:type="gramEnd"/>
           </w:p>
         </w:tc>
         <w:tc>
@@ -1359,8 +1470,20 @@
                 <w:szCs w:val="22"/>
                 <w:lang w:val="en-NZ" w:eastAsia="ja-JP"/>
               </w:rPr>
-              <w:t>Aquila Halpé</w:t>
-            </w:r>
+              <w:t xml:space="preserve">Aquila </w:t>
+            </w:r>
+            <w:proofErr w:type="spellStart"/>
+            <w:r>
+              <w:rPr>
+                <w:rFonts w:ascii="Calibri" w:hAnsi="Calibri" w:cs="Calibri"/>
+                <w:kern w:val="0"/>
+                <w:sz w:val="22"/>
+                <w:szCs w:val="22"/>
+                <w:lang w:val="en-NZ" w:eastAsia="ja-JP"/>
+              </w:rPr>
+              <w:t>Halpé</w:t>
+            </w:r>
+            <w:proofErr w:type="spellEnd"/>
           </w:p>
         </w:tc>
         <w:tc>
@@ -1395,8 +1518,20 @@
                 <w:szCs w:val="22"/>
                 <w:lang w:val="en-NZ" w:eastAsia="ja-JP"/>
               </w:rPr>
-              <w:t>4 hours ago</w:t>
-            </w:r>
+              <w:t xml:space="preserve">4 hours </w:t>
+            </w:r>
+            <w:proofErr w:type="gramStart"/>
+            <w:r>
+              <w:rPr>
+                <w:rFonts w:ascii="Calibri" w:hAnsi="Calibri" w:cs="Calibri"/>
+                <w:kern w:val="0"/>
+                <w:sz w:val="22"/>
+                <w:szCs w:val="22"/>
+                <w:lang w:val="en-NZ" w:eastAsia="ja-JP"/>
+              </w:rPr>
+              <w:t>ago</w:t>
+            </w:r>
+            <w:proofErr w:type="gramEnd"/>
           </w:p>
         </w:tc>
         <w:tc>
@@ -1472,8 +1607,20 @@
                 <w:szCs w:val="22"/>
                 <w:lang w:val="en-NZ" w:eastAsia="ja-JP"/>
               </w:rPr>
-              <w:t>Aquila Halpé</w:t>
-            </w:r>
+              <w:t xml:space="preserve">Aquila </w:t>
+            </w:r>
+            <w:proofErr w:type="spellStart"/>
+            <w:r>
+              <w:rPr>
+                <w:rFonts w:ascii="Calibri" w:hAnsi="Calibri" w:cs="Calibri"/>
+                <w:kern w:val="0"/>
+                <w:sz w:val="22"/>
+                <w:szCs w:val="22"/>
+                <w:lang w:val="en-NZ" w:eastAsia="ja-JP"/>
+              </w:rPr>
+              <w:t>Halpé</w:t>
+            </w:r>
+            <w:proofErr w:type="spellEnd"/>
           </w:p>
         </w:tc>
         <w:tc>
@@ -1508,8 +1655,20 @@
                 <w:szCs w:val="22"/>
                 <w:lang w:val="en-NZ" w:eastAsia="ja-JP"/>
               </w:rPr>
-              <w:t>4 hours ago</w:t>
-            </w:r>
+              <w:t xml:space="preserve">4 hours </w:t>
+            </w:r>
+            <w:proofErr w:type="gramStart"/>
+            <w:r>
+              <w:rPr>
+                <w:rFonts w:ascii="Calibri" w:hAnsi="Calibri" w:cs="Calibri"/>
+                <w:kern w:val="0"/>
+                <w:sz w:val="22"/>
+                <w:szCs w:val="22"/>
+                <w:lang w:val="en-NZ" w:eastAsia="ja-JP"/>
+              </w:rPr>
+              <w:t>ago</w:t>
+            </w:r>
+            <w:proofErr w:type="gramEnd"/>
           </w:p>
         </w:tc>
         <w:tc>
@@ -1621,8 +1780,20 @@
                 <w:szCs w:val="22"/>
                 <w:lang w:val="en-NZ" w:eastAsia="ja-JP"/>
               </w:rPr>
-              <w:t>4 hours ago</w:t>
-            </w:r>
+              <w:t xml:space="preserve">4 hours </w:t>
+            </w:r>
+            <w:proofErr w:type="gramStart"/>
+            <w:r>
+              <w:rPr>
+                <w:rFonts w:ascii="Calibri" w:hAnsi="Calibri" w:cs="Calibri"/>
+                <w:kern w:val="0"/>
+                <w:sz w:val="22"/>
+                <w:szCs w:val="22"/>
+                <w:lang w:val="en-NZ" w:eastAsia="ja-JP"/>
+              </w:rPr>
+              <w:t>ago</w:t>
+            </w:r>
+            <w:proofErr w:type="gramEnd"/>
           </w:p>
         </w:tc>
         <w:tc>
@@ -1734,8 +1905,20 @@
                 <w:szCs w:val="22"/>
                 <w:lang w:val="en-NZ" w:eastAsia="ja-JP"/>
               </w:rPr>
-              <w:t>4 hours ago</w:t>
-            </w:r>
+              <w:t xml:space="preserve">4 hours </w:t>
+            </w:r>
+            <w:proofErr w:type="gramStart"/>
+            <w:r>
+              <w:rPr>
+                <w:rFonts w:ascii="Calibri" w:hAnsi="Calibri" w:cs="Calibri"/>
+                <w:kern w:val="0"/>
+                <w:sz w:val="22"/>
+                <w:szCs w:val="22"/>
+                <w:lang w:val="en-NZ" w:eastAsia="ja-JP"/>
+              </w:rPr>
+              <w:t>ago</w:t>
+            </w:r>
+            <w:proofErr w:type="gramEnd"/>
           </w:p>
         </w:tc>
         <w:tc>
@@ -1847,8 +2030,20 @@
                 <w:szCs w:val="22"/>
                 <w:lang w:val="en-NZ" w:eastAsia="ja-JP"/>
               </w:rPr>
-              <w:t>4 hours ago</w:t>
-            </w:r>
+              <w:t xml:space="preserve">4 hours </w:t>
+            </w:r>
+            <w:proofErr w:type="gramStart"/>
+            <w:r>
+              <w:rPr>
+                <w:rFonts w:ascii="Calibri" w:hAnsi="Calibri" w:cs="Calibri"/>
+                <w:kern w:val="0"/>
+                <w:sz w:val="22"/>
+                <w:szCs w:val="22"/>
+                <w:lang w:val="en-NZ" w:eastAsia="ja-JP"/>
+              </w:rPr>
+              <w:t>ago</w:t>
+            </w:r>
+            <w:proofErr w:type="gramEnd"/>
           </w:p>
         </w:tc>
         <w:tc>
@@ -1924,8 +2119,20 @@
                 <w:szCs w:val="22"/>
                 <w:lang w:val="en-NZ" w:eastAsia="ja-JP"/>
               </w:rPr>
-              <w:t>Aquila Halpé</w:t>
-            </w:r>
+              <w:t xml:space="preserve">Aquila </w:t>
+            </w:r>
+            <w:proofErr w:type="spellStart"/>
+            <w:r>
+              <w:rPr>
+                <w:rFonts w:ascii="Calibri" w:hAnsi="Calibri" w:cs="Calibri"/>
+                <w:kern w:val="0"/>
+                <w:sz w:val="22"/>
+                <w:szCs w:val="22"/>
+                <w:lang w:val="en-NZ" w:eastAsia="ja-JP"/>
+              </w:rPr>
+              <w:t>Halpé</w:t>
+            </w:r>
+            <w:proofErr w:type="spellEnd"/>
           </w:p>
         </w:tc>
         <w:tc>
@@ -1960,8 +2167,20 @@
                 <w:szCs w:val="22"/>
                 <w:lang w:val="en-NZ" w:eastAsia="ja-JP"/>
               </w:rPr>
-              <w:t>5 hours ago</w:t>
-            </w:r>
+              <w:t xml:space="preserve">5 hours </w:t>
+            </w:r>
+            <w:proofErr w:type="gramStart"/>
+            <w:r>
+              <w:rPr>
+                <w:rFonts w:ascii="Calibri" w:hAnsi="Calibri" w:cs="Calibri"/>
+                <w:kern w:val="0"/>
+                <w:sz w:val="22"/>
+                <w:szCs w:val="22"/>
+                <w:lang w:val="en-NZ" w:eastAsia="ja-JP"/>
+              </w:rPr>
+              <w:t>ago</w:t>
+            </w:r>
+            <w:proofErr w:type="gramEnd"/>
           </w:p>
         </w:tc>
         <w:tc>
@@ -2037,8 +2256,20 @@
                 <w:szCs w:val="22"/>
                 <w:lang w:val="en-NZ" w:eastAsia="ja-JP"/>
               </w:rPr>
-              <w:t>Aquila Halpé</w:t>
-            </w:r>
+              <w:t xml:space="preserve">Aquila </w:t>
+            </w:r>
+            <w:proofErr w:type="spellStart"/>
+            <w:r>
+              <w:rPr>
+                <w:rFonts w:ascii="Calibri" w:hAnsi="Calibri" w:cs="Calibri"/>
+                <w:kern w:val="0"/>
+                <w:sz w:val="22"/>
+                <w:szCs w:val="22"/>
+                <w:lang w:val="en-NZ" w:eastAsia="ja-JP"/>
+              </w:rPr>
+              <w:t>Halpé</w:t>
+            </w:r>
+            <w:proofErr w:type="spellEnd"/>
           </w:p>
         </w:tc>
         <w:tc>
@@ -2073,8 +2304,20 @@
                 <w:szCs w:val="22"/>
                 <w:lang w:val="en-NZ" w:eastAsia="ja-JP"/>
               </w:rPr>
-              <w:t>6 hours ago</w:t>
-            </w:r>
+              <w:t xml:space="preserve">6 hours </w:t>
+            </w:r>
+            <w:proofErr w:type="gramStart"/>
+            <w:r>
+              <w:rPr>
+                <w:rFonts w:ascii="Calibri" w:hAnsi="Calibri" w:cs="Calibri"/>
+                <w:kern w:val="0"/>
+                <w:sz w:val="22"/>
+                <w:szCs w:val="22"/>
+                <w:lang w:val="en-NZ" w:eastAsia="ja-JP"/>
+              </w:rPr>
+              <w:t>ago</w:t>
+            </w:r>
+            <w:proofErr w:type="gramEnd"/>
           </w:p>
         </w:tc>
         <w:tc>
@@ -2186,8 +2429,20 @@
                 <w:szCs w:val="22"/>
                 <w:lang w:val="en-NZ" w:eastAsia="ja-JP"/>
               </w:rPr>
-              <w:t>18 hours ago</w:t>
-            </w:r>
+              <w:t xml:space="preserve">18 hours </w:t>
+            </w:r>
+            <w:proofErr w:type="gramStart"/>
+            <w:r>
+              <w:rPr>
+                <w:rFonts w:ascii="Calibri" w:hAnsi="Calibri" w:cs="Calibri"/>
+                <w:kern w:val="0"/>
+                <w:sz w:val="22"/>
+                <w:szCs w:val="22"/>
+                <w:lang w:val="en-NZ" w:eastAsia="ja-JP"/>
+              </w:rPr>
+              <w:t>ago</w:t>
+            </w:r>
+            <w:proofErr w:type="gramEnd"/>
           </w:p>
         </w:tc>
         <w:tc>
@@ -2299,8 +2554,20 @@
                 <w:szCs w:val="22"/>
                 <w:lang w:val="en-NZ" w:eastAsia="ja-JP"/>
               </w:rPr>
-              <w:t>18 hours ago</w:t>
-            </w:r>
+              <w:t xml:space="preserve">18 hours </w:t>
+            </w:r>
+            <w:proofErr w:type="gramStart"/>
+            <w:r>
+              <w:rPr>
+                <w:rFonts w:ascii="Calibri" w:hAnsi="Calibri" w:cs="Calibri"/>
+                <w:kern w:val="0"/>
+                <w:sz w:val="22"/>
+                <w:szCs w:val="22"/>
+                <w:lang w:val="en-NZ" w:eastAsia="ja-JP"/>
+              </w:rPr>
+              <w:t>ago</w:t>
+            </w:r>
+            <w:proofErr w:type="gramEnd"/>
           </w:p>
         </w:tc>
         <w:tc>
@@ -2412,8 +2679,20 @@
                 <w:szCs w:val="22"/>
                 <w:lang w:val="en-NZ" w:eastAsia="ja-JP"/>
               </w:rPr>
-              <w:t>23 hours ago</w:t>
-            </w:r>
+              <w:t xml:space="preserve">23 hours </w:t>
+            </w:r>
+            <w:proofErr w:type="gramStart"/>
+            <w:r>
+              <w:rPr>
+                <w:rFonts w:ascii="Calibri" w:hAnsi="Calibri" w:cs="Calibri"/>
+                <w:kern w:val="0"/>
+                <w:sz w:val="22"/>
+                <w:szCs w:val="22"/>
+                <w:lang w:val="en-NZ" w:eastAsia="ja-JP"/>
+              </w:rPr>
+              <w:t>ago</w:t>
+            </w:r>
+            <w:proofErr w:type="gramEnd"/>
           </w:p>
         </w:tc>
         <w:tc>
@@ -2525,8 +2804,20 @@
                 <w:szCs w:val="22"/>
                 <w:lang w:val="en-NZ" w:eastAsia="ja-JP"/>
               </w:rPr>
-              <w:t>26 hours ago</w:t>
-            </w:r>
+              <w:t xml:space="preserve">26 hours </w:t>
+            </w:r>
+            <w:proofErr w:type="gramStart"/>
+            <w:r>
+              <w:rPr>
+                <w:rFonts w:ascii="Calibri" w:hAnsi="Calibri" w:cs="Calibri"/>
+                <w:kern w:val="0"/>
+                <w:sz w:val="22"/>
+                <w:szCs w:val="22"/>
+                <w:lang w:val="en-NZ" w:eastAsia="ja-JP"/>
+              </w:rPr>
+              <w:t>ago</w:t>
+            </w:r>
+            <w:proofErr w:type="gramEnd"/>
           </w:p>
         </w:tc>
         <w:tc>
@@ -2638,8 +2929,20 @@
                 <w:szCs w:val="22"/>
                 <w:lang w:val="en-NZ" w:eastAsia="ja-JP"/>
               </w:rPr>
-              <w:t>2 days ago</w:t>
-            </w:r>
+              <w:t xml:space="preserve">2 days </w:t>
+            </w:r>
+            <w:proofErr w:type="gramStart"/>
+            <w:r>
+              <w:rPr>
+                <w:rFonts w:ascii="Calibri" w:hAnsi="Calibri" w:cs="Calibri"/>
+                <w:kern w:val="0"/>
+                <w:sz w:val="22"/>
+                <w:szCs w:val="22"/>
+                <w:lang w:val="en-NZ" w:eastAsia="ja-JP"/>
+              </w:rPr>
+              <w:t>ago</w:t>
+            </w:r>
+            <w:proofErr w:type="gramEnd"/>
           </w:p>
         </w:tc>
         <w:tc>
@@ -2715,8 +3018,20 @@
                 <w:szCs w:val="22"/>
                 <w:lang w:val="en-NZ" w:eastAsia="ja-JP"/>
               </w:rPr>
-              <w:t>Aquila Halpé</w:t>
-            </w:r>
+              <w:t xml:space="preserve">Aquila </w:t>
+            </w:r>
+            <w:proofErr w:type="spellStart"/>
+            <w:r>
+              <w:rPr>
+                <w:rFonts w:ascii="Calibri" w:hAnsi="Calibri" w:cs="Calibri"/>
+                <w:kern w:val="0"/>
+                <w:sz w:val="22"/>
+                <w:szCs w:val="22"/>
+                <w:lang w:val="en-NZ" w:eastAsia="ja-JP"/>
+              </w:rPr>
+              <w:t>Halpé</w:t>
+            </w:r>
+            <w:proofErr w:type="spellEnd"/>
           </w:p>
         </w:tc>
         <w:tc>
@@ -2751,8 +3066,20 @@
                 <w:szCs w:val="22"/>
                 <w:lang w:val="en-NZ" w:eastAsia="ja-JP"/>
               </w:rPr>
-              <w:t>2 days ago</w:t>
-            </w:r>
+              <w:t xml:space="preserve">2 days </w:t>
+            </w:r>
+            <w:proofErr w:type="gramStart"/>
+            <w:r>
+              <w:rPr>
+                <w:rFonts w:ascii="Calibri" w:hAnsi="Calibri" w:cs="Calibri"/>
+                <w:kern w:val="0"/>
+                <w:sz w:val="22"/>
+                <w:szCs w:val="22"/>
+                <w:lang w:val="en-NZ" w:eastAsia="ja-JP"/>
+              </w:rPr>
+              <w:t>ago</w:t>
+            </w:r>
+            <w:proofErr w:type="gramEnd"/>
           </w:p>
         </w:tc>
         <w:tc>
@@ -2864,8 +3191,20 @@
                 <w:szCs w:val="22"/>
                 <w:lang w:val="en-NZ" w:eastAsia="ja-JP"/>
               </w:rPr>
-              <w:t>2 days ago</w:t>
-            </w:r>
+              <w:t xml:space="preserve">2 days </w:t>
+            </w:r>
+            <w:proofErr w:type="gramStart"/>
+            <w:r>
+              <w:rPr>
+                <w:rFonts w:ascii="Calibri" w:hAnsi="Calibri" w:cs="Calibri"/>
+                <w:kern w:val="0"/>
+                <w:sz w:val="22"/>
+                <w:szCs w:val="22"/>
+                <w:lang w:val="en-NZ" w:eastAsia="ja-JP"/>
+              </w:rPr>
+              <w:t>ago</w:t>
+            </w:r>
+            <w:proofErr w:type="gramEnd"/>
           </w:p>
         </w:tc>
         <w:tc>
@@ -2943,17 +3282,18 @@
               </w:rPr>
               <w:t xml:space="preserve">Aquila </w:t>
             </w:r>
-            <w:r>
-              <w:rPr>
-                <w:rFonts w:ascii="Calibri" w:hAnsi="Calibri" w:cs="Calibri"/>
-                <w:kern w:val="0"/>
-                <w:sz w:val="22"/>
-                <w:szCs w:val="22"/>
-                <w:lang w:val="en-NZ" w:eastAsia="ja-JP"/>
-              </w:rPr>
-              <w:lastRenderedPageBreak/>
+            <w:proofErr w:type="spellStart"/>
+            <w:r>
+              <w:rPr>
+                <w:rFonts w:ascii="Calibri" w:hAnsi="Calibri" w:cs="Calibri"/>
+                <w:kern w:val="0"/>
+                <w:sz w:val="22"/>
+                <w:szCs w:val="22"/>
+                <w:lang w:val="en-NZ" w:eastAsia="ja-JP"/>
+              </w:rPr>
               <w:t>Halpé</w:t>
             </w:r>
+            <w:proofErr w:type="spellEnd"/>
           </w:p>
         </w:tc>
         <w:tc>
@@ -2988,20 +3328,20 @@
                 <w:szCs w:val="22"/>
                 <w:lang w:val="en-NZ" w:eastAsia="ja-JP"/>
               </w:rPr>
-              <w:lastRenderedPageBreak/>
               <w:t xml:space="preserve">2 days </w:t>
             </w:r>
-            <w:r>
-              <w:rPr>
-                <w:rFonts w:ascii="Calibri" w:hAnsi="Calibri" w:cs="Calibri"/>
-                <w:kern w:val="0"/>
-                <w:sz w:val="22"/>
-                <w:szCs w:val="22"/>
-                <w:lang w:val="en-NZ" w:eastAsia="ja-JP"/>
-              </w:rPr>
-              <w:lastRenderedPageBreak/>
+            <w:proofErr w:type="gramStart"/>
+            <w:r>
+              <w:rPr>
+                <w:rFonts w:ascii="Calibri" w:hAnsi="Calibri" w:cs="Calibri"/>
+                <w:kern w:val="0"/>
+                <w:sz w:val="22"/>
+                <w:szCs w:val="22"/>
+                <w:lang w:val="en-NZ" w:eastAsia="ja-JP"/>
+              </w:rPr>
               <w:t>ago</w:t>
             </w:r>
+            <w:proofErr w:type="gramEnd"/>
           </w:p>
         </w:tc>
         <w:tc>
@@ -3036,7 +3376,6 @@
                 <w:szCs w:val="22"/>
                 <w:lang w:val="en-NZ" w:eastAsia="ja-JP"/>
               </w:rPr>
-              <w:lastRenderedPageBreak/>
               <w:t>Merge branch 'master' of https://github.com/scholj05/AdvGameProg-Assignment2</w:t>
             </w:r>
           </w:p>
@@ -3115,8 +3454,20 @@
                 <w:szCs w:val="22"/>
                 <w:lang w:val="en-NZ" w:eastAsia="ja-JP"/>
               </w:rPr>
-              <w:t>2 days ago</w:t>
-            </w:r>
+              <w:t xml:space="preserve">2 days </w:t>
+            </w:r>
+            <w:proofErr w:type="gramStart"/>
+            <w:r>
+              <w:rPr>
+                <w:rFonts w:ascii="Calibri" w:hAnsi="Calibri" w:cs="Calibri"/>
+                <w:kern w:val="0"/>
+                <w:sz w:val="22"/>
+                <w:szCs w:val="22"/>
+                <w:lang w:val="en-NZ" w:eastAsia="ja-JP"/>
+              </w:rPr>
+              <w:t>ago</w:t>
+            </w:r>
+            <w:proofErr w:type="gramEnd"/>
           </w:p>
         </w:tc>
         <w:tc>
@@ -3151,7 +3502,29 @@
                 <w:szCs w:val="22"/>
                 <w:lang w:val="en-NZ" w:eastAsia="ja-JP"/>
               </w:rPr>
-              <w:t>Merged skybox into project. Currently stuck in local coords so there's no rotation.</w:t>
+              <w:t xml:space="preserve">Merged skybox into project. Currently stuck in local </w:t>
+            </w:r>
+            <w:proofErr w:type="spellStart"/>
+            <w:r>
+              <w:rPr>
+                <w:rFonts w:ascii="Calibri" w:hAnsi="Calibri" w:cs="Calibri"/>
+                <w:kern w:val="0"/>
+                <w:sz w:val="22"/>
+                <w:szCs w:val="22"/>
+                <w:lang w:val="en-NZ" w:eastAsia="ja-JP"/>
+              </w:rPr>
+              <w:t>coords</w:t>
+            </w:r>
+            <w:proofErr w:type="spellEnd"/>
+            <w:r>
+              <w:rPr>
+                <w:rFonts w:ascii="Calibri" w:hAnsi="Calibri" w:cs="Calibri"/>
+                <w:kern w:val="0"/>
+                <w:sz w:val="22"/>
+                <w:szCs w:val="22"/>
+                <w:lang w:val="en-NZ" w:eastAsia="ja-JP"/>
+              </w:rPr>
+              <w:t xml:space="preserve"> so there's no rotation.</w:t>
             </w:r>
           </w:p>
         </w:tc>
@@ -3192,8 +3565,20 @@
                 <w:szCs w:val="22"/>
                 <w:lang w:val="en-NZ" w:eastAsia="ja-JP"/>
               </w:rPr>
-              <w:t>Aquila Halpé</w:t>
-            </w:r>
+              <w:t xml:space="preserve">Aquila </w:t>
+            </w:r>
+            <w:proofErr w:type="spellStart"/>
+            <w:r>
+              <w:rPr>
+                <w:rFonts w:ascii="Calibri" w:hAnsi="Calibri" w:cs="Calibri"/>
+                <w:kern w:val="0"/>
+                <w:sz w:val="22"/>
+                <w:szCs w:val="22"/>
+                <w:lang w:val="en-NZ" w:eastAsia="ja-JP"/>
+              </w:rPr>
+              <w:t>Halpé</w:t>
+            </w:r>
+            <w:proofErr w:type="spellEnd"/>
           </w:p>
         </w:tc>
         <w:tc>
@@ -3228,8 +3613,20 @@
                 <w:szCs w:val="22"/>
                 <w:lang w:val="en-NZ" w:eastAsia="ja-JP"/>
               </w:rPr>
-              <w:t>2 days ago</w:t>
-            </w:r>
+              <w:t xml:space="preserve">2 days </w:t>
+            </w:r>
+            <w:proofErr w:type="gramStart"/>
+            <w:r>
+              <w:rPr>
+                <w:rFonts w:ascii="Calibri" w:hAnsi="Calibri" w:cs="Calibri"/>
+                <w:kern w:val="0"/>
+                <w:sz w:val="22"/>
+                <w:szCs w:val="22"/>
+                <w:lang w:val="en-NZ" w:eastAsia="ja-JP"/>
+              </w:rPr>
+              <w:t>ago</w:t>
+            </w:r>
+            <w:proofErr w:type="gramEnd"/>
           </w:p>
         </w:tc>
         <w:tc>
@@ -3341,8 +3738,20 @@
                 <w:szCs w:val="22"/>
                 <w:lang w:val="en-NZ" w:eastAsia="ja-JP"/>
               </w:rPr>
-              <w:t>3 days ago</w:t>
-            </w:r>
+              <w:t xml:space="preserve">3 days </w:t>
+            </w:r>
+            <w:proofErr w:type="gramStart"/>
+            <w:r>
+              <w:rPr>
+                <w:rFonts w:ascii="Calibri" w:hAnsi="Calibri" w:cs="Calibri"/>
+                <w:kern w:val="0"/>
+                <w:sz w:val="22"/>
+                <w:szCs w:val="22"/>
+                <w:lang w:val="en-NZ" w:eastAsia="ja-JP"/>
+              </w:rPr>
+              <w:t>ago</w:t>
+            </w:r>
+            <w:proofErr w:type="gramEnd"/>
           </w:p>
         </w:tc>
         <w:tc>
@@ -3377,7 +3786,29 @@
                 <w:szCs w:val="22"/>
                 <w:lang w:val="en-NZ" w:eastAsia="ja-JP"/>
               </w:rPr>
-              <w:t>Started on loading .obj file for use as a vehicle for chase camera.</w:t>
+              <w:t>Started on loading .</w:t>
+            </w:r>
+            <w:proofErr w:type="spellStart"/>
+            <w:r>
+              <w:rPr>
+                <w:rFonts w:ascii="Calibri" w:hAnsi="Calibri" w:cs="Calibri"/>
+                <w:kern w:val="0"/>
+                <w:sz w:val="22"/>
+                <w:szCs w:val="22"/>
+                <w:lang w:val="en-NZ" w:eastAsia="ja-JP"/>
+              </w:rPr>
+              <w:t>obj</w:t>
+            </w:r>
+            <w:proofErr w:type="spellEnd"/>
+            <w:r>
+              <w:rPr>
+                <w:rFonts w:ascii="Calibri" w:hAnsi="Calibri" w:cs="Calibri"/>
+                <w:kern w:val="0"/>
+                <w:sz w:val="22"/>
+                <w:szCs w:val="22"/>
+                <w:lang w:val="en-NZ" w:eastAsia="ja-JP"/>
+              </w:rPr>
+              <w:t xml:space="preserve"> file for use as a vehicle for chase camera.</w:t>
             </w:r>
           </w:p>
         </w:tc>
@@ -3454,8 +3885,20 @@
                 <w:szCs w:val="22"/>
                 <w:lang w:val="en-NZ" w:eastAsia="ja-JP"/>
               </w:rPr>
-              <w:t>3 days ago</w:t>
-            </w:r>
+              <w:t xml:space="preserve">3 days </w:t>
+            </w:r>
+            <w:proofErr w:type="gramStart"/>
+            <w:r>
+              <w:rPr>
+                <w:rFonts w:ascii="Calibri" w:hAnsi="Calibri" w:cs="Calibri"/>
+                <w:kern w:val="0"/>
+                <w:sz w:val="22"/>
+                <w:szCs w:val="22"/>
+                <w:lang w:val="en-NZ" w:eastAsia="ja-JP"/>
+              </w:rPr>
+              <w:t>ago</w:t>
+            </w:r>
+            <w:proofErr w:type="gramEnd"/>
           </w:p>
         </w:tc>
         <w:tc>
@@ -3490,7 +3933,29 @@
                 <w:szCs w:val="22"/>
                 <w:lang w:val="en-NZ" w:eastAsia="ja-JP"/>
               </w:rPr>
-              <w:t>Camera converted to quat (new class</w:t>
+              <w:t xml:space="preserve">Camera converted to </w:t>
+            </w:r>
+            <w:proofErr w:type="spellStart"/>
+            <w:r>
+              <w:rPr>
+                <w:rFonts w:ascii="Calibri" w:hAnsi="Calibri" w:cs="Calibri"/>
+                <w:kern w:val="0"/>
+                <w:sz w:val="22"/>
+                <w:szCs w:val="22"/>
+                <w:lang w:val="en-NZ" w:eastAsia="ja-JP"/>
+              </w:rPr>
+              <w:t>quat</w:t>
+            </w:r>
+            <w:proofErr w:type="spellEnd"/>
+            <w:r>
+              <w:rPr>
+                <w:rFonts w:ascii="Calibri" w:hAnsi="Calibri" w:cs="Calibri"/>
+                <w:kern w:val="0"/>
+                <w:sz w:val="22"/>
+                <w:szCs w:val="22"/>
+                <w:lang w:val="en-NZ" w:eastAsia="ja-JP"/>
+              </w:rPr>
+              <w:t xml:space="preserve"> (new class</w:t>
             </w:r>
           </w:p>
         </w:tc>
@@ -3567,8 +4032,20 @@
                 <w:szCs w:val="22"/>
                 <w:lang w:val="en-NZ" w:eastAsia="ja-JP"/>
               </w:rPr>
-              <w:t>10 days ago</w:t>
-            </w:r>
+              <w:t xml:space="preserve">10 days </w:t>
+            </w:r>
+            <w:proofErr w:type="gramStart"/>
+            <w:r>
+              <w:rPr>
+                <w:rFonts w:ascii="Calibri" w:hAnsi="Calibri" w:cs="Calibri"/>
+                <w:kern w:val="0"/>
+                <w:sz w:val="22"/>
+                <w:szCs w:val="22"/>
+                <w:lang w:val="en-NZ" w:eastAsia="ja-JP"/>
+              </w:rPr>
+              <w:t>ago</w:t>
+            </w:r>
+            <w:proofErr w:type="gramEnd"/>
           </w:p>
         </w:tc>
         <w:tc>
@@ -3603,7 +4080,31 @@
                 <w:szCs w:val="22"/>
                 <w:lang w:val="en-NZ" w:eastAsia="ja-JP"/>
               </w:rPr>
-              <w:t>Fixed bug where running the camera.moveForward method in the first loop caused the camera position to be set to non-real numbers.</w:t>
+              <w:t xml:space="preserve">Fixed bug where running the </w:t>
+            </w:r>
+            <w:proofErr w:type="spellStart"/>
+            <w:proofErr w:type="gramStart"/>
+            <w:r>
+              <w:rPr>
+                <w:rFonts w:ascii="Calibri" w:hAnsi="Calibri" w:cs="Calibri"/>
+                <w:kern w:val="0"/>
+                <w:sz w:val="22"/>
+                <w:szCs w:val="22"/>
+                <w:lang w:val="en-NZ" w:eastAsia="ja-JP"/>
+              </w:rPr>
+              <w:t>camera.moveForward</w:t>
+            </w:r>
+            <w:proofErr w:type="spellEnd"/>
+            <w:proofErr w:type="gramEnd"/>
+            <w:r>
+              <w:rPr>
+                <w:rFonts w:ascii="Calibri" w:hAnsi="Calibri" w:cs="Calibri"/>
+                <w:kern w:val="0"/>
+                <w:sz w:val="22"/>
+                <w:szCs w:val="22"/>
+                <w:lang w:val="en-NZ" w:eastAsia="ja-JP"/>
+              </w:rPr>
+              <w:t xml:space="preserve"> method in the first loop caused the camera position to be set to non-real numbers.</w:t>
             </w:r>
           </w:p>
         </w:tc>
@@ -3680,8 +4181,20 @@
                 <w:szCs w:val="22"/>
                 <w:lang w:val="en-NZ" w:eastAsia="ja-JP"/>
               </w:rPr>
-              <w:t>11 days ago</w:t>
-            </w:r>
+              <w:t xml:space="preserve">11 days </w:t>
+            </w:r>
+            <w:proofErr w:type="gramStart"/>
+            <w:r>
+              <w:rPr>
+                <w:rFonts w:ascii="Calibri" w:hAnsi="Calibri" w:cs="Calibri"/>
+                <w:kern w:val="0"/>
+                <w:sz w:val="22"/>
+                <w:szCs w:val="22"/>
+                <w:lang w:val="en-NZ" w:eastAsia="ja-JP"/>
+              </w:rPr>
+              <w:t>ago</w:t>
+            </w:r>
+            <w:proofErr w:type="gramEnd"/>
           </w:p>
         </w:tc>
         <w:tc>
@@ -3793,8 +4306,20 @@
                 <w:szCs w:val="22"/>
                 <w:lang w:val="en-NZ" w:eastAsia="ja-JP"/>
               </w:rPr>
-              <w:t>11 days ago</w:t>
-            </w:r>
+              <w:t xml:space="preserve">11 days </w:t>
+            </w:r>
+            <w:proofErr w:type="gramStart"/>
+            <w:r>
+              <w:rPr>
+                <w:rFonts w:ascii="Calibri" w:hAnsi="Calibri" w:cs="Calibri"/>
+                <w:kern w:val="0"/>
+                <w:sz w:val="22"/>
+                <w:szCs w:val="22"/>
+                <w:lang w:val="en-NZ" w:eastAsia="ja-JP"/>
+              </w:rPr>
+              <w:t>ago</w:t>
+            </w:r>
+            <w:proofErr w:type="gramEnd"/>
           </w:p>
         </w:tc>
         <w:tc>
@@ -3829,7 +4354,29 @@
                 <w:szCs w:val="22"/>
                 <w:lang w:val="en-NZ" w:eastAsia="ja-JP"/>
               </w:rPr>
-              <w:t>Not using quat-based camera yet</w:t>
+              <w:t xml:space="preserve">Not using </w:t>
+            </w:r>
+            <w:proofErr w:type="spellStart"/>
+            <w:r>
+              <w:rPr>
+                <w:rFonts w:ascii="Calibri" w:hAnsi="Calibri" w:cs="Calibri"/>
+                <w:kern w:val="0"/>
+                <w:sz w:val="22"/>
+                <w:szCs w:val="22"/>
+                <w:lang w:val="en-NZ" w:eastAsia="ja-JP"/>
+              </w:rPr>
+              <w:t>quat</w:t>
+            </w:r>
+            <w:proofErr w:type="spellEnd"/>
+            <w:r>
+              <w:rPr>
+                <w:rFonts w:ascii="Calibri" w:hAnsi="Calibri" w:cs="Calibri"/>
+                <w:kern w:val="0"/>
+                <w:sz w:val="22"/>
+                <w:szCs w:val="22"/>
+                <w:lang w:val="en-NZ" w:eastAsia="ja-JP"/>
+              </w:rPr>
+              <w:t>-based camera yet</w:t>
             </w:r>
           </w:p>
         </w:tc>
@@ -3906,8 +4453,20 @@
                 <w:szCs w:val="22"/>
                 <w:lang w:val="en-NZ" w:eastAsia="ja-JP"/>
               </w:rPr>
-              <w:t>12 days ago</w:t>
-            </w:r>
+              <w:t xml:space="preserve">12 days </w:t>
+            </w:r>
+            <w:proofErr w:type="gramStart"/>
+            <w:r>
+              <w:rPr>
+                <w:rFonts w:ascii="Calibri" w:hAnsi="Calibri" w:cs="Calibri"/>
+                <w:kern w:val="0"/>
+                <w:sz w:val="22"/>
+                <w:szCs w:val="22"/>
+                <w:lang w:val="en-NZ" w:eastAsia="ja-JP"/>
+              </w:rPr>
+              <w:t>ago</w:t>
+            </w:r>
+            <w:proofErr w:type="gramEnd"/>
           </w:p>
         </w:tc>
         <w:tc>
@@ -3942,7 +4501,29 @@
                 <w:szCs w:val="22"/>
                 <w:lang w:val="en-NZ" w:eastAsia="ja-JP"/>
               </w:rPr>
-              <w:t>Playing around with quaternion camera instead of euler.</w:t>
+              <w:t xml:space="preserve">Playing around with quaternion camera instead of </w:t>
+            </w:r>
+            <w:proofErr w:type="spellStart"/>
+            <w:r>
+              <w:rPr>
+                <w:rFonts w:ascii="Calibri" w:hAnsi="Calibri" w:cs="Calibri"/>
+                <w:kern w:val="0"/>
+                <w:sz w:val="22"/>
+                <w:szCs w:val="22"/>
+                <w:lang w:val="en-NZ" w:eastAsia="ja-JP"/>
+              </w:rPr>
+              <w:t>euler</w:t>
+            </w:r>
+            <w:proofErr w:type="spellEnd"/>
+            <w:r>
+              <w:rPr>
+                <w:rFonts w:ascii="Calibri" w:hAnsi="Calibri" w:cs="Calibri"/>
+                <w:kern w:val="0"/>
+                <w:sz w:val="22"/>
+                <w:szCs w:val="22"/>
+                <w:lang w:val="en-NZ" w:eastAsia="ja-JP"/>
+              </w:rPr>
+              <w:t>.</w:t>
             </w:r>
           </w:p>
         </w:tc>
@@ -4019,8 +4600,20 @@
                 <w:szCs w:val="22"/>
                 <w:lang w:val="en-NZ" w:eastAsia="ja-JP"/>
               </w:rPr>
-              <w:t>2 weeks ago</w:t>
-            </w:r>
+              <w:t xml:space="preserve">2 weeks </w:t>
+            </w:r>
+            <w:proofErr w:type="gramStart"/>
+            <w:r>
+              <w:rPr>
+                <w:rFonts w:ascii="Calibri" w:hAnsi="Calibri" w:cs="Calibri"/>
+                <w:kern w:val="0"/>
+                <w:sz w:val="22"/>
+                <w:szCs w:val="22"/>
+                <w:lang w:val="en-NZ" w:eastAsia="ja-JP"/>
+              </w:rPr>
+              <w:t>ago</w:t>
+            </w:r>
+            <w:proofErr w:type="gramEnd"/>
           </w:p>
         </w:tc>
         <w:tc>
@@ -4132,8 +4725,20 @@
                 <w:szCs w:val="22"/>
                 <w:lang w:val="en-NZ" w:eastAsia="ja-JP"/>
               </w:rPr>
-              <w:t>2 weeks ago</w:t>
-            </w:r>
+              <w:t xml:space="preserve">2 weeks </w:t>
+            </w:r>
+            <w:proofErr w:type="gramStart"/>
+            <w:r>
+              <w:rPr>
+                <w:rFonts w:ascii="Calibri" w:hAnsi="Calibri" w:cs="Calibri"/>
+                <w:kern w:val="0"/>
+                <w:sz w:val="22"/>
+                <w:szCs w:val="22"/>
+                <w:lang w:val="en-NZ" w:eastAsia="ja-JP"/>
+              </w:rPr>
+              <w:t>ago</w:t>
+            </w:r>
+            <w:proofErr w:type="gramEnd"/>
           </w:p>
         </w:tc>
         <w:tc>
@@ -4168,7 +4773,29 @@
                 <w:szCs w:val="22"/>
                 <w:lang w:val="en-NZ" w:eastAsia="ja-JP"/>
               </w:rPr>
-              <w:t>Menu is now working (values from the menu are used as input parameters in the heightmap class). Bypasses number distribution at the moment to avoid invalid sigma input for distributors that don't use min/max parameters. Fixing it requires changing the min/max fields to mean/sigma fields in the menu (different input types in the arrays). Menu has its own update/render/draw system with separate window events to run the program entirely internally until it is complete.</w:t>
+              <w:t xml:space="preserve">Menu is now working (values from the menu are used as input parameters in the heightmap class). Bypasses number distribution </w:t>
+            </w:r>
+            <w:proofErr w:type="gramStart"/>
+            <w:r>
+              <w:rPr>
+                <w:rFonts w:ascii="Calibri" w:hAnsi="Calibri" w:cs="Calibri"/>
+                <w:kern w:val="0"/>
+                <w:sz w:val="22"/>
+                <w:szCs w:val="22"/>
+                <w:lang w:val="en-NZ" w:eastAsia="ja-JP"/>
+              </w:rPr>
+              <w:t>at the moment</w:t>
+            </w:r>
+            <w:proofErr w:type="gramEnd"/>
+            <w:r>
+              <w:rPr>
+                <w:rFonts w:ascii="Calibri" w:hAnsi="Calibri" w:cs="Calibri"/>
+                <w:kern w:val="0"/>
+                <w:sz w:val="22"/>
+                <w:szCs w:val="22"/>
+                <w:lang w:val="en-NZ" w:eastAsia="ja-JP"/>
+              </w:rPr>
+              <w:t xml:space="preserve"> to avoid invalid sigma input for distributors that don't use min/max parameters. Fixing it requires changing the min/max fields to mean/sigma fields in the menu (different input types in the arrays). Menu has its own update/render/draw system with separate window events to run the program entirely internally until it is complete.</w:t>
             </w:r>
           </w:p>
         </w:tc>
@@ -4209,8 +4836,20 @@
                 <w:szCs w:val="22"/>
                 <w:lang w:val="en-NZ" w:eastAsia="ja-JP"/>
               </w:rPr>
-              <w:t>Aquila Halpé</w:t>
-            </w:r>
+              <w:t xml:space="preserve">Aquila </w:t>
+            </w:r>
+            <w:proofErr w:type="spellStart"/>
+            <w:r>
+              <w:rPr>
+                <w:rFonts w:ascii="Calibri" w:hAnsi="Calibri" w:cs="Calibri"/>
+                <w:kern w:val="0"/>
+                <w:sz w:val="22"/>
+                <w:szCs w:val="22"/>
+                <w:lang w:val="en-NZ" w:eastAsia="ja-JP"/>
+              </w:rPr>
+              <w:t>Halpé</w:t>
+            </w:r>
+            <w:proofErr w:type="spellEnd"/>
           </w:p>
         </w:tc>
         <w:tc>
@@ -4245,8 +4884,20 @@
                 <w:szCs w:val="22"/>
                 <w:lang w:val="en-NZ" w:eastAsia="ja-JP"/>
               </w:rPr>
-              <w:t>2 weeks ago</w:t>
-            </w:r>
+              <w:t xml:space="preserve">2 weeks </w:t>
+            </w:r>
+            <w:proofErr w:type="gramStart"/>
+            <w:r>
+              <w:rPr>
+                <w:rFonts w:ascii="Calibri" w:hAnsi="Calibri" w:cs="Calibri"/>
+                <w:kern w:val="0"/>
+                <w:sz w:val="22"/>
+                <w:szCs w:val="22"/>
+                <w:lang w:val="en-NZ" w:eastAsia="ja-JP"/>
+              </w:rPr>
+              <w:t>ago</w:t>
+            </w:r>
+            <w:proofErr w:type="gramEnd"/>
           </w:p>
         </w:tc>
         <w:tc>
@@ -4358,8 +5009,20 @@
                 <w:szCs w:val="22"/>
                 <w:lang w:val="en-NZ" w:eastAsia="ja-JP"/>
               </w:rPr>
-              <w:t>2 weeks ago</w:t>
-            </w:r>
+              <w:t xml:space="preserve">2 weeks </w:t>
+            </w:r>
+            <w:proofErr w:type="gramStart"/>
+            <w:r>
+              <w:rPr>
+                <w:rFonts w:ascii="Calibri" w:hAnsi="Calibri" w:cs="Calibri"/>
+                <w:kern w:val="0"/>
+                <w:sz w:val="22"/>
+                <w:szCs w:val="22"/>
+                <w:lang w:val="en-NZ" w:eastAsia="ja-JP"/>
+              </w:rPr>
+              <w:t>ago</w:t>
+            </w:r>
+            <w:proofErr w:type="gramEnd"/>
           </w:p>
         </w:tc>
         <w:tc>
@@ -4394,7 +5057,29 @@
                 <w:szCs w:val="22"/>
                 <w:lang w:val="en-NZ" w:eastAsia="ja-JP"/>
               </w:rPr>
-              <w:t>Added game menu (not fully working but implemented for testing purposes) that will control the vars of the heightmap class prior to its creation. Currently: Escape to close game and menu</w:t>
+              <w:t xml:space="preserve">Added game menu (not fully working but implemented for testing purposes) that will control the </w:t>
+            </w:r>
+            <w:proofErr w:type="spellStart"/>
+            <w:r>
+              <w:rPr>
+                <w:rFonts w:ascii="Calibri" w:hAnsi="Calibri" w:cs="Calibri"/>
+                <w:kern w:val="0"/>
+                <w:sz w:val="22"/>
+                <w:szCs w:val="22"/>
+                <w:lang w:val="en-NZ" w:eastAsia="ja-JP"/>
+              </w:rPr>
+              <w:t>vars</w:t>
+            </w:r>
+            <w:proofErr w:type="spellEnd"/>
+            <w:r>
+              <w:rPr>
+                <w:rFonts w:ascii="Calibri" w:hAnsi="Calibri" w:cs="Calibri"/>
+                <w:kern w:val="0"/>
+                <w:sz w:val="22"/>
+                <w:szCs w:val="22"/>
+                <w:lang w:val="en-NZ" w:eastAsia="ja-JP"/>
+              </w:rPr>
+              <w:t xml:space="preserve"> of the heightmap class prior to its creation. Currently: Escape to close game and menu</w:t>
             </w:r>
           </w:p>
         </w:tc>
@@ -4471,8 +5156,20 @@
                 <w:szCs w:val="22"/>
                 <w:lang w:val="en-NZ" w:eastAsia="ja-JP"/>
               </w:rPr>
-              <w:t>2 weeks ago</w:t>
-            </w:r>
+              <w:t xml:space="preserve">2 weeks </w:t>
+            </w:r>
+            <w:proofErr w:type="gramStart"/>
+            <w:r>
+              <w:rPr>
+                <w:rFonts w:ascii="Calibri" w:hAnsi="Calibri" w:cs="Calibri"/>
+                <w:kern w:val="0"/>
+                <w:sz w:val="22"/>
+                <w:szCs w:val="22"/>
+                <w:lang w:val="en-NZ" w:eastAsia="ja-JP"/>
+              </w:rPr>
+              <w:t>ago</w:t>
+            </w:r>
+            <w:proofErr w:type="gramEnd"/>
           </w:p>
         </w:tc>
         <w:tc>
@@ -4584,8 +5281,20 @@
                 <w:szCs w:val="22"/>
                 <w:lang w:val="en-NZ" w:eastAsia="ja-JP"/>
               </w:rPr>
-              <w:t>3 weeks ago</w:t>
-            </w:r>
+              <w:t xml:space="preserve">3 weeks </w:t>
+            </w:r>
+            <w:proofErr w:type="gramStart"/>
+            <w:r>
+              <w:rPr>
+                <w:rFonts w:ascii="Calibri" w:hAnsi="Calibri" w:cs="Calibri"/>
+                <w:kern w:val="0"/>
+                <w:sz w:val="22"/>
+                <w:szCs w:val="22"/>
+                <w:lang w:val="en-NZ" w:eastAsia="ja-JP"/>
+              </w:rPr>
+              <w:t>ago</w:t>
+            </w:r>
+            <w:proofErr w:type="gramEnd"/>
           </w:p>
         </w:tc>
         <w:tc>
@@ -4661,8 +5370,20 @@
                 <w:szCs w:val="22"/>
                 <w:lang w:val="en-NZ" w:eastAsia="ja-JP"/>
               </w:rPr>
-              <w:t>Aquila Halpé</w:t>
-            </w:r>
+              <w:t xml:space="preserve">Aquila </w:t>
+            </w:r>
+            <w:proofErr w:type="spellStart"/>
+            <w:r>
+              <w:rPr>
+                <w:rFonts w:ascii="Calibri" w:hAnsi="Calibri" w:cs="Calibri"/>
+                <w:kern w:val="0"/>
+                <w:sz w:val="22"/>
+                <w:szCs w:val="22"/>
+                <w:lang w:val="en-NZ" w:eastAsia="ja-JP"/>
+              </w:rPr>
+              <w:t>Halpé</w:t>
+            </w:r>
+            <w:proofErr w:type="spellEnd"/>
           </w:p>
         </w:tc>
         <w:tc>
@@ -4697,8 +5418,20 @@
                 <w:szCs w:val="22"/>
                 <w:lang w:val="en-NZ" w:eastAsia="ja-JP"/>
               </w:rPr>
-              <w:t>3 weeks ago</w:t>
-            </w:r>
+              <w:t xml:space="preserve">3 weeks </w:t>
+            </w:r>
+            <w:proofErr w:type="gramStart"/>
+            <w:r>
+              <w:rPr>
+                <w:rFonts w:ascii="Calibri" w:hAnsi="Calibri" w:cs="Calibri"/>
+                <w:kern w:val="0"/>
+                <w:sz w:val="22"/>
+                <w:szCs w:val="22"/>
+                <w:lang w:val="en-NZ" w:eastAsia="ja-JP"/>
+              </w:rPr>
+              <w:t>ago</w:t>
+            </w:r>
+            <w:proofErr w:type="gramEnd"/>
           </w:p>
         </w:tc>
         <w:tc>
@@ -4810,8 +5543,20 @@
                 <w:szCs w:val="22"/>
                 <w:lang w:val="en-NZ" w:eastAsia="ja-JP"/>
               </w:rPr>
-              <w:t>3 weeks ago</w:t>
-            </w:r>
+              <w:t xml:space="preserve">3 weeks </w:t>
+            </w:r>
+            <w:proofErr w:type="gramStart"/>
+            <w:r>
+              <w:rPr>
+                <w:rFonts w:ascii="Calibri" w:hAnsi="Calibri" w:cs="Calibri"/>
+                <w:kern w:val="0"/>
+                <w:sz w:val="22"/>
+                <w:szCs w:val="22"/>
+                <w:lang w:val="en-NZ" w:eastAsia="ja-JP"/>
+              </w:rPr>
+              <w:t>ago</w:t>
+            </w:r>
+            <w:proofErr w:type="gramEnd"/>
           </w:p>
         </w:tc>
         <w:tc>
@@ -4923,8 +5668,20 @@
                 <w:szCs w:val="22"/>
                 <w:lang w:val="en-NZ" w:eastAsia="ja-JP"/>
               </w:rPr>
-              <w:t>3 weeks ago</w:t>
-            </w:r>
+              <w:t xml:space="preserve">3 weeks </w:t>
+            </w:r>
+            <w:proofErr w:type="gramStart"/>
+            <w:r>
+              <w:rPr>
+                <w:rFonts w:ascii="Calibri" w:hAnsi="Calibri" w:cs="Calibri"/>
+                <w:kern w:val="0"/>
+                <w:sz w:val="22"/>
+                <w:szCs w:val="22"/>
+                <w:lang w:val="en-NZ" w:eastAsia="ja-JP"/>
+              </w:rPr>
+              <w:t>ago</w:t>
+            </w:r>
+            <w:proofErr w:type="gramEnd"/>
           </w:p>
         </w:tc>
         <w:tc>
@@ -5036,8 +5793,20 @@
                 <w:szCs w:val="22"/>
                 <w:lang w:val="en-NZ" w:eastAsia="ja-JP"/>
               </w:rPr>
-              <w:t>3 weeks ago</w:t>
-            </w:r>
+              <w:t xml:space="preserve">3 weeks </w:t>
+            </w:r>
+            <w:proofErr w:type="gramStart"/>
+            <w:r>
+              <w:rPr>
+                <w:rFonts w:ascii="Calibri" w:hAnsi="Calibri" w:cs="Calibri"/>
+                <w:kern w:val="0"/>
+                <w:sz w:val="22"/>
+                <w:szCs w:val="22"/>
+                <w:lang w:val="en-NZ" w:eastAsia="ja-JP"/>
+              </w:rPr>
+              <w:t>ago</w:t>
+            </w:r>
+            <w:proofErr w:type="gramEnd"/>
           </w:p>
         </w:tc>
         <w:tc>
@@ -5149,8 +5918,20 @@
                 <w:szCs w:val="22"/>
                 <w:lang w:val="en-NZ" w:eastAsia="ja-JP"/>
               </w:rPr>
-              <w:t>3 weeks ago</w:t>
-            </w:r>
+              <w:t xml:space="preserve">3 weeks </w:t>
+            </w:r>
+            <w:proofErr w:type="gramStart"/>
+            <w:r>
+              <w:rPr>
+                <w:rFonts w:ascii="Calibri" w:hAnsi="Calibri" w:cs="Calibri"/>
+                <w:kern w:val="0"/>
+                <w:sz w:val="22"/>
+                <w:szCs w:val="22"/>
+                <w:lang w:val="en-NZ" w:eastAsia="ja-JP"/>
+              </w:rPr>
+              <w:t>ago</w:t>
+            </w:r>
+            <w:proofErr w:type="gramEnd"/>
           </w:p>
         </w:tc>
         <w:tc>
@@ -5185,7 +5966,73 @@
                 <w:szCs w:val="22"/>
                 <w:lang w:val="en-NZ" w:eastAsia="ja-JP"/>
               </w:rPr>
-              <w:t>Changed camera operation from glRotate &amp; glTranslate to using Matrix and glLookAt to avoid gimble lock and non-local z-axis camera roll. Camera has been moved to a separate file</w:t>
+              <w:t xml:space="preserve">Changed camera operation from </w:t>
+            </w:r>
+            <w:proofErr w:type="spellStart"/>
+            <w:r>
+              <w:rPr>
+                <w:rFonts w:ascii="Calibri" w:hAnsi="Calibri" w:cs="Calibri"/>
+                <w:kern w:val="0"/>
+                <w:sz w:val="22"/>
+                <w:szCs w:val="22"/>
+                <w:lang w:val="en-NZ" w:eastAsia="ja-JP"/>
+              </w:rPr>
+              <w:t>glRotate</w:t>
+            </w:r>
+            <w:proofErr w:type="spellEnd"/>
+            <w:r>
+              <w:rPr>
+                <w:rFonts w:ascii="Calibri" w:hAnsi="Calibri" w:cs="Calibri"/>
+                <w:kern w:val="0"/>
+                <w:sz w:val="22"/>
+                <w:szCs w:val="22"/>
+                <w:lang w:val="en-NZ" w:eastAsia="ja-JP"/>
+              </w:rPr>
+              <w:t xml:space="preserve"> &amp; </w:t>
+            </w:r>
+            <w:proofErr w:type="spellStart"/>
+            <w:r>
+              <w:rPr>
+                <w:rFonts w:ascii="Calibri" w:hAnsi="Calibri" w:cs="Calibri"/>
+                <w:kern w:val="0"/>
+                <w:sz w:val="22"/>
+                <w:szCs w:val="22"/>
+                <w:lang w:val="en-NZ" w:eastAsia="ja-JP"/>
+              </w:rPr>
+              <w:t>glTranslate</w:t>
+            </w:r>
+            <w:proofErr w:type="spellEnd"/>
+            <w:r>
+              <w:rPr>
+                <w:rFonts w:ascii="Calibri" w:hAnsi="Calibri" w:cs="Calibri"/>
+                <w:kern w:val="0"/>
+                <w:sz w:val="22"/>
+                <w:szCs w:val="22"/>
+                <w:lang w:val="en-NZ" w:eastAsia="ja-JP"/>
+              </w:rPr>
+              <w:t xml:space="preserve"> to using Matrix and </w:t>
+            </w:r>
+            <w:proofErr w:type="spellStart"/>
+            <w:r>
+              <w:rPr>
+                <w:rFonts w:ascii="Calibri" w:hAnsi="Calibri" w:cs="Calibri"/>
+                <w:kern w:val="0"/>
+                <w:sz w:val="22"/>
+                <w:szCs w:val="22"/>
+                <w:lang w:val="en-NZ" w:eastAsia="ja-JP"/>
+              </w:rPr>
+              <w:t>glLookAt</w:t>
+            </w:r>
+            <w:proofErr w:type="spellEnd"/>
+            <w:r>
+              <w:rPr>
+                <w:rFonts w:ascii="Calibri" w:hAnsi="Calibri" w:cs="Calibri"/>
+                <w:kern w:val="0"/>
+                <w:sz w:val="22"/>
+                <w:szCs w:val="22"/>
+                <w:lang w:val="en-NZ" w:eastAsia="ja-JP"/>
+              </w:rPr>
+              <w:t xml:space="preserve"> to avoid gimble lock and non-local z-axis camera roll. Camera has been moved to a separate file</w:t>
             </w:r>
           </w:p>
         </w:tc>
@@ -5262,8 +6109,20 @@
                 <w:szCs w:val="22"/>
                 <w:lang w:val="en-NZ" w:eastAsia="ja-JP"/>
               </w:rPr>
-              <w:t>3 weeks ago</w:t>
-            </w:r>
+              <w:t xml:space="preserve">3 weeks </w:t>
+            </w:r>
+            <w:proofErr w:type="gramStart"/>
+            <w:r>
+              <w:rPr>
+                <w:rFonts w:ascii="Calibri" w:hAnsi="Calibri" w:cs="Calibri"/>
+                <w:kern w:val="0"/>
+                <w:sz w:val="22"/>
+                <w:szCs w:val="22"/>
+                <w:lang w:val="en-NZ" w:eastAsia="ja-JP"/>
+              </w:rPr>
+              <w:t>ago</w:t>
+            </w:r>
+            <w:proofErr w:type="gramEnd"/>
           </w:p>
         </w:tc>
         <w:tc>
@@ -5298,7 +6157,29 @@
                 <w:szCs w:val="22"/>
                 <w:lang w:val="en-NZ" w:eastAsia="ja-JP"/>
               </w:rPr>
-              <w:t>Initial commit. Wrking versions of height map</w:t>
+              <w:t xml:space="preserve">Initial commit. </w:t>
+            </w:r>
+            <w:proofErr w:type="spellStart"/>
+            <w:r>
+              <w:rPr>
+                <w:rFonts w:ascii="Calibri" w:hAnsi="Calibri" w:cs="Calibri"/>
+                <w:kern w:val="0"/>
+                <w:sz w:val="22"/>
+                <w:szCs w:val="22"/>
+                <w:lang w:val="en-NZ" w:eastAsia="ja-JP"/>
+              </w:rPr>
+              <w:t>Wrking</w:t>
+            </w:r>
+            <w:proofErr w:type="spellEnd"/>
+            <w:r>
+              <w:rPr>
+                <w:rFonts w:ascii="Calibri" w:hAnsi="Calibri" w:cs="Calibri"/>
+                <w:kern w:val="0"/>
+                <w:sz w:val="22"/>
+                <w:szCs w:val="22"/>
+                <w:lang w:val="en-NZ" w:eastAsia="ja-JP"/>
+              </w:rPr>
+              <w:t xml:space="preserve"> versions of height map</w:t>
             </w:r>
           </w:p>
         </w:tc>
@@ -5449,12 +6330,51 @@
           <w:szCs w:val="36"/>
         </w:rPr>
       </w:pPr>
-      <w:r>
-        <w:rPr>
-          <w:sz w:val="36"/>
-          <w:szCs w:val="36"/>
-        </w:rPr>
-        <w:t>Contribution : Skybox + some minor aesthetic elements to menu / heightmap colour gradients.</w:t>
+      <w:proofErr w:type="gramStart"/>
+      <w:r>
+        <w:rPr>
+          <w:sz w:val="36"/>
+          <w:szCs w:val="36"/>
+        </w:rPr>
+        <w:t>Contribution :</w:t>
+      </w:r>
+      <w:proofErr w:type="gramEnd"/>
+      <w:r>
+        <w:rPr>
+          <w:sz w:val="36"/>
+          <w:szCs w:val="36"/>
+        </w:rPr>
+        <w:t xml:space="preserve"> Skybox </w:t>
+      </w:r>
+      <w:r>
+        <w:rPr>
+          <w:sz w:val="36"/>
+          <w:szCs w:val="36"/>
+        </w:rPr>
+        <w:t xml:space="preserve">(built on John’s lighting demo) </w:t>
+      </w:r>
+      <w:r>
+        <w:rPr>
+          <w:sz w:val="36"/>
+          <w:szCs w:val="36"/>
+        </w:rPr>
+        <w:t xml:space="preserve">+ some minor aesthetic elements to menu / heightmap </w:t>
+      </w:r>
+      <w:proofErr w:type="spellStart"/>
+      <w:r>
+        <w:rPr>
+          <w:sz w:val="36"/>
+          <w:szCs w:val="36"/>
+        </w:rPr>
+        <w:t>colour</w:t>
+      </w:r>
+      <w:proofErr w:type="spellEnd"/>
+      <w:r>
+        <w:rPr>
+          <w:sz w:val="36"/>
+          <w:szCs w:val="36"/>
+        </w:rPr>
+        <w:t xml:space="preserve"> gradients.</w:t>
       </w:r>
     </w:p>
     <w:p>
@@ -5479,6 +6399,13 @@
         </w:rPr>
         <w:t xml:space="preserve">Jesse – </w:t>
       </w:r>
+      <w:r>
+        <w:rPr>
+          <w:sz w:val="36"/>
+          <w:szCs w:val="36"/>
+        </w:rPr>
+        <w:t>estimated 30-40 hours of research and development per week (6 weeks)</w:t>
+      </w:r>
     </w:p>
     <w:p>
       <w:pPr>
@@ -5487,12 +6414,347 @@
           <w:szCs w:val="36"/>
         </w:rPr>
       </w:pPr>
+      <w:proofErr w:type="gramStart"/>
       <w:r>
         <w:rPr>
           <w:sz w:val="36"/>
           <w:szCs w:val="36"/>
         </w:rPr>
         <w:t>Contribution :</w:t>
+      </w:r>
+      <w:proofErr w:type="gramEnd"/>
+    </w:p>
+    <w:p>
+      <w:pPr>
+        <w:rPr>
+          <w:sz w:val="36"/>
+          <w:szCs w:val="36"/>
+        </w:rPr>
+      </w:pPr>
+      <w:r>
+        <w:rPr>
+          <w:sz w:val="36"/>
+          <w:szCs w:val="36"/>
+        </w:rPr>
+        <w:t>Heightmap</w:t>
+      </w:r>
+      <w:r>
+        <w:rPr>
+          <w:sz w:val="36"/>
+          <w:szCs w:val="36"/>
+        </w:rPr>
+        <w:t xml:space="preserve"> class</w:t>
+      </w:r>
+      <w:r>
+        <w:rPr>
+          <w:sz w:val="36"/>
+          <w:szCs w:val="36"/>
+        </w:rPr>
+        <w:t xml:space="preserve"> (built on John’s code for diamond square).</w:t>
+      </w:r>
+    </w:p>
+    <w:p>
+      <w:pPr>
+        <w:pStyle w:val="ListParagraph"/>
+        <w:numPr>
+          <w:ilvl w:val="0"/>
+          <w:numId w:val="4"/>
+        </w:numPr>
+        <w:rPr>
+          <w:sz w:val="36"/>
+          <w:szCs w:val="36"/>
+        </w:rPr>
+      </w:pPr>
+      <w:r>
+        <w:rPr>
+          <w:sz w:val="36"/>
+          <w:szCs w:val="36"/>
+        </w:rPr>
+        <w:t>Random number generation.</w:t>
+      </w:r>
+      <w:r>
+        <w:rPr>
+          <w:sz w:val="36"/>
+          <w:szCs w:val="36"/>
+        </w:rPr>
+        <w:tab/>
+      </w:r>
+    </w:p>
+    <w:p>
+      <w:pPr>
+        <w:pStyle w:val="ListParagraph"/>
+        <w:numPr>
+          <w:ilvl w:val="0"/>
+          <w:numId w:val="4"/>
+        </w:numPr>
+        <w:rPr>
+          <w:sz w:val="36"/>
+          <w:szCs w:val="36"/>
+        </w:rPr>
+      </w:pPr>
+      <w:r>
+        <w:rPr>
+          <w:sz w:val="36"/>
+          <w:szCs w:val="36"/>
+        </w:rPr>
+        <w:t>Smoothing algorithm.</w:t>
+      </w:r>
+    </w:p>
+    <w:p>
+      <w:pPr>
+        <w:pStyle w:val="ListParagraph"/>
+        <w:numPr>
+          <w:ilvl w:val="0"/>
+          <w:numId w:val="4"/>
+        </w:numPr>
+        <w:rPr>
+          <w:sz w:val="36"/>
+          <w:szCs w:val="36"/>
+        </w:rPr>
+      </w:pPr>
+      <w:r>
+        <w:rPr>
+          <w:sz w:val="36"/>
+          <w:szCs w:val="36"/>
+        </w:rPr>
+        <w:t>Edge pinning method (redundant).</w:t>
+      </w:r>
+    </w:p>
+    <w:p>
+      <w:pPr>
+        <w:pStyle w:val="ListParagraph"/>
+        <w:numPr>
+          <w:ilvl w:val="0"/>
+          <w:numId w:val="4"/>
+        </w:numPr>
+        <w:rPr>
+          <w:sz w:val="36"/>
+          <w:szCs w:val="36"/>
+        </w:rPr>
+      </w:pPr>
+      <w:proofErr w:type="spellStart"/>
+      <w:r>
+        <w:rPr>
+          <w:sz w:val="36"/>
+          <w:szCs w:val="36"/>
+        </w:rPr>
+        <w:t>Colour</w:t>
+      </w:r>
+      <w:proofErr w:type="spellEnd"/>
+      <w:r>
+        <w:rPr>
+          <w:sz w:val="36"/>
+          <w:szCs w:val="36"/>
+        </w:rPr>
+        <w:t xml:space="preserve"> buffering.</w:t>
+      </w:r>
+    </w:p>
+    <w:p>
+      <w:pPr>
+        <w:pStyle w:val="ListParagraph"/>
+        <w:numPr>
+          <w:ilvl w:val="0"/>
+          <w:numId w:val="4"/>
+        </w:numPr>
+        <w:rPr>
+          <w:sz w:val="36"/>
+          <w:szCs w:val="36"/>
+        </w:rPr>
+      </w:pPr>
+      <w:r>
+        <w:rPr>
+          <w:sz w:val="36"/>
+          <w:szCs w:val="36"/>
+        </w:rPr>
+        <w:t xml:space="preserve">Height-based </w:t>
+      </w:r>
+      <w:proofErr w:type="spellStart"/>
+      <w:r>
+        <w:rPr>
+          <w:sz w:val="36"/>
+          <w:szCs w:val="36"/>
+        </w:rPr>
+        <w:t>colouring</w:t>
+      </w:r>
+      <w:proofErr w:type="spellEnd"/>
+      <w:r>
+        <w:rPr>
+          <w:sz w:val="36"/>
+          <w:szCs w:val="36"/>
+        </w:rPr>
+        <w:t xml:space="preserve"> and smoothing.</w:t>
+      </w:r>
+    </w:p>
+    <w:p>
+      <w:pPr>
+        <w:pStyle w:val="ListParagraph"/>
+        <w:numPr>
+          <w:ilvl w:val="0"/>
+          <w:numId w:val="4"/>
+        </w:numPr>
+        <w:rPr>
+          <w:sz w:val="36"/>
+          <w:szCs w:val="36"/>
+        </w:rPr>
+      </w:pPr>
+      <w:r>
+        <w:rPr>
+          <w:sz w:val="36"/>
+          <w:szCs w:val="36"/>
+        </w:rPr>
+        <w:t>Height Offset algorithm.</w:t>
+      </w:r>
+    </w:p>
+    <w:p>
+      <w:pPr>
+        <w:rPr>
+          <w:sz w:val="36"/>
+          <w:szCs w:val="36"/>
+        </w:rPr>
+      </w:pPr>
+      <w:r>
+        <w:rPr>
+          <w:sz w:val="36"/>
+          <w:szCs w:val="36"/>
+        </w:rPr>
+        <w:t>Menu</w:t>
+      </w:r>
+      <w:r>
+        <w:rPr>
+          <w:sz w:val="36"/>
+          <w:szCs w:val="36"/>
+        </w:rPr>
+        <w:t xml:space="preserve"> class.</w:t>
+      </w:r>
+    </w:p>
+    <w:p>
+      <w:pPr>
+        <w:rPr>
+          <w:sz w:val="36"/>
+          <w:szCs w:val="36"/>
+        </w:rPr>
+      </w:pPr>
+      <w:proofErr w:type="spellStart"/>
+      <w:r>
+        <w:rPr>
+          <w:sz w:val="36"/>
+          <w:szCs w:val="36"/>
+        </w:rPr>
+        <w:t>MenuData</w:t>
+      </w:r>
+      <w:proofErr w:type="spellEnd"/>
+      <w:r>
+        <w:rPr>
+          <w:sz w:val="36"/>
+          <w:szCs w:val="36"/>
+        </w:rPr>
+        <w:t xml:space="preserve"> class (holds data used in menu).</w:t>
+      </w:r>
+    </w:p>
+    <w:p>
+      <w:pPr>
+        <w:rPr>
+          <w:sz w:val="36"/>
+          <w:szCs w:val="36"/>
+        </w:rPr>
+      </w:pPr>
+      <w:r>
+        <w:rPr>
+          <w:sz w:val="36"/>
+          <w:szCs w:val="36"/>
+        </w:rPr>
+        <w:t>Euler camera class (redundant).</w:t>
+      </w:r>
+    </w:p>
+    <w:p>
+      <w:pPr>
+        <w:rPr>
+          <w:sz w:val="36"/>
+          <w:szCs w:val="36"/>
+        </w:rPr>
+      </w:pPr>
+      <w:r>
+        <w:rPr>
+          <w:sz w:val="36"/>
+          <w:szCs w:val="36"/>
+        </w:rPr>
+        <w:t xml:space="preserve">Quaternion camera class (replaced </w:t>
+      </w:r>
+      <w:proofErr w:type="spellStart"/>
+      <w:r>
+        <w:rPr>
+          <w:sz w:val="36"/>
+          <w:szCs w:val="36"/>
+        </w:rPr>
+        <w:t>euler</w:t>
+      </w:r>
+      <w:proofErr w:type="spellEnd"/>
+      <w:r>
+        <w:rPr>
+          <w:sz w:val="36"/>
+          <w:szCs w:val="36"/>
+        </w:rPr>
+        <w:t xml:space="preserve"> class to avoid jitter and gimbal lock).</w:t>
+      </w:r>
+    </w:p>
+    <w:p>
+      <w:pPr>
+        <w:rPr>
+          <w:sz w:val="36"/>
+          <w:szCs w:val="36"/>
+        </w:rPr>
+      </w:pPr>
+      <w:r>
+        <w:rPr>
+          <w:sz w:val="36"/>
+          <w:szCs w:val="36"/>
+        </w:rPr>
+        <w:t>Ocean class.</w:t>
+      </w:r>
+    </w:p>
+    <w:p>
+      <w:pPr>
+        <w:rPr>
+          <w:sz w:val="36"/>
+          <w:szCs w:val="36"/>
+        </w:rPr>
+      </w:pPr>
+      <w:r>
+        <w:rPr>
+          <w:sz w:val="36"/>
+          <w:szCs w:val="36"/>
+        </w:rPr>
+        <w:t>Overlay class.</w:t>
+      </w:r>
+    </w:p>
+    <w:p>
+      <w:pPr>
+        <w:rPr>
+          <w:sz w:val="36"/>
+          <w:szCs w:val="36"/>
+        </w:rPr>
+      </w:pPr>
+      <w:r>
+        <w:rPr>
+          <w:sz w:val="36"/>
+          <w:szCs w:val="36"/>
+        </w:rPr>
+        <w:t>Part of skybox class.</w:t>
+      </w:r>
+    </w:p>
+    <w:p>
+      <w:pPr>
+        <w:rPr>
+          <w:sz w:val="36"/>
+          <w:szCs w:val="36"/>
+        </w:rPr>
+      </w:pPr>
+      <w:r>
+        <w:rPr>
+          <w:sz w:val="36"/>
+          <w:szCs w:val="36"/>
+        </w:rPr>
+        <w:t>Object loader and object class (removed due to time constraint).</w:t>
       </w:r>
     </w:p>
     <w:p>
@@ -5506,7 +6768,7 @@
     <w:p>
       <w:pPr>
         <w:rPr>
-          <w:sz w:val="36"/>
+          <w:sz w:val="24"/>
           <w:szCs w:val="36"/>
         </w:rPr>
       </w:pPr>
@@ -5518,30 +6780,6 @@
           <w:szCs w:val="36"/>
         </w:rPr>
       </w:pPr>
-      <w:r>
-        <w:rPr>
-          <w:sz w:val="36"/>
-          <w:szCs w:val="36"/>
-        </w:rPr>
-        <w:br w:type="page"/>
-      </w:r>
-    </w:p>
-    <w:p>
-      <w:pPr>
-        <w:rPr>
-          <w:sz w:val="36"/>
-          <w:szCs w:val="36"/>
-          <w:u w:val="single"/>
-        </w:rPr>
-      </w:pPr>
-      <w:r>
-        <w:rPr>
-          <w:sz w:val="36"/>
-          <w:szCs w:val="36"/>
-          <w:u w:val="single"/>
-        </w:rPr>
-        <w:t>Postmortem and Team Reflection</w:t>
-      </w:r>
     </w:p>
     <w:p>
       <w:pPr>
@@ -5563,7 +6801,112 @@
           <w:sz w:val="36"/>
           <w:szCs w:val="36"/>
         </w:rPr>
-        <w:t xml:space="preserve">Aquila: Working with OpenGL was certainly an interesting experience; I think that at a basic level getting started is seemingly a bit more daunting than it actually is mainly because of the weird method calls and lack of user-friendly documentation (and no hover-over method descriptions for the methods in the IDE), but beyond the basic display stuff things can still be quite confusing and complex. I didn’t contribute quite as much as I’d have liked to in this project due to a pretty severe workload from other assignments, but I still enjoyed the learning experience a lot and I’d still say that if I decided to go ahead with OpenGL and learn more I’d have fun exploring all the options of a very powerful graphics library. </w:t>
+        <w:lastRenderedPageBreak/>
+        <w:tab/>
+      </w:r>
+    </w:p>
+    <w:p>
+      <w:pPr>
+        <w:rPr>
+          <w:sz w:val="36"/>
+          <w:szCs w:val="36"/>
+        </w:rPr>
+      </w:pPr>
+    </w:p>
+    <w:p>
+      <w:pPr>
+        <w:rPr>
+          <w:sz w:val="36"/>
+          <w:szCs w:val="36"/>
+        </w:rPr>
+      </w:pPr>
+    </w:p>
+    <w:p>
+      <w:pPr>
+        <w:rPr>
+          <w:sz w:val="36"/>
+          <w:szCs w:val="36"/>
+        </w:rPr>
+      </w:pPr>
+      <w:r>
+        <w:rPr>
+          <w:sz w:val="36"/>
+          <w:szCs w:val="36"/>
+        </w:rPr>
+        <w:br w:type="page"/>
+      </w:r>
+    </w:p>
+    <w:p>
+      <w:pPr>
+        <w:rPr>
+          <w:sz w:val="36"/>
+          <w:szCs w:val="36"/>
+          <w:u w:val="single"/>
+        </w:rPr>
+      </w:pPr>
+      <w:r>
+        <w:rPr>
+          <w:sz w:val="36"/>
+          <w:szCs w:val="36"/>
+          <w:u w:val="single"/>
+        </w:rPr>
+        <w:lastRenderedPageBreak/>
+        <w:t>Postmortem and Team Reflection</w:t>
+      </w:r>
+    </w:p>
+    <w:p>
+      <w:pPr>
+        <w:rPr>
+          <w:sz w:val="36"/>
+          <w:szCs w:val="36"/>
+        </w:rPr>
+      </w:pPr>
+    </w:p>
+    <w:p>
+      <w:pPr>
+        <w:rPr>
+          <w:sz w:val="36"/>
+          <w:szCs w:val="36"/>
+        </w:rPr>
+      </w:pPr>
+      <w:r>
+        <w:rPr>
+          <w:sz w:val="36"/>
+          <w:szCs w:val="36"/>
+        </w:rPr>
+        <w:t xml:space="preserve">Aquila: Working with OpenGL was certainly an interesting experience; I think that at a basic level getting started is seemingly a bit more daunting than it </w:t>
+      </w:r>
+      <w:proofErr w:type="gramStart"/>
+      <w:r>
+        <w:rPr>
+          <w:sz w:val="36"/>
+          <w:szCs w:val="36"/>
+        </w:rPr>
+        <w:t>actually is</w:t>
+      </w:r>
+      <w:proofErr w:type="gramEnd"/>
+      <w:r>
+        <w:rPr>
+          <w:sz w:val="36"/>
+          <w:szCs w:val="36"/>
+        </w:rPr>
+        <w:t xml:space="preserve"> mainly because of the weird method calls and lack of user-friendly documentation (and no hover-over method descriptions for the methods in the IDE), but beyond the basic display stuff things can still be quite confusing and complex. I didn’t contribute quite as much as I’d have liked to in this project due to a </w:t>
+      </w:r>
+      <w:proofErr w:type="gramStart"/>
+      <w:r>
+        <w:rPr>
+          <w:sz w:val="36"/>
+          <w:szCs w:val="36"/>
+        </w:rPr>
+        <w:t>pretty severe</w:t>
+      </w:r>
+      <w:proofErr w:type="gramEnd"/>
+      <w:r>
+        <w:rPr>
+          <w:sz w:val="36"/>
+          <w:szCs w:val="36"/>
+        </w:rPr>
+        <w:t xml:space="preserve"> workload from other assignments, but I still enjoyed the learning experience a lot and I’d still say that if I decided to go ahead with OpenGL and learn more I’d have fun exploring all the options of a very powerful graphics library. </w:t>
       </w:r>
       <w:r>
         <w:rPr>
@@ -5571,6 +6914,294 @@
           <w:szCs w:val="36"/>
         </w:rPr>
         <w:t>Getting the skybox and the heightmap to look nice and (somewhat) realistic was really satisfying though.</w:t>
+      </w:r>
+    </w:p>
+    <w:p>
+      <w:pPr>
+        <w:rPr>
+          <w:sz w:val="36"/>
+          <w:szCs w:val="36"/>
+        </w:rPr>
+      </w:pPr>
+    </w:p>
+    <w:p>
+      <w:pPr>
+        <w:rPr>
+          <w:sz w:val="36"/>
+          <w:szCs w:val="36"/>
+        </w:rPr>
+      </w:pPr>
+      <w:r>
+        <w:rPr>
+          <w:sz w:val="36"/>
+          <w:szCs w:val="36"/>
+        </w:rPr>
+        <w:t>Jesse:</w:t>
+      </w:r>
+      <w:r>
+        <w:rPr>
+          <w:sz w:val="36"/>
+          <w:szCs w:val="36"/>
+        </w:rPr>
+        <w:t xml:space="preserve"> Working with OpenGL and 3d has been a very rewarding and humbling experience. The amount of research needed to understand and implement OpenGL aspects of the project took far longer than I has originally anticipated, but I feel like I have developed (pun intended) as a programmer significantly because of it. The hardest part of this project has been understanding quaternions (or at least attempting to) for use with the “camera”.</w:t>
+      </w:r>
+      <w:r>
+        <w:rPr>
+          <w:sz w:val="36"/>
+          <w:szCs w:val="36"/>
+        </w:rPr>
+        <w:t xml:space="preserve"> The most rewarding part was seeing the heightmap transform from a wireframe to a </w:t>
+      </w:r>
+      <w:proofErr w:type="spellStart"/>
+      <w:r>
+        <w:rPr>
+          <w:sz w:val="36"/>
+          <w:szCs w:val="36"/>
+        </w:rPr>
+        <w:t>coloured</w:t>
+      </w:r>
+      <w:proofErr w:type="spellEnd"/>
+      <w:r>
+        <w:rPr>
+          <w:sz w:val="36"/>
+          <w:szCs w:val="36"/>
+        </w:rPr>
+        <w:t xml:space="preserve"> and height-offset island in an ocean. From the start of the assignment hand-out to the submission date (apart from exam </w:t>
+      </w:r>
+      <w:r>
+        <w:rPr>
+          <w:sz w:val="36"/>
+          <w:szCs w:val="36"/>
+        </w:rPr>
+        <w:t>prep time</w:t>
+      </w:r>
+      <w:r>
+        <w:rPr>
+          <w:sz w:val="36"/>
+          <w:szCs w:val="36"/>
+        </w:rPr>
+        <w:t xml:space="preserve">) I have spent a good 30 – 40 hours either researching </w:t>
+      </w:r>
+      <w:r>
+        <w:rPr>
+          <w:sz w:val="36"/>
+          <w:szCs w:val="36"/>
+        </w:rPr>
+        <w:t xml:space="preserve">or working on the </w:t>
+      </w:r>
+      <w:r>
+        <w:rPr>
+          <w:sz w:val="36"/>
+          <w:szCs w:val="36"/>
+        </w:rPr>
+        <w:lastRenderedPageBreak/>
+        <w:t xml:space="preserve">project, which has allowed me to spend time working on the algorithms, such as the height offset method and the quaternion </w:t>
+      </w:r>
+      <w:proofErr w:type="spellStart"/>
+      <w:r>
+        <w:rPr>
+          <w:sz w:val="36"/>
+          <w:szCs w:val="36"/>
+        </w:rPr>
+        <w:t>maths</w:t>
+      </w:r>
+      <w:proofErr w:type="spellEnd"/>
+      <w:r>
+        <w:rPr>
+          <w:sz w:val="36"/>
+          <w:szCs w:val="36"/>
+        </w:rPr>
+        <w:t>.</w:t>
+      </w:r>
+      <w:r>
+        <w:rPr>
+          <w:sz w:val="36"/>
+          <w:szCs w:val="36"/>
+        </w:rPr>
+        <w:t xml:space="preserve"> </w:t>
+      </w:r>
+    </w:p>
+    <w:p>
+      <w:pPr>
+        <w:rPr>
+          <w:sz w:val="36"/>
+          <w:szCs w:val="36"/>
+        </w:rPr>
+      </w:pPr>
+      <w:r>
+        <w:rPr>
+          <w:sz w:val="36"/>
+          <w:szCs w:val="36"/>
+        </w:rPr>
+        <w:t>Things to improve:</w:t>
+      </w:r>
+    </w:p>
+    <w:p>
+      <w:pPr>
+        <w:pStyle w:val="ListParagraph"/>
+        <w:numPr>
+          <w:ilvl w:val="0"/>
+          <w:numId w:val="4"/>
+        </w:numPr>
+        <w:rPr>
+          <w:sz w:val="36"/>
+          <w:szCs w:val="36"/>
+        </w:rPr>
+      </w:pPr>
+      <w:r>
+        <w:rPr>
+          <w:sz w:val="36"/>
+          <w:szCs w:val="36"/>
+        </w:rPr>
+        <w:t>Collision detection for the land.</w:t>
+      </w:r>
+    </w:p>
+    <w:p>
+      <w:pPr>
+        <w:pStyle w:val="ListParagraph"/>
+        <w:numPr>
+          <w:ilvl w:val="0"/>
+          <w:numId w:val="4"/>
+        </w:numPr>
+        <w:rPr>
+          <w:sz w:val="36"/>
+          <w:szCs w:val="36"/>
+        </w:rPr>
+      </w:pPr>
+      <w:r>
+        <w:rPr>
+          <w:sz w:val="36"/>
+          <w:szCs w:val="36"/>
+        </w:rPr>
+        <w:t>Get the object loader to work and use the SLERP method to produce a smooth chase camera effect.</w:t>
+      </w:r>
+    </w:p>
+    <w:p>
+      <w:pPr>
+        <w:pStyle w:val="ListParagraph"/>
+        <w:numPr>
+          <w:ilvl w:val="0"/>
+          <w:numId w:val="4"/>
+        </w:numPr>
+        <w:rPr>
+          <w:sz w:val="36"/>
+          <w:szCs w:val="36"/>
+        </w:rPr>
+      </w:pPr>
+      <w:r>
+        <w:rPr>
+          <w:sz w:val="36"/>
+          <w:szCs w:val="36"/>
+        </w:rPr>
+        <w:t xml:space="preserve">Get the </w:t>
+      </w:r>
+      <w:proofErr w:type="spellStart"/>
+      <w:r>
+        <w:rPr>
+          <w:sz w:val="36"/>
+          <w:szCs w:val="36"/>
+        </w:rPr>
+        <w:t>normals</w:t>
+      </w:r>
+      <w:proofErr w:type="spellEnd"/>
+      <w:r>
+        <w:rPr>
+          <w:sz w:val="36"/>
+          <w:szCs w:val="36"/>
+        </w:rPr>
+        <w:t xml:space="preserve"> for the heightmap so lighting can be used.</w:t>
+      </w:r>
+    </w:p>
+    <w:p>
+      <w:pPr>
+        <w:pStyle w:val="ListParagraph"/>
+        <w:numPr>
+          <w:ilvl w:val="0"/>
+          <w:numId w:val="4"/>
+        </w:numPr>
+        <w:rPr>
+          <w:sz w:val="36"/>
+          <w:szCs w:val="36"/>
+        </w:rPr>
+      </w:pPr>
+      <w:r>
+        <w:rPr>
+          <w:sz w:val="36"/>
+          <w:szCs w:val="36"/>
+        </w:rPr>
+        <w:t xml:space="preserve">Set the skybox to the </w:t>
+      </w:r>
+      <w:proofErr w:type="gramStart"/>
+      <w:r>
+        <w:rPr>
+          <w:sz w:val="36"/>
+          <w:szCs w:val="36"/>
+        </w:rPr>
+        <w:t>X,Z</w:t>
+      </w:r>
+      <w:proofErr w:type="gramEnd"/>
+      <w:r>
+        <w:rPr>
+          <w:sz w:val="36"/>
+          <w:szCs w:val="36"/>
+        </w:rPr>
+        <w:t xml:space="preserve"> coordinates of the camera as to not allow the camera to leave the heightmap.</w:t>
+      </w:r>
+    </w:p>
+    <w:p>
+      <w:pPr>
+        <w:pStyle w:val="ListParagraph"/>
+        <w:numPr>
+          <w:ilvl w:val="0"/>
+          <w:numId w:val="4"/>
+        </w:numPr>
+        <w:rPr>
+          <w:sz w:val="36"/>
+          <w:szCs w:val="36"/>
+        </w:rPr>
+      </w:pPr>
+      <w:r>
+        <w:rPr>
+          <w:sz w:val="36"/>
+          <w:szCs w:val="36"/>
+        </w:rPr>
+        <w:t xml:space="preserve">Better menu. Current menu is not ideal and has a below-standard </w:t>
+      </w:r>
+      <w:proofErr w:type="spellStart"/>
+      <w:r>
+        <w:rPr>
+          <w:sz w:val="36"/>
+          <w:szCs w:val="36"/>
+        </w:rPr>
+        <w:t>MenuData</w:t>
+      </w:r>
+      <w:proofErr w:type="spellEnd"/>
+      <w:r>
+        <w:rPr>
+          <w:sz w:val="36"/>
+          <w:szCs w:val="36"/>
+        </w:rPr>
+        <w:t xml:space="preserve"> class.</w:t>
+      </w:r>
+    </w:p>
+    <w:p>
+      <w:pPr>
+        <w:pStyle w:val="ListParagraph"/>
+        <w:numPr>
+          <w:ilvl w:val="0"/>
+          <w:numId w:val="4"/>
+        </w:numPr>
+        <w:rPr>
+          <w:sz w:val="36"/>
+          <w:szCs w:val="36"/>
+        </w:rPr>
+      </w:pPr>
+      <w:r>
+        <w:rPr>
+          <w:sz w:val="36"/>
+          <w:szCs w:val="36"/>
+        </w:rPr>
+        <w:t>Continuous, procedural land generation for infinite worlds.</w:t>
       </w:r>
       <w:bookmarkStart w:id="0" w:name="_GoBack"/>
       <w:bookmarkEnd w:id="0"/>
@@ -5582,21 +7213,6 @@
           <w:szCs w:val="36"/>
         </w:rPr>
       </w:pPr>
-    </w:p>
-    <w:p>
-      <w:pPr>
-        <w:rPr>
-          <w:sz w:val="36"/>
-          <w:szCs w:val="36"/>
-        </w:rPr>
-      </w:pPr>
-      <w:r>
-        <w:rPr>
-          <w:sz w:val="36"/>
-          <w:szCs w:val="36"/>
-        </w:rPr>
-        <w:t>Jesse:</w:t>
-      </w:r>
     </w:p>
     <w:sectPr>
       <w:pgSz w:w="12240" w:h="15840"/>
@@ -5609,7 +7225,7 @@
 </file>
 
 <file path=word/numbering.xml><?xml version="1.0" encoding="utf-8"?>
-<w:numbering xmlns:wpc="http://schemas.microsoft.com/office/word/2010/wordprocessingCanvas" xmlns:mc="http://schemas.openxmlformats.org/markup-compatibility/2006" xmlns:o="urn:schemas-microsoft-com:office:office" xmlns:r="http://schemas.openxmlformats.org/officeDocument/2006/relationships" xmlns:m="http://schemas.openxmlformats.org/officeDocument/2006/math" xmlns:v="urn:schemas-microsoft-com:vml" xmlns:wp14="http://schemas.microsoft.com/office/word/2010/wordprocessingDrawing" xmlns:wp="http://schemas.openxmlformats.org/drawingml/2006/wordprocessingDrawing" xmlns:w10="urn:schemas-microsoft-com:office:word" xmlns:w="http://schemas.openxmlformats.org/wordprocessingml/2006/main" xmlns:w14="http://schemas.microsoft.com/office/word/2010/wordml" xmlns:wpg="http://schemas.microsoft.com/office/word/2010/wordprocessingGroup" xmlns:wpi="http://schemas.microsoft.com/office/word/2010/wordprocessingInk" xmlns:wne="http://schemas.microsoft.com/office/word/2006/wordml" xmlns:wps="http://schemas.microsoft.com/office/word/2010/wordprocessingShape" mc:Ignorable="w14 wp14">
+<w:numbering xmlns:wpc="http://schemas.microsoft.com/office/word/2010/wordprocessingCanvas" xmlns:cx="http://schemas.microsoft.com/office/drawing/2014/chartex" xmlns:cx1="http://schemas.microsoft.com/office/drawing/2015/9/8/chartex" xmlns:cx2="http://schemas.microsoft.com/office/drawing/2015/10/21/chartex" xmlns:cx3="http://schemas.microsoft.com/office/drawing/2016/5/9/chartex" xmlns:cx4="http://schemas.microsoft.com/office/drawing/2016/5/10/chartex" xmlns:cx5="http://schemas.microsoft.com/office/drawing/2016/5/11/chartex" xmlns:cx6="http://schemas.microsoft.com/office/drawing/2016/5/12/chartex" xmlns:cx7="http://schemas.microsoft.com/office/drawing/2016/5/13/chartex" xmlns:cx8="http://schemas.microsoft.com/office/drawing/2016/5/14/chartex" xmlns:mc="http://schemas.openxmlformats.org/markup-compatibility/2006" xmlns:aink="http://schemas.microsoft.com/office/drawing/2016/ink" xmlns:am3d="http://schemas.microsoft.com/office/drawing/2017/model3d" xmlns:o="urn:schemas-microsoft-com:office:office" xmlns:r="http://schemas.openxmlformats.org/officeDocument/2006/relationships" xmlns:m="http://schemas.openxmlformats.org/officeDocument/2006/math" xmlns:v="urn:schemas-microsoft-com:vml" xmlns:wp14="http://schemas.microsoft.com/office/word/2010/wordprocessingDrawing" xmlns:wp="http://schemas.openxmlformats.org/drawingml/2006/wordprocessingDrawing" xmlns:w10="urn:schemas-microsoft-com:office:word" xmlns:w="http://schemas.openxmlformats.org/wordprocessingml/2006/main" xmlns:w14="http://schemas.microsoft.com/office/word/2010/wordml" xmlns:w15="http://schemas.microsoft.com/office/word/2012/wordml" xmlns:w16cid="http://schemas.microsoft.com/office/word/2016/wordml/cid" xmlns:w16se="http://schemas.microsoft.com/office/word/2015/wordml/symex" xmlns:wpg="http://schemas.microsoft.com/office/word/2010/wordprocessingGroup" xmlns:wpi="http://schemas.microsoft.com/office/word/2010/wordprocessingInk" xmlns:wne="http://schemas.microsoft.com/office/word/2006/wordml" xmlns:wps="http://schemas.microsoft.com/office/word/2010/wordprocessingShape" mc:Ignorable="w14 w15 w16se w16cid wp14">
   <w:numPicBullet w:numPicBulletId="0">
     <w:pict>
       <v:shapetype id="_x0000_t75" coordsize="21600,21600" o:spt="75" o:preferrelative="t" path="m@4@5l@4@11@9@11@9@5xe" filled="f" stroked="f">
@@ -5631,26 +7247,26 @@
         <v:path o:extrusionok="f" gradientshapeok="t" o:connecttype="rect"/>
         <o:lock v:ext="edit" aspectratio="t"/>
       </v:shapetype>
-      <v:shape id="_x0000_i1092" type="#_x0000_t75" style="width:11.25pt;height:11.25pt" o:bullet="t">
+      <v:shape id="_x0000_i1056" type="#_x0000_t75" style="width:11.25pt;height:11.25pt" o:bullet="t">
         <v:imagedata r:id="rId1" o:title="bullet1"/>
       </v:shape>
     </w:pict>
   </w:numPicBullet>
   <w:numPicBullet w:numPicBulletId="1">
     <w:pict>
-      <v:shape id="_x0000_i1093" type="#_x0000_t75" style="width:9pt;height:9pt" o:bullet="t">
+      <v:shape id="_x0000_i1057" type="#_x0000_t75" style="width:9pt;height:9pt" o:bullet="t">
         <v:imagedata r:id="rId2" o:title="bullet2"/>
       </v:shape>
     </w:pict>
   </w:numPicBullet>
   <w:numPicBullet w:numPicBulletId="2">
     <w:pict>
-      <v:shape id="_x0000_i1094" type="#_x0000_t75" style="width:9pt;height:9pt" o:bullet="t">
+      <v:shape id="_x0000_i1058" type="#_x0000_t75" style="width:9pt;height:9pt" o:bullet="t">
         <v:imagedata r:id="rId3" o:title="bullet3"/>
       </v:shape>
     </w:pict>
   </w:numPicBullet>
-  <w:abstractNum w:abstractNumId="0">
+  <w:abstractNum w:abstractNumId="0" w15:restartNumberingAfterBreak="0">
     <w:nsid w:val="3A675075"/>
     <w:multiLevelType w:val="multilevel"/>
     <w:tmpl w:val="CA9A18A6"/>
@@ -5793,7 +7409,7 @@
       </w:rPr>
     </w:lvl>
   </w:abstractNum>
-  <w:abstractNum w:abstractNumId="1">
+  <w:abstractNum w:abstractNumId="1" w15:restartNumberingAfterBreak="0">
     <w:nsid w:val="51E20AFD"/>
     <w:multiLevelType w:val="multilevel"/>
     <w:tmpl w:val="CA9A18A6"/>
@@ -5937,7 +7553,119 @@
       </w:rPr>
     </w:lvl>
   </w:abstractNum>
-  <w:abstractNum w:abstractNumId="2">
+  <w:abstractNum w:abstractNumId="2" w15:restartNumberingAfterBreak="0">
+    <w:nsid w:val="789F4052"/>
+    <w:multiLevelType w:val="hybridMultilevel"/>
+    <w:tmpl w:val="6C36E47A"/>
+    <w:lvl w:ilvl="0" w:tplc="1324B9A4">
+      <w:numFmt w:val="bullet"/>
+      <w:lvlText w:val="-"/>
+      <w:lvlJc w:val="left"/>
+      <w:pPr>
+        <w:ind w:left="720" w:hanging="360"/>
+      </w:pPr>
+      <w:rPr>
+        <w:rFonts w:ascii="Times New Roman" w:eastAsia="Times New Roman" w:hAnsi="Times New Roman" w:cs="Times New Roman" w:hint="default"/>
+      </w:rPr>
+    </w:lvl>
+    <w:lvl w:ilvl="1" w:tplc="14090003" w:tentative="1">
+      <w:start w:val="1"/>
+      <w:numFmt w:val="bullet"/>
+      <w:lvlText w:val="o"/>
+      <w:lvlJc w:val="left"/>
+      <w:pPr>
+        <w:ind w:left="1440" w:hanging="360"/>
+      </w:pPr>
+      <w:rPr>
+        <w:rFonts w:ascii="Courier New" w:hAnsi="Courier New" w:cs="Courier New" w:hint="default"/>
+      </w:rPr>
+    </w:lvl>
+    <w:lvl w:ilvl="2" w:tplc="14090005" w:tentative="1">
+      <w:start w:val="1"/>
+      <w:numFmt w:val="bullet"/>
+      <w:lvlText w:val=""/>
+      <w:lvlJc w:val="left"/>
+      <w:pPr>
+        <w:ind w:left="2160" w:hanging="360"/>
+      </w:pPr>
+      <w:rPr>
+        <w:rFonts w:ascii="Wingdings" w:hAnsi="Wingdings" w:hint="default"/>
+      </w:rPr>
+    </w:lvl>
+    <w:lvl w:ilvl="3" w:tplc="14090001" w:tentative="1">
+      <w:start w:val="1"/>
+      <w:numFmt w:val="bullet"/>
+      <w:lvlText w:val=""/>
+      <w:lvlJc w:val="left"/>
+      <w:pPr>
+        <w:ind w:left="2880" w:hanging="360"/>
+      </w:pPr>
+      <w:rPr>
+        <w:rFonts w:ascii="Symbol" w:hAnsi="Symbol" w:hint="default"/>
+      </w:rPr>
+    </w:lvl>
+    <w:lvl w:ilvl="4" w:tplc="14090003" w:tentative="1">
+      <w:start w:val="1"/>
+      <w:numFmt w:val="bullet"/>
+      <w:lvlText w:val="o"/>
+      <w:lvlJc w:val="left"/>
+      <w:pPr>
+        <w:ind w:left="3600" w:hanging="360"/>
+      </w:pPr>
+      <w:rPr>
+        <w:rFonts w:ascii="Courier New" w:hAnsi="Courier New" w:cs="Courier New" w:hint="default"/>
+      </w:rPr>
+    </w:lvl>
+    <w:lvl w:ilvl="5" w:tplc="14090005" w:tentative="1">
+      <w:start w:val="1"/>
+      <w:numFmt w:val="bullet"/>
+      <w:lvlText w:val=""/>
+      <w:lvlJc w:val="left"/>
+      <w:pPr>
+        <w:ind w:left="4320" w:hanging="360"/>
+      </w:pPr>
+      <w:rPr>
+        <w:rFonts w:ascii="Wingdings" w:hAnsi="Wingdings" w:hint="default"/>
+      </w:rPr>
+    </w:lvl>
+    <w:lvl w:ilvl="6" w:tplc="14090001" w:tentative="1">
+      <w:start w:val="1"/>
+      <w:numFmt w:val="bullet"/>
+      <w:lvlText w:val=""/>
+      <w:lvlJc w:val="left"/>
+      <w:pPr>
+        <w:ind w:left="5040" w:hanging="360"/>
+      </w:pPr>
+      <w:rPr>
+        <w:rFonts w:ascii="Symbol" w:hAnsi="Symbol" w:hint="default"/>
+      </w:rPr>
+    </w:lvl>
+    <w:lvl w:ilvl="7" w:tplc="14090003" w:tentative="1">
+      <w:start w:val="1"/>
+      <w:numFmt w:val="bullet"/>
+      <w:lvlText w:val="o"/>
+      <w:lvlJc w:val="left"/>
+      <w:pPr>
+        <w:ind w:left="5760" w:hanging="360"/>
+      </w:pPr>
+      <w:rPr>
+        <w:rFonts w:ascii="Courier New" w:hAnsi="Courier New" w:cs="Courier New" w:hint="default"/>
+      </w:rPr>
+    </w:lvl>
+    <w:lvl w:ilvl="8" w:tplc="14090005" w:tentative="1">
+      <w:start w:val="1"/>
+      <w:numFmt w:val="bullet"/>
+      <w:lvlText w:val=""/>
+      <w:lvlJc w:val="left"/>
+      <w:pPr>
+        <w:ind w:left="6480" w:hanging="360"/>
+      </w:pPr>
+      <w:rPr>
+        <w:rFonts w:ascii="Wingdings" w:hAnsi="Wingdings" w:hint="default"/>
+      </w:rPr>
+    </w:lvl>
+  </w:abstractNum>
+  <w:abstractNum w:abstractNumId="3" w15:restartNumberingAfterBreak="0">
     <w:nsid w:val="7E3E6DB0"/>
     <w:multiLevelType w:val="multilevel"/>
     <w:tmpl w:val="6150D6EC"/>
@@ -6060,16 +7788,19 @@
     <w:abstractNumId w:val="1"/>
   </w:num>
   <w:num w:numId="2">
-    <w:abstractNumId w:val="2"/>
+    <w:abstractNumId w:val="3"/>
   </w:num>
   <w:num w:numId="3">
     <w:abstractNumId w:val="0"/>
+  </w:num>
+  <w:num w:numId="4">
+    <w:abstractNumId w:val="2"/>
   </w:num>
 </w:numbering>
 </file>
 
 <file path=word/styles.xml><?xml version="1.0" encoding="utf-8"?>
-<w:styles xmlns:mc="http://schemas.openxmlformats.org/markup-compatibility/2006" xmlns:r="http://schemas.openxmlformats.org/officeDocument/2006/relationships" xmlns:w="http://schemas.openxmlformats.org/wordprocessingml/2006/main" xmlns:w14="http://schemas.microsoft.com/office/word/2010/wordml" mc:Ignorable="w14">
+<w:styles xmlns:mc="http://schemas.openxmlformats.org/markup-compatibility/2006" xmlns:r="http://schemas.openxmlformats.org/officeDocument/2006/relationships" xmlns:w="http://schemas.openxmlformats.org/wordprocessingml/2006/main" xmlns:w14="http://schemas.microsoft.com/office/word/2010/wordml" xmlns:w15="http://schemas.microsoft.com/office/word/2012/wordml" xmlns:w16cid="http://schemas.microsoft.com/office/word/2016/wordml/cid" xmlns:w16se="http://schemas.microsoft.com/office/word/2015/wordml/symex" mc:Ignorable="w14 w15 w16se w16cid">
   <w:docDefaults>
     <w:rPrDefault>
       <w:rPr>
@@ -6079,144 +7810,382 @@
     </w:rPrDefault>
     <w:pPrDefault/>
   </w:docDefaults>
-  <w:latentStyles w:defLockedState="0" w:defUIPriority="99" w:defSemiHidden="1" w:defUnhideWhenUsed="1" w:defQFormat="0" w:count="267">
-    <w:lsdException w:name="Normal" w:semiHidden="0" w:uiPriority="0" w:unhideWhenUsed="0" w:qFormat="1"/>
-    <w:lsdException w:name="heading 1" w:semiHidden="0" w:uiPriority="9" w:unhideWhenUsed="0" w:qFormat="1"/>
-    <w:lsdException w:name="heading 2" w:semiHidden="0" w:uiPriority="9" w:unhideWhenUsed="0" w:qFormat="1"/>
-    <w:lsdException w:name="heading 3" w:semiHidden="0" w:uiPriority="9" w:unhideWhenUsed="0" w:qFormat="1"/>
-    <w:lsdException w:name="heading 4" w:uiPriority="9" w:qFormat="1"/>
-    <w:lsdException w:name="heading 5" w:uiPriority="9" w:qFormat="1"/>
-    <w:lsdException w:name="heading 6" w:uiPriority="9" w:qFormat="1"/>
-    <w:lsdException w:name="heading 7" w:uiPriority="9" w:qFormat="1"/>
-    <w:lsdException w:name="heading 8" w:uiPriority="9" w:qFormat="1"/>
-    <w:lsdException w:name="heading 9" w:uiPriority="9" w:qFormat="1"/>
-    <w:lsdException w:name="toc 1" w:uiPriority="39"/>
-    <w:lsdException w:name="toc 2" w:uiPriority="39"/>
-    <w:lsdException w:name="toc 3" w:uiPriority="39"/>
-    <w:lsdException w:name="toc 4" w:uiPriority="39"/>
-    <w:lsdException w:name="toc 5" w:uiPriority="39"/>
-    <w:lsdException w:name="toc 6" w:uiPriority="39"/>
-    <w:lsdException w:name="toc 7" w:uiPriority="39"/>
-    <w:lsdException w:name="toc 8" w:uiPriority="39"/>
-    <w:lsdException w:name="toc 9" w:uiPriority="39"/>
-    <w:lsdException w:name="caption" w:uiPriority="35" w:qFormat="1"/>
-    <w:lsdException w:name="Title" w:semiHidden="0" w:uiPriority="10" w:unhideWhenUsed="0" w:qFormat="1"/>
-    <w:lsdException w:name="Default Paragraph Font" w:uiPriority="1"/>
-    <w:lsdException w:name="Subtitle" w:semiHidden="0" w:uiPriority="11" w:unhideWhenUsed="0" w:qFormat="1"/>
-    <w:lsdException w:name="Strong" w:semiHidden="0" w:uiPriority="22" w:unhideWhenUsed="0" w:qFormat="1"/>
-    <w:lsdException w:name="Emphasis" w:semiHidden="0" w:uiPriority="20" w:unhideWhenUsed="0" w:qFormat="1"/>
-    <w:lsdException w:name="Table Grid" w:semiHidden="0" w:uiPriority="59" w:unhideWhenUsed="0"/>
-    <w:lsdException w:name="Placeholder Text" w:unhideWhenUsed="0"/>
-    <w:lsdException w:name="No Spacing" w:semiHidden="0" w:uiPriority="1" w:unhideWhenUsed="0" w:qFormat="1"/>
-    <w:lsdException w:name="Light Shading" w:semiHidden="0" w:uiPriority="60" w:unhideWhenUsed="0"/>
-    <w:lsdException w:name="Light List" w:semiHidden="0" w:uiPriority="61" w:unhideWhenUsed="0"/>
-    <w:lsdException w:name="Light Grid" w:semiHidden="0" w:uiPriority="62" w:unhideWhenUsed="0"/>
-    <w:lsdException w:name="Medium Shading 1" w:semiHidden="0" w:uiPriority="63" w:unhideWhenUsed="0"/>
-    <w:lsdException w:name="Medium Shading 2" w:semiHidden="0" w:uiPriority="64" w:unhideWhenUsed="0"/>
-    <w:lsdException w:name="Medium List 1" w:semiHidden="0" w:uiPriority="65" w:unhideWhenUsed="0"/>
-    <w:lsdException w:name="Medium List 2" w:semiHidden="0" w:uiPriority="66" w:unhideWhenUsed="0"/>
-    <w:lsdException w:name="Medium Grid 1" w:semiHidden="0" w:uiPriority="67" w:unhideWhenUsed="0"/>
-    <w:lsdException w:name="Medium Grid 2" w:semiHidden="0" w:uiPriority="68" w:unhideWhenUsed="0"/>
-    <w:lsdException w:name="Medium Grid 3" w:semiHidden="0" w:uiPriority="69" w:unhideWhenUsed="0"/>
-    <w:lsdException w:name="Dark List" w:semiHidden="0" w:uiPriority="70" w:unhideWhenUsed="0"/>
-    <w:lsdException w:name="Colorful Shading" w:semiHidden="0" w:uiPriority="71" w:unhideWhenUsed="0"/>
-    <w:lsdException w:name="Colorful List" w:semiHidden="0" w:uiPriority="72" w:unhideWhenUsed="0"/>
-    <w:lsdException w:name="Colorful Grid" w:semiHidden="0" w:uiPriority="73" w:unhideWhenUsed="0"/>
-    <w:lsdException w:name="Light Shading Accent 1" w:semiHidden="0" w:uiPriority="60" w:unhideWhenUsed="0"/>
-    <w:lsdException w:name="Light List Accent 1" w:semiHidden="0" w:uiPriority="61" w:unhideWhenUsed="0"/>
-    <w:lsdException w:name="Light Grid Accent 1" w:semiHidden="0" w:uiPriority="62" w:unhideWhenUsed="0"/>
-    <w:lsdException w:name="Medium Shading 1 Accent 1" w:semiHidden="0" w:uiPriority="63" w:unhideWhenUsed="0"/>
-    <w:lsdException w:name="Medium Shading 2 Accent 1" w:semiHidden="0" w:uiPriority="64" w:unhideWhenUsed="0"/>
-    <w:lsdException w:name="Medium List 1 Accent 1" w:semiHidden="0" w:uiPriority="65" w:unhideWhenUsed="0"/>
-    <w:lsdException w:name="Revision" w:unhideWhenUsed="0"/>
-    <w:lsdException w:name="List Paragraph" w:semiHidden="0" w:uiPriority="34" w:unhideWhenUsed="0" w:qFormat="1"/>
-    <w:lsdException w:name="Quote" w:semiHidden="0" w:uiPriority="29" w:unhideWhenUsed="0" w:qFormat="1"/>
-    <w:lsdException w:name="Intense Quote" w:semiHidden="0" w:uiPriority="30" w:unhideWhenUsed="0" w:qFormat="1"/>
-    <w:lsdException w:name="Medium List 2 Accent 1" w:semiHidden="0" w:uiPriority="66" w:unhideWhenUsed="0"/>
-    <w:lsdException w:name="Medium Grid 1 Accent 1" w:semiHidden="0" w:uiPriority="67" w:unhideWhenUsed="0"/>
-    <w:lsdException w:name="Medium Grid 2 Accent 1" w:semiHidden="0" w:uiPriority="68" w:unhideWhenUsed="0"/>
-    <w:lsdException w:name="Medium Grid 3 Accent 1" w:semiHidden="0" w:uiPriority="69" w:unhideWhenUsed="0"/>
-    <w:lsdException w:name="Dark List Accent 1" w:semiHidden="0" w:uiPriority="70" w:unhideWhenUsed="0"/>
-    <w:lsdException w:name="Colorful Shading Accent 1" w:semiHidden="0" w:uiPriority="71" w:unhideWhenUsed="0"/>
-    <w:lsdException w:name="Colorful List Accent 1" w:semiHidden="0" w:uiPriority="72" w:unhideWhenUsed="0"/>
-    <w:lsdException w:name="Colorful Grid Accent 1" w:semiHidden="0" w:uiPriority="73" w:unhideWhenUsed="0"/>
-    <w:lsdException w:name="Light Shading Accent 2" w:semiHidden="0" w:uiPriority="60" w:unhideWhenUsed="0"/>
-    <w:lsdException w:name="Light List Accent 2" w:semiHidden="0" w:uiPriority="61" w:unhideWhenUsed="0"/>
-    <w:lsdException w:name="Light Grid Accent 2" w:semiHidden="0" w:uiPriority="62" w:unhideWhenUsed="0"/>
-    <w:lsdException w:name="Medium Shading 1 Accent 2" w:semiHidden="0" w:uiPriority="63" w:unhideWhenUsed="0"/>
-    <w:lsdException w:name="Medium Shading 2 Accent 2" w:semiHidden="0" w:uiPriority="64" w:unhideWhenUsed="0"/>
-    <w:lsdException w:name="Medium List 1 Accent 2" w:semiHidden="0" w:uiPriority="65" w:unhideWhenUsed="0"/>
-    <w:lsdException w:name="Medium List 2 Accent 2" w:semiHidden="0" w:uiPriority="66" w:unhideWhenUsed="0"/>
-    <w:lsdException w:name="Medium Grid 1 Accent 2" w:semiHidden="0" w:uiPriority="67" w:unhideWhenUsed="0"/>
-    <w:lsdException w:name="Medium Grid 2 Accent 2" w:semiHidden="0" w:uiPriority="68" w:unhideWhenUsed="0"/>
-    <w:lsdException w:name="Medium Grid 3 Accent 2" w:semiHidden="0" w:uiPriority="69" w:unhideWhenUsed="0"/>
-    <w:lsdException w:name="Dark List Accent 2" w:semiHidden="0" w:uiPriority="70" w:unhideWhenUsed="0"/>
-    <w:lsdException w:name="Colorful Shading Accent 2" w:semiHidden="0" w:uiPriority="71" w:unhideWhenUsed="0"/>
-    <w:lsdException w:name="Colorful List Accent 2" w:semiHidden="0" w:uiPriority="72" w:unhideWhenUsed="0"/>
-    <w:lsdException w:name="Colorful Grid Accent 2" w:semiHidden="0" w:uiPriority="73" w:unhideWhenUsed="0"/>
-    <w:lsdException w:name="Light Shading Accent 3" w:semiHidden="0" w:uiPriority="60" w:unhideWhenUsed="0"/>
-    <w:lsdException w:name="Light List Accent 3" w:semiHidden="0" w:uiPriority="61" w:unhideWhenUsed="0"/>
-    <w:lsdException w:name="Light Grid Accent 3" w:semiHidden="0" w:uiPriority="62" w:unhideWhenUsed="0"/>
-    <w:lsdException w:name="Medium Shading 1 Accent 3" w:semiHidden="0" w:uiPriority="63" w:unhideWhenUsed="0"/>
-    <w:lsdException w:name="Medium Shading 2 Accent 3" w:semiHidden="0" w:uiPriority="64" w:unhideWhenUsed="0"/>
-    <w:lsdException w:name="Medium List 1 Accent 3" w:semiHidden="0" w:uiPriority="65" w:unhideWhenUsed="0"/>
-    <w:lsdException w:name="Medium List 2 Accent 3" w:semiHidden="0" w:uiPriority="66" w:unhideWhenUsed="0"/>
-    <w:lsdException w:name="Medium Grid 1 Accent 3" w:semiHidden="0" w:uiPriority="67" w:unhideWhenUsed="0"/>
-    <w:lsdException w:name="Medium Grid 2 Accent 3" w:semiHidden="0" w:uiPriority="68" w:unhideWhenUsed="0"/>
-    <w:lsdException w:name="Medium Grid 3 Accent 3" w:semiHidden="0" w:uiPriority="69" w:unhideWhenUsed="0"/>
-    <w:lsdException w:name="Dark List Accent 3" w:semiHidden="0" w:uiPriority="70" w:unhideWhenUsed="0"/>
-    <w:lsdException w:name="Colorful Shading Accent 3" w:semiHidden="0" w:uiPriority="71" w:unhideWhenUsed="0"/>
-    <w:lsdException w:name="Colorful List Accent 3" w:semiHidden="0" w:uiPriority="72" w:unhideWhenUsed="0"/>
-    <w:lsdException w:name="Colorful Grid Accent 3" w:semiHidden="0" w:uiPriority="73" w:unhideWhenUsed="0"/>
-    <w:lsdException w:name="Light Shading Accent 4" w:semiHidden="0" w:uiPriority="60" w:unhideWhenUsed="0"/>
-    <w:lsdException w:name="Light List Accent 4" w:semiHidden="0" w:uiPriority="61" w:unhideWhenUsed="0"/>
-    <w:lsdException w:name="Light Grid Accent 4" w:semiHidden="0" w:uiPriority="62" w:unhideWhenUsed="0"/>
-    <w:lsdException w:name="Medium Shading 1 Accent 4" w:semiHidden="0" w:uiPriority="63" w:unhideWhenUsed="0"/>
-    <w:lsdException w:name="Medium Shading 2 Accent 4" w:semiHidden="0" w:uiPriority="64" w:unhideWhenUsed="0"/>
-    <w:lsdException w:name="Medium List 1 Accent 4" w:semiHidden="0" w:uiPriority="65" w:unhideWhenUsed="0"/>
-    <w:lsdException w:name="Medium List 2 Accent 4" w:semiHidden="0" w:uiPriority="66" w:unhideWhenUsed="0"/>
-    <w:lsdException w:name="Medium Grid 1 Accent 4" w:semiHidden="0" w:uiPriority="67" w:unhideWhenUsed="0"/>
-    <w:lsdException w:name="Medium Grid 2 Accent 4" w:semiHidden="0" w:uiPriority="68" w:unhideWhenUsed="0"/>
-    <w:lsdException w:name="Medium Grid 3 Accent 4" w:semiHidden="0" w:uiPriority="69" w:unhideWhenUsed="0"/>
-    <w:lsdException w:name="Dark List Accent 4" w:semiHidden="0" w:uiPriority="70" w:unhideWhenUsed="0"/>
-    <w:lsdException w:name="Colorful Shading Accent 4" w:semiHidden="0" w:uiPriority="71" w:unhideWhenUsed="0"/>
-    <w:lsdException w:name="Colorful List Accent 4" w:semiHidden="0" w:uiPriority="72" w:unhideWhenUsed="0"/>
-    <w:lsdException w:name="Colorful Grid Accent 4" w:semiHidden="0" w:uiPriority="73" w:unhideWhenUsed="0"/>
-    <w:lsdException w:name="Light Shading Accent 5" w:semiHidden="0" w:uiPriority="60" w:unhideWhenUsed="0"/>
-    <w:lsdException w:name="Light List Accent 5" w:semiHidden="0" w:uiPriority="61" w:unhideWhenUsed="0"/>
-    <w:lsdException w:name="Light Grid Accent 5" w:semiHidden="0" w:uiPriority="62" w:unhideWhenUsed="0"/>
-    <w:lsdException w:name="Medium Shading 1 Accent 5" w:semiHidden="0" w:uiPriority="63" w:unhideWhenUsed="0"/>
-    <w:lsdException w:name="Medium Shading 2 Accent 5" w:semiHidden="0" w:uiPriority="64" w:unhideWhenUsed="0"/>
-    <w:lsdException w:name="Medium List 1 Accent 5" w:semiHidden="0" w:uiPriority="65" w:unhideWhenUsed="0"/>
-    <w:lsdException w:name="Medium List 2 Accent 5" w:semiHidden="0" w:uiPriority="66" w:unhideWhenUsed="0"/>
-    <w:lsdException w:name="Medium Grid 1 Accent 5" w:semiHidden="0" w:uiPriority="67" w:unhideWhenUsed="0"/>
-    <w:lsdException w:name="Medium Grid 2 Accent 5" w:semiHidden="0" w:uiPriority="68" w:unhideWhenUsed="0"/>
-    <w:lsdException w:name="Medium Grid 3 Accent 5" w:semiHidden="0" w:uiPriority="69" w:unhideWhenUsed="0"/>
-    <w:lsdException w:name="Dark List Accent 5" w:semiHidden="0" w:uiPriority="70" w:unhideWhenUsed="0"/>
-    <w:lsdException w:name="Colorful Shading Accent 5" w:semiHidden="0" w:uiPriority="71" w:unhideWhenUsed="0"/>
-    <w:lsdException w:name="Colorful List Accent 5" w:semiHidden="0" w:uiPriority="72" w:unhideWhenUsed="0"/>
-    <w:lsdException w:name="Colorful Grid Accent 5" w:semiHidden="0" w:uiPriority="73" w:unhideWhenUsed="0"/>
-    <w:lsdException w:name="Light Shading Accent 6" w:semiHidden="0" w:uiPriority="60" w:unhideWhenUsed="0"/>
-    <w:lsdException w:name="Light List Accent 6" w:semiHidden="0" w:uiPriority="61" w:unhideWhenUsed="0"/>
-    <w:lsdException w:name="Light Grid Accent 6" w:semiHidden="0" w:uiPriority="62" w:unhideWhenUsed="0"/>
-    <w:lsdException w:name="Medium Shading 1 Accent 6" w:semiHidden="0" w:uiPriority="63" w:unhideWhenUsed="0"/>
-    <w:lsdException w:name="Medium Shading 2 Accent 6" w:semiHidden="0" w:uiPriority="64" w:unhideWhenUsed="0"/>
-    <w:lsdException w:name="Medium List 1 Accent 6" w:semiHidden="0" w:uiPriority="65" w:unhideWhenUsed="0"/>
-    <w:lsdException w:name="Medium List 2 Accent 6" w:semiHidden="0" w:uiPriority="66" w:unhideWhenUsed="0"/>
-    <w:lsdException w:name="Medium Grid 1 Accent 6" w:semiHidden="0" w:uiPriority="67" w:unhideWhenUsed="0"/>
-    <w:lsdException w:name="Medium Grid 2 Accent 6" w:semiHidden="0" w:uiPriority="68" w:unhideWhenUsed="0"/>
-    <w:lsdException w:name="Medium Grid 3 Accent 6" w:semiHidden="0" w:uiPriority="69" w:unhideWhenUsed="0"/>
-    <w:lsdException w:name="Dark List Accent 6" w:semiHidden="0" w:uiPriority="70" w:unhideWhenUsed="0"/>
-    <w:lsdException w:name="Colorful Shading Accent 6" w:semiHidden="0" w:uiPriority="71" w:unhideWhenUsed="0"/>
-    <w:lsdException w:name="Colorful List Accent 6" w:semiHidden="0" w:uiPriority="72" w:unhideWhenUsed="0"/>
-    <w:lsdException w:name="Colorful Grid Accent 6" w:semiHidden="0" w:uiPriority="73" w:unhideWhenUsed="0"/>
-    <w:lsdException w:name="Subtle Emphasis" w:semiHidden="0" w:uiPriority="19" w:unhideWhenUsed="0" w:qFormat="1"/>
-    <w:lsdException w:name="Intense Emphasis" w:semiHidden="0" w:uiPriority="21" w:unhideWhenUsed="0" w:qFormat="1"/>
-    <w:lsdException w:name="Subtle Reference" w:semiHidden="0" w:uiPriority="31" w:unhideWhenUsed="0" w:qFormat="1"/>
-    <w:lsdException w:name="Intense Reference" w:semiHidden="0" w:uiPriority="32" w:unhideWhenUsed="0" w:qFormat="1"/>
-    <w:lsdException w:name="Book Title" w:semiHidden="0" w:uiPriority="33" w:unhideWhenUsed="0" w:qFormat="1"/>
-    <w:lsdException w:name="Bibliography" w:uiPriority="37"/>
-    <w:lsdException w:name="TOC Heading" w:uiPriority="39" w:qFormat="1"/>
+  <w:latentStyles w:defLockedState="0" w:defUIPriority="99" w:defSemiHidden="0" w:defUnhideWhenUsed="0" w:defQFormat="0" w:count="375">
+    <w:lsdException w:name="Normal" w:uiPriority="0" w:qFormat="1"/>
+    <w:lsdException w:name="heading 1" w:uiPriority="9" w:qFormat="1"/>
+    <w:lsdException w:name="heading 2" w:uiPriority="9" w:qFormat="1"/>
+    <w:lsdException w:name="heading 3" w:uiPriority="9" w:qFormat="1"/>
+    <w:lsdException w:name="heading 4" w:semiHidden="1" w:uiPriority="9" w:unhideWhenUsed="1" w:qFormat="1"/>
+    <w:lsdException w:name="heading 5" w:semiHidden="1" w:uiPriority="9" w:unhideWhenUsed="1" w:qFormat="1"/>
+    <w:lsdException w:name="heading 6" w:semiHidden="1" w:uiPriority="9" w:unhideWhenUsed="1" w:qFormat="1"/>
+    <w:lsdException w:name="heading 7" w:semiHidden="1" w:uiPriority="9" w:unhideWhenUsed="1" w:qFormat="1"/>
+    <w:lsdException w:name="heading 8" w:semiHidden="1" w:uiPriority="9" w:unhideWhenUsed="1" w:qFormat="1"/>
+    <w:lsdException w:name="heading 9" w:semiHidden="1" w:uiPriority="9" w:unhideWhenUsed="1" w:qFormat="1"/>
+    <w:lsdException w:name="index 1" w:semiHidden="1" w:unhideWhenUsed="1"/>
+    <w:lsdException w:name="index 2" w:semiHidden="1" w:unhideWhenUsed="1"/>
+    <w:lsdException w:name="index 3" w:semiHidden="1" w:unhideWhenUsed="1"/>
+    <w:lsdException w:name="index 4" w:semiHidden="1" w:unhideWhenUsed="1"/>
+    <w:lsdException w:name="index 5" w:semiHidden="1" w:unhideWhenUsed="1"/>
+    <w:lsdException w:name="index 6" w:semiHidden="1" w:unhideWhenUsed="1"/>
+    <w:lsdException w:name="index 7" w:semiHidden="1" w:unhideWhenUsed="1"/>
+    <w:lsdException w:name="index 8" w:semiHidden="1" w:unhideWhenUsed="1"/>
+    <w:lsdException w:name="index 9" w:semiHidden="1" w:unhideWhenUsed="1"/>
+    <w:lsdException w:name="toc 1" w:semiHidden="1" w:uiPriority="39" w:unhideWhenUsed="1"/>
+    <w:lsdException w:name="toc 2" w:semiHidden="1" w:uiPriority="39" w:unhideWhenUsed="1"/>
+    <w:lsdException w:name="toc 3" w:semiHidden="1" w:uiPriority="39" w:unhideWhenUsed="1"/>
+    <w:lsdException w:name="toc 4" w:semiHidden="1" w:uiPriority="39" w:unhideWhenUsed="1"/>
+    <w:lsdException w:name="toc 5" w:semiHidden="1" w:uiPriority="39" w:unhideWhenUsed="1"/>
+    <w:lsdException w:name="toc 6" w:semiHidden="1" w:uiPriority="39" w:unhideWhenUsed="1"/>
+    <w:lsdException w:name="toc 7" w:semiHidden="1" w:uiPriority="39" w:unhideWhenUsed="1"/>
+    <w:lsdException w:name="toc 8" w:semiHidden="1" w:uiPriority="39" w:unhideWhenUsed="1"/>
+    <w:lsdException w:name="toc 9" w:semiHidden="1" w:uiPriority="39" w:unhideWhenUsed="1"/>
+    <w:lsdException w:name="Normal Indent" w:semiHidden="1" w:unhideWhenUsed="1"/>
+    <w:lsdException w:name="footnote text" w:semiHidden="1" w:unhideWhenUsed="1"/>
+    <w:lsdException w:name="annotation text" w:semiHidden="1" w:unhideWhenUsed="1"/>
+    <w:lsdException w:name="header" w:semiHidden="1" w:unhideWhenUsed="1"/>
+    <w:lsdException w:name="footer" w:semiHidden="1" w:unhideWhenUsed="1"/>
+    <w:lsdException w:name="index heading" w:semiHidden="1" w:unhideWhenUsed="1"/>
+    <w:lsdException w:name="caption" w:semiHidden="1" w:uiPriority="35" w:unhideWhenUsed="1" w:qFormat="1"/>
+    <w:lsdException w:name="table of figures" w:semiHidden="1" w:unhideWhenUsed="1"/>
+    <w:lsdException w:name="envelope address" w:semiHidden="1" w:unhideWhenUsed="1"/>
+    <w:lsdException w:name="envelope return" w:semiHidden="1" w:unhideWhenUsed="1"/>
+    <w:lsdException w:name="footnote reference" w:semiHidden="1" w:unhideWhenUsed="1"/>
+    <w:lsdException w:name="annotation reference" w:semiHidden="1" w:unhideWhenUsed="1"/>
+    <w:lsdException w:name="line number" w:semiHidden="1" w:unhideWhenUsed="1"/>
+    <w:lsdException w:name="page number" w:semiHidden="1" w:unhideWhenUsed="1"/>
+    <w:lsdException w:name="endnote reference" w:semiHidden="1" w:unhideWhenUsed="1"/>
+    <w:lsdException w:name="endnote text" w:semiHidden="1" w:unhideWhenUsed="1"/>
+    <w:lsdException w:name="table of authorities" w:semiHidden="1" w:unhideWhenUsed="1"/>
+    <w:lsdException w:name="macro" w:semiHidden="1" w:unhideWhenUsed="1"/>
+    <w:lsdException w:name="toa heading" w:semiHidden="1" w:unhideWhenUsed="1"/>
+    <w:lsdException w:name="List" w:semiHidden="1" w:unhideWhenUsed="1"/>
+    <w:lsdException w:name="List Bullet" w:semiHidden="1" w:unhideWhenUsed="1"/>
+    <w:lsdException w:name="List Number" w:semiHidden="1" w:unhideWhenUsed="1"/>
+    <w:lsdException w:name="List 2" w:semiHidden="1" w:unhideWhenUsed="1"/>
+    <w:lsdException w:name="List 3" w:semiHidden="1" w:unhideWhenUsed="1"/>
+    <w:lsdException w:name="List 4" w:semiHidden="1" w:unhideWhenUsed="1"/>
+    <w:lsdException w:name="List 5" w:semiHidden="1" w:unhideWhenUsed="1"/>
+    <w:lsdException w:name="List Bullet 2" w:semiHidden="1" w:unhideWhenUsed="1"/>
+    <w:lsdException w:name="List Bullet 3" w:semiHidden="1" w:unhideWhenUsed="1"/>
+    <w:lsdException w:name="List Bullet 4" w:semiHidden="1" w:unhideWhenUsed="1"/>
+    <w:lsdException w:name="List Bullet 5" w:semiHidden="1" w:unhideWhenUsed="1"/>
+    <w:lsdException w:name="List Number 2" w:semiHidden="1" w:unhideWhenUsed="1"/>
+    <w:lsdException w:name="List Number 3" w:semiHidden="1" w:unhideWhenUsed="1"/>
+    <w:lsdException w:name="List Number 4" w:semiHidden="1" w:unhideWhenUsed="1"/>
+    <w:lsdException w:name="List Number 5" w:semiHidden="1" w:unhideWhenUsed="1"/>
+    <w:lsdException w:name="Title" w:uiPriority="10" w:qFormat="1"/>
+    <w:lsdException w:name="Closing" w:semiHidden="1" w:unhideWhenUsed="1"/>
+    <w:lsdException w:name="Signature" w:semiHidden="1" w:unhideWhenUsed="1"/>
+    <w:lsdException w:name="Default Paragraph Font" w:semiHidden="1" w:uiPriority="1" w:unhideWhenUsed="1"/>
+    <w:lsdException w:name="Body Text" w:semiHidden="1" w:unhideWhenUsed="1"/>
+    <w:lsdException w:name="Body Text Indent" w:semiHidden="1" w:unhideWhenUsed="1"/>
+    <w:lsdException w:name="List Continue" w:semiHidden="1" w:unhideWhenUsed="1"/>
+    <w:lsdException w:name="List Continue 2" w:semiHidden="1" w:unhideWhenUsed="1"/>
+    <w:lsdException w:name="List Continue 3" w:semiHidden="1" w:unhideWhenUsed="1"/>
+    <w:lsdException w:name="List Continue 4" w:semiHidden="1" w:unhideWhenUsed="1"/>
+    <w:lsdException w:name="List Continue 5" w:semiHidden="1" w:unhideWhenUsed="1"/>
+    <w:lsdException w:name="Message Header" w:semiHidden="1" w:unhideWhenUsed="1"/>
+    <w:lsdException w:name="Subtitle" w:uiPriority="11" w:qFormat="1"/>
+    <w:lsdException w:name="Salutation" w:semiHidden="1" w:unhideWhenUsed="1"/>
+    <w:lsdException w:name="Date" w:semiHidden="1" w:unhideWhenUsed="1"/>
+    <w:lsdException w:name="Body Text First Indent" w:semiHidden="1" w:unhideWhenUsed="1"/>
+    <w:lsdException w:name="Body Text First Indent 2" w:semiHidden="1" w:unhideWhenUsed="1"/>
+    <w:lsdException w:name="Note Heading" w:semiHidden="1" w:unhideWhenUsed="1"/>
+    <w:lsdException w:name="Body Text 2" w:semiHidden="1" w:unhideWhenUsed="1"/>
+    <w:lsdException w:name="Body Text 3" w:semiHidden="1" w:unhideWhenUsed="1"/>
+    <w:lsdException w:name="Body Text Indent 2" w:semiHidden="1" w:unhideWhenUsed="1"/>
+    <w:lsdException w:name="Body Text Indent 3" w:semiHidden="1" w:unhideWhenUsed="1"/>
+    <w:lsdException w:name="Block Text" w:semiHidden="1" w:unhideWhenUsed="1"/>
+    <w:lsdException w:name="Hyperlink" w:semiHidden="1" w:unhideWhenUsed="1"/>
+    <w:lsdException w:name="FollowedHyperlink" w:semiHidden="1" w:unhideWhenUsed="1"/>
+    <w:lsdException w:name="Strong" w:uiPriority="22" w:qFormat="1"/>
+    <w:lsdException w:name="Emphasis" w:uiPriority="20" w:qFormat="1"/>
+    <w:lsdException w:name="Document Map" w:semiHidden="1" w:unhideWhenUsed="1"/>
+    <w:lsdException w:name="Plain Text" w:semiHidden="1" w:unhideWhenUsed="1"/>
+    <w:lsdException w:name="E-mail Signature" w:semiHidden="1" w:unhideWhenUsed="1"/>
+    <w:lsdException w:name="HTML Top of Form" w:semiHidden="1" w:unhideWhenUsed="1"/>
+    <w:lsdException w:name="HTML Bottom of Form" w:semiHidden="1" w:unhideWhenUsed="1"/>
+    <w:lsdException w:name="Normal (Web)" w:semiHidden="1" w:unhideWhenUsed="1"/>
+    <w:lsdException w:name="HTML Acronym" w:semiHidden="1" w:unhideWhenUsed="1"/>
+    <w:lsdException w:name="HTML Address" w:semiHidden="1" w:unhideWhenUsed="1"/>
+    <w:lsdException w:name="HTML Cite" w:semiHidden="1" w:unhideWhenUsed="1"/>
+    <w:lsdException w:name="HTML Code" w:semiHidden="1" w:unhideWhenUsed="1"/>
+    <w:lsdException w:name="HTML Definition" w:semiHidden="1" w:unhideWhenUsed="1"/>
+    <w:lsdException w:name="HTML Keyboard" w:semiHidden="1" w:unhideWhenUsed="1"/>
+    <w:lsdException w:name="HTML Preformatted" w:semiHidden="1" w:unhideWhenUsed="1"/>
+    <w:lsdException w:name="HTML Sample" w:semiHidden="1" w:unhideWhenUsed="1"/>
+    <w:lsdException w:name="HTML Typewriter" w:semiHidden="1" w:unhideWhenUsed="1"/>
+    <w:lsdException w:name="HTML Variable" w:semiHidden="1" w:unhideWhenUsed="1"/>
+    <w:lsdException w:name="Normal Table" w:semiHidden="1" w:unhideWhenUsed="1"/>
+    <w:lsdException w:name="annotation subject" w:semiHidden="1" w:unhideWhenUsed="1"/>
+    <w:lsdException w:name="No List" w:semiHidden="1" w:unhideWhenUsed="1"/>
+    <w:lsdException w:name="Outline List 1" w:semiHidden="1" w:unhideWhenUsed="1"/>
+    <w:lsdException w:name="Outline List 2" w:semiHidden="1" w:unhideWhenUsed="1"/>
+    <w:lsdException w:name="Outline List 3" w:semiHidden="1" w:unhideWhenUsed="1"/>
+    <w:lsdException w:name="Table Simple 1" w:semiHidden="1" w:unhideWhenUsed="1"/>
+    <w:lsdException w:name="Table Simple 2" w:semiHidden="1" w:unhideWhenUsed="1"/>
+    <w:lsdException w:name="Table Simple 3" w:semiHidden="1" w:unhideWhenUsed="1"/>
+    <w:lsdException w:name="Table Classic 1" w:semiHidden="1" w:unhideWhenUsed="1"/>
+    <w:lsdException w:name="Table Classic 2" w:semiHidden="1" w:unhideWhenUsed="1"/>
+    <w:lsdException w:name="Table Classic 3" w:semiHidden="1" w:unhideWhenUsed="1"/>
+    <w:lsdException w:name="Table Classic 4" w:semiHidden="1" w:unhideWhenUsed="1"/>
+    <w:lsdException w:name="Table Colorful 1" w:semiHidden="1" w:unhideWhenUsed="1"/>
+    <w:lsdException w:name="Table Colorful 2" w:semiHidden="1" w:unhideWhenUsed="1"/>
+    <w:lsdException w:name="Table Colorful 3" w:semiHidden="1" w:unhideWhenUsed="1"/>
+    <w:lsdException w:name="Table Columns 1" w:semiHidden="1" w:unhideWhenUsed="1"/>
+    <w:lsdException w:name="Table Columns 2" w:semiHidden="1" w:unhideWhenUsed="1"/>
+    <w:lsdException w:name="Table Columns 3" w:semiHidden="1" w:unhideWhenUsed="1"/>
+    <w:lsdException w:name="Table Columns 4" w:semiHidden="1" w:unhideWhenUsed="1"/>
+    <w:lsdException w:name="Table Columns 5" w:semiHidden="1" w:unhideWhenUsed="1"/>
+    <w:lsdException w:name="Table Grid 1" w:semiHidden="1" w:unhideWhenUsed="1"/>
+    <w:lsdException w:name="Table Grid 2" w:semiHidden="1" w:unhideWhenUsed="1"/>
+    <w:lsdException w:name="Table Grid 3" w:semiHidden="1" w:unhideWhenUsed="1"/>
+    <w:lsdException w:name="Table Grid 4" w:semiHidden="1" w:unhideWhenUsed="1"/>
+    <w:lsdException w:name="Table Grid 5" w:semiHidden="1" w:unhideWhenUsed="1"/>
+    <w:lsdException w:name="Table Grid 6" w:semiHidden="1" w:unhideWhenUsed="1"/>
+    <w:lsdException w:name="Table Grid 7" w:semiHidden="1" w:unhideWhenUsed="1"/>
+    <w:lsdException w:name="Table Grid 8" w:semiHidden="1" w:unhideWhenUsed="1"/>
+    <w:lsdException w:name="Table List 1" w:semiHidden="1" w:unhideWhenUsed="1"/>
+    <w:lsdException w:name="Table List 2" w:semiHidden="1" w:unhideWhenUsed="1"/>
+    <w:lsdException w:name="Table List 3" w:semiHidden="1" w:unhideWhenUsed="1"/>
+    <w:lsdException w:name="Table List 4" w:semiHidden="1" w:unhideWhenUsed="1"/>
+    <w:lsdException w:name="Table List 5" w:semiHidden="1" w:unhideWhenUsed="1"/>
+    <w:lsdException w:name="Table List 6" w:semiHidden="1" w:unhideWhenUsed="1"/>
+    <w:lsdException w:name="Table List 7" w:semiHidden="1" w:unhideWhenUsed="1"/>
+    <w:lsdException w:name="Table List 8" w:semiHidden="1" w:unhideWhenUsed="1"/>
+    <w:lsdException w:name="Table 3D effects 1" w:semiHidden="1" w:unhideWhenUsed="1"/>
+    <w:lsdException w:name="Table 3D effects 2" w:semiHidden="1" w:unhideWhenUsed="1"/>
+    <w:lsdException w:name="Table 3D effects 3" w:semiHidden="1" w:unhideWhenUsed="1"/>
+    <w:lsdException w:name="Table Contemporary" w:semiHidden="1" w:unhideWhenUsed="1"/>
+    <w:lsdException w:name="Table Elegant" w:semiHidden="1" w:unhideWhenUsed="1"/>
+    <w:lsdException w:name="Table Professional" w:semiHidden="1" w:unhideWhenUsed="1"/>
+    <w:lsdException w:name="Table Subtle 1" w:semiHidden="1" w:unhideWhenUsed="1"/>
+    <w:lsdException w:name="Table Subtle 2" w:semiHidden="1" w:unhideWhenUsed="1"/>
+    <w:lsdException w:name="Table Web 1" w:semiHidden="1" w:unhideWhenUsed="1"/>
+    <w:lsdException w:name="Table Web 2" w:semiHidden="1" w:unhideWhenUsed="1"/>
+    <w:lsdException w:name="Table Web 3" w:semiHidden="1" w:unhideWhenUsed="1"/>
+    <w:lsdException w:name="Balloon Text" w:semiHidden="1" w:unhideWhenUsed="1"/>
+    <w:lsdException w:name="Table Grid" w:semiHidden="1" w:uiPriority="59" w:unhideWhenUsed="1"/>
+    <w:lsdException w:name="Table Theme" w:semiHidden="1" w:unhideWhenUsed="1"/>
+    <w:lsdException w:name="Placeholder Text" w:semiHidden="1"/>
+    <w:lsdException w:name="No Spacing" w:uiPriority="1" w:qFormat="1"/>
+    <w:lsdException w:name="Light Shading" w:uiPriority="60"/>
+    <w:lsdException w:name="Light List" w:uiPriority="61"/>
+    <w:lsdException w:name="Light Grid" w:uiPriority="62"/>
+    <w:lsdException w:name="Medium Shading 1" w:uiPriority="63"/>
+    <w:lsdException w:name="Medium Shading 2" w:uiPriority="64"/>
+    <w:lsdException w:name="Medium List 1" w:uiPriority="65"/>
+    <w:lsdException w:name="Medium List 2" w:uiPriority="66"/>
+    <w:lsdException w:name="Medium Grid 1" w:uiPriority="67"/>
+    <w:lsdException w:name="Medium Grid 2" w:uiPriority="68"/>
+    <w:lsdException w:name="Medium Grid 3" w:uiPriority="69"/>
+    <w:lsdException w:name="Dark List" w:uiPriority="70"/>
+    <w:lsdException w:name="Colorful Shading" w:uiPriority="71"/>
+    <w:lsdException w:name="Colorful List" w:uiPriority="72"/>
+    <w:lsdException w:name="Colorful Grid" w:uiPriority="73"/>
+    <w:lsdException w:name="Light Shading Accent 1" w:uiPriority="60"/>
+    <w:lsdException w:name="Light List Accent 1" w:uiPriority="61"/>
+    <w:lsdException w:name="Light Grid Accent 1" w:uiPriority="62"/>
+    <w:lsdException w:name="Medium Shading 1 Accent 1" w:uiPriority="63"/>
+    <w:lsdException w:name="Medium Shading 2 Accent 1" w:uiPriority="64"/>
+    <w:lsdException w:name="Medium List 1 Accent 1" w:uiPriority="65"/>
+    <w:lsdException w:name="Revision" w:semiHidden="1"/>
+    <w:lsdException w:name="List Paragraph" w:uiPriority="34" w:qFormat="1"/>
+    <w:lsdException w:name="Quote" w:uiPriority="29" w:qFormat="1"/>
+    <w:lsdException w:name="Intense Quote" w:uiPriority="30" w:qFormat="1"/>
+    <w:lsdException w:name="Medium List 2 Accent 1" w:uiPriority="66"/>
+    <w:lsdException w:name="Medium Grid 1 Accent 1" w:uiPriority="67"/>
+    <w:lsdException w:name="Medium Grid 2 Accent 1" w:uiPriority="68"/>
+    <w:lsdException w:name="Medium Grid 3 Accent 1" w:uiPriority="69"/>
+    <w:lsdException w:name="Dark List Accent 1" w:uiPriority="70"/>
+    <w:lsdException w:name="Colorful Shading Accent 1" w:uiPriority="71"/>
+    <w:lsdException w:name="Colorful List Accent 1" w:uiPriority="72"/>
+    <w:lsdException w:name="Colorful Grid Accent 1" w:uiPriority="73"/>
+    <w:lsdException w:name="Light Shading Accent 2" w:uiPriority="60"/>
+    <w:lsdException w:name="Light List Accent 2" w:uiPriority="61"/>
+    <w:lsdException w:name="Light Grid Accent 2" w:uiPriority="62"/>
+    <w:lsdException w:name="Medium Shading 1 Accent 2" w:uiPriority="63"/>
+    <w:lsdException w:name="Medium Shading 2 Accent 2" w:uiPriority="64"/>
+    <w:lsdException w:name="Medium List 1 Accent 2" w:uiPriority="65"/>
+    <w:lsdException w:name="Medium List 2 Accent 2" w:uiPriority="66"/>
+    <w:lsdException w:name="Medium Grid 1 Accent 2" w:uiPriority="67"/>
+    <w:lsdException w:name="Medium Grid 2 Accent 2" w:uiPriority="68"/>
+    <w:lsdException w:name="Medium Grid 3 Accent 2" w:uiPriority="69"/>
+    <w:lsdException w:name="Dark List Accent 2" w:uiPriority="70"/>
+    <w:lsdException w:name="Colorful Shading Accent 2" w:uiPriority="71"/>
+    <w:lsdException w:name="Colorful List Accent 2" w:uiPriority="72"/>
+    <w:lsdException w:name="Colorful Grid Accent 2" w:uiPriority="73"/>
+    <w:lsdException w:name="Light Shading Accent 3" w:uiPriority="60"/>
+    <w:lsdException w:name="Light List Accent 3" w:uiPriority="61"/>
+    <w:lsdException w:name="Light Grid Accent 3" w:uiPriority="62"/>
+    <w:lsdException w:name="Medium Shading 1 Accent 3" w:uiPriority="63"/>
+    <w:lsdException w:name="Medium Shading 2 Accent 3" w:uiPriority="64"/>
+    <w:lsdException w:name="Medium List 1 Accent 3" w:uiPriority="65"/>
+    <w:lsdException w:name="Medium List 2 Accent 3" w:uiPriority="66"/>
+    <w:lsdException w:name="Medium Grid 1 Accent 3" w:uiPriority="67"/>
+    <w:lsdException w:name="Medium Grid 2 Accent 3" w:uiPriority="68"/>
+    <w:lsdException w:name="Medium Grid 3 Accent 3" w:uiPriority="69"/>
+    <w:lsdException w:name="Dark List Accent 3" w:uiPriority="70"/>
+    <w:lsdException w:name="Colorful Shading Accent 3" w:uiPriority="71"/>
+    <w:lsdException w:name="Colorful List Accent 3" w:uiPriority="72"/>
+    <w:lsdException w:name="Colorful Grid Accent 3" w:uiPriority="73"/>
+    <w:lsdException w:name="Light Shading Accent 4" w:uiPriority="60"/>
+    <w:lsdException w:name="Light List Accent 4" w:uiPriority="61"/>
+    <w:lsdException w:name="Light Grid Accent 4" w:uiPriority="62"/>
+    <w:lsdException w:name="Medium Shading 1 Accent 4" w:uiPriority="63"/>
+    <w:lsdException w:name="Medium Shading 2 Accent 4" w:uiPriority="64"/>
+    <w:lsdException w:name="Medium List 1 Accent 4" w:uiPriority="65"/>
+    <w:lsdException w:name="Medium List 2 Accent 4" w:uiPriority="66"/>
+    <w:lsdException w:name="Medium Grid 1 Accent 4" w:uiPriority="67"/>
+    <w:lsdException w:name="Medium Grid 2 Accent 4" w:uiPriority="68"/>
+    <w:lsdException w:name="Medium Grid 3 Accent 4" w:uiPriority="69"/>
+    <w:lsdException w:name="Dark List Accent 4" w:uiPriority="70"/>
+    <w:lsdException w:name="Colorful Shading Accent 4" w:uiPriority="71"/>
+    <w:lsdException w:name="Colorful List Accent 4" w:uiPriority="72"/>
+    <w:lsdException w:name="Colorful Grid Accent 4" w:uiPriority="73"/>
+    <w:lsdException w:name="Light Shading Accent 5" w:uiPriority="60"/>
+    <w:lsdException w:name="Light List Accent 5" w:uiPriority="61"/>
+    <w:lsdException w:name="Light Grid Accent 5" w:uiPriority="62"/>
+    <w:lsdException w:name="Medium Shading 1 Accent 5" w:uiPriority="63"/>
+    <w:lsdException w:name="Medium Shading 2 Accent 5" w:uiPriority="64"/>
+    <w:lsdException w:name="Medium List 1 Accent 5" w:uiPriority="65"/>
+    <w:lsdException w:name="Medium List 2 Accent 5" w:uiPriority="66"/>
+    <w:lsdException w:name="Medium Grid 1 Accent 5" w:uiPriority="67"/>
+    <w:lsdException w:name="Medium Grid 2 Accent 5" w:uiPriority="68"/>
+    <w:lsdException w:name="Medium Grid 3 Accent 5" w:uiPriority="69"/>
+    <w:lsdException w:name="Dark List Accent 5" w:uiPriority="70"/>
+    <w:lsdException w:name="Colorful Shading Accent 5" w:uiPriority="71"/>
+    <w:lsdException w:name="Colorful List Accent 5" w:uiPriority="72"/>
+    <w:lsdException w:name="Colorful Grid Accent 5" w:uiPriority="73"/>
+    <w:lsdException w:name="Light Shading Accent 6" w:uiPriority="60"/>
+    <w:lsdException w:name="Light List Accent 6" w:uiPriority="61"/>
+    <w:lsdException w:name="Light Grid Accent 6" w:uiPriority="62"/>
+    <w:lsdException w:name="Medium Shading 1 Accent 6" w:uiPriority="63"/>
+    <w:lsdException w:name="Medium Shading 2 Accent 6" w:uiPriority="64"/>
+    <w:lsdException w:name="Medium List 1 Accent 6" w:uiPriority="65"/>
+    <w:lsdException w:name="Medium List 2 Accent 6" w:uiPriority="66"/>
+    <w:lsdException w:name="Medium Grid 1 Accent 6" w:uiPriority="67"/>
+    <w:lsdException w:name="Medium Grid 2 Accent 6" w:uiPriority="68"/>
+    <w:lsdException w:name="Medium Grid 3 Accent 6" w:uiPriority="69"/>
+    <w:lsdException w:name="Dark List Accent 6" w:uiPriority="70"/>
+    <w:lsdException w:name="Colorful Shading Accent 6" w:uiPriority="71"/>
+    <w:lsdException w:name="Colorful List Accent 6" w:uiPriority="72"/>
+    <w:lsdException w:name="Colorful Grid Accent 6" w:uiPriority="73"/>
+    <w:lsdException w:name="Subtle Emphasis" w:uiPriority="19" w:qFormat="1"/>
+    <w:lsdException w:name="Intense Emphasis" w:uiPriority="21" w:qFormat="1"/>
+    <w:lsdException w:name="Subtle Reference" w:uiPriority="31" w:qFormat="1"/>
+    <w:lsdException w:name="Intense Reference" w:uiPriority="32" w:qFormat="1"/>
+    <w:lsdException w:name="Book Title" w:uiPriority="33" w:qFormat="1"/>
+    <w:lsdException w:name="Bibliography" w:semiHidden="1" w:uiPriority="37" w:unhideWhenUsed="1"/>
+    <w:lsdException w:name="TOC Heading" w:semiHidden="1" w:uiPriority="39" w:unhideWhenUsed="1" w:qFormat="1"/>
+    <w:lsdException w:name="Plain Table 1" w:uiPriority="41"/>
+    <w:lsdException w:name="Plain Table 2" w:uiPriority="42"/>
+    <w:lsdException w:name="Plain Table 3" w:uiPriority="43"/>
+    <w:lsdException w:name="Plain Table 4" w:uiPriority="44"/>
+    <w:lsdException w:name="Plain Table 5" w:uiPriority="45"/>
+    <w:lsdException w:name="Grid Table Light" w:uiPriority="40"/>
+    <w:lsdException w:name="Grid Table 1 Light" w:uiPriority="46"/>
+    <w:lsdException w:name="Grid Table 2" w:uiPriority="47"/>
+    <w:lsdException w:name="Grid Table 3" w:uiPriority="48"/>
+    <w:lsdException w:name="Grid Table 4" w:uiPriority="49"/>
+    <w:lsdException w:name="Grid Table 5 Dark" w:uiPriority="50"/>
+    <w:lsdException w:name="Grid Table 6 Colorful" w:uiPriority="51"/>
+    <w:lsdException w:name="Grid Table 7 Colorful" w:uiPriority="52"/>
+    <w:lsdException w:name="Grid Table 1 Light Accent 1" w:uiPriority="46"/>
+    <w:lsdException w:name="Grid Table 2 Accent 1" w:uiPriority="47"/>
+    <w:lsdException w:name="Grid Table 3 Accent 1" w:uiPriority="48"/>
+    <w:lsdException w:name="Grid Table 4 Accent 1" w:uiPriority="49"/>
+    <w:lsdException w:name="Grid Table 5 Dark Accent 1" w:uiPriority="50"/>
+    <w:lsdException w:name="Grid Table 6 Colorful Accent 1" w:uiPriority="51"/>
+    <w:lsdException w:name="Grid Table 7 Colorful Accent 1" w:uiPriority="52"/>
+    <w:lsdException w:name="Grid Table 1 Light Accent 2" w:uiPriority="46"/>
+    <w:lsdException w:name="Grid Table 2 Accent 2" w:uiPriority="47"/>
+    <w:lsdException w:name="Grid Table 3 Accent 2" w:uiPriority="48"/>
+    <w:lsdException w:name="Grid Table 4 Accent 2" w:uiPriority="49"/>
+    <w:lsdException w:name="Grid Table 5 Dark Accent 2" w:uiPriority="50"/>
+    <w:lsdException w:name="Grid Table 6 Colorful Accent 2" w:uiPriority="51"/>
+    <w:lsdException w:name="Grid Table 7 Colorful Accent 2" w:uiPriority="52"/>
+    <w:lsdException w:name="Grid Table 1 Light Accent 3" w:uiPriority="46"/>
+    <w:lsdException w:name="Grid Table 2 Accent 3" w:uiPriority="47"/>
+    <w:lsdException w:name="Grid Table 3 Accent 3" w:uiPriority="48"/>
+    <w:lsdException w:name="Grid Table 4 Accent 3" w:uiPriority="49"/>
+    <w:lsdException w:name="Grid Table 5 Dark Accent 3" w:uiPriority="50"/>
+    <w:lsdException w:name="Grid Table 6 Colorful Accent 3" w:uiPriority="51"/>
+    <w:lsdException w:name="Grid Table 7 Colorful Accent 3" w:uiPriority="52"/>
+    <w:lsdException w:name="Grid Table 1 Light Accent 4" w:uiPriority="46"/>
+    <w:lsdException w:name="Grid Table 2 Accent 4" w:uiPriority="47"/>
+    <w:lsdException w:name="Grid Table 3 Accent 4" w:uiPriority="48"/>
+    <w:lsdException w:name="Grid Table 4 Accent 4" w:uiPriority="49"/>
+    <w:lsdException w:name="Grid Table 5 Dark Accent 4" w:uiPriority="50"/>
+    <w:lsdException w:name="Grid Table 6 Colorful Accent 4" w:uiPriority="51"/>
+    <w:lsdException w:name="Grid Table 7 Colorful Accent 4" w:uiPriority="52"/>
+    <w:lsdException w:name="Grid Table 1 Light Accent 5" w:uiPriority="46"/>
+    <w:lsdException w:name="Grid Table 2 Accent 5" w:uiPriority="47"/>
+    <w:lsdException w:name="Grid Table 3 Accent 5" w:uiPriority="48"/>
+    <w:lsdException w:name="Grid Table 4 Accent 5" w:uiPriority="49"/>
+    <w:lsdException w:name="Grid Table 5 Dark Accent 5" w:uiPriority="50"/>
+    <w:lsdException w:name="Grid Table 6 Colorful Accent 5" w:uiPriority="51"/>
+    <w:lsdException w:name="Grid Table 7 Colorful Accent 5" w:uiPriority="52"/>
+    <w:lsdException w:name="Grid Table 1 Light Accent 6" w:uiPriority="46"/>
+    <w:lsdException w:name="Grid Table 2 Accent 6" w:uiPriority="47"/>
+    <w:lsdException w:name="Grid Table 3 Accent 6" w:uiPriority="48"/>
+    <w:lsdException w:name="Grid Table 4 Accent 6" w:uiPriority="49"/>
+    <w:lsdException w:name="Grid Table 5 Dark Accent 6" w:uiPriority="50"/>
+    <w:lsdException w:name="Grid Table 6 Colorful Accent 6" w:uiPriority="51"/>
+    <w:lsdException w:name="Grid Table 7 Colorful Accent 6" w:uiPriority="52"/>
+    <w:lsdException w:name="List Table 1 Light" w:uiPriority="46"/>
+    <w:lsdException w:name="List Table 2" w:uiPriority="47"/>
+    <w:lsdException w:name="List Table 3" w:uiPriority="48"/>
+    <w:lsdException w:name="List Table 4" w:uiPriority="49"/>
+    <w:lsdException w:name="List Table 5 Dark" w:uiPriority="50"/>
+    <w:lsdException w:name="List Table 6 Colorful" w:uiPriority="51"/>
+    <w:lsdException w:name="List Table 7 Colorful" w:uiPriority="52"/>
+    <w:lsdException w:name="List Table 1 Light Accent 1" w:uiPriority="46"/>
+    <w:lsdException w:name="List Table 2 Accent 1" w:uiPriority="47"/>
+    <w:lsdException w:name="List Table 3 Accent 1" w:uiPriority="48"/>
+    <w:lsdException w:name="List Table 4 Accent 1" w:uiPriority="49"/>
+    <w:lsdException w:name="List Table 5 Dark Accent 1" w:uiPriority="50"/>
+    <w:lsdException w:name="List Table 6 Colorful Accent 1" w:uiPriority="51"/>
+    <w:lsdException w:name="List Table 7 Colorful Accent 1" w:uiPriority="52"/>
+    <w:lsdException w:name="List Table 1 Light Accent 2" w:uiPriority="46"/>
+    <w:lsdException w:name="List Table 2 Accent 2" w:uiPriority="47"/>
+    <w:lsdException w:name="List Table 3 Accent 2" w:uiPriority="48"/>
+    <w:lsdException w:name="List Table 4 Accent 2" w:uiPriority="49"/>
+    <w:lsdException w:name="List Table 5 Dark Accent 2" w:uiPriority="50"/>
+    <w:lsdException w:name="List Table 6 Colorful Accent 2" w:uiPriority="51"/>
+    <w:lsdException w:name="List Table 7 Colorful Accent 2" w:uiPriority="52"/>
+    <w:lsdException w:name="List Table 1 Light Accent 3" w:uiPriority="46"/>
+    <w:lsdException w:name="List Table 2 Accent 3" w:uiPriority="47"/>
+    <w:lsdException w:name="List Table 3 Accent 3" w:uiPriority="48"/>
+    <w:lsdException w:name="List Table 4 Accent 3" w:uiPriority="49"/>
+    <w:lsdException w:name="List Table 5 Dark Accent 3" w:uiPriority="50"/>
+    <w:lsdException w:name="List Table 6 Colorful Accent 3" w:uiPriority="51"/>
+    <w:lsdException w:name="List Table 7 Colorful Accent 3" w:uiPriority="52"/>
+    <w:lsdException w:name="List Table 1 Light Accent 4" w:uiPriority="46"/>
+    <w:lsdException w:name="List Table 2 Accent 4" w:uiPriority="47"/>
+    <w:lsdException w:name="List Table 3 Accent 4" w:uiPriority="48"/>
+    <w:lsdException w:name="List Table 4 Accent 4" w:uiPriority="49"/>
+    <w:lsdException w:name="List Table 5 Dark Accent 4" w:uiPriority="50"/>
+    <w:lsdException w:name="List Table 6 Colorful Accent 4" w:uiPriority="51"/>
+    <w:lsdException w:name="List Table 7 Colorful Accent 4" w:uiPriority="52"/>
+    <w:lsdException w:name="List Table 1 Light Accent 5" w:uiPriority="46"/>
+    <w:lsdException w:name="List Table 2 Accent 5" w:uiPriority="47"/>
+    <w:lsdException w:name="List Table 3 Accent 5" w:uiPriority="48"/>
+    <w:lsdException w:name="List Table 4 Accent 5" w:uiPriority="49"/>
+    <w:lsdException w:name="List Table 5 Dark Accent 5" w:uiPriority="50"/>
+    <w:lsdException w:name="List Table 6 Colorful Accent 5" w:uiPriority="51"/>
+    <w:lsdException w:name="List Table 7 Colorful Accent 5" w:uiPriority="52"/>
+    <w:lsdException w:name="List Table 1 Light Accent 6" w:uiPriority="46"/>
+    <w:lsdException w:name="List Table 2 Accent 6" w:uiPriority="47"/>
+    <w:lsdException w:name="List Table 3 Accent 6" w:uiPriority="48"/>
+    <w:lsdException w:name="List Table 4 Accent 6" w:uiPriority="49"/>
+    <w:lsdException w:name="List Table 5 Dark Accent 6" w:uiPriority="50"/>
+    <w:lsdException w:name="List Table 6 Colorful Accent 6" w:uiPriority="51"/>
+    <w:lsdException w:name="List Table 7 Colorful Accent 6" w:uiPriority="52"/>
+    <w:lsdException w:name="Mention" w:semiHidden="1" w:unhideWhenUsed="1"/>
+    <w:lsdException w:name="Smart Hyperlink" w:semiHidden="1" w:unhideWhenUsed="1"/>
+    <w:lsdException w:name="Hashtag" w:semiHidden="1" w:unhideWhenUsed="1"/>
+    <w:lsdException w:name="Unresolved Mention" w:semiHidden="1" w:unhideWhenUsed="1"/>
   </w:latentStyles>
   <w:style w:type="paragraph" w:default="1" w:styleId="Normal">
     <w:name w:val="Normal"/>
@@ -6294,11 +8263,15 @@
   </w:style>
   <w:style w:type="character" w:default="1" w:styleId="DefaultParagraphFont">
     <w:name w:val="Default Paragraph Font"/>
+    <w:uiPriority w:val="1"/>
     <w:semiHidden/>
+    <w:unhideWhenUsed/>
   </w:style>
   <w:style w:type="table" w:default="1" w:styleId="TableNormal">
     <w:name w:val="Normal Table"/>
+    <w:uiPriority w:val="99"/>
     <w:semiHidden/>
+    <w:unhideWhenUsed/>
     <w:tblPr>
       <w:tblInd w:w="0" w:type="dxa"/>
       <w:tblCellMar>
@@ -6311,7 +8284,9 @@
   </w:style>
   <w:style w:type="numbering" w:default="1" w:styleId="NoList">
     <w:name w:val="No List"/>
+    <w:uiPriority w:val="99"/>
     <w:semiHidden/>
+    <w:unhideWhenUsed/>
   </w:style>
   <w:style w:type="paragraph" w:customStyle="1" w:styleId="listtext">
     <w:name w:val="list text"/>
@@ -6342,282 +8317,16 @@
       <w:u w:val="single"/>
     </w:rPr>
   </w:style>
-</w:styles>
-</file>
-
-<file path=word/stylesWithEffects.xml><?xml version="1.0" encoding="utf-8"?>
-<w:styles xmlns:wpc="http://schemas.microsoft.com/office/word/2010/wordprocessingCanvas" xmlns:mc="http://schemas.openxmlformats.org/markup-compatibility/2006" xmlns:o="urn:schemas-microsoft-com:office:office" xmlns:r="http://schemas.openxmlformats.org/officeDocument/2006/relationships" xmlns:m="http://schemas.openxmlformats.org/officeDocument/2006/math" xmlns:v="urn:schemas-microsoft-com:vml" xmlns:wp14="http://schemas.microsoft.com/office/word/2010/wordprocessingDrawing" xmlns:wp="http://schemas.openxmlformats.org/drawingml/2006/wordprocessingDrawing" xmlns:w10="urn:schemas-microsoft-com:office:word" xmlns:w="http://schemas.openxmlformats.org/wordprocessingml/2006/main" xmlns:w14="http://schemas.microsoft.com/office/word/2010/wordml" xmlns:wpg="http://schemas.microsoft.com/office/word/2010/wordprocessingGroup" xmlns:wpi="http://schemas.microsoft.com/office/word/2010/wordprocessingInk" xmlns:wne="http://schemas.microsoft.com/office/word/2006/wordml" xmlns:wps="http://schemas.microsoft.com/office/word/2010/wordprocessingShape" mc:Ignorable="w14 wp14">
-  <w:docDefaults>
-    <w:rPrDefault>
-      <w:rPr>
-        <w:rFonts w:ascii="Times New Roman" w:eastAsia="Times New Roman" w:hAnsi="Times New Roman" w:cs="Times New Roman"/>
-        <w:lang w:val="en-NZ" w:eastAsia="ja-JP" w:bidi="ar-SA"/>
-      </w:rPr>
-    </w:rPrDefault>
-    <w:pPrDefault/>
-  </w:docDefaults>
-  <w:latentStyles w:defLockedState="0" w:defUIPriority="99" w:defSemiHidden="1" w:defUnhideWhenUsed="1" w:defQFormat="0" w:count="267">
-    <w:lsdException w:name="Normal" w:semiHidden="0" w:uiPriority="0" w:unhideWhenUsed="0" w:qFormat="1"/>
-    <w:lsdException w:name="heading 1" w:semiHidden="0" w:uiPriority="9" w:unhideWhenUsed="0" w:qFormat="1"/>
-    <w:lsdException w:name="heading 2" w:semiHidden="0" w:uiPriority="9" w:unhideWhenUsed="0" w:qFormat="1"/>
-    <w:lsdException w:name="heading 3" w:semiHidden="0" w:uiPriority="9" w:unhideWhenUsed="0" w:qFormat="1"/>
-    <w:lsdException w:name="heading 4" w:uiPriority="9" w:qFormat="1"/>
-    <w:lsdException w:name="heading 5" w:uiPriority="9" w:qFormat="1"/>
-    <w:lsdException w:name="heading 6" w:uiPriority="9" w:qFormat="1"/>
-    <w:lsdException w:name="heading 7" w:uiPriority="9" w:qFormat="1"/>
-    <w:lsdException w:name="heading 8" w:uiPriority="9" w:qFormat="1"/>
-    <w:lsdException w:name="heading 9" w:uiPriority="9" w:qFormat="1"/>
-    <w:lsdException w:name="toc 1" w:uiPriority="39"/>
-    <w:lsdException w:name="toc 2" w:uiPriority="39"/>
-    <w:lsdException w:name="toc 3" w:uiPriority="39"/>
-    <w:lsdException w:name="toc 4" w:uiPriority="39"/>
-    <w:lsdException w:name="toc 5" w:uiPriority="39"/>
-    <w:lsdException w:name="toc 6" w:uiPriority="39"/>
-    <w:lsdException w:name="toc 7" w:uiPriority="39"/>
-    <w:lsdException w:name="toc 8" w:uiPriority="39"/>
-    <w:lsdException w:name="toc 9" w:uiPriority="39"/>
-    <w:lsdException w:name="caption" w:uiPriority="35" w:qFormat="1"/>
-    <w:lsdException w:name="Title" w:semiHidden="0" w:uiPriority="10" w:unhideWhenUsed="0" w:qFormat="1"/>
-    <w:lsdException w:name="Default Paragraph Font" w:uiPriority="1"/>
-    <w:lsdException w:name="Subtitle" w:semiHidden="0" w:uiPriority="11" w:unhideWhenUsed="0" w:qFormat="1"/>
-    <w:lsdException w:name="Strong" w:semiHidden="0" w:uiPriority="22" w:unhideWhenUsed="0" w:qFormat="1"/>
-    <w:lsdException w:name="Emphasis" w:semiHidden="0" w:uiPriority="20" w:unhideWhenUsed="0" w:qFormat="1"/>
-    <w:lsdException w:name="Table Grid" w:semiHidden="0" w:uiPriority="59" w:unhideWhenUsed="0"/>
-    <w:lsdException w:name="Placeholder Text" w:unhideWhenUsed="0"/>
-    <w:lsdException w:name="No Spacing" w:semiHidden="0" w:uiPriority="1" w:unhideWhenUsed="0" w:qFormat="1"/>
-    <w:lsdException w:name="Light Shading" w:semiHidden="0" w:uiPriority="60" w:unhideWhenUsed="0"/>
-    <w:lsdException w:name="Light List" w:semiHidden="0" w:uiPriority="61" w:unhideWhenUsed="0"/>
-    <w:lsdException w:name="Light Grid" w:semiHidden="0" w:uiPriority="62" w:unhideWhenUsed="0"/>
-    <w:lsdException w:name="Medium Shading 1" w:semiHidden="0" w:uiPriority="63" w:unhideWhenUsed="0"/>
-    <w:lsdException w:name="Medium Shading 2" w:semiHidden="0" w:uiPriority="64" w:unhideWhenUsed="0"/>
-    <w:lsdException w:name="Medium List 1" w:semiHidden="0" w:uiPriority="65" w:unhideWhenUsed="0"/>
-    <w:lsdException w:name="Medium List 2" w:semiHidden="0" w:uiPriority="66" w:unhideWhenUsed="0"/>
-    <w:lsdException w:name="Medium Grid 1" w:semiHidden="0" w:uiPriority="67" w:unhideWhenUsed="0"/>
-    <w:lsdException w:name="Medium Grid 2" w:semiHidden="0" w:uiPriority="68" w:unhideWhenUsed="0"/>
-    <w:lsdException w:name="Medium Grid 3" w:semiHidden="0" w:uiPriority="69" w:unhideWhenUsed="0"/>
-    <w:lsdException w:name="Dark List" w:semiHidden="0" w:uiPriority="70" w:unhideWhenUsed="0"/>
-    <w:lsdException w:name="Colorful Shading" w:semiHidden="0" w:uiPriority="71" w:unhideWhenUsed="0"/>
-    <w:lsdException w:name="Colorful List" w:semiHidden="0" w:uiPriority="72" w:unhideWhenUsed="0"/>
-    <w:lsdException w:name="Colorful Grid" w:semiHidden="0" w:uiPriority="73" w:unhideWhenUsed="0"/>
-    <w:lsdException w:name="Light Shading Accent 1" w:semiHidden="0" w:uiPriority="60" w:unhideWhenUsed="0"/>
-    <w:lsdException w:name="Light List Accent 1" w:semiHidden="0" w:uiPriority="61" w:unhideWhenUsed="0"/>
-    <w:lsdException w:name="Light Grid Accent 1" w:semiHidden="0" w:uiPriority="62" w:unhideWhenUsed="0"/>
-    <w:lsdException w:name="Medium Shading 1 Accent 1" w:semiHidden="0" w:uiPriority="63" w:unhideWhenUsed="0"/>
-    <w:lsdException w:name="Medium Shading 2 Accent 1" w:semiHidden="0" w:uiPriority="64" w:unhideWhenUsed="0"/>
-    <w:lsdException w:name="Medium List 1 Accent 1" w:semiHidden="0" w:uiPriority="65" w:unhideWhenUsed="0"/>
-    <w:lsdException w:name="Revision" w:unhideWhenUsed="0"/>
-    <w:lsdException w:name="List Paragraph" w:semiHidden="0" w:uiPriority="34" w:unhideWhenUsed="0" w:qFormat="1"/>
-    <w:lsdException w:name="Quote" w:semiHidden="0" w:uiPriority="29" w:unhideWhenUsed="0" w:qFormat="1"/>
-    <w:lsdException w:name="Intense Quote" w:semiHidden="0" w:uiPriority="30" w:unhideWhenUsed="0" w:qFormat="1"/>
-    <w:lsdException w:name="Medium List 2 Accent 1" w:semiHidden="0" w:uiPriority="66" w:unhideWhenUsed="0"/>
-    <w:lsdException w:name="Medium Grid 1 Accent 1" w:semiHidden="0" w:uiPriority="67" w:unhideWhenUsed="0"/>
-    <w:lsdException w:name="Medium Grid 2 Accent 1" w:semiHidden="0" w:uiPriority="68" w:unhideWhenUsed="0"/>
-    <w:lsdException w:name="Medium Grid 3 Accent 1" w:semiHidden="0" w:uiPriority="69" w:unhideWhenUsed="0"/>
-    <w:lsdException w:name="Dark List Accent 1" w:semiHidden="0" w:uiPriority="70" w:unhideWhenUsed="0"/>
-    <w:lsdException w:name="Colorful Shading Accent 1" w:semiHidden="0" w:uiPriority="71" w:unhideWhenUsed="0"/>
-    <w:lsdException w:name="Colorful List Accent 1" w:semiHidden="0" w:uiPriority="72" w:unhideWhenUsed="0"/>
-    <w:lsdException w:name="Colorful Grid Accent 1" w:semiHidden="0" w:uiPriority="73" w:unhideWhenUsed="0"/>
-    <w:lsdException w:name="Light Shading Accent 2" w:semiHidden="0" w:uiPriority="60" w:unhideWhenUsed="0"/>
-    <w:lsdException w:name="Light List Accent 2" w:semiHidden="0" w:uiPriority="61" w:unhideWhenUsed="0"/>
-    <w:lsdException w:name="Light Grid Accent 2" w:semiHidden="0" w:uiPriority="62" w:unhideWhenUsed="0"/>
-    <w:lsdException w:name="Medium Shading 1 Accent 2" w:semiHidden="0" w:uiPriority="63" w:unhideWhenUsed="0"/>
-    <w:lsdException w:name="Medium Shading 2 Accent 2" w:semiHidden="0" w:uiPriority="64" w:unhideWhenUsed="0"/>
-    <w:lsdException w:name="Medium List 1 Accent 2" w:semiHidden="0" w:uiPriority="65" w:unhideWhenUsed="0"/>
-    <w:lsdException w:name="Medium List 2 Accent 2" w:semiHidden="0" w:uiPriority="66" w:unhideWhenUsed="0"/>
-    <w:lsdException w:name="Medium Grid 1 Accent 2" w:semiHidden="0" w:uiPriority="67" w:unhideWhenUsed="0"/>
-    <w:lsdException w:name="Medium Grid 2 Accent 2" w:semiHidden="0" w:uiPriority="68" w:unhideWhenUsed="0"/>
-    <w:lsdException w:name="Medium Grid 3 Accent 2" w:semiHidden="0" w:uiPriority="69" w:unhideWhenUsed="0"/>
-    <w:lsdException w:name="Dark List Accent 2" w:semiHidden="0" w:uiPriority="70" w:unhideWhenUsed="0"/>
-    <w:lsdException w:name="Colorful Shading Accent 2" w:semiHidden="0" w:uiPriority="71" w:unhideWhenUsed="0"/>
-    <w:lsdException w:name="Colorful List Accent 2" w:semiHidden="0" w:uiPriority="72" w:unhideWhenUsed="0"/>
-    <w:lsdException w:name="Colorful Grid Accent 2" w:semiHidden="0" w:uiPriority="73" w:unhideWhenUsed="0"/>
-    <w:lsdException w:name="Light Shading Accent 3" w:semiHidden="0" w:uiPriority="60" w:unhideWhenUsed="0"/>
-    <w:lsdException w:name="Light List Accent 3" w:semiHidden="0" w:uiPriority="61" w:unhideWhenUsed="0"/>
-    <w:lsdException w:name="Light Grid Accent 3" w:semiHidden="0" w:uiPriority="62" w:unhideWhenUsed="0"/>
-    <w:lsdException w:name="Medium Shading 1 Accent 3" w:semiHidden="0" w:uiPriority="63" w:unhideWhenUsed="0"/>
-    <w:lsdException w:name="Medium Shading 2 Accent 3" w:semiHidden="0" w:uiPriority="64" w:unhideWhenUsed="0"/>
-    <w:lsdException w:name="Medium List 1 Accent 3" w:semiHidden="0" w:uiPriority="65" w:unhideWhenUsed="0"/>
-    <w:lsdException w:name="Medium List 2 Accent 3" w:semiHidden="0" w:uiPriority="66" w:unhideWhenUsed="0"/>
-    <w:lsdException w:name="Medium Grid 1 Accent 3" w:semiHidden="0" w:uiPriority="67" w:unhideWhenUsed="0"/>
-    <w:lsdException w:name="Medium Grid 2 Accent 3" w:semiHidden="0" w:uiPriority="68" w:unhideWhenUsed="0"/>
-    <w:lsdException w:name="Medium Grid 3 Accent 3" w:semiHidden="0" w:uiPriority="69" w:unhideWhenUsed="0"/>
-    <w:lsdException w:name="Dark List Accent 3" w:semiHidden="0" w:uiPriority="70" w:unhideWhenUsed="0"/>
-    <w:lsdException w:name="Colorful Shading Accent 3" w:semiHidden="0" w:uiPriority="71" w:unhideWhenUsed="0"/>
-    <w:lsdException w:name="Colorful List Accent 3" w:semiHidden="0" w:uiPriority="72" w:unhideWhenUsed="0"/>
-    <w:lsdException w:name="Colorful Grid Accent 3" w:semiHidden="0" w:uiPriority="73" w:unhideWhenUsed="0"/>
-    <w:lsdException w:name="Light Shading Accent 4" w:semiHidden="0" w:uiPriority="60" w:unhideWhenUsed="0"/>
-    <w:lsdException w:name="Light List Accent 4" w:semiHidden="0" w:uiPriority="61" w:unhideWhenUsed="0"/>
-    <w:lsdException w:name="Light Grid Accent 4" w:semiHidden="0" w:uiPriority="62" w:unhideWhenUsed="0"/>
-    <w:lsdException w:name="Medium Shading 1 Accent 4" w:semiHidden="0" w:uiPriority="63" w:unhideWhenUsed="0"/>
-    <w:lsdException w:name="Medium Shading 2 Accent 4" w:semiHidden="0" w:uiPriority="64" w:unhideWhenUsed="0"/>
-    <w:lsdException w:name="Medium List 1 Accent 4" w:semiHidden="0" w:uiPriority="65" w:unhideWhenUsed="0"/>
-    <w:lsdException w:name="Medium List 2 Accent 4" w:semiHidden="0" w:uiPriority="66" w:unhideWhenUsed="0"/>
-    <w:lsdException w:name="Medium Grid 1 Accent 4" w:semiHidden="0" w:uiPriority="67" w:unhideWhenUsed="0"/>
-    <w:lsdException w:name="Medium Grid 2 Accent 4" w:semiHidden="0" w:uiPriority="68" w:unhideWhenUsed="0"/>
-    <w:lsdException w:name="Medium Grid 3 Accent 4" w:semiHidden="0" w:uiPriority="69" w:unhideWhenUsed="0"/>
-    <w:lsdException w:name="Dark List Accent 4" w:semiHidden="0" w:uiPriority="70" w:unhideWhenUsed="0"/>
-    <w:lsdException w:name="Colorful Shading Accent 4" w:semiHidden="0" w:uiPriority="71" w:unhideWhenUsed="0"/>
-    <w:lsdException w:name="Colorful List Accent 4" w:semiHidden="0" w:uiPriority="72" w:unhideWhenUsed="0"/>
-    <w:lsdException w:name="Colorful Grid Accent 4" w:semiHidden="0" w:uiPriority="73" w:unhideWhenUsed="0"/>
-    <w:lsdException w:name="Light Shading Accent 5" w:semiHidden="0" w:uiPriority="60" w:unhideWhenUsed="0"/>
-    <w:lsdException w:name="Light List Accent 5" w:semiHidden="0" w:uiPriority="61" w:unhideWhenUsed="0"/>
-    <w:lsdException w:name="Light Grid Accent 5" w:semiHidden="0" w:uiPriority="62" w:unhideWhenUsed="0"/>
-    <w:lsdException w:name="Medium Shading 1 Accent 5" w:semiHidden="0" w:uiPriority="63" w:unhideWhenUsed="0"/>
-    <w:lsdException w:name="Medium Shading 2 Accent 5" w:semiHidden="0" w:uiPriority="64" w:unhideWhenUsed="0"/>
-    <w:lsdException w:name="Medium List 1 Accent 5" w:semiHidden="0" w:uiPriority="65" w:unhideWhenUsed="0"/>
-    <w:lsdException w:name="Medium List 2 Accent 5" w:semiHidden="0" w:uiPriority="66" w:unhideWhenUsed="0"/>
-    <w:lsdException w:name="Medium Grid 1 Accent 5" w:semiHidden="0" w:uiPriority="67" w:unhideWhenUsed="0"/>
-    <w:lsdException w:name="Medium Grid 2 Accent 5" w:semiHidden="0" w:uiPriority="68" w:unhideWhenUsed="0"/>
-    <w:lsdException w:name="Medium Grid 3 Accent 5" w:semiHidden="0" w:uiPriority="69" w:unhideWhenUsed="0"/>
-    <w:lsdException w:name="Dark List Accent 5" w:semiHidden="0" w:uiPriority="70" w:unhideWhenUsed="0"/>
-    <w:lsdException w:name="Colorful Shading Accent 5" w:semiHidden="0" w:uiPriority="71" w:unhideWhenUsed="0"/>
-    <w:lsdException w:name="Colorful List Accent 5" w:semiHidden="0" w:uiPriority="72" w:unhideWhenUsed="0"/>
-    <w:lsdException w:name="Colorful Grid Accent 5" w:semiHidden="0" w:uiPriority="73" w:unhideWhenUsed="0"/>
-    <w:lsdException w:name="Light Shading Accent 6" w:semiHidden="0" w:uiPriority="60" w:unhideWhenUsed="0"/>
-    <w:lsdException w:name="Light List Accent 6" w:semiHidden="0" w:uiPriority="61" w:unhideWhenUsed="0"/>
-    <w:lsdException w:name="Light Grid Accent 6" w:semiHidden="0" w:uiPriority="62" w:unhideWhenUsed="0"/>
-    <w:lsdException w:name="Medium Shading 1 Accent 6" w:semiHidden="0" w:uiPriority="63" w:unhideWhenUsed="0"/>
-    <w:lsdException w:name="Medium Shading 2 Accent 6" w:semiHidden="0" w:uiPriority="64" w:unhideWhenUsed="0"/>
-    <w:lsdException w:name="Medium List 1 Accent 6" w:semiHidden="0" w:uiPriority="65" w:unhideWhenUsed="0"/>
-    <w:lsdException w:name="Medium List 2 Accent 6" w:semiHidden="0" w:uiPriority="66" w:unhideWhenUsed="0"/>
-    <w:lsdException w:name="Medium Grid 1 Accent 6" w:semiHidden="0" w:uiPriority="67" w:unhideWhenUsed="0"/>
-    <w:lsdException w:name="Medium Grid 2 Accent 6" w:semiHidden="0" w:uiPriority="68" w:unhideWhenUsed="0"/>
-    <w:lsdException w:name="Medium Grid 3 Accent 6" w:semiHidden="0" w:uiPriority="69" w:unhideWhenUsed="0"/>
-    <w:lsdException w:name="Dark List Accent 6" w:semiHidden="0" w:uiPriority="70" w:unhideWhenUsed="0"/>
-    <w:lsdException w:name="Colorful Shading Accent 6" w:semiHidden="0" w:uiPriority="71" w:unhideWhenUsed="0"/>
-    <w:lsdException w:name="Colorful List Accent 6" w:semiHidden="0" w:uiPriority="72" w:unhideWhenUsed="0"/>
-    <w:lsdException w:name="Colorful Grid Accent 6" w:semiHidden="0" w:uiPriority="73" w:unhideWhenUsed="0"/>
-    <w:lsdException w:name="Subtle Emphasis" w:semiHidden="0" w:uiPriority="19" w:unhideWhenUsed="0" w:qFormat="1"/>
-    <w:lsdException w:name="Intense Emphasis" w:semiHidden="0" w:uiPriority="21" w:unhideWhenUsed="0" w:qFormat="1"/>
-    <w:lsdException w:name="Subtle Reference" w:semiHidden="0" w:uiPriority="31" w:unhideWhenUsed="0" w:qFormat="1"/>
-    <w:lsdException w:name="Intense Reference" w:semiHidden="0" w:uiPriority="32" w:unhideWhenUsed="0" w:qFormat="1"/>
-    <w:lsdException w:name="Book Title" w:semiHidden="0" w:uiPriority="33" w:unhideWhenUsed="0" w:qFormat="1"/>
-    <w:lsdException w:name="Bibliography" w:uiPriority="37"/>
-    <w:lsdException w:name="TOC Heading" w:uiPriority="39" w:qFormat="1"/>
-  </w:latentStyles>
-  <w:style w:type="paragraph" w:default="1" w:styleId="Normal">
-    <w:name w:val="Normal"/>
+  <w:style w:type="paragraph" w:styleId="ListParagraph">
+    <w:name w:val="List Paragraph"/>
+    <w:basedOn w:val="Normal"/>
+    <w:uiPriority w:val="34"/>
     <w:qFormat/>
-    <w:rsid w:val="00875F91"/>
-    <w:rPr>
-      <w:color w:val="000000"/>
-      <w:kern w:val="28"/>
-      <w:lang w:val="en-US" w:eastAsia="en-US"/>
-    </w:rPr>
-  </w:style>
-  <w:style w:type="paragraph" w:styleId="Heading1">
-    <w:name w:val="heading 1"/>
-    <w:next w:val="Normal"/>
-    <w:qFormat/>
-    <w:rsid w:val="009B1EB1"/>
+    <w:rsid w:val="00C42103"/>
     <w:pPr>
-      <w:outlineLvl w:val="0"/>
+      <w:ind w:left="720"/>
+      <w:contextualSpacing/>
     </w:pPr>
-    <w:rPr>
-      <w:rFonts w:ascii="Lucida Sans Unicode" w:hAnsi="Lucida Sans Unicode" w:cs="Tahoma"/>
-      <w:b/>
-      <w:spacing w:val="20"/>
-      <w:kern w:val="28"/>
-      <w:sz w:val="56"/>
-      <w:szCs w:val="56"/>
-      <w:lang w:val="en" w:eastAsia="en-US"/>
-    </w:rPr>
-  </w:style>
-  <w:style w:type="paragraph" w:styleId="Heading2">
-    <w:name w:val="heading 2"/>
-    <w:next w:val="Normal"/>
-    <w:qFormat/>
-    <w:rsid w:val="009B1EB1"/>
-    <w:pPr>
-      <w:keepNext/>
-      <w:jc w:val="center"/>
-      <w:outlineLvl w:val="1"/>
-    </w:pPr>
-    <w:rPr>
-      <w:rFonts w:ascii="Lucida Sans Unicode" w:hAnsi="Lucida Sans Unicode" w:cs="Arial"/>
-      <w:bCs/>
-      <w:i/>
-      <w:iCs/>
-      <w:color w:val="FFFFFF"/>
-      <w:spacing w:val="100"/>
-      <w:kern w:val="28"/>
-      <w:sz w:val="28"/>
-      <w:szCs w:val="28"/>
-      <w:lang w:val="en-US" w:eastAsia="en-US"/>
-    </w:rPr>
-  </w:style>
-  <w:style w:type="paragraph" w:styleId="Heading3">
-    <w:name w:val="heading 3"/>
-    <w:next w:val="Normal"/>
-    <w:qFormat/>
-    <w:rsid w:val="002F5063"/>
-    <w:pPr>
-      <w:keepNext/>
-      <w:spacing w:before="240" w:after="60"/>
-      <w:jc w:val="right"/>
-      <w:outlineLvl w:val="2"/>
-    </w:pPr>
-    <w:rPr>
-      <w:rFonts w:ascii="Tahoma" w:hAnsi="Tahoma" w:cs="Arial"/>
-      <w:b/>
-      <w:bCs/>
-      <w:color w:val="000084"/>
-      <w:spacing w:val="20"/>
-      <w:kern w:val="28"/>
-      <w:sz w:val="26"/>
-      <w:szCs w:val="26"/>
-      <w:lang w:val="en-US" w:eastAsia="en-US"/>
-    </w:rPr>
-  </w:style>
-  <w:style w:type="character" w:default="1" w:styleId="DefaultParagraphFont">
-    <w:name w:val="Default Paragraph Font"/>
-    <w:semiHidden/>
-  </w:style>
-  <w:style w:type="table" w:default="1" w:styleId="TableNormal">
-    <w:name w:val="Normal Table"/>
-    <w:semiHidden/>
-    <w:tblPr>
-      <w:tblInd w:w="0" w:type="dxa"/>
-      <w:tblCellMar>
-        <w:top w:w="0" w:type="dxa"/>
-        <w:left w:w="108" w:type="dxa"/>
-        <w:bottom w:w="0" w:type="dxa"/>
-        <w:right w:w="108" w:type="dxa"/>
-      </w:tblCellMar>
-    </w:tblPr>
-  </w:style>
-  <w:style w:type="numbering" w:default="1" w:styleId="NoList">
-    <w:name w:val="No List"/>
-    <w:semiHidden/>
-  </w:style>
-  <w:style w:type="paragraph" w:customStyle="1" w:styleId="listtext">
-    <w:name w:val="list text"/>
-    <w:rsid w:val="009B1EB1"/>
-    <w:pPr>
-      <w:numPr>
-        <w:numId w:val="1"/>
-      </w:numPr>
-      <w:spacing w:before="100" w:beforeAutospacing="1" w:after="100" w:afterAutospacing="1" w:line="360" w:lineRule="auto"/>
-    </w:pPr>
-    <w:rPr>
-      <w:rFonts w:ascii="Tahoma" w:hAnsi="Tahoma" w:cs="Arial"/>
-      <w:spacing w:val="10"/>
-      <w:kern w:val="28"/>
-      <w:sz w:val="24"/>
-      <w:szCs w:val="24"/>
-      <w:lang w:val="en-US" w:eastAsia="en-US"/>
-    </w:rPr>
-  </w:style>
-  <w:style w:type="character" w:styleId="Hyperlink">
-    <w:name w:val="Hyperlink"/>
-    <w:basedOn w:val="DefaultParagraphFont"/>
-    <w:uiPriority w:val="99"/>
-    <w:unhideWhenUsed/>
-    <w:rsid w:val="00C76109"/>
-    <w:rPr>
-      <w:color w:val="0000FF" w:themeColor="hyperlink"/>
-      <w:u w:val="single"/>
-    </w:rPr>
   </w:style>
 </w:styles>
 </file>

</xml_diff>